<commit_message>
Made structure of Technology/Programming report
</commit_message>
<xml_diff>
--- a/Report_Semester_Project_SYSTEM DEVELOPMENT.docx
+++ b/Report_Semester_Project_SYSTEM DEVELOPMENT.docx
@@ -727,7 +727,17 @@
           <w:sz w:val="26"/>
           <w:szCs w:val="26"/>
         </w:rPr>
-        <w:t>29</w:t>
+        <w:t>2</w:t>
+      </w:r>
+      <w:r>
+        <w:rPr>
+          <w:rFonts w:ascii="Times New Roman" w:hAnsi="Times New Roman" w:cs="Times New Roman"/>
+          <w:noProof/>
+          <w:color w:val="000000" w:themeColor="text1"/>
+          <w:sz w:val="26"/>
+          <w:szCs w:val="26"/>
+        </w:rPr>
+        <w:t>0</w:t>
       </w:r>
       <w:r>
         <w:rPr>
@@ -757,17 +767,7 @@
           <w:sz w:val="26"/>
           <w:szCs w:val="26"/>
         </w:rPr>
-        <w:t>0</w:t>
-      </w:r>
-      <w:r>
-        <w:rPr>
-          <w:rFonts w:ascii="Times New Roman" w:hAnsi="Times New Roman" w:cs="Times New Roman"/>
-          <w:noProof/>
-          <w:color w:val="000000" w:themeColor="text1"/>
-          <w:sz w:val="26"/>
-          <w:szCs w:val="26"/>
-        </w:rPr>
-        <w:t>5</w:t>
+        <w:t>12</w:t>
       </w:r>
       <w:r>
         <w:rPr>
@@ -1672,7 +1672,51 @@
           <w:sz w:val="28"/>
           <w:szCs w:val="24"/>
         </w:rPr>
-        <w:t>29. 05. 2020</w:t>
+        <w:t>2</w:t>
+      </w:r>
+      <w:r>
+        <w:rPr>
+          <w:rFonts w:ascii="Times New Roman" w:hAnsi="Times New Roman" w:cs="Times New Roman"/>
+          <w:bCs/>
+          <w:noProof/>
+          <w:color w:val="000000" w:themeColor="text1"/>
+          <w:sz w:val="28"/>
+          <w:szCs w:val="24"/>
+        </w:rPr>
+        <w:t>0</w:t>
+      </w:r>
+      <w:r>
+        <w:rPr>
+          <w:rFonts w:ascii="Times New Roman" w:hAnsi="Times New Roman" w:cs="Times New Roman"/>
+          <w:bCs/>
+          <w:noProof/>
+          <w:color w:val="000000" w:themeColor="text1"/>
+          <w:sz w:val="28"/>
+          <w:szCs w:val="24"/>
+        </w:rPr>
+        <w:t xml:space="preserve">. </w:t>
+      </w:r>
+      <w:r>
+        <w:rPr>
+          <w:rFonts w:ascii="Times New Roman" w:hAnsi="Times New Roman" w:cs="Times New Roman"/>
+          <w:bCs/>
+          <w:noProof/>
+          <w:color w:val="000000" w:themeColor="text1"/>
+          <w:sz w:val="28"/>
+          <w:szCs w:val="24"/>
+        </w:rPr>
+        <w:t>12</w:t>
+      </w:r>
+      <w:r>
+        <w:rPr>
+          <w:rFonts w:ascii="Times New Roman" w:hAnsi="Times New Roman" w:cs="Times New Roman"/>
+          <w:bCs/>
+          <w:noProof/>
+          <w:color w:val="000000" w:themeColor="text1"/>
+          <w:sz w:val="28"/>
+          <w:szCs w:val="24"/>
+        </w:rPr>
+        <w:t>. 2020</w:t>
       </w:r>
     </w:p>
     <w:p>
@@ -1742,7 +1786,6 @@
             <w:rPr>
               <w:rFonts w:eastAsiaTheme="minorEastAsia"/>
               <w:noProof/>
-              <w:lang/>
             </w:rPr>
           </w:pPr>
           <w:r>
@@ -1836,7 +1879,6 @@
             <w:rPr>
               <w:rFonts w:eastAsiaTheme="minorEastAsia"/>
               <w:noProof/>
-              <w:lang/>
             </w:rPr>
           </w:pPr>
           <w:hyperlink w:anchor="_Toc54706885" w:history="1">
@@ -1853,7 +1895,6 @@
               <w:rPr>
                 <w:rFonts w:eastAsiaTheme="minorEastAsia"/>
                 <w:noProof/>
-                <w:lang/>
               </w:rPr>
               <w:tab/>
             </w:r>
@@ -1926,7 +1967,6 @@
             <w:rPr>
               <w:rFonts w:eastAsiaTheme="minorEastAsia"/>
               <w:noProof/>
-              <w:lang/>
             </w:rPr>
           </w:pPr>
           <w:hyperlink w:anchor="_Toc54706886" w:history="1">
@@ -1943,7 +1983,6 @@
               <w:rPr>
                 <w:rFonts w:eastAsiaTheme="minorEastAsia"/>
                 <w:noProof/>
-                <w:lang/>
               </w:rPr>
               <w:tab/>
             </w:r>
@@ -2016,7 +2055,6 @@
             <w:rPr>
               <w:rFonts w:eastAsiaTheme="minorEastAsia"/>
               <w:noProof/>
-              <w:lang/>
             </w:rPr>
           </w:pPr>
           <w:hyperlink w:anchor="_Toc54706887" w:history="1">
@@ -2033,7 +2071,6 @@
               <w:rPr>
                 <w:rFonts w:eastAsiaTheme="minorEastAsia"/>
                 <w:noProof/>
-                <w:lang/>
               </w:rPr>
               <w:tab/>
             </w:r>
@@ -2106,7 +2143,6 @@
             <w:rPr>
               <w:rFonts w:eastAsiaTheme="minorEastAsia"/>
               <w:noProof/>
-              <w:lang/>
             </w:rPr>
           </w:pPr>
           <w:hyperlink w:anchor="_Toc54706888" w:history="1">
@@ -2123,7 +2159,6 @@
               <w:rPr>
                 <w:rFonts w:eastAsiaTheme="minorEastAsia"/>
                 <w:noProof/>
-                <w:lang/>
               </w:rPr>
               <w:tab/>
             </w:r>
@@ -2196,7 +2231,6 @@
             <w:rPr>
               <w:rFonts w:eastAsiaTheme="minorEastAsia"/>
               <w:noProof/>
-              <w:lang/>
             </w:rPr>
           </w:pPr>
           <w:hyperlink w:anchor="_Toc54706889" w:history="1">
@@ -2213,7 +2247,6 @@
               <w:rPr>
                 <w:rFonts w:eastAsiaTheme="minorEastAsia"/>
                 <w:noProof/>
-                <w:lang/>
               </w:rPr>
               <w:tab/>
             </w:r>
@@ -2286,7 +2319,6 @@
             <w:rPr>
               <w:rFonts w:eastAsiaTheme="minorEastAsia"/>
               <w:noProof/>
-              <w:lang/>
             </w:rPr>
           </w:pPr>
           <w:hyperlink w:anchor="_Toc54706890" w:history="1">
@@ -2303,7 +2335,6 @@
               <w:rPr>
                 <w:rFonts w:eastAsiaTheme="minorEastAsia"/>
                 <w:noProof/>
-                <w:lang/>
               </w:rPr>
               <w:tab/>
             </w:r>
@@ -2376,7 +2407,6 @@
             <w:rPr>
               <w:rFonts w:eastAsiaTheme="minorEastAsia"/>
               <w:noProof/>
-              <w:lang/>
             </w:rPr>
           </w:pPr>
           <w:hyperlink w:anchor="_Toc54706891" w:history="1">
@@ -2393,7 +2423,6 @@
               <w:rPr>
                 <w:rFonts w:eastAsiaTheme="minorEastAsia"/>
                 <w:noProof/>
-                <w:lang/>
               </w:rPr>
               <w:tab/>
             </w:r>
@@ -2466,7 +2495,6 @@
             <w:rPr>
               <w:rFonts w:eastAsiaTheme="minorEastAsia"/>
               <w:noProof/>
-              <w:lang/>
             </w:rPr>
           </w:pPr>
           <w:hyperlink w:anchor="_Toc54706892" w:history="1">
@@ -2483,7 +2511,6 @@
               <w:rPr>
                 <w:rFonts w:eastAsiaTheme="minorEastAsia"/>
                 <w:noProof/>
-                <w:lang/>
               </w:rPr>
               <w:tab/>
             </w:r>
@@ -2556,7 +2583,6 @@
             <w:rPr>
               <w:rFonts w:eastAsiaTheme="minorEastAsia"/>
               <w:noProof/>
-              <w:lang/>
             </w:rPr>
           </w:pPr>
           <w:hyperlink w:anchor="_Toc54706893" w:history="1">
@@ -2573,7 +2599,6 @@
               <w:rPr>
                 <w:rFonts w:eastAsiaTheme="minorEastAsia"/>
                 <w:noProof/>
-                <w:lang/>
               </w:rPr>
               <w:tab/>
             </w:r>
@@ -2646,7 +2671,6 @@
             <w:rPr>
               <w:rFonts w:eastAsiaTheme="minorEastAsia"/>
               <w:noProof/>
-              <w:lang/>
             </w:rPr>
           </w:pPr>
           <w:hyperlink w:anchor="_Toc54706894" w:history="1">
@@ -2663,7 +2687,6 @@
               <w:rPr>
                 <w:rFonts w:eastAsiaTheme="minorEastAsia"/>
                 <w:noProof/>
-                <w:lang/>
               </w:rPr>
               <w:tab/>
             </w:r>
@@ -2736,7 +2759,6 @@
             <w:rPr>
               <w:rFonts w:eastAsiaTheme="minorEastAsia"/>
               <w:noProof/>
-              <w:lang/>
             </w:rPr>
           </w:pPr>
           <w:hyperlink w:anchor="_Toc54706895" w:history="1">
@@ -2753,7 +2775,6 @@
               <w:rPr>
                 <w:rFonts w:eastAsiaTheme="minorEastAsia"/>
                 <w:noProof/>
-                <w:lang/>
               </w:rPr>
               <w:tab/>
             </w:r>
@@ -2826,7 +2847,6 @@
             <w:rPr>
               <w:rFonts w:eastAsiaTheme="minorEastAsia"/>
               <w:noProof/>
-              <w:lang/>
             </w:rPr>
           </w:pPr>
           <w:hyperlink w:anchor="_Toc54706896" w:history="1">
@@ -2843,7 +2863,6 @@
               <w:rPr>
                 <w:rFonts w:eastAsiaTheme="minorEastAsia"/>
                 <w:noProof/>
-                <w:lang/>
               </w:rPr>
               <w:tab/>
             </w:r>
@@ -2916,7 +2935,6 @@
             <w:rPr>
               <w:rFonts w:eastAsiaTheme="minorEastAsia"/>
               <w:noProof/>
-              <w:lang/>
             </w:rPr>
           </w:pPr>
           <w:hyperlink w:anchor="_Toc54706897" w:history="1">
@@ -2933,7 +2951,6 @@
               <w:rPr>
                 <w:rFonts w:eastAsiaTheme="minorEastAsia"/>
                 <w:noProof/>
-                <w:lang/>
               </w:rPr>
               <w:tab/>
             </w:r>
@@ -3006,7 +3023,6 @@
             <w:rPr>
               <w:rFonts w:eastAsiaTheme="minorEastAsia"/>
               <w:noProof/>
-              <w:lang/>
             </w:rPr>
           </w:pPr>
           <w:hyperlink w:anchor="_Toc54706898" w:history="1">
@@ -3023,7 +3039,6 @@
               <w:rPr>
                 <w:rFonts w:eastAsiaTheme="minorEastAsia"/>
                 <w:noProof/>
-                <w:lang/>
               </w:rPr>
               <w:tab/>
             </w:r>
@@ -3096,7 +3111,6 @@
             <w:rPr>
               <w:rFonts w:eastAsiaTheme="minorEastAsia"/>
               <w:noProof/>
-              <w:lang/>
             </w:rPr>
           </w:pPr>
           <w:hyperlink w:anchor="_Toc54706899" w:history="1">
@@ -3113,7 +3127,6 @@
               <w:rPr>
                 <w:rFonts w:eastAsiaTheme="minorEastAsia"/>
                 <w:noProof/>
-                <w:lang/>
               </w:rPr>
               <w:tab/>
             </w:r>
@@ -3185,7 +3198,6 @@
             <w:rPr>
               <w:rFonts w:eastAsiaTheme="minorEastAsia"/>
               <w:noProof/>
-              <w:lang/>
             </w:rPr>
           </w:pPr>
           <w:hyperlink w:anchor="_Toc54706900" w:history="1">
@@ -3257,7 +3269,6 @@
             <w:rPr>
               <w:rFonts w:eastAsiaTheme="minorEastAsia"/>
               <w:noProof/>
-              <w:lang/>
             </w:rPr>
           </w:pPr>
           <w:hyperlink w:anchor="_Toc54706901" w:history="1">
@@ -3329,7 +3340,6 @@
             <w:rPr>
               <w:rFonts w:eastAsiaTheme="minorEastAsia"/>
               <w:noProof/>
-              <w:lang/>
             </w:rPr>
           </w:pPr>
           <w:hyperlink w:anchor="_Toc54706902" w:history="1">
@@ -3762,18 +3772,7 @@
           <w:sz w:val="40"/>
           <w:szCs w:val="40"/>
         </w:rPr>
-        <w:t>P</w:t>
-      </w:r>
-      <w:r>
-        <w:rPr>
-          <w:rFonts w:ascii="Times New Roman" w:hAnsi="Times New Roman" w:cs="Times New Roman"/>
-          <w:b/>
-          <w:noProof/>
-          <w:color w:val="000000" w:themeColor="text1"/>
-          <w:sz w:val="40"/>
-          <w:szCs w:val="40"/>
-        </w:rPr>
-        <w:t>lanning</w:t>
+        <w:t>Planning</w:t>
       </w:r>
       <w:bookmarkEnd w:id="8"/>
     </w:p>
@@ -3807,18 +3806,7 @@
           <w:sz w:val="40"/>
           <w:szCs w:val="40"/>
         </w:rPr>
-        <w:t>Q</w:t>
-      </w:r>
-      <w:r>
-        <w:rPr>
-          <w:rFonts w:ascii="Times New Roman" w:hAnsi="Times New Roman" w:cs="Times New Roman"/>
-          <w:b/>
-          <w:noProof/>
-          <w:color w:val="000000" w:themeColor="text1"/>
-          <w:sz w:val="40"/>
-          <w:szCs w:val="40"/>
-        </w:rPr>
-        <w:t>uality assurance</w:t>
+        <w:t>Quality assurance</w:t>
       </w:r>
       <w:r>
         <w:rPr>
@@ -10742,21 +10730,6 @@
 </file>
 
 <file path=customXml/item2.xml><?xml version="1.0" encoding="utf-8"?>
-<p:properties xmlns:p="http://schemas.microsoft.com/office/2006/metadata/properties" xmlns:xsi="http://www.w3.org/2001/XMLSchema-instance" xmlns:pc="http://schemas.microsoft.com/office/infopath/2007/PartnerControls">
-  <documentManagement/>
-</p:properties>
-</file>
-
-<file path=customXml/item3.xml><?xml version="1.0" encoding="utf-8"?>
-<?mso-contentType ?>
-<FormTemplates xmlns="http://schemas.microsoft.com/sharepoint/v3/contenttype/forms">
-  <Display>DocumentLibraryForm</Display>
-  <Edit>DocumentLibraryForm</Edit>
-  <New>DocumentLibraryForm</New>
-</FormTemplates>
-</file>
-
-<file path=customXml/item4.xml><?xml version="1.0" encoding="utf-8"?>
 <b:Sources xmlns:b="http://schemas.openxmlformats.org/officeDocument/2006/bibliography" xmlns="http://schemas.openxmlformats.org/officeDocument/2006/bibliography" SelectedStyle="\IEEE2006OfficeOnline.xsl" StyleName="IEEE" Version="2006">
   <b:Source>
     <b:Tag>THO19</b:Tag>
@@ -10942,6 +10915,21 @@
 </b:Sources>
 </file>
 
+<file path=customXml/item3.xml><?xml version="1.0" encoding="utf-8"?>
+<?mso-contentType ?>
+<FormTemplates xmlns="http://schemas.microsoft.com/sharepoint/v3/contenttype/forms">
+  <Display>DocumentLibraryForm</Display>
+  <Edit>DocumentLibraryForm</Edit>
+  <New>DocumentLibraryForm</New>
+</FormTemplates>
+</file>
+
+<file path=customXml/item4.xml><?xml version="1.0" encoding="utf-8"?>
+<p:properties xmlns:p="http://schemas.microsoft.com/office/2006/metadata/properties" xmlns:xsi="http://www.w3.org/2001/XMLSchema-instance" xmlns:pc="http://schemas.microsoft.com/office/infopath/2007/PartnerControls">
+  <documentManagement/>
+</p:properties>
+</file>
+
 <file path=customXml/itemProps1.xml><?xml version="1.0" encoding="utf-8"?>
 <ds:datastoreItem xmlns:ds="http://schemas.openxmlformats.org/officeDocument/2006/customXml" ds:itemID="{8B9E25BE-158B-4636-9A88-AF97AD73BFC0}">
   <ds:schemaRefs>
@@ -10961,10 +10949,9 @@
 </file>
 
 <file path=customXml/itemProps2.xml><?xml version="1.0" encoding="utf-8"?>
-<ds:datastoreItem xmlns:ds="http://schemas.openxmlformats.org/officeDocument/2006/customXml" ds:itemID="{DBAFA41B-CD7E-46FF-A1C1-26E5A0362366}">
+<ds:datastoreItem xmlns:ds="http://schemas.openxmlformats.org/officeDocument/2006/customXml" ds:itemID="{FBF08EFE-91FC-4241-8A15-39494E7D9021}">
   <ds:schemaRefs>
-    <ds:schemaRef ds:uri="http://schemas.microsoft.com/office/2006/metadata/properties"/>
-    <ds:schemaRef ds:uri="http://schemas.microsoft.com/office/infopath/2007/PartnerControls"/>
+    <ds:schemaRef ds:uri="http://schemas.openxmlformats.org/officeDocument/2006/bibliography"/>
   </ds:schemaRefs>
 </ds:datastoreItem>
 </file>
@@ -10978,9 +10965,10 @@
 </file>
 
 <file path=customXml/itemProps4.xml><?xml version="1.0" encoding="utf-8"?>
-<ds:datastoreItem xmlns:ds="http://schemas.openxmlformats.org/officeDocument/2006/customXml" ds:itemID="{FBF08EFE-91FC-4241-8A15-39494E7D9021}">
+<ds:datastoreItem xmlns:ds="http://schemas.openxmlformats.org/officeDocument/2006/customXml" ds:itemID="{DBAFA41B-CD7E-46FF-A1C1-26E5A0362366}">
   <ds:schemaRefs>
-    <ds:schemaRef ds:uri="http://schemas.openxmlformats.org/officeDocument/2006/bibliography"/>
+    <ds:schemaRef ds:uri="http://schemas.microsoft.com/office/2006/metadata/properties"/>
+    <ds:schemaRef ds:uri="http://schemas.microsoft.com/office/infopath/2007/PartnerControls"/>
   </ds:schemaRefs>
 </ds:datastoreItem>
 </file>
</xml_diff>

<commit_message>
BusinessCanvasModel in the report
</commit_message>
<xml_diff>
--- a/Report_Semester_Project_SYSTEM DEVELOPMENT.docx
+++ b/Report_Semester_Project_SYSTEM DEVELOPMENT.docx
@@ -134,7 +134,7 @@
         <w:spacing w:after="0" w:line="360" w:lineRule="auto"/>
         <w:jc w:val="center"/>
         <w:rPr>
-          <w:rFonts w:ascii="Times New Roman" w:hAnsi="Times New Roman" w:cs="Times New Roman"/>
+          <w:rFonts w:cs="Times New Roman"/>
           <w:noProof/>
           <w:color w:val="000000" w:themeColor="text1"/>
           <w:sz w:val="28"/>
@@ -143,7 +143,7 @@
       </w:pPr>
       <w:r>
         <w:rPr>
-          <w:rFonts w:ascii="Times New Roman" w:hAnsi="Times New Roman" w:cs="Times New Roman"/>
+          <w:rFonts w:cs="Times New Roman"/>
           <w:noProof/>
           <w:color w:val="000000" w:themeColor="text1"/>
           <w:sz w:val="28"/>
@@ -160,7 +160,7 @@
         <w:spacing w:after="0" w:line="360" w:lineRule="auto"/>
         <w:jc w:val="both"/>
         <w:rPr>
-          <w:rFonts w:ascii="Times New Roman" w:hAnsi="Times New Roman" w:cs="Times New Roman"/>
+          <w:rFonts w:cs="Times New Roman"/>
           <w:noProof/>
           <w:color w:val="000000" w:themeColor="text1"/>
           <w:sz w:val="28"/>
@@ -176,7 +176,7 @@
         <w:spacing w:after="0" w:line="360" w:lineRule="auto"/>
         <w:jc w:val="both"/>
         <w:rPr>
-          <w:rFonts w:ascii="Times New Roman" w:hAnsi="Times New Roman" w:cs="Times New Roman"/>
+          <w:rFonts w:cs="Times New Roman"/>
           <w:noProof/>
           <w:color w:val="000000" w:themeColor="text1"/>
           <w:sz w:val="28"/>
@@ -192,7 +192,7 @@
         <w:spacing w:after="0" w:line="360" w:lineRule="auto"/>
         <w:jc w:val="both"/>
         <w:rPr>
-          <w:rFonts w:ascii="Times New Roman" w:hAnsi="Times New Roman" w:cs="Times New Roman"/>
+          <w:rFonts w:cs="Times New Roman"/>
           <w:noProof/>
           <w:color w:val="000000" w:themeColor="text1"/>
           <w:sz w:val="28"/>
@@ -208,7 +208,7 @@
         <w:spacing w:after="0" w:line="360" w:lineRule="auto"/>
         <w:jc w:val="center"/>
         <w:rPr>
-          <w:rFonts w:ascii="Times New Roman" w:hAnsi="Times New Roman" w:cs="Times New Roman"/>
+          <w:rFonts w:cs="Times New Roman"/>
           <w:noProof/>
           <w:color w:val="000000" w:themeColor="text1"/>
           <w:sz w:val="28"/>
@@ -217,7 +217,7 @@
       </w:pPr>
       <w:r>
         <w:rPr>
-          <w:rFonts w:ascii="Times New Roman" w:hAnsi="Times New Roman" w:cs="Times New Roman"/>
+          <w:rFonts w:cs="Times New Roman"/>
           <w:noProof/>
           <w:color w:val="000000" w:themeColor="text1"/>
           <w:sz w:val="28"/>
@@ -234,7 +234,7 @@
         <w:spacing w:after="0" w:line="360" w:lineRule="auto"/>
         <w:jc w:val="center"/>
         <w:rPr>
-          <w:rFonts w:ascii="Times New Roman" w:hAnsi="Times New Roman" w:cs="Times New Roman"/>
+          <w:rFonts w:cs="Times New Roman"/>
           <w:noProof/>
           <w:color w:val="000000" w:themeColor="text1"/>
           <w:sz w:val="44"/>
@@ -243,7 +243,7 @@
       </w:pPr>
       <w:r>
         <w:rPr>
-          <w:rFonts w:ascii="Times New Roman" w:hAnsi="Times New Roman" w:cs="Times New Roman"/>
+          <w:rFonts w:cs="Times New Roman"/>
           <w:noProof/>
           <w:color w:val="000000" w:themeColor="text1"/>
           <w:sz w:val="44"/>
@@ -260,7 +260,7 @@
         <w:spacing w:after="0" w:line="360" w:lineRule="auto"/>
         <w:jc w:val="center"/>
         <w:rPr>
-          <w:rFonts w:ascii="Times New Roman" w:hAnsi="Times New Roman" w:cs="Times New Roman"/>
+          <w:rFonts w:cs="Times New Roman"/>
           <w:noProof/>
           <w:color w:val="000000" w:themeColor="text1"/>
           <w:sz w:val="32"/>
@@ -269,7 +269,7 @@
       </w:pPr>
       <w:r>
         <w:rPr>
-          <w:rFonts w:ascii="Times New Roman" w:hAnsi="Times New Roman" w:cs="Times New Roman"/>
+          <w:rFonts w:cs="Times New Roman"/>
           <w:noProof/>
           <w:color w:val="000000" w:themeColor="text1"/>
           <w:sz w:val="32"/>
@@ -286,7 +286,7 @@
         <w:spacing w:after="0" w:line="360" w:lineRule="auto"/>
         <w:jc w:val="both"/>
         <w:rPr>
-          <w:rFonts w:ascii="Times New Roman" w:hAnsi="Times New Roman" w:cs="Times New Roman"/>
+          <w:rFonts w:cs="Times New Roman"/>
           <w:noProof/>
           <w:color w:val="000000" w:themeColor="text1"/>
           <w:sz w:val="32"/>
@@ -302,7 +302,7 @@
         <w:spacing w:after="0" w:line="360" w:lineRule="auto"/>
         <w:jc w:val="both"/>
         <w:rPr>
-          <w:rFonts w:ascii="Times New Roman" w:hAnsi="Times New Roman" w:cs="Times New Roman"/>
+          <w:rFonts w:cs="Times New Roman"/>
           <w:noProof/>
           <w:color w:val="000000" w:themeColor="text1"/>
           <w:sz w:val="32"/>
@@ -318,7 +318,7 @@
         <w:spacing w:after="0" w:line="360" w:lineRule="auto"/>
         <w:jc w:val="center"/>
         <w:rPr>
-          <w:rFonts w:ascii="Times New Roman" w:hAnsi="Times New Roman" w:cs="Times New Roman"/>
+          <w:rFonts w:cs="Times New Roman"/>
           <w:noProof/>
           <w:color w:val="000000" w:themeColor="text1"/>
           <w:sz w:val="72"/>
@@ -327,7 +327,7 @@
       </w:pPr>
       <w:r>
         <w:rPr>
-          <w:rFonts w:ascii="Times New Roman" w:hAnsi="Times New Roman" w:cs="Times New Roman"/>
+          <w:rFonts w:cs="Times New Roman"/>
           <w:noProof/>
           <w:color w:val="000000" w:themeColor="text1"/>
           <w:sz w:val="72"/>
@@ -344,7 +344,7 @@
         <w:spacing w:after="0" w:line="360" w:lineRule="auto"/>
         <w:jc w:val="center"/>
         <w:rPr>
-          <w:rFonts w:ascii="Times New Roman" w:hAnsi="Times New Roman" w:cs="Times New Roman"/>
+          <w:rFonts w:cs="Times New Roman"/>
           <w:noProof/>
           <w:color w:val="000000" w:themeColor="text1"/>
           <w:sz w:val="48"/>
@@ -353,7 +353,7 @@
       </w:pPr>
       <w:r>
         <w:rPr>
-          <w:rFonts w:ascii="Times New Roman" w:hAnsi="Times New Roman" w:cs="Times New Roman"/>
+          <w:rFonts w:cs="Times New Roman"/>
           <w:noProof/>
           <w:color w:val="000000" w:themeColor="text1"/>
           <w:sz w:val="36"/>
@@ -424,7 +424,10 @@
                               <w:jc w:val="center"/>
                             </w:pPr>
                             <w:r>
-                              <w:t>Repository:</w:t>
+                              <w:t>Repository</w:t>
+                            </w:r>
+                            <w:r>
+                              <w:t>:</w:t>
                             </w:r>
                           </w:p>
                           <w:p>
@@ -460,7 +463,10 @@
                         <w:jc w:val="center"/>
                       </w:pPr>
                       <w:r>
-                        <w:t>Repository:</w:t>
+                        <w:t>Repository</w:t>
+                      </w:r>
+                      <w:r>
+                        <w:t>:</w:t>
                       </w:r>
                     </w:p>
                     <w:p>
@@ -548,7 +554,7 @@
         <w:spacing w:after="0" w:line="360" w:lineRule="auto"/>
         <w:jc w:val="center"/>
         <w:rPr>
-          <w:rFonts w:ascii="Times New Roman" w:hAnsi="Times New Roman" w:cs="Times New Roman"/>
+          <w:rFonts w:cs="Times New Roman"/>
           <w:noProof/>
           <w:color w:val="000000" w:themeColor="text1"/>
           <w:sz w:val="24"/>
@@ -557,37 +563,17 @@
       </w:pPr>
       <w:r>
         <w:rPr>
-          <w:rFonts w:ascii="Times New Roman" w:hAnsi="Times New Roman" w:cs="Times New Roman"/>
+          <w:rFonts w:cs="Times New Roman"/>
           <w:noProof/>
           <w:color w:val="000000" w:themeColor="text1"/>
           <w:sz w:val="24"/>
           <w:szCs w:val="24"/>
         </w:rPr>
-        <w:t>Maros Cuninka</w:t>
+        <w:t xml:space="preserve">Maros Cuninka, </w:t>
       </w:r>
       <w:r>
         <w:rPr>
-          <w:rFonts w:ascii="Times New Roman" w:hAnsi="Times New Roman" w:cs="Times New Roman"/>
-          <w:noProof/>
-          <w:color w:val="000000" w:themeColor="text1"/>
-          <w:sz w:val="24"/>
-          <w:szCs w:val="24"/>
-        </w:rPr>
-        <w:t>,</w:t>
-      </w:r>
-      <w:r>
-        <w:rPr>
-          <w:rFonts w:ascii="Times New Roman" w:hAnsi="Times New Roman" w:cs="Times New Roman"/>
-          <w:noProof/>
-          <w:color w:val="000000" w:themeColor="text1"/>
-          <w:sz w:val="24"/>
-          <w:szCs w:val="24"/>
-        </w:rPr>
-        <w:t xml:space="preserve"> </w:t>
-      </w:r>
-      <w:r>
-        <w:rPr>
-          <w:rFonts w:ascii="Times New Roman" w:hAnsi="Times New Roman" w:cs="Times New Roman"/>
+          <w:rFonts w:cs="Times New Roman"/>
           <w:noProof/>
           <w:color w:val="000000" w:themeColor="text1"/>
           <w:sz w:val="24"/>
@@ -597,37 +583,17 @@
       </w:r>
       <w:r>
         <w:rPr>
-          <w:rFonts w:ascii="Times New Roman" w:hAnsi="Times New Roman" w:cs="Times New Roman"/>
+          <w:rFonts w:cs="Times New Roman"/>
           <w:noProof/>
           <w:color w:val="000000" w:themeColor="text1"/>
           <w:sz w:val="24"/>
           <w:szCs w:val="24"/>
         </w:rPr>
-        <w:t xml:space="preserve"> </w:t>
+        <w:t xml:space="preserve"> Samuel Horacek,</w:t>
       </w:r>
       <w:r>
         <w:rPr>
-          <w:rFonts w:ascii="Times New Roman" w:hAnsi="Times New Roman" w:cs="Times New Roman"/>
-          <w:noProof/>
-          <w:color w:val="000000" w:themeColor="text1"/>
-          <w:sz w:val="24"/>
-          <w:szCs w:val="24"/>
-        </w:rPr>
-        <w:t>Samuel Horacek</w:t>
-      </w:r>
-      <w:r>
-        <w:rPr>
-          <w:rFonts w:ascii="Times New Roman" w:hAnsi="Times New Roman" w:cs="Times New Roman"/>
-          <w:noProof/>
-          <w:color w:val="000000" w:themeColor="text1"/>
-          <w:sz w:val="24"/>
-          <w:szCs w:val="24"/>
-        </w:rPr>
-        <w:t>,</w:t>
-      </w:r>
-      <w:r>
-        <w:rPr>
-          <w:rFonts w:ascii="Times New Roman" w:hAnsi="Times New Roman" w:cs="Times New Roman"/>
+          <w:rFonts w:cs="Times New Roman"/>
           <w:noProof/>
           <w:color w:val="000000" w:themeColor="text1"/>
           <w:sz w:val="24"/>
@@ -637,7 +603,7 @@
       </w:r>
       <w:r>
         <w:rPr>
-          <w:rFonts w:ascii="Times New Roman" w:hAnsi="Times New Roman" w:cs="Times New Roman"/>
+          <w:rFonts w:cs="Times New Roman"/>
           <w:noProof/>
           <w:color w:val="000000" w:themeColor="text1"/>
           <w:sz w:val="24"/>
@@ -647,7 +613,7 @@
       </w:r>
       <w:r>
         <w:rPr>
-          <w:rFonts w:ascii="Times New Roman" w:hAnsi="Times New Roman" w:cs="Times New Roman"/>
+          <w:rFonts w:cs="Times New Roman"/>
           <w:noProof/>
           <w:color w:val="000000" w:themeColor="text1"/>
           <w:sz w:val="24"/>
@@ -664,7 +630,7 @@
         <w:spacing w:after="0" w:line="360" w:lineRule="auto"/>
         <w:jc w:val="center"/>
         <w:rPr>
-          <w:rFonts w:ascii="Times New Roman" w:hAnsi="Times New Roman" w:cs="Times New Roman"/>
+          <w:rFonts w:cs="Times New Roman"/>
           <w:noProof/>
           <w:color w:val="000000" w:themeColor="text1"/>
           <w:sz w:val="26"/>
@@ -680,7 +646,7 @@
         <w:spacing w:after="0" w:line="360" w:lineRule="auto"/>
         <w:jc w:val="center"/>
         <w:rPr>
-          <w:rFonts w:ascii="Times New Roman" w:hAnsi="Times New Roman" w:cs="Times New Roman"/>
+          <w:rFonts w:cs="Times New Roman"/>
           <w:noProof/>
           <w:color w:val="000000" w:themeColor="text1"/>
           <w:sz w:val="26"/>
@@ -696,7 +662,7 @@
         <w:spacing w:after="0" w:line="360" w:lineRule="auto"/>
         <w:jc w:val="right"/>
         <w:rPr>
-          <w:rFonts w:ascii="Times New Roman" w:hAnsi="Times New Roman" w:cs="Times New Roman"/>
+          <w:rFonts w:cs="Times New Roman"/>
           <w:noProof/>
           <w:color w:val="000000" w:themeColor="text1"/>
           <w:sz w:val="26"/>
@@ -711,7 +677,7 @@
       </w:pPr>
       <w:r>
         <w:rPr>
-          <w:rFonts w:ascii="Times New Roman" w:hAnsi="Times New Roman" w:cs="Times New Roman"/>
+          <w:rFonts w:cs="Times New Roman"/>
           <w:noProof/>
           <w:color w:val="000000" w:themeColor="text1"/>
           <w:sz w:val="26"/>
@@ -721,7 +687,7 @@
       </w:r>
       <w:r>
         <w:rPr>
-          <w:rFonts w:ascii="Times New Roman" w:hAnsi="Times New Roman" w:cs="Times New Roman"/>
+          <w:rFonts w:cs="Times New Roman"/>
           <w:noProof/>
           <w:color w:val="000000" w:themeColor="text1"/>
           <w:sz w:val="26"/>
@@ -731,7 +697,7 @@
       </w:r>
       <w:r>
         <w:rPr>
-          <w:rFonts w:ascii="Times New Roman" w:hAnsi="Times New Roman" w:cs="Times New Roman"/>
+          <w:rFonts w:cs="Times New Roman"/>
           <w:noProof/>
           <w:color w:val="000000" w:themeColor="text1"/>
           <w:sz w:val="26"/>
@@ -741,7 +707,7 @@
       </w:r>
       <w:r>
         <w:rPr>
-          <w:rFonts w:ascii="Times New Roman" w:hAnsi="Times New Roman" w:cs="Times New Roman"/>
+          <w:rFonts w:cs="Times New Roman"/>
           <w:noProof/>
           <w:color w:val="000000" w:themeColor="text1"/>
           <w:sz w:val="26"/>
@@ -751,7 +717,7 @@
       </w:r>
       <w:r>
         <w:rPr>
-          <w:rFonts w:ascii="Times New Roman" w:hAnsi="Times New Roman" w:cs="Times New Roman"/>
+          <w:rFonts w:cs="Times New Roman"/>
           <w:noProof/>
           <w:color w:val="000000" w:themeColor="text1"/>
           <w:sz w:val="26"/>
@@ -761,7 +727,7 @@
       </w:r>
       <w:r>
         <w:rPr>
-          <w:rFonts w:ascii="Times New Roman" w:hAnsi="Times New Roman" w:cs="Times New Roman"/>
+          <w:rFonts w:cs="Times New Roman"/>
           <w:noProof/>
           <w:color w:val="000000" w:themeColor="text1"/>
           <w:sz w:val="26"/>
@@ -771,7 +737,7 @@
       </w:r>
       <w:r>
         <w:rPr>
-          <w:rFonts w:ascii="Times New Roman" w:hAnsi="Times New Roman" w:cs="Times New Roman"/>
+          <w:rFonts w:cs="Times New Roman"/>
           <w:noProof/>
           <w:color w:val="000000" w:themeColor="text1"/>
           <w:sz w:val="26"/>
@@ -781,7 +747,7 @@
       </w:r>
       <w:r>
         <w:rPr>
-          <w:rFonts w:ascii="Times New Roman" w:hAnsi="Times New Roman" w:cs="Times New Roman"/>
+          <w:rFonts w:cs="Times New Roman"/>
           <w:noProof/>
           <w:color w:val="000000" w:themeColor="text1"/>
           <w:sz w:val="26"/>
@@ -791,7 +757,7 @@
       </w:r>
       <w:r>
         <w:rPr>
-          <w:rFonts w:ascii="Times New Roman" w:hAnsi="Times New Roman" w:cs="Times New Roman"/>
+          <w:rFonts w:cs="Times New Roman"/>
           <w:noProof/>
           <w:color w:val="000000" w:themeColor="text1"/>
           <w:sz w:val="26"/>
@@ -801,7 +767,7 @@
       </w:r>
       <w:r>
         <w:rPr>
-          <w:rFonts w:ascii="Times New Roman" w:hAnsi="Times New Roman" w:cs="Times New Roman"/>
+          <w:rFonts w:cs="Times New Roman"/>
           <w:noProof/>
           <w:color w:val="000000" w:themeColor="text1"/>
           <w:sz w:val="26"/>
@@ -885,7 +851,7 @@
         </w:tabs>
         <w:jc w:val="center"/>
         <w:rPr>
-          <w:rFonts w:ascii="Times New Roman" w:hAnsi="Times New Roman" w:cs="Times New Roman"/>
+          <w:rFonts w:cs="Times New Roman"/>
           <w:noProof/>
           <w:color w:val="000000" w:themeColor="text1"/>
           <w:sz w:val="28"/>
@@ -894,7 +860,7 @@
       </w:pPr>
       <w:r>
         <w:rPr>
-          <w:rFonts w:ascii="Times New Roman" w:hAnsi="Times New Roman" w:cs="Times New Roman"/>
+          <w:rFonts w:cs="Times New Roman"/>
           <w:noProof/>
           <w:color w:val="000000" w:themeColor="text1"/>
           <w:sz w:val="28"/>
@@ -910,7 +876,7 @@
         </w:tabs>
         <w:jc w:val="center"/>
         <w:rPr>
-          <w:rFonts w:ascii="Times New Roman" w:hAnsi="Times New Roman" w:cs="Times New Roman"/>
+          <w:rFonts w:cs="Times New Roman"/>
           <w:noProof/>
           <w:color w:val="000000" w:themeColor="text1"/>
           <w:sz w:val="28"/>
@@ -919,7 +885,7 @@
       </w:pPr>
       <w:r>
         <w:rPr>
-          <w:rFonts w:ascii="Times New Roman" w:hAnsi="Times New Roman" w:cs="Times New Roman"/>
+          <w:rFonts w:cs="Times New Roman"/>
           <w:noProof/>
           <w:color w:val="000000" w:themeColor="text1"/>
           <w:sz w:val="28"/>
@@ -935,7 +901,7 @@
         </w:tabs>
         <w:jc w:val="center"/>
         <w:rPr>
-          <w:rFonts w:ascii="Times New Roman" w:hAnsi="Times New Roman" w:cs="Times New Roman"/>
+          <w:rFonts w:cs="Times New Roman"/>
           <w:noProof/>
           <w:color w:val="000000" w:themeColor="text1"/>
           <w:sz w:val="28"/>
@@ -944,7 +910,7 @@
       </w:pPr>
       <w:r>
         <w:rPr>
-          <w:rFonts w:ascii="Times New Roman" w:hAnsi="Times New Roman" w:cs="Times New Roman"/>
+          <w:rFonts w:cs="Times New Roman"/>
           <w:noProof/>
           <w:color w:val="000000" w:themeColor="text1"/>
           <w:sz w:val="28"/>
@@ -960,7 +926,7 @@
         </w:tabs>
         <w:jc w:val="center"/>
         <w:rPr>
-          <w:rFonts w:ascii="Times New Roman" w:hAnsi="Times New Roman" w:cs="Times New Roman"/>
+          <w:rFonts w:cs="Times New Roman"/>
           <w:noProof/>
           <w:color w:val="000000" w:themeColor="text1"/>
           <w:sz w:val="28"/>
@@ -974,7 +940,7 @@
           <w:tab w:val="left" w:pos="900"/>
         </w:tabs>
         <w:rPr>
-          <w:rFonts w:ascii="Times New Roman" w:hAnsi="Times New Roman" w:cs="Times New Roman"/>
+          <w:rFonts w:cs="Times New Roman"/>
           <w:noProof/>
           <w:color w:val="000000" w:themeColor="text1"/>
           <w:sz w:val="28"/>
@@ -983,7 +949,7 @@
       </w:pPr>
       <w:r>
         <w:rPr>
-          <w:rFonts w:ascii="Times New Roman" w:hAnsi="Times New Roman" w:cs="Times New Roman"/>
+          <w:rFonts w:cs="Times New Roman"/>
           <w:b/>
           <w:bCs/>
           <w:noProof/>
@@ -995,7 +961,7 @@
       </w:r>
       <w:r>
         <w:rPr>
-          <w:rFonts w:ascii="Times New Roman" w:hAnsi="Times New Roman" w:cs="Times New Roman"/>
+          <w:rFonts w:cs="Times New Roman"/>
           <w:noProof/>
           <w:color w:val="000000" w:themeColor="text1"/>
           <w:sz w:val="28"/>
@@ -1005,7 +971,7 @@
       </w:r>
       <w:r>
         <w:rPr>
-          <w:rFonts w:ascii="Times New Roman" w:hAnsi="Times New Roman" w:cs="Times New Roman"/>
+          <w:rFonts w:cs="Times New Roman"/>
           <w:noProof/>
           <w:color w:val="000000" w:themeColor="text1"/>
           <w:sz w:val="28"/>
@@ -1020,7 +986,7 @@
           <w:tab w:val="left" w:pos="900"/>
         </w:tabs>
         <w:rPr>
-          <w:rFonts w:ascii="Times New Roman" w:hAnsi="Times New Roman" w:cs="Times New Roman"/>
+          <w:rFonts w:cs="Times New Roman"/>
           <w:noProof/>
           <w:color w:val="000000" w:themeColor="text1"/>
           <w:sz w:val="28"/>
@@ -1029,7 +995,7 @@
       </w:pPr>
       <w:r>
         <w:rPr>
-          <w:rFonts w:ascii="Times New Roman" w:hAnsi="Times New Roman" w:cs="Times New Roman"/>
+          <w:rFonts w:cs="Times New Roman"/>
           <w:b/>
           <w:bCs/>
           <w:noProof/>
@@ -1041,7 +1007,7 @@
       </w:r>
       <w:r>
         <w:rPr>
-          <w:rFonts w:ascii="Times New Roman" w:hAnsi="Times New Roman" w:cs="Times New Roman"/>
+          <w:rFonts w:cs="Times New Roman"/>
           <w:noProof/>
           <w:color w:val="000000" w:themeColor="text1"/>
           <w:sz w:val="28"/>
@@ -1051,33 +1017,13 @@
       </w:r>
       <w:r>
         <w:rPr>
-          <w:rFonts w:ascii="Times New Roman" w:hAnsi="Times New Roman" w:cs="Times New Roman"/>
+          <w:rFonts w:cs="Times New Roman"/>
           <w:noProof/>
           <w:color w:val="000000" w:themeColor="text1"/>
           <w:sz w:val="28"/>
           <w:szCs w:val="24"/>
         </w:rPr>
-        <w:t>SOLVR.ONLINE</w:t>
-      </w:r>
-      <w:r>
-        <w:rPr>
-          <w:rFonts w:ascii="Times New Roman" w:hAnsi="Times New Roman" w:cs="Times New Roman"/>
-          <w:noProof/>
-          <w:color w:val="000000" w:themeColor="text1"/>
-          <w:sz w:val="28"/>
-          <w:szCs w:val="24"/>
-        </w:rPr>
-        <w:t xml:space="preserve"> – </w:t>
-      </w:r>
-      <w:r>
-        <w:rPr>
-          <w:rFonts w:ascii="Times New Roman" w:hAnsi="Times New Roman" w:cs="Times New Roman"/>
-          <w:noProof/>
-          <w:color w:val="000000" w:themeColor="text1"/>
-          <w:sz w:val="28"/>
-          <w:szCs w:val="24"/>
-        </w:rPr>
-        <w:t>SYSTEM DEVELOPMENT</w:t>
+        <w:t>SOLVR.ONLINE – SYSTEM DEVELOPMENT</w:t>
       </w:r>
     </w:p>
     <w:p>
@@ -1086,7 +1032,7 @@
           <w:tab w:val="left" w:pos="900"/>
         </w:tabs>
         <w:rPr>
-          <w:rFonts w:ascii="Times New Roman" w:hAnsi="Times New Roman" w:cs="Times New Roman"/>
+          <w:rFonts w:cs="Times New Roman"/>
           <w:noProof/>
           <w:color w:val="000000" w:themeColor="text1"/>
           <w:sz w:val="24"/>
@@ -1095,7 +1041,7 @@
       </w:pPr>
       <w:r>
         <w:rPr>
-          <w:rFonts w:ascii="Times New Roman" w:hAnsi="Times New Roman" w:cs="Times New Roman"/>
+          <w:rFonts w:cs="Times New Roman"/>
           <w:b/>
           <w:bCs/>
           <w:noProof/>
@@ -1154,14 +1100,14 @@
                             </w:pPr>
                             <w:r>
                               <w:rPr>
-                                <w:rFonts w:ascii="Times New Roman" w:hAnsi="Times New Roman" w:cs="Times New Roman"/>
+                                <w:rFonts w:cs="Times New Roman"/>
                                 <w:b/>
                                 <w:noProof/>
                                 <w:color w:val="000000" w:themeColor="text1"/>
                                 <w:sz w:val="32"/>
                                 <w:szCs w:val="32"/>
                               </w:rPr>
-                              <w:t>A</w:t>
+                              <w:t>Abstract</w:t>
                             </w:r>
                             <w:r>
                               <w:rPr>
@@ -1172,7 +1118,7 @@
                                 <w:sz w:val="32"/>
                                 <w:szCs w:val="32"/>
                               </w:rPr>
-                              <w:t>bstract:</w:t>
+                              <w:t>:</w:t>
                             </w:r>
                           </w:p>
                           <w:p>
@@ -1227,14 +1173,14 @@
                       </w:pPr>
                       <w:r>
                         <w:rPr>
-                          <w:rFonts w:ascii="Times New Roman" w:hAnsi="Times New Roman" w:cs="Times New Roman"/>
+                          <w:rFonts w:cs="Times New Roman"/>
                           <w:b/>
                           <w:noProof/>
                           <w:color w:val="000000" w:themeColor="text1"/>
                           <w:sz w:val="32"/>
                           <w:szCs w:val="32"/>
                         </w:rPr>
-                        <w:t>A</w:t>
+                        <w:t>Abstract</w:t>
                       </w:r>
                       <w:r>
                         <w:rPr>
@@ -1245,7 +1191,7 @@
                           <w:sz w:val="32"/>
                           <w:szCs w:val="32"/>
                         </w:rPr>
-                        <w:t>bstract:</w:t>
+                        <w:t>:</w:t>
                       </w:r>
                     </w:p>
                     <w:p>
@@ -1276,7 +1222,7 @@
           <w:tab w:val="left" w:pos="900"/>
         </w:tabs>
         <w:rPr>
-          <w:rFonts w:ascii="Times New Roman" w:hAnsi="Times New Roman" w:cs="Times New Roman"/>
+          <w:rFonts w:cs="Times New Roman"/>
           <w:b/>
           <w:bCs/>
           <w:noProof/>
@@ -1287,7 +1233,7 @@
       </w:pPr>
       <w:r>
         <w:rPr>
-          <w:rFonts w:ascii="Times New Roman" w:hAnsi="Times New Roman" w:cs="Times New Roman"/>
+          <w:rFonts w:cs="Times New Roman"/>
           <w:b/>
           <w:bCs/>
           <w:noProof/>
@@ -1304,7 +1250,7 @@
           <w:tab w:val="left" w:pos="900"/>
         </w:tabs>
         <w:rPr>
-          <w:rFonts w:ascii="Times New Roman" w:hAnsi="Times New Roman" w:cs="Times New Roman"/>
+          <w:rFonts w:cs="Times New Roman"/>
           <w:noProof/>
           <w:color w:val="000000" w:themeColor="text1"/>
           <w:sz w:val="28"/>
@@ -1313,7 +1259,7 @@
       </w:pPr>
       <w:r>
         <w:rPr>
-          <w:rFonts w:ascii="Times New Roman" w:hAnsi="Times New Roman" w:cs="Times New Roman"/>
+          <w:rFonts w:cs="Times New Roman"/>
           <w:noProof/>
           <w:color w:val="000000" w:themeColor="text1"/>
           <w:sz w:val="28"/>
@@ -1328,7 +1274,7 @@
           <w:tab w:val="left" w:pos="900"/>
         </w:tabs>
         <w:rPr>
-          <w:rFonts w:ascii="Times New Roman" w:hAnsi="Times New Roman" w:cs="Times New Roman"/>
+          <w:rFonts w:cs="Times New Roman"/>
           <w:noProof/>
           <w:color w:val="000000" w:themeColor="text1"/>
           <w:sz w:val="28"/>
@@ -1337,7 +1283,7 @@
       </w:pPr>
       <w:r>
         <w:rPr>
-          <w:rFonts w:ascii="Times New Roman" w:hAnsi="Times New Roman" w:cs="Times New Roman"/>
+          <w:rFonts w:cs="Times New Roman"/>
           <w:noProof/>
           <w:color w:val="000000" w:themeColor="text1"/>
           <w:sz w:val="28"/>
@@ -1352,7 +1298,7 @@
           <w:tab w:val="left" w:pos="900"/>
         </w:tabs>
         <w:rPr>
-          <w:rFonts w:ascii="Times New Roman" w:hAnsi="Times New Roman" w:cs="Times New Roman"/>
+          <w:rFonts w:cs="Times New Roman"/>
           <w:noProof/>
           <w:color w:val="000000" w:themeColor="text1"/>
           <w:sz w:val="28"/>
@@ -1361,7 +1307,7 @@
       </w:pPr>
       <w:r>
         <w:rPr>
-          <w:rFonts w:ascii="Times New Roman" w:hAnsi="Times New Roman" w:cs="Times New Roman"/>
+          <w:rFonts w:cs="Times New Roman"/>
           <w:noProof/>
           <w:color w:val="000000" w:themeColor="text1"/>
           <w:sz w:val="28"/>
@@ -1376,7 +1322,7 @@
           <w:tab w:val="left" w:pos="900"/>
         </w:tabs>
         <w:rPr>
-          <w:rFonts w:ascii="Times New Roman" w:hAnsi="Times New Roman" w:cs="Times New Roman"/>
+          <w:rFonts w:cs="Times New Roman"/>
           <w:noProof/>
           <w:color w:val="000000" w:themeColor="text1"/>
           <w:sz w:val="28"/>
@@ -1385,7 +1331,7 @@
       </w:pPr>
       <w:r>
         <w:rPr>
-          <w:rFonts w:ascii="Times New Roman" w:hAnsi="Times New Roman" w:cs="Times New Roman"/>
+          <w:rFonts w:cs="Times New Roman"/>
           <w:noProof/>
           <w:color w:val="000000" w:themeColor="text1"/>
           <w:sz w:val="28"/>
@@ -1400,7 +1346,7 @@
           <w:tab w:val="left" w:pos="900"/>
         </w:tabs>
         <w:rPr>
-          <w:rFonts w:ascii="Times New Roman" w:hAnsi="Times New Roman" w:cs="Times New Roman"/>
+          <w:rFonts w:cs="Times New Roman"/>
           <w:noProof/>
           <w:color w:val="000000" w:themeColor="text1"/>
           <w:sz w:val="28"/>
@@ -1409,7 +1355,7 @@
       </w:pPr>
       <w:r>
         <w:rPr>
-          <w:rFonts w:ascii="Times New Roman" w:hAnsi="Times New Roman" w:cs="Times New Roman"/>
+          <w:rFonts w:cs="Times New Roman"/>
           <w:noProof/>
           <w:color w:val="000000" w:themeColor="text1"/>
           <w:sz w:val="28"/>
@@ -1419,7 +1365,7 @@
       </w:r>
       <w:r>
         <w:rPr>
-          <w:rFonts w:ascii="Times New Roman" w:hAnsi="Times New Roman" w:cs="Times New Roman"/>
+          <w:rFonts w:cs="Times New Roman"/>
           <w:noProof/>
           <w:color w:val="000000" w:themeColor="text1"/>
           <w:sz w:val="28"/>
@@ -1434,7 +1380,7 @@
           <w:tab w:val="left" w:pos="900"/>
         </w:tabs>
         <w:rPr>
-          <w:rFonts w:ascii="Times New Roman" w:hAnsi="Times New Roman" w:cs="Times New Roman"/>
+          <w:rFonts w:cs="Times New Roman"/>
           <w:noProof/>
           <w:color w:val="000000" w:themeColor="text1"/>
           <w:sz w:val="28"/>
@@ -1448,7 +1394,7 @@
           <w:tab w:val="left" w:pos="900"/>
         </w:tabs>
         <w:rPr>
-          <w:rFonts w:ascii="Times New Roman" w:hAnsi="Times New Roman" w:cs="Times New Roman"/>
+          <w:rFonts w:cs="Times New Roman"/>
           <w:noProof/>
           <w:color w:val="000000" w:themeColor="text1"/>
           <w:sz w:val="28"/>
@@ -1457,7 +1403,7 @@
       </w:pPr>
       <w:r>
         <w:rPr>
-          <w:rFonts w:ascii="Times New Roman" w:hAnsi="Times New Roman" w:cs="Times New Roman"/>
+          <w:rFonts w:cs="Times New Roman"/>
           <w:b/>
           <w:noProof/>
           <w:color w:val="000000" w:themeColor="text1"/>
@@ -1468,7 +1414,7 @@
       </w:r>
       <w:r>
         <w:rPr>
-          <w:rFonts w:ascii="Times New Roman" w:hAnsi="Times New Roman" w:cs="Times New Roman"/>
+          <w:rFonts w:cs="Times New Roman"/>
           <w:noProof/>
           <w:color w:val="000000" w:themeColor="text1"/>
           <w:sz w:val="28"/>
@@ -1483,7 +1429,7 @@
           <w:tab w:val="left" w:pos="900"/>
         </w:tabs>
         <w:rPr>
-          <w:rFonts w:ascii="Times New Roman" w:hAnsi="Times New Roman" w:cs="Times New Roman"/>
+          <w:rFonts w:cs="Times New Roman"/>
           <w:noProof/>
           <w:color w:val="000000" w:themeColor="text1"/>
           <w:sz w:val="28"/>
@@ -1492,7 +1438,7 @@
       </w:pPr>
       <w:r>
         <w:rPr>
-          <w:rFonts w:ascii="Times New Roman" w:hAnsi="Times New Roman" w:cs="Times New Roman"/>
+          <w:rFonts w:cs="Times New Roman"/>
           <w:noProof/>
           <w:color w:val="000000" w:themeColor="text1"/>
           <w:sz w:val="28"/>
@@ -1509,7 +1455,7 @@
         <w:spacing w:after="0" w:line="360" w:lineRule="auto"/>
         <w:jc w:val="both"/>
         <w:rPr>
-          <w:rFonts w:ascii="Times New Roman" w:hAnsi="Times New Roman" w:cs="Times New Roman"/>
+          <w:rFonts w:cs="Times New Roman"/>
           <w:noProof/>
           <w:color w:val="000000" w:themeColor="text1"/>
         </w:rPr>
@@ -1523,7 +1469,7 @@
         <w:spacing w:after="0" w:line="360" w:lineRule="auto"/>
         <w:jc w:val="both"/>
         <w:rPr>
-          <w:rFonts w:ascii="Times New Roman" w:hAnsi="Times New Roman" w:cs="Times New Roman"/>
+          <w:rFonts w:cs="Times New Roman"/>
           <w:noProof/>
           <w:color w:val="000000" w:themeColor="text1"/>
         </w:rPr>
@@ -1537,7 +1483,7 @@
         <w:spacing w:after="0" w:line="360" w:lineRule="auto"/>
         <w:jc w:val="both"/>
         <w:rPr>
-          <w:rFonts w:ascii="Times New Roman" w:hAnsi="Times New Roman" w:cs="Times New Roman"/>
+          <w:rFonts w:cs="Times New Roman"/>
           <w:noProof/>
           <w:color w:val="000000" w:themeColor="text1"/>
         </w:rPr>
@@ -1551,7 +1497,7 @@
         <w:spacing w:after="0" w:line="360" w:lineRule="auto"/>
         <w:jc w:val="both"/>
         <w:rPr>
-          <w:rFonts w:ascii="Times New Roman" w:hAnsi="Times New Roman" w:cs="Times New Roman"/>
+          <w:rFonts w:cs="Times New Roman"/>
           <w:noProof/>
           <w:color w:val="000000" w:themeColor="text1"/>
         </w:rPr>
@@ -1565,7 +1511,7 @@
         <w:spacing w:after="0" w:line="360" w:lineRule="auto"/>
         <w:jc w:val="both"/>
         <w:rPr>
-          <w:rFonts w:ascii="Times New Roman" w:hAnsi="Times New Roman" w:cs="Times New Roman"/>
+          <w:rFonts w:cs="Times New Roman"/>
           <w:noProof/>
           <w:color w:val="000000" w:themeColor="text1"/>
         </w:rPr>
@@ -1579,7 +1525,7 @@
         <w:spacing w:after="0" w:line="360" w:lineRule="auto"/>
         <w:jc w:val="both"/>
         <w:rPr>
-          <w:rFonts w:ascii="Times New Roman" w:hAnsi="Times New Roman" w:cs="Times New Roman"/>
+          <w:rFonts w:cs="Times New Roman"/>
           <w:noProof/>
           <w:color w:val="000000" w:themeColor="text1"/>
         </w:rPr>
@@ -1593,7 +1539,7 @@
         <w:spacing w:after="0" w:line="360" w:lineRule="auto"/>
         <w:jc w:val="both"/>
         <w:rPr>
-          <w:rFonts w:ascii="Times New Roman" w:hAnsi="Times New Roman" w:cs="Times New Roman"/>
+          <w:rFonts w:cs="Times New Roman"/>
           <w:noProof/>
           <w:color w:val="000000" w:themeColor="text1"/>
         </w:rPr>
@@ -1607,7 +1553,7 @@
         <w:spacing w:after="0" w:line="360" w:lineRule="auto"/>
         <w:jc w:val="both"/>
         <w:rPr>
-          <w:rFonts w:ascii="Times New Roman" w:hAnsi="Times New Roman" w:cs="Times New Roman"/>
+          <w:rFonts w:cs="Times New Roman"/>
           <w:noProof/>
           <w:color w:val="000000" w:themeColor="text1"/>
         </w:rPr>
@@ -1621,7 +1567,7 @@
         <w:spacing w:after="0" w:line="360" w:lineRule="auto"/>
         <w:jc w:val="both"/>
         <w:rPr>
-          <w:rFonts w:ascii="Times New Roman" w:hAnsi="Times New Roman" w:cs="Times New Roman"/>
+          <w:rFonts w:cs="Times New Roman"/>
           <w:noProof/>
           <w:color w:val="000000" w:themeColor="text1"/>
         </w:rPr>
@@ -1633,7 +1579,7 @@
           <w:tab w:val="left" w:pos="900"/>
         </w:tabs>
         <w:rPr>
-          <w:rFonts w:ascii="Times New Roman" w:hAnsi="Times New Roman" w:cs="Times New Roman"/>
+          <w:rFonts w:cs="Times New Roman"/>
           <w:bCs/>
           <w:noProof/>
           <w:color w:val="000000" w:themeColor="text1"/>
@@ -1643,29 +1589,18 @@
       </w:pPr>
       <w:r>
         <w:rPr>
-          <w:rFonts w:ascii="Times New Roman" w:hAnsi="Times New Roman" w:cs="Times New Roman"/>
+          <w:rFonts w:cs="Times New Roman"/>
           <w:b/>
           <w:noProof/>
           <w:color w:val="000000" w:themeColor="text1"/>
           <w:sz w:val="28"/>
           <w:szCs w:val="24"/>
         </w:rPr>
-        <w:t>Submission date:</w:t>
+        <w:t xml:space="preserve">Submission date: </w:t>
       </w:r>
       <w:r>
         <w:rPr>
-          <w:rFonts w:ascii="Times New Roman" w:hAnsi="Times New Roman" w:cs="Times New Roman"/>
-          <w:b/>
-          <w:noProof/>
-          <w:color w:val="000000" w:themeColor="text1"/>
-          <w:sz w:val="28"/>
-          <w:szCs w:val="24"/>
-        </w:rPr>
-        <w:t xml:space="preserve"> </w:t>
-      </w:r>
-      <w:r>
-        <w:rPr>
-          <w:rFonts w:ascii="Times New Roman" w:hAnsi="Times New Roman" w:cs="Times New Roman"/>
+          <w:rFonts w:cs="Times New Roman"/>
           <w:bCs/>
           <w:noProof/>
           <w:color w:val="000000" w:themeColor="text1"/>
@@ -1676,7 +1611,7 @@
       </w:r>
       <w:r>
         <w:rPr>
-          <w:rFonts w:ascii="Times New Roman" w:hAnsi="Times New Roman" w:cs="Times New Roman"/>
+          <w:rFonts w:cs="Times New Roman"/>
           <w:bCs/>
           <w:noProof/>
           <w:color w:val="000000" w:themeColor="text1"/>
@@ -1687,7 +1622,7 @@
       </w:r>
       <w:r>
         <w:rPr>
-          <w:rFonts w:ascii="Times New Roman" w:hAnsi="Times New Roman" w:cs="Times New Roman"/>
+          <w:rFonts w:cs="Times New Roman"/>
           <w:bCs/>
           <w:noProof/>
           <w:color w:val="000000" w:themeColor="text1"/>
@@ -1698,7 +1633,7 @@
       </w:r>
       <w:r>
         <w:rPr>
-          <w:rFonts w:ascii="Times New Roman" w:hAnsi="Times New Roman" w:cs="Times New Roman"/>
+          <w:rFonts w:cs="Times New Roman"/>
           <w:bCs/>
           <w:noProof/>
           <w:color w:val="000000" w:themeColor="text1"/>
@@ -1709,7 +1644,7 @@
       </w:r>
       <w:r>
         <w:rPr>
-          <w:rFonts w:ascii="Times New Roman" w:hAnsi="Times New Roman" w:cs="Times New Roman"/>
+          <w:rFonts w:cs="Times New Roman"/>
           <w:bCs/>
           <w:noProof/>
           <w:color w:val="000000" w:themeColor="text1"/>
@@ -1763,14 +1698,14 @@
               <w:tab w:val="left" w:pos="900"/>
             </w:tabs>
             <w:rPr>
-              <w:rFonts w:ascii="Times New Roman" w:hAnsi="Times New Roman" w:cs="Times New Roman"/>
+              <w:rFonts w:asciiTheme="minorHAnsi" w:hAnsiTheme="minorHAnsi" w:cs="Times New Roman"/>
               <w:noProof/>
               <w:color w:val="auto"/>
             </w:rPr>
           </w:pPr>
           <w:r>
             <w:rPr>
-              <w:rFonts w:ascii="Times New Roman" w:hAnsi="Times New Roman" w:cs="Times New Roman"/>
+              <w:rFonts w:asciiTheme="minorHAnsi" w:hAnsiTheme="minorHAnsi" w:cs="Times New Roman"/>
               <w:noProof/>
               <w:color w:val="auto"/>
             </w:rPr>
@@ -1790,21 +1725,21 @@
           </w:pPr>
           <w:r>
             <w:rPr>
-              <w:rFonts w:ascii="Times New Roman" w:hAnsi="Times New Roman" w:cs="Times New Roman"/>
+              <w:rFonts w:cs="Times New Roman"/>
               <w:noProof/>
             </w:rPr>
             <w:fldChar w:fldCharType="begin"/>
           </w:r>
           <w:r>
             <w:rPr>
-              <w:rFonts w:ascii="Times New Roman" w:hAnsi="Times New Roman" w:cs="Times New Roman"/>
+              <w:rFonts w:cs="Times New Roman"/>
               <w:noProof/>
             </w:rPr>
             <w:instrText xml:space="preserve"> TOC \o "1-3" \h \z \u </w:instrText>
           </w:r>
           <w:r>
             <w:rPr>
-              <w:rFonts w:ascii="Times New Roman" w:hAnsi="Times New Roman" w:cs="Times New Roman"/>
+              <w:rFonts w:cs="Times New Roman"/>
               <w:noProof/>
             </w:rPr>
             <w:fldChar w:fldCharType="separate"/>
@@ -1813,7 +1748,7 @@
             <w:r>
               <w:rPr>
                 <w:rStyle w:val="Hyperlink"/>
-                <w:rFonts w:ascii="Times New Roman" w:hAnsi="Times New Roman" w:cs="Times New Roman"/>
+                <w:rFonts w:cs="Times New Roman"/>
                 <w:b/>
                 <w:noProof/>
               </w:rPr>
@@ -1885,7 +1820,7 @@
             <w:r>
               <w:rPr>
                 <w:rStyle w:val="Hyperlink"/>
-                <w:rFonts w:ascii="Times New Roman" w:hAnsi="Times New Roman" w:cs="Times New Roman"/>
+                <w:rFonts w:cs="Times New Roman"/>
                 <w:b/>
                 <w:noProof/>
               </w:rPr>
@@ -1901,7 +1836,7 @@
             <w:r>
               <w:rPr>
                 <w:rStyle w:val="Hyperlink"/>
-                <w:rFonts w:ascii="Times New Roman" w:hAnsi="Times New Roman" w:cs="Times New Roman"/>
+                <w:rFonts w:cs="Times New Roman"/>
                 <w:b/>
                 <w:noProof/>
               </w:rPr>
@@ -1973,7 +1908,7 @@
             <w:r>
               <w:rPr>
                 <w:rStyle w:val="Hyperlink"/>
-                <w:rFonts w:ascii="Times New Roman" w:hAnsi="Times New Roman" w:cs="Times New Roman"/>
+                <w:rFonts w:cs="Times New Roman"/>
                 <w:b/>
                 <w:noProof/>
               </w:rPr>
@@ -1989,7 +1924,7 @@
             <w:r>
               <w:rPr>
                 <w:rStyle w:val="Hyperlink"/>
-                <w:rFonts w:ascii="Times New Roman" w:hAnsi="Times New Roman" w:cs="Times New Roman"/>
+                <w:rFonts w:cs="Times New Roman"/>
                 <w:b/>
                 <w:noProof/>
               </w:rPr>
@@ -2061,7 +1996,7 @@
             <w:r>
               <w:rPr>
                 <w:rStyle w:val="Hyperlink"/>
-                <w:rFonts w:ascii="Times New Roman" w:hAnsi="Times New Roman" w:cs="Times New Roman"/>
+                <w:rFonts w:cs="Times New Roman"/>
                 <w:b/>
                 <w:noProof/>
               </w:rPr>
@@ -2077,7 +2012,7 @@
             <w:r>
               <w:rPr>
                 <w:rStyle w:val="Hyperlink"/>
-                <w:rFonts w:ascii="Times New Roman" w:hAnsi="Times New Roman" w:cs="Times New Roman"/>
+                <w:rFonts w:cs="Times New Roman"/>
                 <w:b/>
                 <w:noProof/>
               </w:rPr>
@@ -2149,7 +2084,7 @@
             <w:r>
               <w:rPr>
                 <w:rStyle w:val="Hyperlink"/>
-                <w:rFonts w:ascii="Times New Roman" w:hAnsi="Times New Roman" w:cs="Times New Roman"/>
+                <w:rFonts w:cs="Times New Roman"/>
                 <w:b/>
                 <w:noProof/>
               </w:rPr>
@@ -2165,7 +2100,7 @@
             <w:r>
               <w:rPr>
                 <w:rStyle w:val="Hyperlink"/>
-                <w:rFonts w:ascii="Times New Roman" w:hAnsi="Times New Roman" w:cs="Times New Roman"/>
+                <w:rFonts w:cs="Times New Roman"/>
                 <w:b/>
                 <w:noProof/>
               </w:rPr>
@@ -2237,7 +2172,7 @@
             <w:r>
               <w:rPr>
                 <w:rStyle w:val="Hyperlink"/>
-                <w:rFonts w:ascii="Times New Roman" w:hAnsi="Times New Roman" w:cs="Times New Roman"/>
+                <w:rFonts w:cs="Times New Roman"/>
                 <w:b/>
                 <w:noProof/>
               </w:rPr>
@@ -2253,7 +2188,7 @@
             <w:r>
               <w:rPr>
                 <w:rStyle w:val="Hyperlink"/>
-                <w:rFonts w:ascii="Times New Roman" w:hAnsi="Times New Roman" w:cs="Times New Roman"/>
+                <w:rFonts w:cs="Times New Roman"/>
                 <w:b/>
                 <w:noProof/>
               </w:rPr>
@@ -2325,7 +2260,7 @@
             <w:r>
               <w:rPr>
                 <w:rStyle w:val="Hyperlink"/>
-                <w:rFonts w:ascii="Times New Roman" w:hAnsi="Times New Roman" w:cs="Times New Roman"/>
+                <w:rFonts w:cs="Times New Roman"/>
                 <w:b/>
                 <w:noProof/>
               </w:rPr>
@@ -2341,7 +2276,7 @@
             <w:r>
               <w:rPr>
                 <w:rStyle w:val="Hyperlink"/>
-                <w:rFonts w:ascii="Times New Roman" w:hAnsi="Times New Roman" w:cs="Times New Roman"/>
+                <w:rFonts w:cs="Times New Roman"/>
                 <w:b/>
                 <w:noProof/>
               </w:rPr>
@@ -2413,7 +2348,7 @@
             <w:r>
               <w:rPr>
                 <w:rStyle w:val="Hyperlink"/>
-                <w:rFonts w:ascii="Times New Roman" w:hAnsi="Times New Roman" w:cs="Times New Roman"/>
+                <w:rFonts w:cs="Times New Roman"/>
                 <w:b/>
                 <w:noProof/>
               </w:rPr>
@@ -2429,7 +2364,7 @@
             <w:r>
               <w:rPr>
                 <w:rStyle w:val="Hyperlink"/>
-                <w:rFonts w:ascii="Times New Roman" w:hAnsi="Times New Roman" w:cs="Times New Roman"/>
+                <w:rFonts w:cs="Times New Roman"/>
                 <w:b/>
                 <w:noProof/>
               </w:rPr>
@@ -2501,7 +2436,7 @@
             <w:r>
               <w:rPr>
                 <w:rStyle w:val="Hyperlink"/>
-                <w:rFonts w:ascii="Times New Roman" w:hAnsi="Times New Roman" w:cs="Times New Roman"/>
+                <w:rFonts w:cs="Times New Roman"/>
                 <w:b/>
                 <w:noProof/>
               </w:rPr>
@@ -2517,7 +2452,7 @@
             <w:r>
               <w:rPr>
                 <w:rStyle w:val="Hyperlink"/>
-                <w:rFonts w:ascii="Times New Roman" w:hAnsi="Times New Roman" w:cs="Times New Roman"/>
+                <w:rFonts w:cs="Times New Roman"/>
                 <w:b/>
                 <w:noProof/>
               </w:rPr>
@@ -2589,7 +2524,7 @@
             <w:r>
               <w:rPr>
                 <w:rStyle w:val="Hyperlink"/>
-                <w:rFonts w:ascii="Times New Roman" w:hAnsi="Times New Roman" w:cs="Times New Roman"/>
+                <w:rFonts w:cs="Times New Roman"/>
                 <w:b/>
                 <w:noProof/>
               </w:rPr>
@@ -2605,7 +2540,7 @@
             <w:r>
               <w:rPr>
                 <w:rStyle w:val="Hyperlink"/>
-                <w:rFonts w:ascii="Times New Roman" w:hAnsi="Times New Roman" w:cs="Times New Roman"/>
+                <w:rFonts w:cs="Times New Roman"/>
                 <w:b/>
                 <w:noProof/>
               </w:rPr>
@@ -2677,7 +2612,7 @@
             <w:r>
               <w:rPr>
                 <w:rStyle w:val="Hyperlink"/>
-                <w:rFonts w:ascii="Times New Roman" w:hAnsi="Times New Roman" w:cs="Times New Roman"/>
+                <w:rFonts w:cs="Times New Roman"/>
                 <w:b/>
                 <w:noProof/>
               </w:rPr>
@@ -2693,7 +2628,7 @@
             <w:r>
               <w:rPr>
                 <w:rStyle w:val="Hyperlink"/>
-                <w:rFonts w:ascii="Times New Roman" w:hAnsi="Times New Roman" w:cs="Times New Roman"/>
+                <w:rFonts w:cs="Times New Roman"/>
                 <w:b/>
                 <w:noProof/>
               </w:rPr>
@@ -2765,7 +2700,7 @@
             <w:r>
               <w:rPr>
                 <w:rStyle w:val="Hyperlink"/>
-                <w:rFonts w:ascii="Times New Roman" w:hAnsi="Times New Roman" w:cs="Times New Roman"/>
+                <w:rFonts w:cs="Times New Roman"/>
                 <w:b/>
                 <w:noProof/>
               </w:rPr>
@@ -2781,7 +2716,7 @@
             <w:r>
               <w:rPr>
                 <w:rStyle w:val="Hyperlink"/>
-                <w:rFonts w:ascii="Times New Roman" w:hAnsi="Times New Roman" w:cs="Times New Roman"/>
+                <w:rFonts w:cs="Times New Roman"/>
                 <w:b/>
                 <w:noProof/>
               </w:rPr>
@@ -2853,7 +2788,7 @@
             <w:r>
               <w:rPr>
                 <w:rStyle w:val="Hyperlink"/>
-                <w:rFonts w:ascii="Times New Roman" w:hAnsi="Times New Roman" w:cs="Times New Roman"/>
+                <w:rFonts w:cs="Times New Roman"/>
                 <w:b/>
                 <w:noProof/>
               </w:rPr>
@@ -2869,7 +2804,7 @@
             <w:r>
               <w:rPr>
                 <w:rStyle w:val="Hyperlink"/>
-                <w:rFonts w:ascii="Times New Roman" w:hAnsi="Times New Roman" w:cs="Times New Roman"/>
+                <w:rFonts w:cs="Times New Roman"/>
                 <w:b/>
                 <w:noProof/>
               </w:rPr>
@@ -2941,7 +2876,7 @@
             <w:r>
               <w:rPr>
                 <w:rStyle w:val="Hyperlink"/>
-                <w:rFonts w:ascii="Times New Roman" w:hAnsi="Times New Roman" w:cs="Times New Roman"/>
+                <w:rFonts w:cs="Times New Roman"/>
                 <w:b/>
                 <w:noProof/>
               </w:rPr>
@@ -2957,7 +2892,7 @@
             <w:r>
               <w:rPr>
                 <w:rStyle w:val="Hyperlink"/>
-                <w:rFonts w:ascii="Times New Roman" w:hAnsi="Times New Roman" w:cs="Times New Roman"/>
+                <w:rFonts w:cs="Times New Roman"/>
                 <w:b/>
                 <w:noProof/>
               </w:rPr>
@@ -3029,7 +2964,7 @@
             <w:r>
               <w:rPr>
                 <w:rStyle w:val="Hyperlink"/>
-                <w:rFonts w:ascii="Times New Roman" w:hAnsi="Times New Roman" w:cs="Times New Roman"/>
+                <w:rFonts w:cs="Times New Roman"/>
                 <w:b/>
                 <w:noProof/>
               </w:rPr>
@@ -3045,7 +2980,7 @@
             <w:r>
               <w:rPr>
                 <w:rStyle w:val="Hyperlink"/>
-                <w:rFonts w:ascii="Times New Roman" w:hAnsi="Times New Roman" w:cs="Times New Roman"/>
+                <w:rFonts w:cs="Times New Roman"/>
                 <w:b/>
                 <w:noProof/>
               </w:rPr>
@@ -3117,7 +3052,7 @@
             <w:r>
               <w:rPr>
                 <w:rStyle w:val="Hyperlink"/>
-                <w:rFonts w:ascii="Times New Roman" w:hAnsi="Times New Roman" w:cs="Times New Roman"/>
+                <w:rFonts w:cs="Times New Roman"/>
                 <w:b/>
                 <w:noProof/>
               </w:rPr>
@@ -3133,7 +3068,7 @@
             <w:r>
               <w:rPr>
                 <w:rStyle w:val="Hyperlink"/>
-                <w:rFonts w:ascii="Times New Roman" w:hAnsi="Times New Roman" w:cs="Times New Roman"/>
+                <w:rFonts w:cs="Times New Roman"/>
                 <w:b/>
                 <w:noProof/>
               </w:rPr>
@@ -3204,7 +3139,7 @@
             <w:r>
               <w:rPr>
                 <w:rStyle w:val="Hyperlink"/>
-                <w:rFonts w:ascii="Times New Roman" w:hAnsi="Times New Roman" w:cs="Times New Roman"/>
+                <w:rFonts w:cs="Times New Roman"/>
                 <w:b/>
                 <w:noProof/>
               </w:rPr>
@@ -3275,7 +3210,7 @@
             <w:r>
               <w:rPr>
                 <w:rStyle w:val="Hyperlink"/>
-                <w:rFonts w:ascii="Times New Roman" w:hAnsi="Times New Roman" w:cs="Times New Roman"/>
+                <w:rFonts w:cs="Times New Roman"/>
                 <w:b/>
                 <w:noProof/>
               </w:rPr>
@@ -3346,7 +3281,7 @@
             <w:r>
               <w:rPr>
                 <w:rStyle w:val="Hyperlink"/>
-                <w:rFonts w:ascii="Times New Roman" w:hAnsi="Times New Roman" w:cs="Times New Roman"/>
+                <w:rFonts w:cs="Times New Roman"/>
                 <w:b/>
                 <w:noProof/>
               </w:rPr>
@@ -3413,7 +3348,7 @@
           </w:pPr>
           <w:r>
             <w:rPr>
-              <w:rFonts w:ascii="Times New Roman" w:hAnsi="Times New Roman" w:cs="Times New Roman"/>
+              <w:rFonts w:cs="Times New Roman"/>
               <w:b/>
               <w:bCs/>
               <w:noProof/>
@@ -3473,7 +3408,7 @@
         </w:tabs>
         <w:spacing w:before="0" w:line="360" w:lineRule="auto"/>
         <w:rPr>
-          <w:rFonts w:ascii="Times New Roman" w:hAnsi="Times New Roman" w:cs="Times New Roman"/>
+          <w:rFonts w:asciiTheme="minorHAnsi" w:hAnsiTheme="minorHAnsi" w:cs="Times New Roman"/>
           <w:b/>
           <w:noProof/>
           <w:color w:val="000000" w:themeColor="text1"/>
@@ -3484,7 +3419,7 @@
       <w:bookmarkStart w:id="1" w:name="_Toc54706884"/>
       <w:r>
         <w:rPr>
-          <w:rFonts w:ascii="Times New Roman" w:hAnsi="Times New Roman" w:cs="Times New Roman"/>
+          <w:rFonts w:asciiTheme="minorHAnsi" w:hAnsiTheme="minorHAnsi" w:cs="Times New Roman"/>
           <w:b/>
           <w:noProof/>
           <w:color w:val="000000" w:themeColor="text1"/>
@@ -3505,14 +3440,14 @@
         <w:spacing w:after="0" w:line="360" w:lineRule="auto"/>
         <w:jc w:val="both"/>
         <w:rPr>
-          <w:rFonts w:ascii="Times New Roman" w:hAnsi="Times New Roman" w:cs="Times New Roman"/>
+          <w:rFonts w:cs="Times New Roman"/>
           <w:sz w:val="24"/>
           <w:szCs w:val="24"/>
         </w:rPr>
       </w:pPr>
       <w:r>
         <w:rPr>
-          <w:rFonts w:ascii="Times New Roman" w:hAnsi="Times New Roman" w:cs="Times New Roman"/>
+          <w:rFonts w:cs="Times New Roman"/>
           <w:sz w:val="24"/>
           <w:szCs w:val="24"/>
         </w:rPr>
@@ -3520,7 +3455,7 @@
       </w:r>
       <w:r>
         <w:rPr>
-          <w:rFonts w:ascii="Times New Roman" w:hAnsi="Times New Roman" w:cs="Times New Roman"/>
+          <w:rFonts w:cs="Times New Roman"/>
           <w:sz w:val="24"/>
           <w:szCs w:val="24"/>
         </w:rPr>
@@ -3539,7 +3474,7 @@
         </w:tabs>
         <w:spacing w:before="0" w:line="360" w:lineRule="auto"/>
         <w:rPr>
-          <w:rFonts w:ascii="Times New Roman" w:hAnsi="Times New Roman" w:cs="Times New Roman"/>
+          <w:rFonts w:asciiTheme="minorHAnsi" w:hAnsiTheme="minorHAnsi" w:cs="Times New Roman"/>
           <w:b/>
           <w:noProof/>
           <w:color w:val="000000" w:themeColor="text1"/>
@@ -3550,7 +3485,7 @@
       <w:bookmarkStart w:id="2" w:name="_Toc54706885"/>
       <w:r>
         <w:rPr>
-          <w:rFonts w:ascii="Times New Roman" w:hAnsi="Times New Roman" w:cs="Times New Roman"/>
+          <w:rFonts w:asciiTheme="minorHAnsi" w:hAnsiTheme="minorHAnsi" w:cs="Times New Roman"/>
           <w:b/>
           <w:noProof/>
           <w:color w:val="000000" w:themeColor="text1"/>
@@ -3573,7 +3508,7 @@
         </w:tabs>
         <w:spacing w:before="0" w:line="360" w:lineRule="auto"/>
         <w:rPr>
-          <w:rFonts w:ascii="Times New Roman" w:hAnsi="Times New Roman" w:cs="Times New Roman"/>
+          <w:rFonts w:asciiTheme="minorHAnsi" w:hAnsiTheme="minorHAnsi" w:cs="Times New Roman"/>
           <w:b/>
           <w:noProof/>
           <w:color w:val="000000" w:themeColor="text1"/>
@@ -3584,16 +3519,170 @@
       <w:bookmarkStart w:id="3" w:name="_Toc54706886"/>
       <w:r>
         <w:rPr>
-          <w:rFonts w:ascii="Times New Roman" w:hAnsi="Times New Roman" w:cs="Times New Roman"/>
+          <w:rFonts w:asciiTheme="minorHAnsi" w:hAnsiTheme="minorHAnsi" w:cs="Times New Roman"/>
           <w:b/>
           <w:noProof/>
           <w:color w:val="000000" w:themeColor="text1"/>
           <w:sz w:val="40"/>
           <w:szCs w:val="40"/>
         </w:rPr>
-        <w:t>Business canvas (optional)</w:t>
+        <w:t>Business canvas</w:t>
       </w:r>
       <w:bookmarkEnd w:id="3"/>
+    </w:p>
+    <w:p>
+      <w:pPr>
+        <w:tabs>
+          <w:tab w:val="left" w:pos="900"/>
+        </w:tabs>
+        <w:spacing w:after="0" w:line="360" w:lineRule="auto"/>
+        <w:jc w:val="both"/>
+        <w:rPr>
+          <w:rFonts w:cs="Times New Roman"/>
+          <w:sz w:val="24"/>
+          <w:szCs w:val="24"/>
+        </w:rPr>
+      </w:pPr>
+      <w:r>
+        <w:rPr>
+          <w:rFonts w:cs="Times New Roman"/>
+          <w:sz w:val="24"/>
+          <w:szCs w:val="24"/>
+        </w:rPr>
+        <w:tab/>
+      </w:r>
+      <w:r>
+        <w:rPr>
+          <w:rFonts w:cs="Times New Roman"/>
+          <w:sz w:val="24"/>
+          <w:szCs w:val="24"/>
+        </w:rPr>
+        <w:t>After we came up with an idea what product we want to develop we decided to find out if it is even possible and would make sense for us to even start with it. For this reason</w:t>
+      </w:r>
+      <w:r>
+        <w:rPr>
+          <w:rFonts w:cs="Times New Roman"/>
+          <w:sz w:val="24"/>
+          <w:szCs w:val="24"/>
+        </w:rPr>
+        <w:t xml:space="preserve"> and better understanding of the idea</w:t>
+      </w:r>
+      <w:r>
+        <w:rPr>
+          <w:rFonts w:cs="Times New Roman"/>
+          <w:sz w:val="24"/>
+          <w:szCs w:val="24"/>
+        </w:rPr>
+        <w:t xml:space="preserve"> we created a business model canvas which helped us to visualize the core </w:t>
+      </w:r>
+      <w:r>
+        <w:rPr>
+          <w:rFonts w:cs="Times New Roman"/>
+          <w:sz w:val="24"/>
+          <w:szCs w:val="24"/>
+        </w:rPr>
+        <w:t xml:space="preserve">business </w:t>
+      </w:r>
+      <w:r>
+        <w:rPr>
+          <w:rFonts w:cs="Times New Roman"/>
+          <w:sz w:val="24"/>
+          <w:szCs w:val="24"/>
+        </w:rPr>
+        <w:t xml:space="preserve">concept. </w:t>
+      </w:r>
+    </w:p>
+    <w:p>
+      <w:pPr>
+        <w:tabs>
+          <w:tab w:val="left" w:pos="900"/>
+        </w:tabs>
+        <w:spacing w:after="0" w:line="360" w:lineRule="auto"/>
+        <w:jc w:val="both"/>
+        <w:rPr>
+          <w:rFonts w:cs="Times New Roman"/>
+          <w:sz w:val="24"/>
+          <w:szCs w:val="24"/>
+        </w:rPr>
+      </w:pPr>
+      <w:r>
+        <w:rPr>
+          <w:rFonts w:cs="Times New Roman"/>
+          <w:sz w:val="24"/>
+          <w:szCs w:val="24"/>
+        </w:rPr>
+        <w:tab/>
+      </w:r>
+      <w:r>
+        <w:rPr>
+          <w:rFonts w:cs="Times New Roman"/>
+          <w:sz w:val="24"/>
+          <w:szCs w:val="24"/>
+        </w:rPr>
+        <w:t xml:space="preserve">As you can see in Appendix A – Business Model Canvas, on the right side we have our internal factors we considered </w:t>
+      </w:r>
+      <w:r>
+        <w:rPr>
+          <w:rFonts w:cs="Times New Roman"/>
+          <w:sz w:val="24"/>
+          <w:szCs w:val="24"/>
+        </w:rPr>
+        <w:t>as</w:t>
+      </w:r>
+      <w:r>
+        <w:rPr>
+          <w:rFonts w:cs="Times New Roman"/>
+          <w:sz w:val="24"/>
+          <w:szCs w:val="24"/>
+        </w:rPr>
+        <w:t xml:space="preserve"> relevant for us – Key Partners, Activities and Resources. In the middle we have Value Proposition, which </w:t>
+      </w:r>
+      <w:r>
+        <w:rPr>
+          <w:rFonts w:cs="Times New Roman"/>
+          <w:sz w:val="24"/>
+          <w:szCs w:val="24"/>
+        </w:rPr>
+        <w:t>describes</w:t>
+      </w:r>
+      <w:r>
+        <w:rPr>
+          <w:rFonts w:cs="Times New Roman"/>
+          <w:sz w:val="24"/>
+          <w:szCs w:val="24"/>
+        </w:rPr>
+        <w:t xml:space="preserve"> </w:t>
+      </w:r>
+      <w:r>
+        <w:rPr>
+          <w:rFonts w:cs="Times New Roman"/>
+          <w:sz w:val="24"/>
+          <w:szCs w:val="24"/>
+        </w:rPr>
+        <w:t xml:space="preserve">what values we want to deliver and on the right side there are external factors, such as Customers and Market in general.  </w:t>
+      </w:r>
+      <w:r>
+        <w:rPr>
+          <w:rFonts w:cs="Times New Roman"/>
+          <w:sz w:val="24"/>
+          <w:szCs w:val="24"/>
+        </w:rPr>
+        <w:t xml:space="preserve"> </w:t>
+      </w:r>
+    </w:p>
+    <w:p>
+      <w:pPr>
+        <w:tabs>
+          <w:tab w:val="left" w:pos="900"/>
+        </w:tabs>
+        <w:spacing w:after="0" w:line="360" w:lineRule="auto"/>
+        <w:jc w:val="both"/>
+        <w:rPr>
+          <w:rFonts w:cs="Times New Roman"/>
+          <w:sz w:val="24"/>
+          <w:szCs w:val="24"/>
+        </w:rPr>
+      </w:pPr>
     </w:p>
     <w:p>
       <w:pPr>
@@ -3607,7 +3696,7 @@
         </w:tabs>
         <w:spacing w:before="0" w:line="360" w:lineRule="auto"/>
         <w:rPr>
-          <w:rFonts w:ascii="Times New Roman" w:hAnsi="Times New Roman" w:cs="Times New Roman"/>
+          <w:rFonts w:asciiTheme="minorHAnsi" w:hAnsiTheme="minorHAnsi" w:cs="Times New Roman"/>
           <w:b/>
           <w:noProof/>
           <w:color w:val="000000" w:themeColor="text1"/>
@@ -3618,7 +3707,7 @@
       <w:bookmarkStart w:id="4" w:name="_Toc54706887"/>
       <w:r>
         <w:rPr>
-          <w:rFonts w:ascii="Times New Roman" w:hAnsi="Times New Roman" w:cs="Times New Roman"/>
+          <w:rFonts w:asciiTheme="minorHAnsi" w:hAnsiTheme="minorHAnsi" w:cs="Times New Roman"/>
           <w:b/>
           <w:noProof/>
           <w:color w:val="000000" w:themeColor="text1"/>
@@ -3641,7 +3730,7 @@
         </w:tabs>
         <w:spacing w:before="0" w:line="360" w:lineRule="auto"/>
         <w:rPr>
-          <w:rFonts w:ascii="Times New Roman" w:hAnsi="Times New Roman" w:cs="Times New Roman"/>
+          <w:rFonts w:asciiTheme="minorHAnsi" w:hAnsiTheme="minorHAnsi" w:cs="Times New Roman"/>
           <w:b/>
           <w:noProof/>
           <w:color w:val="000000" w:themeColor="text1"/>
@@ -3652,7 +3741,7 @@
       <w:bookmarkStart w:id="5" w:name="_Toc54706888"/>
       <w:r>
         <w:rPr>
-          <w:rFonts w:ascii="Times New Roman" w:hAnsi="Times New Roman" w:cs="Times New Roman"/>
+          <w:rFonts w:asciiTheme="minorHAnsi" w:hAnsiTheme="minorHAnsi" w:cs="Times New Roman"/>
           <w:b/>
           <w:noProof/>
           <w:color w:val="000000" w:themeColor="text1"/>
@@ -3675,7 +3764,7 @@
         </w:tabs>
         <w:spacing w:before="0" w:line="360" w:lineRule="auto"/>
         <w:rPr>
-          <w:rFonts w:ascii="Times New Roman" w:hAnsi="Times New Roman" w:cs="Times New Roman"/>
+          <w:rFonts w:asciiTheme="minorHAnsi" w:hAnsiTheme="minorHAnsi" w:cs="Times New Roman"/>
           <w:b/>
           <w:noProof/>
           <w:color w:val="000000" w:themeColor="text1"/>
@@ -3686,7 +3775,7 @@
       <w:bookmarkStart w:id="6" w:name="_Toc54706889"/>
       <w:r>
         <w:rPr>
-          <w:rFonts w:ascii="Times New Roman" w:hAnsi="Times New Roman" w:cs="Times New Roman"/>
+          <w:rFonts w:asciiTheme="minorHAnsi" w:hAnsiTheme="minorHAnsi" w:cs="Times New Roman"/>
           <w:b/>
           <w:noProof/>
           <w:color w:val="000000" w:themeColor="text1"/>
@@ -3697,7 +3786,7 @@
       </w:r>
       <w:r>
         <w:rPr>
-          <w:rFonts w:ascii="Times New Roman" w:hAnsi="Times New Roman" w:cs="Times New Roman"/>
+          <w:rFonts w:asciiTheme="minorHAnsi" w:hAnsiTheme="minorHAnsi" w:cs="Times New Roman"/>
           <w:b/>
           <w:noProof/>
           <w:color w:val="000000" w:themeColor="text1"/>
@@ -3720,7 +3809,7 @@
         </w:tabs>
         <w:spacing w:before="0" w:line="360" w:lineRule="auto"/>
         <w:rPr>
-          <w:rFonts w:ascii="Times New Roman" w:hAnsi="Times New Roman" w:cs="Times New Roman"/>
+          <w:rFonts w:asciiTheme="minorHAnsi" w:hAnsiTheme="minorHAnsi" w:cs="Times New Roman"/>
           <w:b/>
           <w:noProof/>
           <w:color w:val="000000" w:themeColor="text1"/>
@@ -3731,7 +3820,7 @@
       <w:bookmarkStart w:id="7" w:name="_Toc54706890"/>
       <w:r>
         <w:rPr>
-          <w:rFonts w:ascii="Times New Roman" w:hAnsi="Times New Roman" w:cs="Times New Roman"/>
+          <w:rFonts w:asciiTheme="minorHAnsi" w:hAnsiTheme="minorHAnsi" w:cs="Times New Roman"/>
           <w:b/>
           <w:noProof/>
           <w:color w:val="000000" w:themeColor="text1"/>
@@ -3754,7 +3843,7 @@
         </w:tabs>
         <w:spacing w:before="0" w:line="360" w:lineRule="auto"/>
         <w:rPr>
-          <w:rFonts w:ascii="Times New Roman" w:hAnsi="Times New Roman" w:cs="Times New Roman"/>
+          <w:rFonts w:asciiTheme="minorHAnsi" w:hAnsiTheme="minorHAnsi" w:cs="Times New Roman"/>
           <w:b/>
           <w:noProof/>
           <w:color w:val="000000" w:themeColor="text1"/>
@@ -3765,7 +3854,7 @@
       <w:bookmarkStart w:id="8" w:name="_Toc54706891"/>
       <w:r>
         <w:rPr>
-          <w:rFonts w:ascii="Times New Roman" w:hAnsi="Times New Roman" w:cs="Times New Roman"/>
+          <w:rFonts w:asciiTheme="minorHAnsi" w:hAnsiTheme="minorHAnsi" w:cs="Times New Roman"/>
           <w:b/>
           <w:noProof/>
           <w:color w:val="000000" w:themeColor="text1"/>
@@ -3788,7 +3877,7 @@
         </w:tabs>
         <w:spacing w:before="0" w:line="360" w:lineRule="auto"/>
         <w:rPr>
-          <w:rFonts w:ascii="Times New Roman" w:hAnsi="Times New Roman" w:cs="Times New Roman"/>
+          <w:rFonts w:asciiTheme="minorHAnsi" w:hAnsiTheme="minorHAnsi" w:cs="Times New Roman"/>
           <w:b/>
           <w:noProof/>
           <w:color w:val="000000" w:themeColor="text1"/>
@@ -3799,7 +3888,7 @@
       <w:bookmarkStart w:id="9" w:name="_Toc54706892"/>
       <w:r>
         <w:rPr>
-          <w:rFonts w:ascii="Times New Roman" w:hAnsi="Times New Roman" w:cs="Times New Roman"/>
+          <w:rFonts w:asciiTheme="minorHAnsi" w:hAnsiTheme="minorHAnsi" w:cs="Times New Roman"/>
           <w:b/>
           <w:noProof/>
           <w:color w:val="000000" w:themeColor="text1"/>
@@ -3810,7 +3899,7 @@
       </w:r>
       <w:r>
         <w:rPr>
-          <w:rFonts w:ascii="Times New Roman" w:hAnsi="Times New Roman" w:cs="Times New Roman"/>
+          <w:rFonts w:asciiTheme="minorHAnsi" w:hAnsiTheme="minorHAnsi" w:cs="Times New Roman"/>
           <w:b/>
           <w:noProof/>
           <w:color w:val="000000" w:themeColor="text1"/>
@@ -3822,7 +3911,7 @@
       <w:bookmarkEnd w:id="9"/>
       <w:r>
         <w:rPr>
-          <w:rFonts w:ascii="Times New Roman" w:hAnsi="Times New Roman" w:cs="Times New Roman"/>
+          <w:rFonts w:asciiTheme="minorHAnsi" w:hAnsiTheme="minorHAnsi" w:cs="Times New Roman"/>
           <w:b/>
           <w:noProof/>
           <w:color w:val="000000" w:themeColor="text1"/>
@@ -3869,7 +3958,7 @@
         </w:tabs>
         <w:spacing w:before="0" w:line="360" w:lineRule="auto"/>
         <w:rPr>
-          <w:rFonts w:ascii="Times New Roman" w:hAnsi="Times New Roman" w:cs="Times New Roman"/>
+          <w:rFonts w:asciiTheme="minorHAnsi" w:hAnsiTheme="minorHAnsi" w:cs="Times New Roman"/>
           <w:b/>
           <w:noProof/>
           <w:color w:val="000000" w:themeColor="text1"/>
@@ -3880,13 +3969,14 @@
       <w:bookmarkStart w:id="10" w:name="_Toc54706893"/>
       <w:r>
         <w:rPr>
-          <w:rFonts w:ascii="Times New Roman" w:hAnsi="Times New Roman" w:cs="Times New Roman"/>
+          <w:rFonts w:asciiTheme="minorHAnsi" w:hAnsiTheme="minorHAnsi" w:cs="Times New Roman"/>
           <w:b/>
           <w:noProof/>
           <w:color w:val="000000" w:themeColor="text1"/>
           <w:sz w:val="40"/>
           <w:szCs w:val="40"/>
         </w:rPr>
+        <w:lastRenderedPageBreak/>
         <w:t>Reflections on methods and their uses in practice</w:t>
       </w:r>
       <w:bookmarkEnd w:id="10"/>
@@ -3903,7 +3993,7 @@
         </w:tabs>
         <w:spacing w:before="0" w:line="360" w:lineRule="auto"/>
         <w:rPr>
-          <w:rFonts w:ascii="Times New Roman" w:hAnsi="Times New Roman" w:cs="Times New Roman"/>
+          <w:rFonts w:asciiTheme="minorHAnsi" w:hAnsiTheme="minorHAnsi" w:cs="Times New Roman"/>
           <w:b/>
           <w:noProof/>
           <w:color w:val="000000" w:themeColor="text1"/>
@@ -3914,7 +4004,7 @@
       <w:bookmarkStart w:id="11" w:name="_Toc54706894"/>
       <w:r>
         <w:rPr>
-          <w:rFonts w:ascii="Times New Roman" w:hAnsi="Times New Roman" w:cs="Times New Roman"/>
+          <w:rFonts w:asciiTheme="minorHAnsi" w:hAnsiTheme="minorHAnsi" w:cs="Times New Roman"/>
           <w:b/>
           <w:noProof/>
           <w:color w:val="000000" w:themeColor="text1"/>
@@ -3937,7 +4027,7 @@
         </w:tabs>
         <w:spacing w:before="0" w:line="360" w:lineRule="auto"/>
         <w:rPr>
-          <w:rFonts w:ascii="Times New Roman" w:hAnsi="Times New Roman" w:cs="Times New Roman"/>
+          <w:rFonts w:asciiTheme="minorHAnsi" w:hAnsiTheme="minorHAnsi" w:cs="Times New Roman"/>
           <w:b/>
           <w:noProof/>
           <w:color w:val="000000" w:themeColor="text1"/>
@@ -3948,7 +4038,7 @@
       <w:bookmarkStart w:id="12" w:name="_Toc54706895"/>
       <w:r>
         <w:rPr>
-          <w:rFonts w:ascii="Times New Roman" w:hAnsi="Times New Roman" w:cs="Times New Roman"/>
+          <w:rFonts w:asciiTheme="minorHAnsi" w:hAnsiTheme="minorHAnsi" w:cs="Times New Roman"/>
           <w:b/>
           <w:noProof/>
           <w:color w:val="000000" w:themeColor="text1"/>
@@ -3959,7 +4049,7 @@
       </w:r>
       <w:r>
         <w:rPr>
-          <w:rFonts w:ascii="Times New Roman" w:hAnsi="Times New Roman" w:cs="Times New Roman"/>
+          <w:rFonts w:asciiTheme="minorHAnsi" w:hAnsiTheme="minorHAnsi" w:cs="Times New Roman"/>
           <w:b/>
           <w:noProof/>
           <w:color w:val="000000" w:themeColor="text1"/>
@@ -3982,7 +4072,7 @@
         </w:tabs>
         <w:spacing w:before="0" w:line="360" w:lineRule="auto"/>
         <w:rPr>
-          <w:rFonts w:ascii="Times New Roman" w:hAnsi="Times New Roman" w:cs="Times New Roman"/>
+          <w:rFonts w:asciiTheme="minorHAnsi" w:hAnsiTheme="minorHAnsi" w:cs="Times New Roman"/>
           <w:b/>
           <w:noProof/>
           <w:color w:val="000000" w:themeColor="text1"/>
@@ -3993,7 +4083,7 @@
       <w:bookmarkStart w:id="13" w:name="_Toc54706896"/>
       <w:r>
         <w:rPr>
-          <w:rFonts w:ascii="Times New Roman" w:hAnsi="Times New Roman" w:cs="Times New Roman"/>
+          <w:rFonts w:asciiTheme="minorHAnsi" w:hAnsiTheme="minorHAnsi" w:cs="Times New Roman"/>
           <w:b/>
           <w:noProof/>
           <w:color w:val="000000" w:themeColor="text1"/>
@@ -4016,7 +4106,7 @@
         </w:tabs>
         <w:spacing w:before="0" w:line="360" w:lineRule="auto"/>
         <w:rPr>
-          <w:rFonts w:ascii="Times New Roman" w:hAnsi="Times New Roman" w:cs="Times New Roman"/>
+          <w:rFonts w:asciiTheme="minorHAnsi" w:hAnsiTheme="minorHAnsi" w:cs="Times New Roman"/>
           <w:b/>
           <w:noProof/>
           <w:color w:val="000000" w:themeColor="text1"/>
@@ -4027,7 +4117,7 @@
       <w:bookmarkStart w:id="14" w:name="_Toc54706897"/>
       <w:r>
         <w:rPr>
-          <w:rFonts w:ascii="Times New Roman" w:hAnsi="Times New Roman" w:cs="Times New Roman"/>
+          <w:rFonts w:asciiTheme="minorHAnsi" w:hAnsiTheme="minorHAnsi" w:cs="Times New Roman"/>
           <w:b/>
           <w:noProof/>
           <w:color w:val="000000" w:themeColor="text1"/>
@@ -4050,7 +4140,7 @@
         </w:tabs>
         <w:spacing w:before="0" w:line="360" w:lineRule="auto"/>
         <w:rPr>
-          <w:rFonts w:ascii="Times New Roman" w:hAnsi="Times New Roman" w:cs="Times New Roman"/>
+          <w:rFonts w:asciiTheme="minorHAnsi" w:hAnsiTheme="minorHAnsi" w:cs="Times New Roman"/>
           <w:b/>
           <w:noProof/>
           <w:color w:val="000000" w:themeColor="text1"/>
@@ -4061,7 +4151,7 @@
       <w:bookmarkStart w:id="15" w:name="_Toc54706898"/>
       <w:r>
         <w:rPr>
-          <w:rFonts w:ascii="Times New Roman" w:hAnsi="Times New Roman" w:cs="Times New Roman"/>
+          <w:rFonts w:asciiTheme="minorHAnsi" w:hAnsiTheme="minorHAnsi" w:cs="Times New Roman"/>
           <w:b/>
           <w:noProof/>
           <w:color w:val="000000" w:themeColor="text1"/>
@@ -4109,7 +4199,7 @@
         </w:tabs>
         <w:spacing w:before="0" w:line="360" w:lineRule="auto"/>
         <w:rPr>
-          <w:rFonts w:ascii="Times New Roman" w:hAnsi="Times New Roman" w:cs="Times New Roman"/>
+          <w:rFonts w:asciiTheme="minorHAnsi" w:hAnsiTheme="minorHAnsi" w:cs="Times New Roman"/>
           <w:b/>
           <w:noProof/>
           <w:color w:val="000000" w:themeColor="text1"/>
@@ -4120,14 +4210,13 @@
       <w:bookmarkStart w:id="16" w:name="_Toc54706899"/>
       <w:r>
         <w:rPr>
-          <w:rFonts w:ascii="Times New Roman" w:hAnsi="Times New Roman" w:cs="Times New Roman"/>
+          <w:rFonts w:asciiTheme="minorHAnsi" w:hAnsiTheme="minorHAnsi" w:cs="Times New Roman"/>
           <w:b/>
           <w:noProof/>
           <w:color w:val="000000" w:themeColor="text1"/>
           <w:sz w:val="40"/>
           <w:szCs w:val="40"/>
         </w:rPr>
-        <w:lastRenderedPageBreak/>
         <w:t>Architecture?</w:t>
       </w:r>
       <w:bookmarkEnd w:id="16"/>
@@ -4140,7 +4229,7 @@
         </w:tabs>
         <w:spacing w:before="0" w:line="360" w:lineRule="auto"/>
         <w:rPr>
-          <w:rFonts w:ascii="Times New Roman" w:hAnsi="Times New Roman" w:cs="Times New Roman"/>
+          <w:rFonts w:asciiTheme="minorHAnsi" w:hAnsiTheme="minorHAnsi" w:cs="Times New Roman"/>
           <w:b/>
           <w:noProof/>
           <w:color w:val="000000" w:themeColor="text1"/>
@@ -4151,7 +4240,7 @@
       <w:bookmarkStart w:id="17" w:name="_Toc54706900"/>
       <w:r>
         <w:rPr>
-          <w:rFonts w:ascii="Times New Roman" w:hAnsi="Times New Roman" w:cs="Times New Roman"/>
+          <w:rFonts w:asciiTheme="minorHAnsi" w:hAnsiTheme="minorHAnsi" w:cs="Times New Roman"/>
           <w:b/>
           <w:noProof/>
           <w:color w:val="000000" w:themeColor="text1"/>
@@ -4170,7 +4259,7 @@
         </w:tabs>
         <w:spacing w:before="0" w:line="360" w:lineRule="auto"/>
         <w:rPr>
-          <w:rFonts w:ascii="Times New Roman" w:hAnsi="Times New Roman" w:cs="Times New Roman"/>
+          <w:rFonts w:asciiTheme="minorHAnsi" w:hAnsiTheme="minorHAnsi" w:cs="Times New Roman"/>
           <w:b/>
           <w:noProof/>
           <w:color w:val="000000" w:themeColor="text1"/>
@@ -4181,7 +4270,7 @@
       <w:bookmarkStart w:id="18" w:name="_Toc54706901"/>
       <w:r>
         <w:rPr>
-          <w:rFonts w:ascii="Times New Roman" w:hAnsi="Times New Roman" w:cs="Times New Roman"/>
+          <w:rFonts w:asciiTheme="minorHAnsi" w:hAnsiTheme="minorHAnsi" w:cs="Times New Roman"/>
           <w:b/>
           <w:noProof/>
           <w:color w:val="000000" w:themeColor="text1"/>
@@ -4200,7 +4289,7 @@
         </w:tabs>
         <w:spacing w:before="0" w:line="360" w:lineRule="auto"/>
         <w:rPr>
-          <w:rFonts w:ascii="Times New Roman" w:hAnsi="Times New Roman" w:cs="Times New Roman"/>
+          <w:rFonts w:asciiTheme="minorHAnsi" w:hAnsiTheme="minorHAnsi" w:cs="Times New Roman"/>
           <w:b/>
           <w:noProof/>
           <w:color w:val="000000" w:themeColor="text1"/>
@@ -4211,7 +4300,7 @@
       <w:bookmarkStart w:id="19" w:name="_Toc54706902"/>
       <w:r>
         <w:rPr>
-          <w:rFonts w:ascii="Times New Roman" w:hAnsi="Times New Roman" w:cs="Times New Roman"/>
+          <w:rFonts w:asciiTheme="minorHAnsi" w:hAnsiTheme="minorHAnsi" w:cs="Times New Roman"/>
           <w:b/>
           <w:noProof/>
           <w:color w:val="000000" w:themeColor="text1"/>
@@ -4222,10 +4311,85 @@
       </w:r>
       <w:bookmarkEnd w:id="19"/>
     </w:p>
+    <w:p/>
+    <w:p/>
+    <w:p/>
+    <w:p/>
+    <w:p/>
+    <w:p/>
+    <w:p/>
+    <w:p/>
+    <w:p/>
+    <w:p/>
+    <w:p/>
+    <w:p/>
+    <w:p/>
+    <w:p/>
+    <w:p>
+      <w:pPr>
+        <w:sectPr>
+          <w:footerReference w:type="default" r:id="rId13"/>
+          <w:pgSz w:w="11906" w:h="16838" w:code="9"/>
+          <w:pgMar w:top="1170" w:right="1440" w:bottom="810" w:left="1440" w:header="720" w:footer="720" w:gutter="0"/>
+          <w:pgNumType w:start="5"/>
+          <w:cols w:space="720"/>
+          <w:docGrid w:linePitch="360"/>
+        </w:sectPr>
+      </w:pPr>
+    </w:p>
+    <w:p/>
+    <w:p>
+      <w:r>
+        <w:t>Appendix A – Business Model Canvas</w:t>
+      </w:r>
+    </w:p>
+    <w:p>
+      <w:r>
+        <w:rPr>
+          <w:rFonts w:cs="Times New Roman"/>
+          <w:sz w:val="24"/>
+          <w:szCs w:val="24"/>
+        </w:rPr>
+        <w:drawing>
+          <wp:inline distT="0" distB="0" distL="0" distR="0" wp14:anchorId="31592D6A" wp14:editId="5DEA3C35">
+            <wp:extent cx="9350257" cy="4381500"/>
+            <wp:effectExtent l="0" t="0" r="3810" b="0"/>
+            <wp:docPr id="2" name="Picture 2"/>
+            <wp:cNvGraphicFramePr>
+              <a:graphicFrameLocks xmlns:a="http://schemas.openxmlformats.org/drawingml/2006/main" noChangeAspect="1"/>
+            </wp:cNvGraphicFramePr>
+            <a:graphic xmlns:a="http://schemas.openxmlformats.org/drawingml/2006/main">
+              <a:graphicData uri="http://schemas.openxmlformats.org/drawingml/2006/picture">
+                <pic:pic xmlns:pic="http://schemas.openxmlformats.org/drawingml/2006/picture">
+                  <pic:nvPicPr>
+                    <pic:cNvPr id="1" name=""/>
+                    <pic:cNvPicPr/>
+                  </pic:nvPicPr>
+                  <pic:blipFill>
+                    <a:blip r:embed="rId14"/>
+                    <a:stretch>
+                      <a:fillRect/>
+                    </a:stretch>
+                  </pic:blipFill>
+                  <pic:spPr>
+                    <a:xfrm>
+                      <a:off x="0" y="0"/>
+                      <a:ext cx="9400271" cy="4404936"/>
+                    </a:xfrm>
+                    <a:prstGeom prst="rect">
+                      <a:avLst/>
+                    </a:prstGeom>
+                  </pic:spPr>
+                </pic:pic>
+              </a:graphicData>
+            </a:graphic>
+          </wp:inline>
+        </w:drawing>
+      </w:r>
+    </w:p>
     <w:sectPr>
-      <w:footerReference w:type="default" r:id="rId13"/>
-      <w:pgSz w:w="11906" w:h="16838" w:code="9"/>
-      <w:pgMar w:top="1170" w:right="1440" w:bottom="810" w:left="1440" w:header="720" w:footer="720" w:gutter="0"/>
+      <w:pgSz w:w="16838" w:h="11906" w:orient="landscape" w:code="9"/>
+      <w:pgMar w:top="1440" w:right="1170" w:bottom="1440" w:left="810" w:header="720" w:footer="720" w:gutter="0"/>
       <w:pgNumType w:start="5"/>
       <w:cols w:space="720"/>
       <w:docGrid w:linePitch="360"/>
@@ -10572,164 +10736,21 @@
 </file>
 
 <file path=customXml/item1.xml><?xml version="1.0" encoding="utf-8"?>
-<ct:contentTypeSchema xmlns:ct="http://schemas.microsoft.com/office/2006/metadata/contentType" xmlns:ma="http://schemas.microsoft.com/office/2006/metadata/properties/metaAttributes" ct:_="" ma:_="" ma:contentTypeName="Document" ma:contentTypeID="0x0101007ABF7950F6A0C343BBA37F80C4F72CA1" ma:contentTypeVersion="6" ma:contentTypeDescription="Create a new document." ma:contentTypeScope="" ma:versionID="198150f3c10b818c7b2b3a467d8cac83">
-  <xsd:schema xmlns:xsd="http://www.w3.org/2001/XMLSchema" xmlns:xs="http://www.w3.org/2001/XMLSchema" xmlns:p="http://schemas.microsoft.com/office/2006/metadata/properties" xmlns:ns2="169e5c09-40f4-40d2-832a-f64ca7e98800" targetNamespace="http://schemas.microsoft.com/office/2006/metadata/properties" ma:root="true" ma:fieldsID="6d6dcd632c63d67538678398c350b468" ns2:_="">
-    <xsd:import namespace="169e5c09-40f4-40d2-832a-f64ca7e98800"/>
-    <xsd:element name="properties">
-      <xsd:complexType>
-        <xsd:sequence>
-          <xsd:element name="documentManagement">
-            <xsd:complexType>
-              <xsd:all>
-                <xsd:element ref="ns2:MediaServiceMetadata" minOccurs="0"/>
-                <xsd:element ref="ns2:MediaServiceFastMetadata" minOccurs="0"/>
-                <xsd:element ref="ns2:MediaServiceAutoTags" minOccurs="0"/>
-                <xsd:element ref="ns2:MediaServiceOCR" minOccurs="0"/>
-                <xsd:element ref="ns2:MediaServiceGenerationTime" minOccurs="0"/>
-                <xsd:element ref="ns2:MediaServiceEventHashCode" minOccurs="0"/>
-              </xsd:all>
-            </xsd:complexType>
-          </xsd:element>
-        </xsd:sequence>
-      </xsd:complexType>
-    </xsd:element>
-  </xsd:schema>
-  <xsd:schema xmlns:xsd="http://www.w3.org/2001/XMLSchema" xmlns:xs="http://www.w3.org/2001/XMLSchema" xmlns:dms="http://schemas.microsoft.com/office/2006/documentManagement/types" xmlns:pc="http://schemas.microsoft.com/office/infopath/2007/PartnerControls" targetNamespace="169e5c09-40f4-40d2-832a-f64ca7e98800" elementFormDefault="qualified">
-    <xsd:import namespace="http://schemas.microsoft.com/office/2006/documentManagement/types"/>
-    <xsd:import namespace="http://schemas.microsoft.com/office/infopath/2007/PartnerControls"/>
-    <xsd:element name="MediaServiceMetadata" ma:index="8" nillable="true" ma:displayName="MediaServiceMetadata" ma:hidden="true" ma:internalName="MediaServiceMetadata" ma:readOnly="true">
-      <xsd:simpleType>
-        <xsd:restriction base="dms:Note"/>
-      </xsd:simpleType>
-    </xsd:element>
-    <xsd:element name="MediaServiceFastMetadata" ma:index="9" nillable="true" ma:displayName="MediaServiceFastMetadata" ma:hidden="true" ma:internalName="MediaServiceFastMetadata" ma:readOnly="true">
-      <xsd:simpleType>
-        <xsd:restriction base="dms:Note"/>
-      </xsd:simpleType>
-    </xsd:element>
-    <xsd:element name="MediaServiceAutoTags" ma:index="10" nillable="true" ma:displayName="Tags" ma:internalName="MediaServiceAutoTags" ma:readOnly="true">
-      <xsd:simpleType>
-        <xsd:restriction base="dms:Text"/>
-      </xsd:simpleType>
-    </xsd:element>
-    <xsd:element name="MediaServiceOCR" ma:index="11" nillable="true" ma:displayName="Extracted Text" ma:internalName="MediaServiceOCR" ma:readOnly="true">
-      <xsd:simpleType>
-        <xsd:restriction base="dms:Note">
-          <xsd:maxLength value="255"/>
-        </xsd:restriction>
-      </xsd:simpleType>
-    </xsd:element>
-    <xsd:element name="MediaServiceGenerationTime" ma:index="12" nillable="true" ma:displayName="MediaServiceGenerationTime" ma:hidden="true" ma:internalName="MediaServiceGenerationTime" ma:readOnly="true">
-      <xsd:simpleType>
-        <xsd:restriction base="dms:Text"/>
-      </xsd:simpleType>
-    </xsd:element>
-    <xsd:element name="MediaServiceEventHashCode" ma:index="13" nillable="true" ma:displayName="MediaServiceEventHashCode" ma:hidden="true" ma:internalName="MediaServiceEventHashCode" ma:readOnly="true">
-      <xsd:simpleType>
-        <xsd:restriction base="dms:Text"/>
-      </xsd:simpleType>
-    </xsd:element>
-  </xsd:schema>
-  <xsd:schema xmlns="http://schemas.openxmlformats.org/package/2006/metadata/core-properties" xmlns:xsd="http://www.w3.org/2001/XMLSchema" xmlns:xsi="http://www.w3.org/2001/XMLSchema-instance" xmlns:dc="http://purl.org/dc/elements/1.1/" xmlns:dcterms="http://purl.org/dc/terms/" xmlns:odoc="http://schemas.microsoft.com/internal/obd" targetNamespace="http://schemas.openxmlformats.org/package/2006/metadata/core-properties" elementFormDefault="qualified" attributeFormDefault="unqualified" blockDefault="#all">
-    <xsd:import namespace="http://purl.org/dc/elements/1.1/" schemaLocation="http://dublincore.org/schemas/xmls/qdc/2003/04/02/dc.xsd"/>
-    <xsd:import namespace="http://purl.org/dc/terms/" schemaLocation="http://dublincore.org/schemas/xmls/qdc/2003/04/02/dcterms.xsd"/>
-    <xsd:element name="coreProperties" type="CT_coreProperties"/>
-    <xsd:complexType name="CT_coreProperties">
-      <xsd:all>
-        <xsd:element ref="dc:creator" minOccurs="0" maxOccurs="1"/>
-        <xsd:element ref="dcterms:created" minOccurs="0" maxOccurs="1"/>
-        <xsd:element ref="dc:identifier" minOccurs="0" maxOccurs="1"/>
-        <xsd:element name="contentType" minOccurs="0" maxOccurs="1" type="xsd:string" ma:index="0" ma:displayName="Content Type"/>
-        <xsd:element ref="dc:title" minOccurs="0" maxOccurs="1" ma:index="4" ma:displayName="Title"/>
-        <xsd:element ref="dc:subject" minOccurs="0" maxOccurs="1"/>
-        <xsd:element ref="dc:description" minOccurs="0" maxOccurs="1"/>
-        <xsd:element name="keywords" minOccurs="0" maxOccurs="1" type="xsd:string"/>
-        <xsd:element ref="dc:language" minOccurs="0" maxOccurs="1"/>
-        <xsd:element name="category" minOccurs="0" maxOccurs="1" type="xsd:string"/>
-        <xsd:element name="version" minOccurs="0" maxOccurs="1" type="xsd:string"/>
-        <xsd:element name="revision" minOccurs="0" maxOccurs="1" type="xsd:string">
-          <xsd:annotation>
-            <xsd:documentation>
-                        This value indicates the number of saves or revisions. The application is responsible for updating this value after each revision.
-                    </xsd:documentation>
-          </xsd:annotation>
-        </xsd:element>
-        <xsd:element name="lastModifiedBy" minOccurs="0" maxOccurs="1" type="xsd:string"/>
-        <xsd:element ref="dcterms:modified" minOccurs="0" maxOccurs="1"/>
-        <xsd:element name="contentStatus" minOccurs="0" maxOccurs="1" type="xsd:string"/>
-      </xsd:all>
-    </xsd:complexType>
-  </xsd:schema>
-  <xs:schema xmlns:pc="http://schemas.microsoft.com/office/infopath/2007/PartnerControls" xmlns:xs="http://www.w3.org/2001/XMLSchema" targetNamespace="http://schemas.microsoft.com/office/infopath/2007/PartnerControls" elementFormDefault="qualified" attributeFormDefault="unqualified">
-    <xs:element name="Person">
-      <xs:complexType>
-        <xs:sequence>
-          <xs:element ref="pc:DisplayName" minOccurs="0"/>
-          <xs:element ref="pc:AccountId" minOccurs="0"/>
-          <xs:element ref="pc:AccountType" minOccurs="0"/>
-        </xs:sequence>
-      </xs:complexType>
-    </xs:element>
-    <xs:element name="DisplayName" type="xs:string"/>
-    <xs:element name="AccountId" type="xs:string"/>
-    <xs:element name="AccountType" type="xs:string"/>
-    <xs:element name="BDCAssociatedEntity">
-      <xs:complexType>
-        <xs:sequence>
-          <xs:element ref="pc:BDCEntity" minOccurs="0" maxOccurs="unbounded"/>
-        </xs:sequence>
-        <xs:attribute ref="pc:EntityNamespace"/>
-        <xs:attribute ref="pc:EntityName"/>
-        <xs:attribute ref="pc:SystemInstanceName"/>
-        <xs:attribute ref="pc:AssociationName"/>
-      </xs:complexType>
-    </xs:element>
-    <xs:attribute name="EntityNamespace" type="xs:string"/>
-    <xs:attribute name="EntityName" type="xs:string"/>
-    <xs:attribute name="SystemInstanceName" type="xs:string"/>
-    <xs:attribute name="AssociationName" type="xs:string"/>
-    <xs:element name="BDCEntity">
-      <xs:complexType>
-        <xs:sequence>
-          <xs:element ref="pc:EntityDisplayName" minOccurs="0"/>
-          <xs:element ref="pc:EntityInstanceReference" minOccurs="0"/>
-          <xs:element ref="pc:EntityId1" minOccurs="0"/>
-          <xs:element ref="pc:EntityId2" minOccurs="0"/>
-          <xs:element ref="pc:EntityId3" minOccurs="0"/>
-          <xs:element ref="pc:EntityId4" minOccurs="0"/>
-          <xs:element ref="pc:EntityId5" minOccurs="0"/>
-        </xs:sequence>
-      </xs:complexType>
-    </xs:element>
-    <xs:element name="EntityDisplayName" type="xs:string"/>
-    <xs:element name="EntityInstanceReference" type="xs:string"/>
-    <xs:element name="EntityId1" type="xs:string"/>
-    <xs:element name="EntityId2" type="xs:string"/>
-    <xs:element name="EntityId3" type="xs:string"/>
-    <xs:element name="EntityId4" type="xs:string"/>
-    <xs:element name="EntityId5" type="xs:string"/>
-    <xs:element name="Terms">
-      <xs:complexType>
-        <xs:sequence>
-          <xs:element ref="pc:TermInfo" minOccurs="0" maxOccurs="unbounded"/>
-        </xs:sequence>
-      </xs:complexType>
-    </xs:element>
-    <xs:element name="TermInfo">
-      <xs:complexType>
-        <xs:sequence>
-          <xs:element ref="pc:TermName" minOccurs="0"/>
-          <xs:element ref="pc:TermId" minOccurs="0"/>
-        </xs:sequence>
-      </xs:complexType>
-    </xs:element>
-    <xs:element name="TermName" type="xs:string"/>
-    <xs:element name="TermId" type="xs:string"/>
-  </xs:schema>
-</ct:contentTypeSchema>
+<p:properties xmlns:p="http://schemas.microsoft.com/office/2006/metadata/properties" xmlns:xsi="http://www.w3.org/2001/XMLSchema-instance" xmlns:pc="http://schemas.microsoft.com/office/infopath/2007/PartnerControls">
+  <documentManagement/>
+</p:properties>
 </file>
 
 <file path=customXml/item2.xml><?xml version="1.0" encoding="utf-8"?>
+<?mso-contentType ?>
+<FormTemplates xmlns="http://schemas.microsoft.com/sharepoint/v3/contenttype/forms">
+  <Display>DocumentLibraryForm</Display>
+  <Edit>DocumentLibraryForm</Edit>
+  <New>DocumentLibraryForm</New>
+</FormTemplates>
+</file>
+
+<file path=customXml/item3.xml><?xml version="1.0" encoding="utf-8"?>
 <b:Sources xmlns:b="http://schemas.openxmlformats.org/officeDocument/2006/bibliography" xmlns="http://schemas.openxmlformats.org/officeDocument/2006/bibliography" SelectedStyle="\IEEE2006OfficeOnline.xsl" StyleName="IEEE" Version="2006">
   <b:Source>
     <b:Tag>THO19</b:Tag>
@@ -10915,22 +10936,190 @@
 </b:Sources>
 </file>
 
-<file path=customXml/item3.xml><?xml version="1.0" encoding="utf-8"?>
-<?mso-contentType ?>
-<FormTemplates xmlns="http://schemas.microsoft.com/sharepoint/v3/contenttype/forms">
-  <Display>DocumentLibraryForm</Display>
-  <Edit>DocumentLibraryForm</Edit>
-  <New>DocumentLibraryForm</New>
-</FormTemplates>
-</file>
-
 <file path=customXml/item4.xml><?xml version="1.0" encoding="utf-8"?>
-<p:properties xmlns:p="http://schemas.microsoft.com/office/2006/metadata/properties" xmlns:xsi="http://www.w3.org/2001/XMLSchema-instance" xmlns:pc="http://schemas.microsoft.com/office/infopath/2007/PartnerControls">
-  <documentManagement/>
-</p:properties>
+<ct:contentTypeSchema xmlns:ct="http://schemas.microsoft.com/office/2006/metadata/contentType" xmlns:ma="http://schemas.microsoft.com/office/2006/metadata/properties/metaAttributes" ct:_="" ma:_="" ma:contentTypeName="Document" ma:contentTypeID="0x0101007ABF7950F6A0C343BBA37F80C4F72CA1" ma:contentTypeVersion="6" ma:contentTypeDescription="Create a new document." ma:contentTypeScope="" ma:versionID="198150f3c10b818c7b2b3a467d8cac83">
+  <xsd:schema xmlns:xsd="http://www.w3.org/2001/XMLSchema" xmlns:xs="http://www.w3.org/2001/XMLSchema" xmlns:p="http://schemas.microsoft.com/office/2006/metadata/properties" xmlns:ns2="169e5c09-40f4-40d2-832a-f64ca7e98800" targetNamespace="http://schemas.microsoft.com/office/2006/metadata/properties" ma:root="true" ma:fieldsID="6d6dcd632c63d67538678398c350b468" ns2:_="">
+    <xsd:import namespace="169e5c09-40f4-40d2-832a-f64ca7e98800"/>
+    <xsd:element name="properties">
+      <xsd:complexType>
+        <xsd:sequence>
+          <xsd:element name="documentManagement">
+            <xsd:complexType>
+              <xsd:all>
+                <xsd:element ref="ns2:MediaServiceMetadata" minOccurs="0"/>
+                <xsd:element ref="ns2:MediaServiceFastMetadata" minOccurs="0"/>
+                <xsd:element ref="ns2:MediaServiceAutoTags" minOccurs="0"/>
+                <xsd:element ref="ns2:MediaServiceOCR" minOccurs="0"/>
+                <xsd:element ref="ns2:MediaServiceGenerationTime" minOccurs="0"/>
+                <xsd:element ref="ns2:MediaServiceEventHashCode" minOccurs="0"/>
+              </xsd:all>
+            </xsd:complexType>
+          </xsd:element>
+        </xsd:sequence>
+      </xsd:complexType>
+    </xsd:element>
+  </xsd:schema>
+  <xsd:schema xmlns:xsd="http://www.w3.org/2001/XMLSchema" xmlns:xs="http://www.w3.org/2001/XMLSchema" xmlns:dms="http://schemas.microsoft.com/office/2006/documentManagement/types" xmlns:pc="http://schemas.microsoft.com/office/infopath/2007/PartnerControls" targetNamespace="169e5c09-40f4-40d2-832a-f64ca7e98800" elementFormDefault="qualified">
+    <xsd:import namespace="http://schemas.microsoft.com/office/2006/documentManagement/types"/>
+    <xsd:import namespace="http://schemas.microsoft.com/office/infopath/2007/PartnerControls"/>
+    <xsd:element name="MediaServiceMetadata" ma:index="8" nillable="true" ma:displayName="MediaServiceMetadata" ma:hidden="true" ma:internalName="MediaServiceMetadata" ma:readOnly="true">
+      <xsd:simpleType>
+        <xsd:restriction base="dms:Note"/>
+      </xsd:simpleType>
+    </xsd:element>
+    <xsd:element name="MediaServiceFastMetadata" ma:index="9" nillable="true" ma:displayName="MediaServiceFastMetadata" ma:hidden="true" ma:internalName="MediaServiceFastMetadata" ma:readOnly="true">
+      <xsd:simpleType>
+        <xsd:restriction base="dms:Note"/>
+      </xsd:simpleType>
+    </xsd:element>
+    <xsd:element name="MediaServiceAutoTags" ma:index="10" nillable="true" ma:displayName="Tags" ma:internalName="MediaServiceAutoTags" ma:readOnly="true">
+      <xsd:simpleType>
+        <xsd:restriction base="dms:Text"/>
+      </xsd:simpleType>
+    </xsd:element>
+    <xsd:element name="MediaServiceOCR" ma:index="11" nillable="true" ma:displayName="Extracted Text" ma:internalName="MediaServiceOCR" ma:readOnly="true">
+      <xsd:simpleType>
+        <xsd:restriction base="dms:Note">
+          <xsd:maxLength value="255"/>
+        </xsd:restriction>
+      </xsd:simpleType>
+    </xsd:element>
+    <xsd:element name="MediaServiceGenerationTime" ma:index="12" nillable="true" ma:displayName="MediaServiceGenerationTime" ma:hidden="true" ma:internalName="MediaServiceGenerationTime" ma:readOnly="true">
+      <xsd:simpleType>
+        <xsd:restriction base="dms:Text"/>
+      </xsd:simpleType>
+    </xsd:element>
+    <xsd:element name="MediaServiceEventHashCode" ma:index="13" nillable="true" ma:displayName="MediaServiceEventHashCode" ma:hidden="true" ma:internalName="MediaServiceEventHashCode" ma:readOnly="true">
+      <xsd:simpleType>
+        <xsd:restriction base="dms:Text"/>
+      </xsd:simpleType>
+    </xsd:element>
+  </xsd:schema>
+  <xsd:schema xmlns="http://schemas.openxmlformats.org/package/2006/metadata/core-properties" xmlns:xsd="http://www.w3.org/2001/XMLSchema" xmlns:xsi="http://www.w3.org/2001/XMLSchema-instance" xmlns:dc="http://purl.org/dc/elements/1.1/" xmlns:dcterms="http://purl.org/dc/terms/" xmlns:odoc="http://schemas.microsoft.com/internal/obd" targetNamespace="http://schemas.openxmlformats.org/package/2006/metadata/core-properties" elementFormDefault="qualified" attributeFormDefault="unqualified" blockDefault="#all">
+    <xsd:import namespace="http://purl.org/dc/elements/1.1/" schemaLocation="http://dublincore.org/schemas/xmls/qdc/2003/04/02/dc.xsd"/>
+    <xsd:import namespace="http://purl.org/dc/terms/" schemaLocation="http://dublincore.org/schemas/xmls/qdc/2003/04/02/dcterms.xsd"/>
+    <xsd:element name="coreProperties" type="CT_coreProperties"/>
+    <xsd:complexType name="CT_coreProperties">
+      <xsd:all>
+        <xsd:element ref="dc:creator" minOccurs="0" maxOccurs="1"/>
+        <xsd:element ref="dcterms:created" minOccurs="0" maxOccurs="1"/>
+        <xsd:element ref="dc:identifier" minOccurs="0" maxOccurs="1"/>
+        <xsd:element name="contentType" minOccurs="0" maxOccurs="1" type="xsd:string" ma:index="0" ma:displayName="Content Type"/>
+        <xsd:element ref="dc:title" minOccurs="0" maxOccurs="1" ma:index="4" ma:displayName="Title"/>
+        <xsd:element ref="dc:subject" minOccurs="0" maxOccurs="1"/>
+        <xsd:element ref="dc:description" minOccurs="0" maxOccurs="1"/>
+        <xsd:element name="keywords" minOccurs="0" maxOccurs="1" type="xsd:string"/>
+        <xsd:element ref="dc:language" minOccurs="0" maxOccurs="1"/>
+        <xsd:element name="category" minOccurs="0" maxOccurs="1" type="xsd:string"/>
+        <xsd:element name="version" minOccurs="0" maxOccurs="1" type="xsd:string"/>
+        <xsd:element name="revision" minOccurs="0" maxOccurs="1" type="xsd:string">
+          <xsd:annotation>
+            <xsd:documentation>
+                        This value indicates the number of saves or revisions. The application is responsible for updating this value after each revision.
+                    </xsd:documentation>
+          </xsd:annotation>
+        </xsd:element>
+        <xsd:element name="lastModifiedBy" minOccurs="0" maxOccurs="1" type="xsd:string"/>
+        <xsd:element ref="dcterms:modified" minOccurs="0" maxOccurs="1"/>
+        <xsd:element name="contentStatus" minOccurs="0" maxOccurs="1" type="xsd:string"/>
+      </xsd:all>
+    </xsd:complexType>
+  </xsd:schema>
+  <xs:schema xmlns:pc="http://schemas.microsoft.com/office/infopath/2007/PartnerControls" xmlns:xs="http://www.w3.org/2001/XMLSchema" targetNamespace="http://schemas.microsoft.com/office/infopath/2007/PartnerControls" elementFormDefault="qualified" attributeFormDefault="unqualified">
+    <xs:element name="Person">
+      <xs:complexType>
+        <xs:sequence>
+          <xs:element ref="pc:DisplayName" minOccurs="0"/>
+          <xs:element ref="pc:AccountId" minOccurs="0"/>
+          <xs:element ref="pc:AccountType" minOccurs="0"/>
+        </xs:sequence>
+      </xs:complexType>
+    </xs:element>
+    <xs:element name="DisplayName" type="xs:string"/>
+    <xs:element name="AccountId" type="xs:string"/>
+    <xs:element name="AccountType" type="xs:string"/>
+    <xs:element name="BDCAssociatedEntity">
+      <xs:complexType>
+        <xs:sequence>
+          <xs:element ref="pc:BDCEntity" minOccurs="0" maxOccurs="unbounded"/>
+        </xs:sequence>
+        <xs:attribute ref="pc:EntityNamespace"/>
+        <xs:attribute ref="pc:EntityName"/>
+        <xs:attribute ref="pc:SystemInstanceName"/>
+        <xs:attribute ref="pc:AssociationName"/>
+      </xs:complexType>
+    </xs:element>
+    <xs:attribute name="EntityNamespace" type="xs:string"/>
+    <xs:attribute name="EntityName" type="xs:string"/>
+    <xs:attribute name="SystemInstanceName" type="xs:string"/>
+    <xs:attribute name="AssociationName" type="xs:string"/>
+    <xs:element name="BDCEntity">
+      <xs:complexType>
+        <xs:sequence>
+          <xs:element ref="pc:EntityDisplayName" minOccurs="0"/>
+          <xs:element ref="pc:EntityInstanceReference" minOccurs="0"/>
+          <xs:element ref="pc:EntityId1" minOccurs="0"/>
+          <xs:element ref="pc:EntityId2" minOccurs="0"/>
+          <xs:element ref="pc:EntityId3" minOccurs="0"/>
+          <xs:element ref="pc:EntityId4" minOccurs="0"/>
+          <xs:element ref="pc:EntityId5" minOccurs="0"/>
+        </xs:sequence>
+      </xs:complexType>
+    </xs:element>
+    <xs:element name="EntityDisplayName" type="xs:string"/>
+    <xs:element name="EntityInstanceReference" type="xs:string"/>
+    <xs:element name="EntityId1" type="xs:string"/>
+    <xs:element name="EntityId2" type="xs:string"/>
+    <xs:element name="EntityId3" type="xs:string"/>
+    <xs:element name="EntityId4" type="xs:string"/>
+    <xs:element name="EntityId5" type="xs:string"/>
+    <xs:element name="Terms">
+      <xs:complexType>
+        <xs:sequence>
+          <xs:element ref="pc:TermInfo" minOccurs="0" maxOccurs="unbounded"/>
+        </xs:sequence>
+      </xs:complexType>
+    </xs:element>
+    <xs:element name="TermInfo">
+      <xs:complexType>
+        <xs:sequence>
+          <xs:element ref="pc:TermName" minOccurs="0"/>
+          <xs:element ref="pc:TermId" minOccurs="0"/>
+        </xs:sequence>
+      </xs:complexType>
+    </xs:element>
+    <xs:element name="TermName" type="xs:string"/>
+    <xs:element name="TermId" type="xs:string"/>
+  </xs:schema>
+</ct:contentTypeSchema>
 </file>
 
 <file path=customXml/itemProps1.xml><?xml version="1.0" encoding="utf-8"?>
+<ds:datastoreItem xmlns:ds="http://schemas.openxmlformats.org/officeDocument/2006/customXml" ds:itemID="{DBAFA41B-CD7E-46FF-A1C1-26E5A0362366}">
+  <ds:schemaRefs>
+    <ds:schemaRef ds:uri="http://schemas.microsoft.com/office/2006/metadata/properties"/>
+    <ds:schemaRef ds:uri="http://schemas.microsoft.com/office/infopath/2007/PartnerControls"/>
+  </ds:schemaRefs>
+</ds:datastoreItem>
+</file>
+
+<file path=customXml/itemProps2.xml><?xml version="1.0" encoding="utf-8"?>
+<ds:datastoreItem xmlns:ds="http://schemas.openxmlformats.org/officeDocument/2006/customXml" ds:itemID="{507E82F3-ECF5-4AE3-BE27-C23A88A34805}">
+  <ds:schemaRefs>
+    <ds:schemaRef ds:uri="http://schemas.microsoft.com/sharepoint/v3/contenttype/forms"/>
+  </ds:schemaRefs>
+</ds:datastoreItem>
+</file>
+
+<file path=customXml/itemProps3.xml><?xml version="1.0" encoding="utf-8"?>
+<ds:datastoreItem xmlns:ds="http://schemas.openxmlformats.org/officeDocument/2006/customXml" ds:itemID="{FBF08EFE-91FC-4241-8A15-39494E7D9021}">
+  <ds:schemaRefs>
+    <ds:schemaRef ds:uri="http://schemas.openxmlformats.org/officeDocument/2006/bibliography"/>
+  </ds:schemaRefs>
+</ds:datastoreItem>
+</file>
+
+<file path=customXml/itemProps4.xml><?xml version="1.0" encoding="utf-8"?>
 <ds:datastoreItem xmlns:ds="http://schemas.openxmlformats.org/officeDocument/2006/customXml" ds:itemID="{8B9E25BE-158B-4636-9A88-AF97AD73BFC0}">
   <ds:schemaRefs>
     <ds:schemaRef ds:uri="http://schemas.microsoft.com/office/2006/metadata/contentType"/>
@@ -10946,29 +11135,4 @@
     <ds:schemaRef ds:uri="http://schemas.microsoft.com/internal/obd"/>
   </ds:schemaRefs>
 </ds:datastoreItem>
-</file>
-
-<file path=customXml/itemProps2.xml><?xml version="1.0" encoding="utf-8"?>
-<ds:datastoreItem xmlns:ds="http://schemas.openxmlformats.org/officeDocument/2006/customXml" ds:itemID="{FBF08EFE-91FC-4241-8A15-39494E7D9021}">
-  <ds:schemaRefs>
-    <ds:schemaRef ds:uri="http://schemas.openxmlformats.org/officeDocument/2006/bibliography"/>
-  </ds:schemaRefs>
-</ds:datastoreItem>
-</file>
-
-<file path=customXml/itemProps3.xml><?xml version="1.0" encoding="utf-8"?>
-<ds:datastoreItem xmlns:ds="http://schemas.openxmlformats.org/officeDocument/2006/customXml" ds:itemID="{507E82F3-ECF5-4AE3-BE27-C23A88A34805}">
-  <ds:schemaRefs>
-    <ds:schemaRef ds:uri="http://schemas.microsoft.com/sharepoint/v3/contenttype/forms"/>
-  </ds:schemaRefs>
-</ds:datastoreItem>
-</file>
-
-<file path=customXml/itemProps4.xml><?xml version="1.0" encoding="utf-8"?>
-<ds:datastoreItem xmlns:ds="http://schemas.openxmlformats.org/officeDocument/2006/customXml" ds:itemID="{DBAFA41B-CD7E-46FF-A1C1-26E5A0362366}">
-  <ds:schemaRefs>
-    <ds:schemaRef ds:uri="http://schemas.microsoft.com/office/2006/metadata/properties"/>
-    <ds:schemaRef ds:uri="http://schemas.microsoft.com/office/infopath/2007/PartnerControls"/>
-  </ds:schemaRefs>
-</ds:datastoreItem>
 </file>
</xml_diff>

<commit_message>
Added risk analysis to report
</commit_message>
<xml_diff>
--- a/Report_Semester_Project_SYSTEM DEVELOPMENT.docx
+++ b/Report_Semester_Project_SYSTEM DEVELOPMENT.docx
@@ -3526,7 +3526,29 @@
           <w:sz w:val="40"/>
           <w:szCs w:val="40"/>
         </w:rPr>
-        <w:t>Business canvas</w:t>
+        <w:t>Business</w:t>
+      </w:r>
+      <w:r>
+        <w:rPr>
+          <w:rFonts w:asciiTheme="minorHAnsi" w:hAnsiTheme="minorHAnsi" w:cs="Times New Roman"/>
+          <w:b/>
+          <w:noProof/>
+          <w:color w:val="000000" w:themeColor="text1"/>
+          <w:sz w:val="40"/>
+          <w:szCs w:val="40"/>
+        </w:rPr>
+        <w:t xml:space="preserve"> model</w:t>
+      </w:r>
+      <w:r>
+        <w:rPr>
+          <w:rFonts w:asciiTheme="minorHAnsi" w:hAnsiTheme="minorHAnsi" w:cs="Times New Roman"/>
+          <w:b/>
+          <w:noProof/>
+          <w:color w:val="000000" w:themeColor="text1"/>
+          <w:sz w:val="40"/>
+          <w:szCs w:val="40"/>
+        </w:rPr>
+        <w:t xml:space="preserve"> canvas</w:t>
       </w:r>
       <w:bookmarkEnd w:id="3"/>
     </w:p>
@@ -3565,7 +3587,39 @@
           <w:sz w:val="24"/>
           <w:szCs w:val="24"/>
         </w:rPr>
-        <w:t xml:space="preserve"> and better understanding of the idea</w:t>
+        <w:t xml:space="preserve"> and </w:t>
+      </w:r>
+      <w:r>
+        <w:rPr>
+          <w:rFonts w:cs="Times New Roman"/>
+          <w:sz w:val="24"/>
+          <w:szCs w:val="24"/>
+        </w:rPr>
+        <w:t xml:space="preserve">for </w:t>
+      </w:r>
+      <w:r>
+        <w:rPr>
+          <w:rFonts w:cs="Times New Roman"/>
+          <w:sz w:val="24"/>
+          <w:szCs w:val="24"/>
+        </w:rPr>
+        <w:t xml:space="preserve">better understanding of the </w:t>
+      </w:r>
+      <w:r>
+        <w:rPr>
+          <w:rFonts w:cs="Times New Roman"/>
+          <w:sz w:val="24"/>
+          <w:szCs w:val="24"/>
+        </w:rPr>
+        <w:t xml:space="preserve">entire </w:t>
+      </w:r>
+      <w:r>
+        <w:rPr>
+          <w:rFonts w:cs="Times New Roman"/>
+          <w:sz w:val="24"/>
+          <w:szCs w:val="24"/>
+        </w:rPr>
+        <w:t>idea</w:t>
       </w:r>
       <w:r>
         <w:rPr>
@@ -3659,15 +3713,78 @@
           <w:sz w:val="24"/>
           <w:szCs w:val="24"/>
         </w:rPr>
-        <w:t xml:space="preserve">what values we want to deliver and on the right side there are external factors, such as Customers and Market in general.  </w:t>
-      </w:r>
-      <w:r>
+        <w:t>what values we want to deliver and on the right side there are external factors, such as Customers and Market in general.</w:t>
+      </w:r>
+    </w:p>
+    <w:p>
+      <w:pPr>
+        <w:tabs>
+          <w:tab w:val="left" w:pos="900"/>
+        </w:tabs>
+        <w:spacing w:after="0" w:line="360" w:lineRule="auto"/>
+        <w:jc w:val="both"/>
         <w:rPr>
           <w:rFonts w:cs="Times New Roman"/>
           <w:sz w:val="24"/>
           <w:szCs w:val="24"/>
         </w:rPr>
-        <w:t xml:space="preserve"> </w:t>
+      </w:pPr>
+      <w:r>
+        <w:rPr>
+          <w:rFonts w:cs="Times New Roman"/>
+          <w:sz w:val="24"/>
+          <w:szCs w:val="24"/>
+        </w:rPr>
+        <w:tab/>
+        <w:t>The main goal of the business model is to plan how a business intends to make money and business model canvas make</w:t>
+      </w:r>
+      <w:r>
+        <w:rPr>
+          <w:rFonts w:cs="Times New Roman"/>
+          <w:sz w:val="24"/>
+          <w:szCs w:val="24"/>
+        </w:rPr>
+        <w:t>s</w:t>
+      </w:r>
+      <w:r>
+        <w:rPr>
+          <w:rFonts w:cs="Times New Roman"/>
+          <w:sz w:val="24"/>
+          <w:szCs w:val="24"/>
+        </w:rPr>
+        <w:t xml:space="preserve"> it easier for stakeholders to understand it. As our project was not meant to be developed in a such way, we have not considered this </w:t>
+      </w:r>
+      <w:r>
+        <w:rPr>
+          <w:rFonts w:cs="Times New Roman"/>
+          <w:sz w:val="24"/>
+          <w:szCs w:val="24"/>
+        </w:rPr>
+        <w:t>to</w:t>
+      </w:r>
+      <w:r>
+        <w:rPr>
+          <w:rFonts w:cs="Times New Roman"/>
+          <w:sz w:val="24"/>
+          <w:szCs w:val="24"/>
+        </w:rPr>
+        <w:t xml:space="preserve"> greater exten</w:t>
+      </w:r>
+      <w:r>
+        <w:rPr>
+          <w:rFonts w:cs="Times New Roman"/>
+          <w:sz w:val="24"/>
+          <w:szCs w:val="24"/>
+        </w:rPr>
+        <w:t>t</w:t>
+      </w:r>
+      <w:r>
+        <w:rPr>
+          <w:rFonts w:cs="Times New Roman"/>
+          <w:sz w:val="24"/>
+          <w:szCs w:val="24"/>
+        </w:rPr>
+        <w:t xml:space="preserve"> than what was described before.</w:t>
       </w:r>
     </w:p>
     <w:p>
@@ -4014,6 +4131,1712 @@
         <w:t>Risk analysis</w:t>
       </w:r>
       <w:bookmarkEnd w:id="11"/>
+    </w:p>
+    <w:p>
+      <w:pPr>
+        <w:tabs>
+          <w:tab w:val="left" w:pos="900"/>
+        </w:tabs>
+        <w:spacing w:after="0" w:line="360" w:lineRule="auto"/>
+        <w:jc w:val="both"/>
+        <w:rPr>
+          <w:rFonts w:cs="Times New Roman"/>
+          <w:sz w:val="24"/>
+          <w:szCs w:val="24"/>
+        </w:rPr>
+      </w:pPr>
+      <w:r>
+        <w:rPr>
+          <w:rFonts w:cs="Times New Roman"/>
+          <w:sz w:val="24"/>
+          <w:szCs w:val="24"/>
+        </w:rPr>
+        <w:tab/>
+      </w:r>
+      <w:r>
+        <w:rPr>
+          <w:rFonts w:cs="Times New Roman"/>
+          <w:sz w:val="24"/>
+          <w:szCs w:val="24"/>
+        </w:rPr>
+        <w:t xml:space="preserve">Risk analysis can be best described as a process of assessing the likelihood of an unfavorable events that can happen during the project and can influence its success and lead to failure. </w:t>
+      </w:r>
+    </w:p>
+    <w:p>
+      <w:pPr>
+        <w:tabs>
+          <w:tab w:val="left" w:pos="900"/>
+        </w:tabs>
+        <w:spacing w:after="0" w:line="360" w:lineRule="auto"/>
+        <w:jc w:val="both"/>
+        <w:rPr>
+          <w:rFonts w:cs="Times New Roman"/>
+          <w:sz w:val="24"/>
+          <w:szCs w:val="24"/>
+        </w:rPr>
+      </w:pPr>
+      <w:r>
+        <w:rPr>
+          <w:rFonts w:cs="Times New Roman"/>
+          <w:sz w:val="24"/>
+          <w:szCs w:val="24"/>
+        </w:rPr>
+        <w:tab/>
+      </w:r>
+      <w:r>
+        <w:rPr>
+          <w:rFonts w:cs="Times New Roman"/>
+          <w:sz w:val="24"/>
+          <w:szCs w:val="24"/>
+        </w:rPr>
+        <w:t xml:space="preserve">We started with risk analysis at the beginning of the project, even before sprint 0, by identifying the risks. </w:t>
+      </w:r>
+      <w:r>
+        <w:rPr>
+          <w:rFonts w:cs="Times New Roman"/>
+          <w:sz w:val="24"/>
+          <w:szCs w:val="24"/>
+        </w:rPr>
+        <w:t xml:space="preserve">You can see the result in the table </w:t>
+      </w:r>
+      <w:r>
+        <w:rPr>
+          <w:rFonts w:cs="Times New Roman"/>
+          <w:color w:val="FF0000"/>
+          <w:sz w:val="40"/>
+          <w:szCs w:val="40"/>
+        </w:rPr>
+        <w:t xml:space="preserve">XXX </w:t>
+      </w:r>
+      <w:r>
+        <w:rPr>
+          <w:rFonts w:cs="Times New Roman"/>
+          <w:sz w:val="24"/>
+          <w:szCs w:val="24"/>
+        </w:rPr>
+        <w:t>in first column.</w:t>
+      </w:r>
+      <w:r>
+        <w:rPr>
+          <w:rFonts w:cs="Times New Roman"/>
+          <w:sz w:val="24"/>
+          <w:szCs w:val="24"/>
+        </w:rPr>
+        <w:t xml:space="preserve"> </w:t>
+      </w:r>
+      <w:r>
+        <w:rPr>
+          <w:rFonts w:cs="Times New Roman"/>
+          <w:sz w:val="24"/>
+          <w:szCs w:val="24"/>
+        </w:rPr>
+        <w:t xml:space="preserve">After we found out what risks can affect us, we analyze the </w:t>
+      </w:r>
+      <w:r>
+        <w:rPr>
+          <w:rFonts w:cs="Times New Roman"/>
+          <w:sz w:val="24"/>
+          <w:szCs w:val="24"/>
+        </w:rPr>
+        <w:t xml:space="preserve">likelihood and </w:t>
+      </w:r>
+      <w:r>
+        <w:rPr>
+          <w:rFonts w:cs="Times New Roman"/>
+          <w:sz w:val="24"/>
+          <w:szCs w:val="24"/>
+        </w:rPr>
+        <w:t xml:space="preserve">the </w:t>
+      </w:r>
+      <w:r>
+        <w:rPr>
+          <w:rFonts w:cs="Times New Roman"/>
+          <w:sz w:val="24"/>
+          <w:szCs w:val="24"/>
+        </w:rPr>
+        <w:t>consequence</w:t>
+      </w:r>
+      <w:r>
+        <w:rPr>
+          <w:rFonts w:cs="Times New Roman"/>
+          <w:sz w:val="24"/>
+          <w:szCs w:val="24"/>
+        </w:rPr>
+        <w:t xml:space="preserve"> of each one of them and by multiplying these two values we got the overall score (risk priority).</w:t>
+      </w:r>
+      <w:r>
+        <w:rPr>
+          <w:rFonts w:cs="Times New Roman"/>
+          <w:sz w:val="24"/>
+          <w:szCs w:val="24"/>
+        </w:rPr>
+        <w:t xml:space="preserve"> </w:t>
+      </w:r>
+    </w:p>
+    <w:p>
+      <w:pPr>
+        <w:tabs>
+          <w:tab w:val="left" w:pos="900"/>
+        </w:tabs>
+        <w:spacing w:after="0" w:line="360" w:lineRule="auto"/>
+        <w:jc w:val="both"/>
+        <w:rPr>
+          <w:rFonts w:cs="Times New Roman"/>
+          <w:sz w:val="24"/>
+          <w:szCs w:val="24"/>
+        </w:rPr>
+      </w:pPr>
+      <w:r>
+        <w:rPr>
+          <w:rFonts w:cs="Times New Roman"/>
+          <w:sz w:val="24"/>
+          <w:szCs w:val="24"/>
+        </w:rPr>
+        <w:tab/>
+      </w:r>
+      <w:r>
+        <w:rPr>
+          <w:rFonts w:cs="Times New Roman"/>
+          <w:sz w:val="24"/>
+          <w:szCs w:val="24"/>
+        </w:rPr>
+        <w:t>The top three risks are very connected to each other, because we were using completely new methodology, which is different from plan-driven, and our planning was divided to sprints. From beginning it was very difficult to estimate, therefore the high probability and impact. Even though, there is a corona pandemic, we set the impact to very low, as we already worked in a situation like this in our previous project. We think that this is even a good experience to the future as well, because we could try how is it to work only online, instead to face it our jobs for the first time. Last two risks are brought from last project, where we also encounter</w:t>
+      </w:r>
+      <w:r>
+        <w:rPr>
+          <w:rFonts w:cs="Times New Roman"/>
+          <w:sz w:val="24"/>
+          <w:szCs w:val="24"/>
+        </w:rPr>
+        <w:t>ed burnout at the end of sprint and not all of us are using Windows.</w:t>
+      </w:r>
+    </w:p>
+    <w:p>
+      <w:pPr>
+        <w:pStyle w:val="Caption"/>
+        <w:keepNext/>
+      </w:pPr>
+      <w:r>
+        <w:t xml:space="preserve">Table </w:t>
+      </w:r>
+      <w:r>
+        <w:fldChar w:fldCharType="begin"/>
+      </w:r>
+      <w:r>
+        <w:instrText xml:space="preserve"> SEQ Table \* ARABIC </w:instrText>
+      </w:r>
+      <w:r>
+        <w:fldChar w:fldCharType="separate"/>
+      </w:r>
+      <w:r>
+        <w:rPr>
+          <w:noProof/>
+        </w:rPr>
+        <w:t>1</w:t>
+      </w:r>
+      <w:r>
+        <w:fldChar w:fldCharType="end"/>
+      </w:r>
+      <w:r>
+        <w:t xml:space="preserve"> Risk analysis</w:t>
+      </w:r>
+    </w:p>
+    <w:tbl>
+      <w:tblPr>
+        <w:tblStyle w:val="TableGrid"/>
+        <w:tblW w:w="8635" w:type="dxa"/>
+        <w:tblInd w:w="108" w:type="dxa"/>
+        <w:tblLook w:val="04A0" w:firstRow="1" w:lastRow="0" w:firstColumn="1" w:lastColumn="0" w:noHBand="0" w:noVBand="1"/>
+      </w:tblPr>
+      <w:tblGrid>
+        <w:gridCol w:w="4747"/>
+        <w:gridCol w:w="1296"/>
+        <w:gridCol w:w="1296"/>
+        <w:gridCol w:w="1296"/>
+      </w:tblGrid>
+      <w:tr>
+        <w:trPr>
+          <w:trHeight w:val="360"/>
+        </w:trPr>
+        <w:tc>
+          <w:tcPr>
+            <w:tcW w:w="4747" w:type="dxa"/>
+            <w:tcBorders>
+              <w:top w:val="single" w:sz="4" w:space="0" w:color="auto"/>
+              <w:left w:val="single" w:sz="4" w:space="0" w:color="auto"/>
+              <w:bottom w:val="single" w:sz="4" w:space="0" w:color="auto"/>
+              <w:right w:val="single" w:sz="4" w:space="0" w:color="auto"/>
+            </w:tcBorders>
+            <w:shd w:val="clear" w:color="auto" w:fill="004250"/>
+            <w:vAlign w:val="center"/>
+          </w:tcPr>
+          <w:p>
+            <w:pPr>
+              <w:jc w:val="center"/>
+              <w:rPr>
+                <w:b/>
+                <w:bCs/>
+                <w:lang w:val="en-GB"/>
+              </w:rPr>
+            </w:pPr>
+            <w:r>
+              <w:rPr>
+                <w:b/>
+                <w:bCs/>
+                <w:lang w:val="en-GB"/>
+              </w:rPr>
+              <w:t>Risk</w:t>
+            </w:r>
+          </w:p>
+        </w:tc>
+        <w:tc>
+          <w:tcPr>
+            <w:tcW w:w="1296" w:type="dxa"/>
+            <w:tcBorders>
+              <w:top w:val="single" w:sz="4" w:space="0" w:color="auto"/>
+              <w:left w:val="single" w:sz="4" w:space="0" w:color="auto"/>
+              <w:bottom w:val="single" w:sz="4" w:space="0" w:color="auto"/>
+              <w:right w:val="single" w:sz="4" w:space="0" w:color="auto"/>
+            </w:tcBorders>
+            <w:shd w:val="clear" w:color="auto" w:fill="004250"/>
+            <w:vAlign w:val="center"/>
+            <w:hideMark/>
+          </w:tcPr>
+          <w:p>
+            <w:pPr>
+              <w:jc w:val="center"/>
+              <w:rPr>
+                <w:b/>
+                <w:bCs/>
+              </w:rPr>
+            </w:pPr>
+            <w:r>
+              <w:rPr>
+                <w:b/>
+                <w:bCs/>
+              </w:rPr>
+              <w:t>Probability</w:t>
+            </w:r>
+          </w:p>
+        </w:tc>
+        <w:tc>
+          <w:tcPr>
+            <w:tcW w:w="1296" w:type="dxa"/>
+            <w:tcBorders>
+              <w:top w:val="single" w:sz="4" w:space="0" w:color="auto"/>
+              <w:left w:val="single" w:sz="4" w:space="0" w:color="auto"/>
+              <w:bottom w:val="single" w:sz="4" w:space="0" w:color="auto"/>
+              <w:right w:val="single" w:sz="4" w:space="0" w:color="auto"/>
+            </w:tcBorders>
+            <w:shd w:val="clear" w:color="auto" w:fill="004250"/>
+            <w:vAlign w:val="center"/>
+            <w:hideMark/>
+          </w:tcPr>
+          <w:p>
+            <w:pPr>
+              <w:jc w:val="center"/>
+              <w:rPr>
+                <w:b/>
+                <w:bCs/>
+              </w:rPr>
+            </w:pPr>
+            <w:r>
+              <w:rPr>
+                <w:b/>
+                <w:bCs/>
+              </w:rPr>
+              <w:t>Impact</w:t>
+            </w:r>
+          </w:p>
+        </w:tc>
+        <w:tc>
+          <w:tcPr>
+            <w:tcW w:w="1296" w:type="dxa"/>
+            <w:tcBorders>
+              <w:top w:val="single" w:sz="4" w:space="0" w:color="auto"/>
+              <w:left w:val="single" w:sz="4" w:space="0" w:color="auto"/>
+              <w:bottom w:val="single" w:sz="4" w:space="0" w:color="auto"/>
+              <w:right w:val="single" w:sz="4" w:space="0" w:color="auto"/>
+            </w:tcBorders>
+            <w:shd w:val="clear" w:color="auto" w:fill="004250"/>
+            <w:vAlign w:val="center"/>
+            <w:hideMark/>
+          </w:tcPr>
+          <w:p>
+            <w:pPr>
+              <w:jc w:val="center"/>
+              <w:rPr>
+                <w:b/>
+                <w:bCs/>
+              </w:rPr>
+            </w:pPr>
+            <w:r>
+              <w:rPr>
+                <w:b/>
+                <w:bCs/>
+              </w:rPr>
+              <w:t>Score</w:t>
+            </w:r>
+          </w:p>
+        </w:tc>
+      </w:tr>
+      <w:tr>
+        <w:trPr>
+          <w:trHeight w:val="360"/>
+        </w:trPr>
+        <w:tc>
+          <w:tcPr>
+            <w:tcW w:w="4747" w:type="dxa"/>
+            <w:tcBorders>
+              <w:top w:val="single" w:sz="4" w:space="0" w:color="auto"/>
+              <w:left w:val="single" w:sz="4" w:space="0" w:color="auto"/>
+              <w:bottom w:val="single" w:sz="4" w:space="0" w:color="auto"/>
+              <w:right w:val="single" w:sz="4" w:space="0" w:color="auto"/>
+            </w:tcBorders>
+            <w:shd w:val="clear" w:color="auto" w:fill="auto"/>
+            <w:vAlign w:val="center"/>
+            <w:hideMark/>
+          </w:tcPr>
+          <w:p>
+            <w:r>
+              <w:t>Wrong total estimates</w:t>
+            </w:r>
+          </w:p>
+        </w:tc>
+        <w:tc>
+          <w:tcPr>
+            <w:tcW w:w="1296" w:type="dxa"/>
+            <w:tcBorders>
+              <w:top w:val="single" w:sz="4" w:space="0" w:color="auto"/>
+              <w:left w:val="single" w:sz="4" w:space="0" w:color="auto"/>
+              <w:bottom w:val="single" w:sz="4" w:space="0" w:color="auto"/>
+              <w:right w:val="single" w:sz="4" w:space="0" w:color="auto"/>
+            </w:tcBorders>
+            <w:shd w:val="clear" w:color="auto" w:fill="auto"/>
+            <w:vAlign w:val="center"/>
+            <w:hideMark/>
+          </w:tcPr>
+          <w:p>
+            <w:pPr>
+              <w:jc w:val="center"/>
+            </w:pPr>
+            <w:r>
+              <w:t>8</w:t>
+            </w:r>
+          </w:p>
+        </w:tc>
+        <w:tc>
+          <w:tcPr>
+            <w:tcW w:w="1296" w:type="dxa"/>
+            <w:tcBorders>
+              <w:top w:val="single" w:sz="4" w:space="0" w:color="auto"/>
+              <w:left w:val="single" w:sz="4" w:space="0" w:color="auto"/>
+              <w:bottom w:val="single" w:sz="4" w:space="0" w:color="auto"/>
+              <w:right w:val="single" w:sz="4" w:space="0" w:color="auto"/>
+            </w:tcBorders>
+            <w:shd w:val="clear" w:color="auto" w:fill="auto"/>
+            <w:vAlign w:val="center"/>
+            <w:hideMark/>
+          </w:tcPr>
+          <w:p>
+            <w:pPr>
+              <w:jc w:val="center"/>
+            </w:pPr>
+            <w:r>
+              <w:t>7</w:t>
+            </w:r>
+          </w:p>
+        </w:tc>
+        <w:tc>
+          <w:tcPr>
+            <w:tcW w:w="1296" w:type="dxa"/>
+            <w:tcBorders>
+              <w:top w:val="single" w:sz="4" w:space="0" w:color="auto"/>
+              <w:left w:val="single" w:sz="4" w:space="0" w:color="auto"/>
+              <w:bottom w:val="single" w:sz="4" w:space="0" w:color="auto"/>
+              <w:right w:val="single" w:sz="4" w:space="0" w:color="auto"/>
+            </w:tcBorders>
+            <w:shd w:val="clear" w:color="auto" w:fill="auto"/>
+            <w:vAlign w:val="center"/>
+            <w:hideMark/>
+          </w:tcPr>
+          <w:p>
+            <w:pPr>
+              <w:jc w:val="center"/>
+            </w:pPr>
+            <w:r>
+              <w:t>56</w:t>
+            </w:r>
+          </w:p>
+        </w:tc>
+      </w:tr>
+      <w:tr>
+        <w:trPr>
+          <w:trHeight w:val="360"/>
+        </w:trPr>
+        <w:tc>
+          <w:tcPr>
+            <w:tcW w:w="4747" w:type="dxa"/>
+            <w:tcBorders>
+              <w:top w:val="single" w:sz="4" w:space="0" w:color="auto"/>
+              <w:left w:val="single" w:sz="4" w:space="0" w:color="auto"/>
+              <w:bottom w:val="single" w:sz="4" w:space="0" w:color="auto"/>
+              <w:right w:val="single" w:sz="4" w:space="0" w:color="auto"/>
+            </w:tcBorders>
+            <w:shd w:val="clear" w:color="auto" w:fill="auto"/>
+            <w:vAlign w:val="center"/>
+            <w:hideMark/>
+          </w:tcPr>
+          <w:p>
+            <w:r>
+              <w:t>New system architecture</w:t>
+            </w:r>
+          </w:p>
+        </w:tc>
+        <w:tc>
+          <w:tcPr>
+            <w:tcW w:w="1296" w:type="dxa"/>
+            <w:tcBorders>
+              <w:top w:val="single" w:sz="4" w:space="0" w:color="auto"/>
+              <w:left w:val="single" w:sz="4" w:space="0" w:color="auto"/>
+              <w:bottom w:val="single" w:sz="4" w:space="0" w:color="auto"/>
+              <w:right w:val="single" w:sz="4" w:space="0" w:color="auto"/>
+            </w:tcBorders>
+            <w:shd w:val="clear" w:color="auto" w:fill="auto"/>
+            <w:vAlign w:val="center"/>
+            <w:hideMark/>
+          </w:tcPr>
+          <w:p>
+            <w:pPr>
+              <w:jc w:val="center"/>
+            </w:pPr>
+            <w:r>
+              <w:t>6</w:t>
+            </w:r>
+          </w:p>
+        </w:tc>
+        <w:tc>
+          <w:tcPr>
+            <w:tcW w:w="1296" w:type="dxa"/>
+            <w:tcBorders>
+              <w:top w:val="single" w:sz="4" w:space="0" w:color="auto"/>
+              <w:left w:val="single" w:sz="4" w:space="0" w:color="auto"/>
+              <w:bottom w:val="single" w:sz="4" w:space="0" w:color="auto"/>
+              <w:right w:val="single" w:sz="4" w:space="0" w:color="auto"/>
+            </w:tcBorders>
+            <w:shd w:val="clear" w:color="auto" w:fill="auto"/>
+            <w:vAlign w:val="center"/>
+            <w:hideMark/>
+          </w:tcPr>
+          <w:p>
+            <w:pPr>
+              <w:jc w:val="center"/>
+              <w:rPr>
+                <w:lang w:val="en-GB"/>
+              </w:rPr>
+            </w:pPr>
+            <w:r>
+              <w:t>9</w:t>
+            </w:r>
+          </w:p>
+        </w:tc>
+        <w:tc>
+          <w:tcPr>
+            <w:tcW w:w="1296" w:type="dxa"/>
+            <w:tcBorders>
+              <w:top w:val="single" w:sz="4" w:space="0" w:color="auto"/>
+              <w:left w:val="single" w:sz="4" w:space="0" w:color="auto"/>
+              <w:bottom w:val="single" w:sz="4" w:space="0" w:color="auto"/>
+              <w:right w:val="single" w:sz="4" w:space="0" w:color="auto"/>
+            </w:tcBorders>
+            <w:shd w:val="clear" w:color="auto" w:fill="auto"/>
+            <w:vAlign w:val="center"/>
+            <w:hideMark/>
+          </w:tcPr>
+          <w:p>
+            <w:pPr>
+              <w:jc w:val="center"/>
+            </w:pPr>
+            <w:r>
+              <w:t>54</w:t>
+            </w:r>
+          </w:p>
+        </w:tc>
+      </w:tr>
+      <w:tr>
+        <w:trPr>
+          <w:trHeight w:val="360"/>
+        </w:trPr>
+        <w:tc>
+          <w:tcPr>
+            <w:tcW w:w="4747" w:type="dxa"/>
+            <w:tcBorders>
+              <w:top w:val="single" w:sz="4" w:space="0" w:color="auto"/>
+              <w:left w:val="single" w:sz="4" w:space="0" w:color="auto"/>
+              <w:bottom w:val="single" w:sz="4" w:space="0" w:color="auto"/>
+              <w:right w:val="single" w:sz="4" w:space="0" w:color="auto"/>
+            </w:tcBorders>
+            <w:shd w:val="clear" w:color="auto" w:fill="auto"/>
+            <w:vAlign w:val="center"/>
+            <w:hideMark/>
+          </w:tcPr>
+          <w:p>
+            <w:r>
+              <w:t>Wrong sprint estimates</w:t>
+            </w:r>
+          </w:p>
+        </w:tc>
+        <w:tc>
+          <w:tcPr>
+            <w:tcW w:w="1296" w:type="dxa"/>
+            <w:tcBorders>
+              <w:top w:val="single" w:sz="4" w:space="0" w:color="auto"/>
+              <w:left w:val="single" w:sz="4" w:space="0" w:color="auto"/>
+              <w:bottom w:val="single" w:sz="4" w:space="0" w:color="auto"/>
+              <w:right w:val="single" w:sz="4" w:space="0" w:color="auto"/>
+            </w:tcBorders>
+            <w:shd w:val="clear" w:color="auto" w:fill="auto"/>
+            <w:vAlign w:val="center"/>
+            <w:hideMark/>
+          </w:tcPr>
+          <w:p>
+            <w:pPr>
+              <w:jc w:val="center"/>
+            </w:pPr>
+            <w:r>
+              <w:t>8</w:t>
+            </w:r>
+          </w:p>
+        </w:tc>
+        <w:tc>
+          <w:tcPr>
+            <w:tcW w:w="1296" w:type="dxa"/>
+            <w:tcBorders>
+              <w:top w:val="single" w:sz="4" w:space="0" w:color="auto"/>
+              <w:left w:val="single" w:sz="4" w:space="0" w:color="auto"/>
+              <w:bottom w:val="single" w:sz="4" w:space="0" w:color="auto"/>
+              <w:right w:val="single" w:sz="4" w:space="0" w:color="auto"/>
+            </w:tcBorders>
+            <w:shd w:val="clear" w:color="auto" w:fill="auto"/>
+            <w:vAlign w:val="center"/>
+            <w:hideMark/>
+          </w:tcPr>
+          <w:p>
+            <w:pPr>
+              <w:jc w:val="center"/>
+            </w:pPr>
+            <w:r>
+              <w:t>4</w:t>
+            </w:r>
+          </w:p>
+        </w:tc>
+        <w:tc>
+          <w:tcPr>
+            <w:tcW w:w="1296" w:type="dxa"/>
+            <w:tcBorders>
+              <w:top w:val="single" w:sz="4" w:space="0" w:color="auto"/>
+              <w:left w:val="single" w:sz="4" w:space="0" w:color="auto"/>
+              <w:bottom w:val="single" w:sz="4" w:space="0" w:color="auto"/>
+              <w:right w:val="single" w:sz="4" w:space="0" w:color="auto"/>
+            </w:tcBorders>
+            <w:shd w:val="clear" w:color="auto" w:fill="auto"/>
+            <w:vAlign w:val="center"/>
+            <w:hideMark/>
+          </w:tcPr>
+          <w:p>
+            <w:pPr>
+              <w:jc w:val="center"/>
+            </w:pPr>
+            <w:r>
+              <w:t>32</w:t>
+            </w:r>
+          </w:p>
+        </w:tc>
+      </w:tr>
+      <w:tr>
+        <w:trPr>
+          <w:trHeight w:val="360"/>
+        </w:trPr>
+        <w:tc>
+          <w:tcPr>
+            <w:tcW w:w="4747" w:type="dxa"/>
+            <w:tcBorders>
+              <w:top w:val="single" w:sz="4" w:space="0" w:color="auto"/>
+              <w:left w:val="single" w:sz="4" w:space="0" w:color="auto"/>
+              <w:bottom w:val="single" w:sz="4" w:space="0" w:color="auto"/>
+              <w:right w:val="single" w:sz="4" w:space="0" w:color="auto"/>
+            </w:tcBorders>
+            <w:shd w:val="clear" w:color="auto" w:fill="auto"/>
+            <w:vAlign w:val="center"/>
+            <w:hideMark/>
+          </w:tcPr>
+          <w:p>
+            <w:r>
+              <w:t>Fluctuant sprint velocity</w:t>
+            </w:r>
+          </w:p>
+        </w:tc>
+        <w:tc>
+          <w:tcPr>
+            <w:tcW w:w="1296" w:type="dxa"/>
+            <w:tcBorders>
+              <w:top w:val="single" w:sz="4" w:space="0" w:color="auto"/>
+              <w:left w:val="single" w:sz="4" w:space="0" w:color="auto"/>
+              <w:bottom w:val="single" w:sz="4" w:space="0" w:color="auto"/>
+              <w:right w:val="single" w:sz="4" w:space="0" w:color="auto"/>
+            </w:tcBorders>
+            <w:shd w:val="clear" w:color="auto" w:fill="auto"/>
+            <w:vAlign w:val="center"/>
+            <w:hideMark/>
+          </w:tcPr>
+          <w:p>
+            <w:pPr>
+              <w:jc w:val="center"/>
+            </w:pPr>
+            <w:r>
+              <w:t>8</w:t>
+            </w:r>
+          </w:p>
+        </w:tc>
+        <w:tc>
+          <w:tcPr>
+            <w:tcW w:w="1296" w:type="dxa"/>
+            <w:tcBorders>
+              <w:top w:val="single" w:sz="4" w:space="0" w:color="auto"/>
+              <w:left w:val="single" w:sz="4" w:space="0" w:color="auto"/>
+              <w:bottom w:val="single" w:sz="4" w:space="0" w:color="auto"/>
+              <w:right w:val="single" w:sz="4" w:space="0" w:color="auto"/>
+            </w:tcBorders>
+            <w:shd w:val="clear" w:color="auto" w:fill="auto"/>
+            <w:vAlign w:val="center"/>
+            <w:hideMark/>
+          </w:tcPr>
+          <w:p>
+            <w:pPr>
+              <w:jc w:val="center"/>
+            </w:pPr>
+            <w:r>
+              <w:t>3</w:t>
+            </w:r>
+          </w:p>
+        </w:tc>
+        <w:tc>
+          <w:tcPr>
+            <w:tcW w:w="1296" w:type="dxa"/>
+            <w:tcBorders>
+              <w:top w:val="single" w:sz="4" w:space="0" w:color="auto"/>
+              <w:left w:val="single" w:sz="4" w:space="0" w:color="auto"/>
+              <w:bottom w:val="single" w:sz="4" w:space="0" w:color="auto"/>
+              <w:right w:val="single" w:sz="4" w:space="0" w:color="auto"/>
+            </w:tcBorders>
+            <w:shd w:val="clear" w:color="auto" w:fill="auto"/>
+            <w:vAlign w:val="center"/>
+            <w:hideMark/>
+          </w:tcPr>
+          <w:p>
+            <w:pPr>
+              <w:jc w:val="center"/>
+            </w:pPr>
+            <w:r>
+              <w:t>24</w:t>
+            </w:r>
+          </w:p>
+        </w:tc>
+      </w:tr>
+      <w:tr>
+        <w:trPr>
+          <w:trHeight w:val="360"/>
+        </w:trPr>
+        <w:tc>
+          <w:tcPr>
+            <w:tcW w:w="4747" w:type="dxa"/>
+            <w:tcBorders>
+              <w:top w:val="single" w:sz="4" w:space="0" w:color="auto"/>
+              <w:left w:val="single" w:sz="4" w:space="0" w:color="auto"/>
+              <w:bottom w:val="single" w:sz="4" w:space="0" w:color="auto"/>
+              <w:right w:val="single" w:sz="4" w:space="0" w:color="auto"/>
+            </w:tcBorders>
+            <w:shd w:val="clear" w:color="auto" w:fill="auto"/>
+            <w:vAlign w:val="center"/>
+            <w:hideMark/>
+          </w:tcPr>
+          <w:p>
+            <w:r>
+              <w:t>Illnesses</w:t>
+            </w:r>
+          </w:p>
+        </w:tc>
+        <w:tc>
+          <w:tcPr>
+            <w:tcW w:w="1296" w:type="dxa"/>
+            <w:tcBorders>
+              <w:top w:val="single" w:sz="4" w:space="0" w:color="auto"/>
+              <w:left w:val="single" w:sz="4" w:space="0" w:color="auto"/>
+              <w:bottom w:val="single" w:sz="4" w:space="0" w:color="auto"/>
+              <w:right w:val="single" w:sz="4" w:space="0" w:color="auto"/>
+            </w:tcBorders>
+            <w:shd w:val="clear" w:color="auto" w:fill="auto"/>
+            <w:vAlign w:val="center"/>
+            <w:hideMark/>
+          </w:tcPr>
+          <w:p>
+            <w:pPr>
+              <w:jc w:val="center"/>
+            </w:pPr>
+            <w:r>
+              <w:t>7</w:t>
+            </w:r>
+          </w:p>
+        </w:tc>
+        <w:tc>
+          <w:tcPr>
+            <w:tcW w:w="1296" w:type="dxa"/>
+            <w:tcBorders>
+              <w:top w:val="single" w:sz="4" w:space="0" w:color="auto"/>
+              <w:left w:val="single" w:sz="4" w:space="0" w:color="auto"/>
+              <w:bottom w:val="single" w:sz="4" w:space="0" w:color="auto"/>
+              <w:right w:val="single" w:sz="4" w:space="0" w:color="auto"/>
+            </w:tcBorders>
+            <w:shd w:val="clear" w:color="auto" w:fill="auto"/>
+            <w:vAlign w:val="center"/>
+            <w:hideMark/>
+          </w:tcPr>
+          <w:p>
+            <w:pPr>
+              <w:jc w:val="center"/>
+            </w:pPr>
+            <w:r>
+              <w:t>2</w:t>
+            </w:r>
+          </w:p>
+        </w:tc>
+        <w:tc>
+          <w:tcPr>
+            <w:tcW w:w="1296" w:type="dxa"/>
+            <w:tcBorders>
+              <w:top w:val="single" w:sz="4" w:space="0" w:color="auto"/>
+              <w:left w:val="single" w:sz="4" w:space="0" w:color="auto"/>
+              <w:bottom w:val="single" w:sz="4" w:space="0" w:color="auto"/>
+              <w:right w:val="single" w:sz="4" w:space="0" w:color="auto"/>
+            </w:tcBorders>
+            <w:shd w:val="clear" w:color="auto" w:fill="auto"/>
+            <w:vAlign w:val="center"/>
+            <w:hideMark/>
+          </w:tcPr>
+          <w:p>
+            <w:pPr>
+              <w:jc w:val="center"/>
+            </w:pPr>
+            <w:r>
+              <w:t>14</w:t>
+            </w:r>
+          </w:p>
+        </w:tc>
+      </w:tr>
+      <w:tr>
+        <w:trPr>
+          <w:trHeight w:val="360"/>
+        </w:trPr>
+        <w:tc>
+          <w:tcPr>
+            <w:tcW w:w="4747" w:type="dxa"/>
+            <w:tcBorders>
+              <w:top w:val="single" w:sz="4" w:space="0" w:color="auto"/>
+              <w:left w:val="single" w:sz="4" w:space="0" w:color="auto"/>
+              <w:bottom w:val="single" w:sz="4" w:space="0" w:color="auto"/>
+              <w:right w:val="single" w:sz="4" w:space="0" w:color="auto"/>
+            </w:tcBorders>
+            <w:shd w:val="clear" w:color="auto" w:fill="auto"/>
+            <w:vAlign w:val="center"/>
+            <w:hideMark/>
+          </w:tcPr>
+          <w:p>
+            <w:r>
+              <w:t>Corona pandemic</w:t>
+            </w:r>
+          </w:p>
+        </w:tc>
+        <w:tc>
+          <w:tcPr>
+            <w:tcW w:w="1296" w:type="dxa"/>
+            <w:tcBorders>
+              <w:top w:val="single" w:sz="4" w:space="0" w:color="auto"/>
+              <w:left w:val="single" w:sz="4" w:space="0" w:color="auto"/>
+              <w:bottom w:val="single" w:sz="4" w:space="0" w:color="auto"/>
+              <w:right w:val="single" w:sz="4" w:space="0" w:color="auto"/>
+            </w:tcBorders>
+            <w:shd w:val="clear" w:color="auto" w:fill="auto"/>
+            <w:vAlign w:val="center"/>
+            <w:hideMark/>
+          </w:tcPr>
+          <w:p>
+            <w:pPr>
+              <w:jc w:val="center"/>
+            </w:pPr>
+            <w:r>
+              <w:t>10</w:t>
+            </w:r>
+          </w:p>
+        </w:tc>
+        <w:tc>
+          <w:tcPr>
+            <w:tcW w:w="1296" w:type="dxa"/>
+            <w:tcBorders>
+              <w:top w:val="single" w:sz="4" w:space="0" w:color="auto"/>
+              <w:left w:val="single" w:sz="4" w:space="0" w:color="auto"/>
+              <w:bottom w:val="single" w:sz="4" w:space="0" w:color="auto"/>
+              <w:right w:val="single" w:sz="4" w:space="0" w:color="auto"/>
+            </w:tcBorders>
+            <w:shd w:val="clear" w:color="auto" w:fill="auto"/>
+            <w:vAlign w:val="center"/>
+            <w:hideMark/>
+          </w:tcPr>
+          <w:p>
+            <w:pPr>
+              <w:jc w:val="center"/>
+            </w:pPr>
+            <w:r>
+              <w:t>1</w:t>
+            </w:r>
+          </w:p>
+        </w:tc>
+        <w:tc>
+          <w:tcPr>
+            <w:tcW w:w="1296" w:type="dxa"/>
+            <w:tcBorders>
+              <w:top w:val="single" w:sz="4" w:space="0" w:color="auto"/>
+              <w:left w:val="single" w:sz="4" w:space="0" w:color="auto"/>
+              <w:bottom w:val="single" w:sz="4" w:space="0" w:color="auto"/>
+              <w:right w:val="single" w:sz="4" w:space="0" w:color="auto"/>
+            </w:tcBorders>
+            <w:shd w:val="clear" w:color="auto" w:fill="auto"/>
+            <w:vAlign w:val="center"/>
+            <w:hideMark/>
+          </w:tcPr>
+          <w:p>
+            <w:pPr>
+              <w:jc w:val="center"/>
+            </w:pPr>
+            <w:r>
+              <w:t>10</w:t>
+            </w:r>
+          </w:p>
+        </w:tc>
+      </w:tr>
+      <w:tr>
+        <w:trPr>
+          <w:trHeight w:val="360"/>
+        </w:trPr>
+        <w:tc>
+          <w:tcPr>
+            <w:tcW w:w="4747" w:type="dxa"/>
+            <w:tcBorders>
+              <w:top w:val="single" w:sz="4" w:space="0" w:color="auto"/>
+              <w:left w:val="single" w:sz="4" w:space="0" w:color="auto"/>
+              <w:bottom w:val="single" w:sz="4" w:space="0" w:color="auto"/>
+              <w:right w:val="single" w:sz="4" w:space="0" w:color="auto"/>
+            </w:tcBorders>
+            <w:shd w:val="clear" w:color="auto" w:fill="auto"/>
+            <w:vAlign w:val="center"/>
+            <w:hideMark/>
+          </w:tcPr>
+          <w:p>
+            <w:r>
+              <w:t>New programming language</w:t>
+            </w:r>
+          </w:p>
+        </w:tc>
+        <w:tc>
+          <w:tcPr>
+            <w:tcW w:w="1296" w:type="dxa"/>
+            <w:tcBorders>
+              <w:top w:val="single" w:sz="4" w:space="0" w:color="auto"/>
+              <w:left w:val="single" w:sz="4" w:space="0" w:color="auto"/>
+              <w:bottom w:val="single" w:sz="4" w:space="0" w:color="auto"/>
+              <w:right w:val="single" w:sz="4" w:space="0" w:color="auto"/>
+            </w:tcBorders>
+            <w:shd w:val="clear" w:color="auto" w:fill="auto"/>
+            <w:vAlign w:val="center"/>
+            <w:hideMark/>
+          </w:tcPr>
+          <w:p>
+            <w:pPr>
+              <w:jc w:val="center"/>
+            </w:pPr>
+            <w:r>
+              <w:t>1</w:t>
+            </w:r>
+          </w:p>
+        </w:tc>
+        <w:tc>
+          <w:tcPr>
+            <w:tcW w:w="1296" w:type="dxa"/>
+            <w:tcBorders>
+              <w:top w:val="single" w:sz="4" w:space="0" w:color="auto"/>
+              <w:left w:val="single" w:sz="4" w:space="0" w:color="auto"/>
+              <w:bottom w:val="single" w:sz="4" w:space="0" w:color="auto"/>
+              <w:right w:val="single" w:sz="4" w:space="0" w:color="auto"/>
+            </w:tcBorders>
+            <w:shd w:val="clear" w:color="auto" w:fill="auto"/>
+            <w:vAlign w:val="center"/>
+            <w:hideMark/>
+          </w:tcPr>
+          <w:p>
+            <w:pPr>
+              <w:jc w:val="center"/>
+            </w:pPr>
+            <w:r>
+              <w:t>9</w:t>
+            </w:r>
+          </w:p>
+        </w:tc>
+        <w:tc>
+          <w:tcPr>
+            <w:tcW w:w="1296" w:type="dxa"/>
+            <w:tcBorders>
+              <w:top w:val="single" w:sz="4" w:space="0" w:color="auto"/>
+              <w:left w:val="single" w:sz="4" w:space="0" w:color="auto"/>
+              <w:bottom w:val="single" w:sz="4" w:space="0" w:color="auto"/>
+              <w:right w:val="single" w:sz="4" w:space="0" w:color="auto"/>
+            </w:tcBorders>
+            <w:shd w:val="clear" w:color="auto" w:fill="auto"/>
+            <w:vAlign w:val="center"/>
+            <w:hideMark/>
+          </w:tcPr>
+          <w:p>
+            <w:pPr>
+              <w:jc w:val="center"/>
+            </w:pPr>
+            <w:r>
+              <w:t>9</w:t>
+            </w:r>
+          </w:p>
+        </w:tc>
+      </w:tr>
+      <w:tr>
+        <w:trPr>
+          <w:trHeight w:val="360"/>
+        </w:trPr>
+        <w:tc>
+          <w:tcPr>
+            <w:tcW w:w="4747" w:type="dxa"/>
+            <w:tcBorders>
+              <w:top w:val="single" w:sz="4" w:space="0" w:color="auto"/>
+              <w:left w:val="single" w:sz="4" w:space="0" w:color="auto"/>
+              <w:bottom w:val="single" w:sz="4" w:space="0" w:color="auto"/>
+              <w:right w:val="single" w:sz="4" w:space="0" w:color="auto"/>
+            </w:tcBorders>
+            <w:shd w:val="clear" w:color="auto" w:fill="auto"/>
+            <w:vAlign w:val="center"/>
+            <w:hideMark/>
+          </w:tcPr>
+          <w:p>
+            <w:r>
+              <w:t>Problems with new SD framework (methodology)</w:t>
+            </w:r>
+          </w:p>
+        </w:tc>
+        <w:tc>
+          <w:tcPr>
+            <w:tcW w:w="1296" w:type="dxa"/>
+            <w:tcBorders>
+              <w:top w:val="single" w:sz="4" w:space="0" w:color="auto"/>
+              <w:left w:val="single" w:sz="4" w:space="0" w:color="auto"/>
+              <w:bottom w:val="single" w:sz="4" w:space="0" w:color="auto"/>
+              <w:right w:val="single" w:sz="4" w:space="0" w:color="auto"/>
+            </w:tcBorders>
+            <w:shd w:val="clear" w:color="auto" w:fill="auto"/>
+            <w:vAlign w:val="center"/>
+            <w:hideMark/>
+          </w:tcPr>
+          <w:p>
+            <w:pPr>
+              <w:jc w:val="center"/>
+            </w:pPr>
+            <w:r>
+              <w:t>2</w:t>
+            </w:r>
+          </w:p>
+        </w:tc>
+        <w:tc>
+          <w:tcPr>
+            <w:tcW w:w="1296" w:type="dxa"/>
+            <w:tcBorders>
+              <w:top w:val="single" w:sz="4" w:space="0" w:color="auto"/>
+              <w:left w:val="single" w:sz="4" w:space="0" w:color="auto"/>
+              <w:bottom w:val="single" w:sz="4" w:space="0" w:color="auto"/>
+              <w:right w:val="single" w:sz="4" w:space="0" w:color="auto"/>
+            </w:tcBorders>
+            <w:shd w:val="clear" w:color="auto" w:fill="auto"/>
+            <w:vAlign w:val="center"/>
+            <w:hideMark/>
+          </w:tcPr>
+          <w:p>
+            <w:pPr>
+              <w:jc w:val="center"/>
+            </w:pPr>
+            <w:r>
+              <w:t>4</w:t>
+            </w:r>
+          </w:p>
+        </w:tc>
+        <w:tc>
+          <w:tcPr>
+            <w:tcW w:w="1296" w:type="dxa"/>
+            <w:tcBorders>
+              <w:top w:val="single" w:sz="4" w:space="0" w:color="auto"/>
+              <w:left w:val="single" w:sz="4" w:space="0" w:color="auto"/>
+              <w:bottom w:val="single" w:sz="4" w:space="0" w:color="auto"/>
+              <w:right w:val="single" w:sz="4" w:space="0" w:color="auto"/>
+            </w:tcBorders>
+            <w:shd w:val="clear" w:color="auto" w:fill="auto"/>
+            <w:vAlign w:val="center"/>
+            <w:hideMark/>
+          </w:tcPr>
+          <w:p>
+            <w:pPr>
+              <w:jc w:val="center"/>
+            </w:pPr>
+            <w:r>
+              <w:t>8</w:t>
+            </w:r>
+          </w:p>
+        </w:tc>
+      </w:tr>
+      <w:tr>
+        <w:trPr>
+          <w:trHeight w:val="360"/>
+        </w:trPr>
+        <w:tc>
+          <w:tcPr>
+            <w:tcW w:w="4747" w:type="dxa"/>
+            <w:tcBorders>
+              <w:top w:val="single" w:sz="4" w:space="0" w:color="auto"/>
+              <w:left w:val="single" w:sz="4" w:space="0" w:color="auto"/>
+              <w:bottom w:val="single" w:sz="4" w:space="0" w:color="auto"/>
+              <w:right w:val="single" w:sz="4" w:space="0" w:color="auto"/>
+            </w:tcBorders>
+            <w:shd w:val="clear" w:color="auto" w:fill="auto"/>
+            <w:vAlign w:val="center"/>
+            <w:hideMark/>
+          </w:tcPr>
+          <w:p>
+            <w:r>
+              <w:t>Burnout</w:t>
+            </w:r>
+          </w:p>
+        </w:tc>
+        <w:tc>
+          <w:tcPr>
+            <w:tcW w:w="1296" w:type="dxa"/>
+            <w:tcBorders>
+              <w:top w:val="single" w:sz="4" w:space="0" w:color="auto"/>
+              <w:left w:val="single" w:sz="4" w:space="0" w:color="auto"/>
+              <w:bottom w:val="single" w:sz="4" w:space="0" w:color="auto"/>
+              <w:right w:val="single" w:sz="4" w:space="0" w:color="auto"/>
+            </w:tcBorders>
+            <w:shd w:val="clear" w:color="auto" w:fill="auto"/>
+            <w:vAlign w:val="center"/>
+            <w:hideMark/>
+          </w:tcPr>
+          <w:p>
+            <w:pPr>
+              <w:jc w:val="center"/>
+            </w:pPr>
+            <w:r>
+              <w:t>2</w:t>
+            </w:r>
+          </w:p>
+        </w:tc>
+        <w:tc>
+          <w:tcPr>
+            <w:tcW w:w="1296" w:type="dxa"/>
+            <w:tcBorders>
+              <w:top w:val="single" w:sz="4" w:space="0" w:color="auto"/>
+              <w:left w:val="single" w:sz="4" w:space="0" w:color="auto"/>
+              <w:bottom w:val="single" w:sz="4" w:space="0" w:color="auto"/>
+              <w:right w:val="single" w:sz="4" w:space="0" w:color="auto"/>
+            </w:tcBorders>
+            <w:shd w:val="clear" w:color="auto" w:fill="auto"/>
+            <w:vAlign w:val="center"/>
+            <w:hideMark/>
+          </w:tcPr>
+          <w:p>
+            <w:pPr>
+              <w:jc w:val="center"/>
+            </w:pPr>
+            <w:r>
+              <w:t>4</w:t>
+            </w:r>
+          </w:p>
+        </w:tc>
+        <w:tc>
+          <w:tcPr>
+            <w:tcW w:w="1296" w:type="dxa"/>
+            <w:tcBorders>
+              <w:top w:val="single" w:sz="4" w:space="0" w:color="auto"/>
+              <w:left w:val="single" w:sz="4" w:space="0" w:color="auto"/>
+              <w:bottom w:val="single" w:sz="4" w:space="0" w:color="auto"/>
+              <w:right w:val="single" w:sz="4" w:space="0" w:color="auto"/>
+            </w:tcBorders>
+            <w:shd w:val="clear" w:color="auto" w:fill="auto"/>
+            <w:vAlign w:val="center"/>
+            <w:hideMark/>
+          </w:tcPr>
+          <w:p>
+            <w:pPr>
+              <w:jc w:val="center"/>
+            </w:pPr>
+            <w:r>
+              <w:t>8</w:t>
+            </w:r>
+          </w:p>
+        </w:tc>
+      </w:tr>
+      <w:tr>
+        <w:trPr>
+          <w:trHeight w:val="360"/>
+        </w:trPr>
+        <w:tc>
+          <w:tcPr>
+            <w:tcW w:w="4747" w:type="dxa"/>
+            <w:tcBorders>
+              <w:top w:val="single" w:sz="4" w:space="0" w:color="auto"/>
+              <w:left w:val="single" w:sz="4" w:space="0" w:color="auto"/>
+              <w:bottom w:val="single" w:sz="4" w:space="0" w:color="auto"/>
+              <w:right w:val="single" w:sz="4" w:space="0" w:color="auto"/>
+            </w:tcBorders>
+            <w:shd w:val="clear" w:color="auto" w:fill="auto"/>
+            <w:vAlign w:val="center"/>
+            <w:hideMark/>
+          </w:tcPr>
+          <w:p>
+            <w:r>
+              <w:t xml:space="preserve">Different OS </w:t>
+            </w:r>
+          </w:p>
+        </w:tc>
+        <w:tc>
+          <w:tcPr>
+            <w:tcW w:w="1296" w:type="dxa"/>
+            <w:tcBorders>
+              <w:top w:val="single" w:sz="4" w:space="0" w:color="auto"/>
+              <w:left w:val="single" w:sz="4" w:space="0" w:color="auto"/>
+              <w:bottom w:val="single" w:sz="4" w:space="0" w:color="auto"/>
+              <w:right w:val="single" w:sz="4" w:space="0" w:color="auto"/>
+            </w:tcBorders>
+            <w:shd w:val="clear" w:color="auto" w:fill="auto"/>
+            <w:vAlign w:val="center"/>
+            <w:hideMark/>
+          </w:tcPr>
+          <w:p>
+            <w:pPr>
+              <w:jc w:val="center"/>
+            </w:pPr>
+            <w:r>
+              <w:t>1</w:t>
+            </w:r>
+          </w:p>
+        </w:tc>
+        <w:tc>
+          <w:tcPr>
+            <w:tcW w:w="1296" w:type="dxa"/>
+            <w:tcBorders>
+              <w:top w:val="single" w:sz="4" w:space="0" w:color="auto"/>
+              <w:left w:val="single" w:sz="4" w:space="0" w:color="auto"/>
+              <w:bottom w:val="single" w:sz="4" w:space="0" w:color="auto"/>
+              <w:right w:val="single" w:sz="4" w:space="0" w:color="auto"/>
+            </w:tcBorders>
+            <w:shd w:val="clear" w:color="auto" w:fill="auto"/>
+            <w:vAlign w:val="center"/>
+            <w:hideMark/>
+          </w:tcPr>
+          <w:p>
+            <w:pPr>
+              <w:jc w:val="center"/>
+            </w:pPr>
+            <w:r>
+              <w:t>5</w:t>
+            </w:r>
+          </w:p>
+        </w:tc>
+        <w:tc>
+          <w:tcPr>
+            <w:tcW w:w="1296" w:type="dxa"/>
+            <w:tcBorders>
+              <w:top w:val="single" w:sz="4" w:space="0" w:color="auto"/>
+              <w:left w:val="single" w:sz="4" w:space="0" w:color="auto"/>
+              <w:bottom w:val="single" w:sz="4" w:space="0" w:color="auto"/>
+              <w:right w:val="single" w:sz="4" w:space="0" w:color="auto"/>
+            </w:tcBorders>
+            <w:shd w:val="clear" w:color="auto" w:fill="auto"/>
+            <w:vAlign w:val="center"/>
+            <w:hideMark/>
+          </w:tcPr>
+          <w:p>
+            <w:pPr>
+              <w:jc w:val="center"/>
+            </w:pPr>
+            <w:r>
+              <w:t>5</w:t>
+            </w:r>
+          </w:p>
+        </w:tc>
+      </w:tr>
+    </w:tbl>
+    <w:p/>
+    <w:p/>
+    <w:p>
+      <w:pPr>
+        <w:tabs>
+          <w:tab w:val="left" w:pos="900"/>
+        </w:tabs>
+        <w:spacing w:after="0" w:line="360" w:lineRule="auto"/>
+        <w:jc w:val="both"/>
+        <w:rPr>
+          <w:rFonts w:cs="Times New Roman"/>
+          <w:sz w:val="24"/>
+          <w:szCs w:val="24"/>
+        </w:rPr>
+      </w:pPr>
+      <w:r>
+        <w:rPr>
+          <w:rFonts w:cs="Times New Roman"/>
+          <w:sz w:val="24"/>
+          <w:szCs w:val="24"/>
+        </w:rPr>
+        <w:lastRenderedPageBreak/>
+        <w:tab/>
+      </w:r>
+      <w:r>
+        <w:rPr>
+          <w:rFonts w:cs="Times New Roman"/>
+          <w:sz w:val="24"/>
+          <w:szCs w:val="24"/>
+        </w:rPr>
+        <w:t xml:space="preserve">Next step was to plan how to minimize </w:t>
+      </w:r>
+      <w:r>
+        <w:rPr>
+          <w:rFonts w:cs="Times New Roman"/>
+          <w:sz w:val="24"/>
+          <w:szCs w:val="24"/>
+        </w:rPr>
+        <w:t>the effect of these risks as a part of qualitative risk analysis</w:t>
+      </w:r>
+      <w:r>
+        <w:rPr>
+          <w:rFonts w:cs="Times New Roman"/>
+          <w:sz w:val="24"/>
+          <w:szCs w:val="24"/>
+        </w:rPr>
+        <w:t xml:space="preserve">. We did not </w:t>
+      </w:r>
+      <w:r>
+        <w:rPr>
+          <w:rFonts w:cs="Times New Roman"/>
+          <w:sz w:val="24"/>
+          <w:szCs w:val="24"/>
+        </w:rPr>
+        <w:t>plan</w:t>
+      </w:r>
+      <w:r>
+        <w:rPr>
+          <w:rFonts w:cs="Times New Roman"/>
+          <w:sz w:val="24"/>
+          <w:szCs w:val="24"/>
+        </w:rPr>
+        <w:t xml:space="preserve"> everything ahead</w:t>
+      </w:r>
+      <w:r>
+        <w:rPr>
+          <w:rFonts w:cs="Times New Roman"/>
+          <w:sz w:val="24"/>
+          <w:szCs w:val="24"/>
+        </w:rPr>
+        <w:t xml:space="preserve">, but we were monitoring it </w:t>
+      </w:r>
+      <w:r>
+        <w:rPr>
+          <w:rFonts w:cs="Times New Roman"/>
+          <w:sz w:val="24"/>
+          <w:szCs w:val="24"/>
+        </w:rPr>
+        <w:t>continuously</w:t>
+      </w:r>
+      <w:r>
+        <w:rPr>
+          <w:rFonts w:cs="Times New Roman"/>
+          <w:sz w:val="24"/>
+          <w:szCs w:val="24"/>
+        </w:rPr>
+        <w:t xml:space="preserve"> during the entire project. We have only written down the strategy for the most crucial risks. For the new system architecture, the strategy was to find out what suits us the best and ask for a feedback. </w:t>
+      </w:r>
+      <w:r>
+        <w:rPr>
+          <w:rFonts w:cs="Times New Roman"/>
+          <w:sz w:val="24"/>
+          <w:szCs w:val="24"/>
+        </w:rPr>
+        <w:t>Nevertheless</w:t>
+      </w:r>
+      <w:r>
+        <w:rPr>
+          <w:rFonts w:cs="Times New Roman"/>
+          <w:sz w:val="24"/>
+          <w:szCs w:val="24"/>
+        </w:rPr>
+        <w:t>, we planned this, we end up with changing it three times, which had great impact. With the estimations, we decided that in the first sprint we will not</w:t>
+      </w:r>
+      <w:r>
+        <w:rPr>
+          <w:rFonts w:cs="Times New Roman"/>
+          <w:sz w:val="24"/>
+          <w:szCs w:val="24"/>
+        </w:rPr>
+        <w:t xml:space="preserve"> overestimate ourselves, based on that we chose the starting sprint velocity and after that we knew if we could deal with higher or not.</w:t>
+      </w:r>
+      <w:r>
+        <w:rPr>
+          <w:rFonts w:cs="Times New Roman"/>
+          <w:sz w:val="24"/>
+          <w:szCs w:val="24"/>
+        </w:rPr>
+        <w:t xml:space="preserve"> </w:t>
+      </w:r>
+      <w:r>
+        <w:rPr>
+          <w:rFonts w:cs="Times New Roman"/>
+          <w:sz w:val="24"/>
+          <w:szCs w:val="24"/>
+        </w:rPr>
+        <w:t xml:space="preserve">Monitoring crucial risks is shown in table </w:t>
+      </w:r>
+      <w:r>
+        <w:rPr>
+          <w:rFonts w:cs="Times New Roman"/>
+          <w:color w:val="FF0000"/>
+          <w:sz w:val="40"/>
+          <w:szCs w:val="40"/>
+        </w:rPr>
+        <w:t>XXX</w:t>
+      </w:r>
+      <w:r>
+        <w:rPr>
+          <w:rFonts w:cs="Times New Roman"/>
+          <w:sz w:val="24"/>
+          <w:szCs w:val="24"/>
+        </w:rPr>
+        <w:t>.</w:t>
+      </w:r>
+    </w:p>
+    <w:p>
+      <w:pPr>
+        <w:pStyle w:val="Caption"/>
+        <w:keepNext/>
+      </w:pPr>
+      <w:r>
+        <w:t xml:space="preserve">Table </w:t>
+      </w:r>
+      <w:r>
+        <w:fldChar w:fldCharType="begin"/>
+      </w:r>
+      <w:r>
+        <w:instrText xml:space="preserve"> SEQ Table \* ARABIC </w:instrText>
+      </w:r>
+      <w:r>
+        <w:fldChar w:fldCharType="separate"/>
+      </w:r>
+      <w:r>
+        <w:rPr>
+          <w:noProof/>
+        </w:rPr>
+        <w:t>2</w:t>
+      </w:r>
+      <w:r>
+        <w:fldChar w:fldCharType="end"/>
+      </w:r>
+      <w:r>
+        <w:t xml:space="preserve"> Risk monitoring</w:t>
+      </w:r>
+    </w:p>
+    <w:tbl>
+      <w:tblPr>
+        <w:tblStyle w:val="TableGrid"/>
+        <w:tblW w:w="0" w:type="auto"/>
+        <w:tblLook w:val="04A0" w:firstRow="1" w:lastRow="0" w:firstColumn="1" w:lastColumn="0" w:noHBand="0" w:noVBand="1"/>
+      </w:tblPr>
+      <w:tblGrid>
+        <w:gridCol w:w="1795"/>
+        <w:gridCol w:w="7221"/>
+      </w:tblGrid>
+      <w:tr>
+        <w:trPr>
+          <w:trHeight w:val="360"/>
+        </w:trPr>
+        <w:tc>
+          <w:tcPr>
+            <w:tcW w:w="1795" w:type="dxa"/>
+            <w:shd w:val="clear" w:color="auto" w:fill="004250"/>
+            <w:vAlign w:val="center"/>
+          </w:tcPr>
+          <w:p>
+            <w:pPr>
+              <w:spacing w:line="360" w:lineRule="auto"/>
+              <w:jc w:val="center"/>
+              <w:rPr>
+                <w:rFonts w:cs="Times New Roman"/>
+                <w:b/>
+                <w:bCs/>
+              </w:rPr>
+            </w:pPr>
+            <w:r>
+              <w:rPr>
+                <w:rFonts w:cs="Times New Roman"/>
+                <w:b/>
+                <w:bCs/>
+              </w:rPr>
+              <w:t>Ris</w:t>
+            </w:r>
+            <w:r>
+              <w:rPr>
+                <w:rFonts w:cs="Times New Roman"/>
+                <w:b/>
+                <w:bCs/>
+              </w:rPr>
+              <w:t>k</w:t>
+            </w:r>
+          </w:p>
+        </w:tc>
+        <w:tc>
+          <w:tcPr>
+            <w:tcW w:w="7221" w:type="dxa"/>
+            <w:shd w:val="clear" w:color="auto" w:fill="004250"/>
+            <w:vAlign w:val="center"/>
+          </w:tcPr>
+          <w:p>
+            <w:pPr>
+              <w:spacing w:line="360" w:lineRule="auto"/>
+              <w:jc w:val="center"/>
+              <w:rPr>
+                <w:rFonts w:cs="Times New Roman"/>
+                <w:b/>
+                <w:bCs/>
+              </w:rPr>
+            </w:pPr>
+            <w:r>
+              <w:rPr>
+                <w:rFonts w:cs="Times New Roman"/>
+                <w:b/>
+                <w:bCs/>
+              </w:rPr>
+              <w:t>Indicators</w:t>
+            </w:r>
+          </w:p>
+        </w:tc>
+      </w:tr>
+      <w:tr>
+        <w:trPr>
+          <w:trHeight w:val="360"/>
+        </w:trPr>
+        <w:tc>
+          <w:tcPr>
+            <w:tcW w:w="1795" w:type="dxa"/>
+            <w:vAlign w:val="center"/>
+          </w:tcPr>
+          <w:p>
+            <w:pPr>
+              <w:spacing w:line="360" w:lineRule="auto"/>
+              <w:rPr>
+                <w:rFonts w:cs="Times New Roman"/>
+              </w:rPr>
+            </w:pPr>
+            <w:r>
+              <w:rPr>
+                <w:rFonts w:cs="Times New Roman"/>
+              </w:rPr>
+              <w:t>Estimation</w:t>
+            </w:r>
+          </w:p>
+        </w:tc>
+        <w:tc>
+          <w:tcPr>
+            <w:tcW w:w="7221" w:type="dxa"/>
+            <w:vAlign w:val="center"/>
+          </w:tcPr>
+          <w:p>
+            <w:pPr>
+              <w:spacing w:line="360" w:lineRule="auto"/>
+              <w:rPr>
+                <w:rFonts w:cs="Times New Roman"/>
+              </w:rPr>
+            </w:pPr>
+            <w:r>
+              <w:rPr>
+                <w:rFonts w:cs="Times New Roman"/>
+              </w:rPr>
+              <w:t>Good estimation at first sprint without changing the velocity by much</w:t>
+            </w:r>
+          </w:p>
+        </w:tc>
+      </w:tr>
+      <w:tr>
+        <w:trPr>
+          <w:trHeight w:val="360"/>
+        </w:trPr>
+        <w:tc>
+          <w:tcPr>
+            <w:tcW w:w="1795" w:type="dxa"/>
+            <w:vAlign w:val="center"/>
+          </w:tcPr>
+          <w:p>
+            <w:pPr>
+              <w:spacing w:line="360" w:lineRule="auto"/>
+              <w:rPr>
+                <w:rFonts w:cs="Times New Roman"/>
+              </w:rPr>
+            </w:pPr>
+            <w:r>
+              <w:rPr>
+                <w:rFonts w:cs="Times New Roman"/>
+              </w:rPr>
+              <w:t>Architecture</w:t>
+            </w:r>
+          </w:p>
+        </w:tc>
+        <w:tc>
+          <w:tcPr>
+            <w:tcW w:w="7221" w:type="dxa"/>
+            <w:vAlign w:val="center"/>
+          </w:tcPr>
+          <w:p>
+            <w:pPr>
+              <w:spacing w:line="360" w:lineRule="auto"/>
+              <w:rPr>
+                <w:rFonts w:cs="Times New Roman"/>
+              </w:rPr>
+            </w:pPr>
+            <w:r>
+              <w:rPr>
+                <w:rFonts w:cs="Times New Roman"/>
+              </w:rPr>
+              <w:t>Changed architecture 3 times</w:t>
+            </w:r>
+          </w:p>
+        </w:tc>
+      </w:tr>
+      <w:tr>
+        <w:trPr>
+          <w:trHeight w:val="360"/>
+        </w:trPr>
+        <w:tc>
+          <w:tcPr>
+            <w:tcW w:w="1795" w:type="dxa"/>
+            <w:vAlign w:val="center"/>
+          </w:tcPr>
+          <w:p>
+            <w:pPr>
+              <w:spacing w:line="360" w:lineRule="auto"/>
+              <w:rPr>
+                <w:rFonts w:cs="Times New Roman"/>
+              </w:rPr>
+            </w:pPr>
+            <w:r>
+              <w:rPr>
+                <w:rFonts w:cs="Times New Roman"/>
+              </w:rPr>
+              <w:t>Illnesses</w:t>
+            </w:r>
+          </w:p>
+        </w:tc>
+        <w:tc>
+          <w:tcPr>
+            <w:tcW w:w="7221" w:type="dxa"/>
+            <w:vAlign w:val="center"/>
+          </w:tcPr>
+          <w:p>
+            <w:pPr>
+              <w:spacing w:line="360" w:lineRule="auto"/>
+              <w:rPr>
+                <w:rFonts w:cs="Times New Roman"/>
+              </w:rPr>
+            </w:pPr>
+            <w:r>
+              <w:rPr>
+                <w:rFonts w:cs="Times New Roman"/>
+              </w:rPr>
+              <w:t xml:space="preserve">very low impact other members substituted </w:t>
+            </w:r>
+          </w:p>
+        </w:tc>
+      </w:tr>
+      <w:tr>
+        <w:trPr>
+          <w:trHeight w:val="360"/>
+        </w:trPr>
+        <w:tc>
+          <w:tcPr>
+            <w:tcW w:w="1795" w:type="dxa"/>
+            <w:vAlign w:val="center"/>
+          </w:tcPr>
+          <w:p>
+            <w:pPr>
+              <w:spacing w:line="360" w:lineRule="auto"/>
+              <w:rPr>
+                <w:rFonts w:cs="Times New Roman"/>
+              </w:rPr>
+            </w:pPr>
+            <w:r>
+              <w:rPr>
+                <w:rFonts w:cs="Times New Roman"/>
+              </w:rPr>
+              <w:t>Different OS</w:t>
+            </w:r>
+          </w:p>
+        </w:tc>
+        <w:tc>
+          <w:tcPr>
+            <w:tcW w:w="7221" w:type="dxa"/>
+            <w:vAlign w:val="center"/>
+          </w:tcPr>
+          <w:p>
+            <w:pPr>
+              <w:spacing w:line="360" w:lineRule="auto"/>
+              <w:rPr>
+                <w:rFonts w:cs="Times New Roman"/>
+              </w:rPr>
+            </w:pPr>
+            <w:r>
+              <w:rPr>
+                <w:rFonts w:cs="Times New Roman"/>
+              </w:rPr>
+              <w:t xml:space="preserve">dealt by booting to Windows and by changing .net framework to .net core </w:t>
+            </w:r>
+          </w:p>
+        </w:tc>
+      </w:tr>
+    </w:tbl>
+    <w:p>
+      <w:pPr>
+        <w:pStyle w:val="ListBullet"/>
+        <w:numPr>
+          <w:ilvl w:val="0"/>
+          <w:numId w:val="0"/>
+        </w:numPr>
+      </w:pPr>
+      <w:r>
+        <w:tab/>
+        <w:t xml:space="preserve"> </w:t>
+      </w:r>
+    </w:p>
+    <w:p>
+      <w:pPr>
+        <w:pStyle w:val="ListBullet"/>
+        <w:numPr>
+          <w:ilvl w:val="0"/>
+          <w:numId w:val="0"/>
+        </w:numPr>
+      </w:pPr>
     </w:p>
     <w:p>
       <w:pPr>
@@ -4347,6 +6170,7 @@
       <w:r>
         <w:rPr>
           <w:rFonts w:cs="Times New Roman"/>
+          <w:noProof/>
           <w:sz w:val="24"/>
           <w:szCs w:val="24"/>
         </w:rPr>
@@ -4528,6 +6352,27 @@
 <file path=word/numbering.xml><?xml version="1.0" encoding="utf-8"?>
 <w:numbering xmlns:wpc="http://schemas.microsoft.com/office/word/2010/wordprocessingCanvas" xmlns:cx="http://schemas.microsoft.com/office/drawing/2014/chartex" xmlns:cx1="http://schemas.microsoft.com/office/drawing/2015/9/8/chartex" xmlns:cx2="http://schemas.microsoft.com/office/drawing/2015/10/21/chartex" xmlns:cx3="http://schemas.microsoft.com/office/drawing/2016/5/9/chartex" xmlns:cx4="http://schemas.microsoft.com/office/drawing/2016/5/10/chartex" xmlns:cx5="http://schemas.microsoft.com/office/drawing/2016/5/11/chartex" xmlns:cx6="http://schemas.microsoft.com/office/drawing/2016/5/12/chartex" xmlns:cx7="http://schemas.microsoft.com/office/drawing/2016/5/13/chartex" xmlns:cx8="http://schemas.microsoft.com/office/drawing/2016/5/14/chartex" xmlns:mc="http://schemas.openxmlformats.org/markup-compatibility/2006" xmlns:aink="http://schemas.microsoft.com/office/drawing/2016/ink" xmlns:am3d="http://schemas.microsoft.com/office/drawing/2017/model3d" xmlns:o="urn:schemas-microsoft-com:office:office" xmlns:r="http://schemas.openxmlformats.org/officeDocument/2006/relationships" xmlns:m="http://schemas.openxmlformats.org/officeDocument/2006/math" xmlns:v="urn:schemas-microsoft-com:vml" xmlns:wp14="http://schemas.microsoft.com/office/word/2010/wordprocessingDrawing" xmlns:wp="http://schemas.openxmlformats.org/drawingml/2006/wordprocessingDrawing" xmlns:w10="urn:schemas-microsoft-com:office:word" xmlns:w="http://schemas.openxmlformats.org/wordprocessingml/2006/main" xmlns:w14="http://schemas.microsoft.com/office/word/2010/wordml" xmlns:w15="http://schemas.microsoft.com/office/word/2012/wordml" xmlns:w16cex="http://schemas.microsoft.com/office/word/2018/wordml/cex" xmlns:w16cid="http://schemas.microsoft.com/office/word/2016/wordml/cid" xmlns:w16="http://schemas.microsoft.com/office/word/2018/wordml" xmlns:w16se="http://schemas.microsoft.com/office/word/2015/wordml/symex" xmlns:wpg="http://schemas.microsoft.com/office/word/2010/wordprocessingGroup" xmlns:wpi="http://schemas.microsoft.com/office/word/2010/wordprocessingInk" xmlns:wne="http://schemas.microsoft.com/office/word/2006/wordml" xmlns:wps="http://schemas.microsoft.com/office/word/2010/wordprocessingShape" mc:Ignorable="w14 w15 w16se w16cid w16 w16cex wp14">
   <w:abstractNum w:abstractNumId="0" w15:restartNumberingAfterBreak="0">
+    <w:nsid w:val="FFFFFF89"/>
+    <w:multiLevelType w:val="singleLevel"/>
+    <w:tmpl w:val="F582070A"/>
+    <w:lvl w:ilvl="0">
+      <w:start w:val="1"/>
+      <w:numFmt w:val="bullet"/>
+      <w:pStyle w:val="ListBullet"/>
+      <w:lvlText w:val=""/>
+      <w:lvlJc w:val="left"/>
+      <w:pPr>
+        <w:tabs>
+          <w:tab w:val="num" w:pos="360"/>
+        </w:tabs>
+        <w:ind w:left="360" w:hanging="360"/>
+      </w:pPr>
+      <w:rPr>
+        <w:rFonts w:ascii="Symbol" w:hAnsi="Symbol" w:hint="default"/>
+      </w:rPr>
+    </w:lvl>
+  </w:abstractNum>
+  <w:abstractNum w:abstractNumId="1" w15:restartNumberingAfterBreak="0">
     <w:nsid w:val="079C1A7F"/>
     <w:multiLevelType w:val="hybridMultilevel"/>
     <w:tmpl w:val="4C26C5E0"/>
@@ -4613,7 +6458,7 @@
       </w:pPr>
     </w:lvl>
   </w:abstractNum>
-  <w:abstractNum w:abstractNumId="1" w15:restartNumberingAfterBreak="0">
+  <w:abstractNum w:abstractNumId="2" w15:restartNumberingAfterBreak="0">
     <w:nsid w:val="0DC31ADA"/>
     <w:multiLevelType w:val="hybridMultilevel"/>
     <w:tmpl w:val="8C4A5B40"/>
@@ -4726,7 +6571,7 @@
       </w:rPr>
     </w:lvl>
   </w:abstractNum>
-  <w:abstractNum w:abstractNumId="2" w15:restartNumberingAfterBreak="0">
+  <w:abstractNum w:abstractNumId="3" w15:restartNumberingAfterBreak="0">
     <w:nsid w:val="0DFE011C"/>
     <w:multiLevelType w:val="hybridMultilevel"/>
     <w:tmpl w:val="30DA6944"/>
@@ -4812,7 +6657,7 @@
       </w:pPr>
     </w:lvl>
   </w:abstractNum>
-  <w:abstractNum w:abstractNumId="3" w15:restartNumberingAfterBreak="0">
+  <w:abstractNum w:abstractNumId="4" w15:restartNumberingAfterBreak="0">
     <w:nsid w:val="0F7C45A3"/>
     <w:multiLevelType w:val="hybridMultilevel"/>
     <w:tmpl w:val="9A705C2C"/>
@@ -4925,7 +6770,7 @@
       </w:rPr>
     </w:lvl>
   </w:abstractNum>
-  <w:abstractNum w:abstractNumId="4" w15:restartNumberingAfterBreak="0">
+  <w:abstractNum w:abstractNumId="5" w15:restartNumberingAfterBreak="0">
     <w:nsid w:val="0FFB5650"/>
     <w:multiLevelType w:val="hybridMultilevel"/>
     <w:tmpl w:val="4C26C5E0"/>
@@ -5011,7 +6856,7 @@
       </w:pPr>
     </w:lvl>
   </w:abstractNum>
-  <w:abstractNum w:abstractNumId="5" w15:restartNumberingAfterBreak="0">
+  <w:abstractNum w:abstractNumId="6" w15:restartNumberingAfterBreak="0">
     <w:nsid w:val="135D1D01"/>
     <w:multiLevelType w:val="hybridMultilevel"/>
     <w:tmpl w:val="EF08ADE2"/>
@@ -5124,7 +6969,7 @@
       </w:rPr>
     </w:lvl>
   </w:abstractNum>
-  <w:abstractNum w:abstractNumId="6" w15:restartNumberingAfterBreak="0">
+  <w:abstractNum w:abstractNumId="7" w15:restartNumberingAfterBreak="0">
     <w:nsid w:val="195F7D03"/>
     <w:multiLevelType w:val="hybridMultilevel"/>
     <w:tmpl w:val="4C8AC932"/>
@@ -5237,7 +7082,7 @@
       </w:rPr>
     </w:lvl>
   </w:abstractNum>
-  <w:abstractNum w:abstractNumId="7" w15:restartNumberingAfterBreak="0">
+  <w:abstractNum w:abstractNumId="8" w15:restartNumberingAfterBreak="0">
     <w:nsid w:val="1AF13F5C"/>
     <w:multiLevelType w:val="hybridMultilevel"/>
     <w:tmpl w:val="FF863BBE"/>
@@ -5350,7 +7195,7 @@
       </w:rPr>
     </w:lvl>
   </w:abstractNum>
-  <w:abstractNum w:abstractNumId="8" w15:restartNumberingAfterBreak="0">
+  <w:abstractNum w:abstractNumId="9" w15:restartNumberingAfterBreak="0">
     <w:nsid w:val="1C8959C7"/>
     <w:multiLevelType w:val="hybridMultilevel"/>
     <w:tmpl w:val="CD74998C"/>
@@ -5463,7 +7308,7 @@
       </w:rPr>
     </w:lvl>
   </w:abstractNum>
-  <w:abstractNum w:abstractNumId="9" w15:restartNumberingAfterBreak="0">
+  <w:abstractNum w:abstractNumId="10" w15:restartNumberingAfterBreak="0">
     <w:nsid w:val="1EDE52EA"/>
     <w:multiLevelType w:val="hybridMultilevel"/>
     <w:tmpl w:val="2D4C2AAA"/>
@@ -5576,7 +7421,7 @@
       </w:rPr>
     </w:lvl>
   </w:abstractNum>
-  <w:abstractNum w:abstractNumId="10" w15:restartNumberingAfterBreak="0">
+  <w:abstractNum w:abstractNumId="11" w15:restartNumberingAfterBreak="0">
     <w:nsid w:val="1FC86A79"/>
     <w:multiLevelType w:val="hybridMultilevel"/>
     <w:tmpl w:val="CF08DF70"/>
@@ -5662,7 +7507,7 @@
       </w:pPr>
     </w:lvl>
   </w:abstractNum>
-  <w:abstractNum w:abstractNumId="11" w15:restartNumberingAfterBreak="0">
+  <w:abstractNum w:abstractNumId="12" w15:restartNumberingAfterBreak="0">
     <w:nsid w:val="221B121E"/>
     <w:multiLevelType w:val="multilevel"/>
     <w:tmpl w:val="9DEE3E58"/>
@@ -5811,7 +7656,7 @@
       </w:rPr>
     </w:lvl>
   </w:abstractNum>
-  <w:abstractNum w:abstractNumId="12" w15:restartNumberingAfterBreak="0">
+  <w:abstractNum w:abstractNumId="13" w15:restartNumberingAfterBreak="0">
     <w:nsid w:val="23745400"/>
     <w:multiLevelType w:val="hybridMultilevel"/>
     <w:tmpl w:val="B8369F64"/>
@@ -5924,7 +7769,7 @@
       </w:rPr>
     </w:lvl>
   </w:abstractNum>
-  <w:abstractNum w:abstractNumId="13" w15:restartNumberingAfterBreak="0">
+  <w:abstractNum w:abstractNumId="14" w15:restartNumberingAfterBreak="0">
     <w:nsid w:val="238E3981"/>
     <w:multiLevelType w:val="multilevel"/>
     <w:tmpl w:val="AD0E9842"/>
@@ -6073,7 +7918,7 @@
       </w:rPr>
     </w:lvl>
   </w:abstractNum>
-  <w:abstractNum w:abstractNumId="14" w15:restartNumberingAfterBreak="0">
+  <w:abstractNum w:abstractNumId="15" w15:restartNumberingAfterBreak="0">
     <w:nsid w:val="25A5667C"/>
     <w:multiLevelType w:val="multilevel"/>
     <w:tmpl w:val="8B0EF906"/>
@@ -6181,7 +8026,7 @@
       </w:pPr>
     </w:lvl>
   </w:abstractNum>
-  <w:abstractNum w:abstractNumId="15" w15:restartNumberingAfterBreak="0">
+  <w:abstractNum w:abstractNumId="16" w15:restartNumberingAfterBreak="0">
     <w:nsid w:val="27D84797"/>
     <w:multiLevelType w:val="multilevel"/>
     <w:tmpl w:val="8B0EF906"/>
@@ -6289,7 +8134,7 @@
       </w:pPr>
     </w:lvl>
   </w:abstractNum>
-  <w:abstractNum w:abstractNumId="16" w15:restartNumberingAfterBreak="0">
+  <w:abstractNum w:abstractNumId="17" w15:restartNumberingAfterBreak="0">
     <w:nsid w:val="2A5009C6"/>
     <w:multiLevelType w:val="hybridMultilevel"/>
     <w:tmpl w:val="7B96C3E8"/>
@@ -6402,7 +8247,7 @@
       </w:rPr>
     </w:lvl>
   </w:abstractNum>
-  <w:abstractNum w:abstractNumId="17" w15:restartNumberingAfterBreak="0">
+  <w:abstractNum w:abstractNumId="18" w15:restartNumberingAfterBreak="0">
     <w:nsid w:val="2C416FEA"/>
     <w:multiLevelType w:val="multilevel"/>
     <w:tmpl w:val="1000001F"/>
@@ -6488,7 +8333,7 @@
       </w:pPr>
     </w:lvl>
   </w:abstractNum>
-  <w:abstractNum w:abstractNumId="18" w15:restartNumberingAfterBreak="0">
+  <w:abstractNum w:abstractNumId="19" w15:restartNumberingAfterBreak="0">
     <w:nsid w:val="2C7B3814"/>
     <w:multiLevelType w:val="hybridMultilevel"/>
     <w:tmpl w:val="699C1C6C"/>
@@ -6601,7 +8446,7 @@
       </w:rPr>
     </w:lvl>
   </w:abstractNum>
-  <w:abstractNum w:abstractNumId="19" w15:restartNumberingAfterBreak="0">
+  <w:abstractNum w:abstractNumId="20" w15:restartNumberingAfterBreak="0">
     <w:nsid w:val="2E954F14"/>
     <w:multiLevelType w:val="hybridMultilevel"/>
     <w:tmpl w:val="CD2E030C"/>
@@ -6714,7 +8559,7 @@
       </w:rPr>
     </w:lvl>
   </w:abstractNum>
-  <w:abstractNum w:abstractNumId="20" w15:restartNumberingAfterBreak="0">
+  <w:abstractNum w:abstractNumId="21" w15:restartNumberingAfterBreak="0">
     <w:nsid w:val="2F842870"/>
     <w:multiLevelType w:val="hybridMultilevel"/>
     <w:tmpl w:val="F84AC8A4"/>
@@ -6827,7 +8672,7 @@
       </w:rPr>
     </w:lvl>
   </w:abstractNum>
-  <w:abstractNum w:abstractNumId="21" w15:restartNumberingAfterBreak="0">
+  <w:abstractNum w:abstractNumId="22" w15:restartNumberingAfterBreak="0">
     <w:nsid w:val="31DB5FBD"/>
     <w:multiLevelType w:val="hybridMultilevel"/>
     <w:tmpl w:val="43E87E08"/>
@@ -6940,7 +8785,7 @@
       </w:rPr>
     </w:lvl>
   </w:abstractNum>
-  <w:abstractNum w:abstractNumId="22" w15:restartNumberingAfterBreak="0">
+  <w:abstractNum w:abstractNumId="23" w15:restartNumberingAfterBreak="0">
     <w:nsid w:val="3684217A"/>
     <w:multiLevelType w:val="hybridMultilevel"/>
     <w:tmpl w:val="D4D478DA"/>
@@ -7053,7 +8898,7 @@
       </w:rPr>
     </w:lvl>
   </w:abstractNum>
-  <w:abstractNum w:abstractNumId="23" w15:restartNumberingAfterBreak="0">
+  <w:abstractNum w:abstractNumId="24" w15:restartNumberingAfterBreak="0">
     <w:nsid w:val="3C7C30C0"/>
     <w:multiLevelType w:val="hybridMultilevel"/>
     <w:tmpl w:val="FA264460"/>
@@ -7166,7 +9011,7 @@
       </w:rPr>
     </w:lvl>
   </w:abstractNum>
-  <w:abstractNum w:abstractNumId="24" w15:restartNumberingAfterBreak="0">
+  <w:abstractNum w:abstractNumId="25" w15:restartNumberingAfterBreak="0">
     <w:nsid w:val="3D676A21"/>
     <w:multiLevelType w:val="multilevel"/>
     <w:tmpl w:val="1000001F"/>
@@ -7252,7 +9097,7 @@
       </w:pPr>
     </w:lvl>
   </w:abstractNum>
-  <w:abstractNum w:abstractNumId="25" w15:restartNumberingAfterBreak="0">
+  <w:abstractNum w:abstractNumId="26" w15:restartNumberingAfterBreak="0">
     <w:nsid w:val="40105AB8"/>
     <w:multiLevelType w:val="multilevel"/>
     <w:tmpl w:val="3752B918"/>
@@ -7401,7 +9246,7 @@
       </w:rPr>
     </w:lvl>
   </w:abstractNum>
-  <w:abstractNum w:abstractNumId="26" w15:restartNumberingAfterBreak="0">
+  <w:abstractNum w:abstractNumId="27" w15:restartNumberingAfterBreak="0">
     <w:nsid w:val="42D51F4A"/>
     <w:multiLevelType w:val="hybridMultilevel"/>
     <w:tmpl w:val="1772F144"/>
@@ -7514,7 +9359,7 @@
       </w:rPr>
     </w:lvl>
   </w:abstractNum>
-  <w:abstractNum w:abstractNumId="27" w15:restartNumberingAfterBreak="0">
+  <w:abstractNum w:abstractNumId="28" w15:restartNumberingAfterBreak="0">
     <w:nsid w:val="476D7024"/>
     <w:multiLevelType w:val="hybridMultilevel"/>
     <w:tmpl w:val="B00A23C8"/>
@@ -7627,7 +9472,7 @@
       </w:rPr>
     </w:lvl>
   </w:abstractNum>
-  <w:abstractNum w:abstractNumId="28" w15:restartNumberingAfterBreak="0">
+  <w:abstractNum w:abstractNumId="29" w15:restartNumberingAfterBreak="0">
     <w:nsid w:val="4B0F44C2"/>
     <w:multiLevelType w:val="hybridMultilevel"/>
     <w:tmpl w:val="4F828C58"/>
@@ -7716,7 +9561,7 @@
       </w:pPr>
     </w:lvl>
   </w:abstractNum>
-  <w:abstractNum w:abstractNumId="29" w15:restartNumberingAfterBreak="0">
+  <w:abstractNum w:abstractNumId="30" w15:restartNumberingAfterBreak="0">
     <w:nsid w:val="4B3C7795"/>
     <w:multiLevelType w:val="hybridMultilevel"/>
     <w:tmpl w:val="A56820E4"/>
@@ -7802,7 +9647,7 @@
       </w:pPr>
     </w:lvl>
   </w:abstractNum>
-  <w:abstractNum w:abstractNumId="30" w15:restartNumberingAfterBreak="0">
+  <w:abstractNum w:abstractNumId="31" w15:restartNumberingAfterBreak="0">
     <w:nsid w:val="4B596AC7"/>
     <w:multiLevelType w:val="hybridMultilevel"/>
     <w:tmpl w:val="B4C8CF14"/>
@@ -7914,7 +9759,7 @@
       </w:rPr>
     </w:lvl>
   </w:abstractNum>
-  <w:abstractNum w:abstractNumId="31" w15:restartNumberingAfterBreak="0">
+  <w:abstractNum w:abstractNumId="32" w15:restartNumberingAfterBreak="0">
     <w:nsid w:val="4F732B72"/>
     <w:multiLevelType w:val="hybridMultilevel"/>
     <w:tmpl w:val="2474C81C"/>
@@ -8027,7 +9872,7 @@
       </w:rPr>
     </w:lvl>
   </w:abstractNum>
-  <w:abstractNum w:abstractNumId="32" w15:restartNumberingAfterBreak="0">
+  <w:abstractNum w:abstractNumId="33" w15:restartNumberingAfterBreak="0">
     <w:nsid w:val="50A804F1"/>
     <w:multiLevelType w:val="hybridMultilevel"/>
     <w:tmpl w:val="A87E9C74"/>
@@ -8140,7 +9985,7 @@
       </w:rPr>
     </w:lvl>
   </w:abstractNum>
-  <w:abstractNum w:abstractNumId="33" w15:restartNumberingAfterBreak="0">
+  <w:abstractNum w:abstractNumId="34" w15:restartNumberingAfterBreak="0">
     <w:nsid w:val="594501C6"/>
     <w:multiLevelType w:val="hybridMultilevel"/>
     <w:tmpl w:val="684C8B2E"/>
@@ -8226,7 +10071,7 @@
       </w:pPr>
     </w:lvl>
   </w:abstractNum>
-  <w:abstractNum w:abstractNumId="34" w15:restartNumberingAfterBreak="0">
+  <w:abstractNum w:abstractNumId="35" w15:restartNumberingAfterBreak="0">
     <w:nsid w:val="5ADD199E"/>
     <w:multiLevelType w:val="hybridMultilevel"/>
     <w:tmpl w:val="94A646BC"/>
@@ -8339,7 +10184,7 @@
       </w:rPr>
     </w:lvl>
   </w:abstractNum>
-  <w:abstractNum w:abstractNumId="35" w15:restartNumberingAfterBreak="0">
+  <w:abstractNum w:abstractNumId="36" w15:restartNumberingAfterBreak="0">
     <w:nsid w:val="60D05322"/>
     <w:multiLevelType w:val="multilevel"/>
     <w:tmpl w:val="8B0EF906"/>
@@ -8447,7 +10292,7 @@
       </w:pPr>
     </w:lvl>
   </w:abstractNum>
-  <w:abstractNum w:abstractNumId="36" w15:restartNumberingAfterBreak="0">
+  <w:abstractNum w:abstractNumId="37" w15:restartNumberingAfterBreak="0">
     <w:nsid w:val="61513C36"/>
     <w:multiLevelType w:val="hybridMultilevel"/>
     <w:tmpl w:val="2D684854"/>
@@ -8560,7 +10405,7 @@
       </w:rPr>
     </w:lvl>
   </w:abstractNum>
-  <w:abstractNum w:abstractNumId="37" w15:restartNumberingAfterBreak="0">
+  <w:abstractNum w:abstractNumId="38" w15:restartNumberingAfterBreak="0">
     <w:nsid w:val="66FD3B93"/>
     <w:multiLevelType w:val="hybridMultilevel"/>
     <w:tmpl w:val="70981258"/>
@@ -8673,7 +10518,7 @@
       </w:rPr>
     </w:lvl>
   </w:abstractNum>
-  <w:abstractNum w:abstractNumId="38" w15:restartNumberingAfterBreak="0">
+  <w:abstractNum w:abstractNumId="39" w15:restartNumberingAfterBreak="0">
     <w:nsid w:val="690649EC"/>
     <w:multiLevelType w:val="hybridMultilevel"/>
     <w:tmpl w:val="3CE0D4A4"/>
@@ -8762,7 +10607,7 @@
       </w:pPr>
     </w:lvl>
   </w:abstractNum>
-  <w:abstractNum w:abstractNumId="39" w15:restartNumberingAfterBreak="0">
+  <w:abstractNum w:abstractNumId="40" w15:restartNumberingAfterBreak="0">
     <w:nsid w:val="69344ACF"/>
     <w:multiLevelType w:val="hybridMultilevel"/>
     <w:tmpl w:val="4B9E480E"/>
@@ -8875,7 +10720,7 @@
       </w:rPr>
     </w:lvl>
   </w:abstractNum>
-  <w:abstractNum w:abstractNumId="40" w15:restartNumberingAfterBreak="0">
+  <w:abstractNum w:abstractNumId="41" w15:restartNumberingAfterBreak="0">
     <w:nsid w:val="6E451D47"/>
     <w:multiLevelType w:val="hybridMultilevel"/>
     <w:tmpl w:val="BF0EF38A"/>
@@ -8964,7 +10809,7 @@
       </w:pPr>
     </w:lvl>
   </w:abstractNum>
-  <w:abstractNum w:abstractNumId="41" w15:restartNumberingAfterBreak="0">
+  <w:abstractNum w:abstractNumId="42" w15:restartNumberingAfterBreak="0">
     <w:nsid w:val="6F9C15B8"/>
     <w:multiLevelType w:val="hybridMultilevel"/>
     <w:tmpl w:val="C9A084C4"/>
@@ -9050,7 +10895,7 @@
       </w:pPr>
     </w:lvl>
   </w:abstractNum>
-  <w:abstractNum w:abstractNumId="42" w15:restartNumberingAfterBreak="0">
+  <w:abstractNum w:abstractNumId="43" w15:restartNumberingAfterBreak="0">
     <w:nsid w:val="70AC339F"/>
     <w:multiLevelType w:val="hybridMultilevel"/>
     <w:tmpl w:val="684C8B2E"/>
@@ -9136,7 +10981,7 @@
       </w:pPr>
     </w:lvl>
   </w:abstractNum>
-  <w:abstractNum w:abstractNumId="43" w15:restartNumberingAfterBreak="0">
+  <w:abstractNum w:abstractNumId="44" w15:restartNumberingAfterBreak="0">
     <w:nsid w:val="72FD2614"/>
     <w:multiLevelType w:val="hybridMultilevel"/>
     <w:tmpl w:val="19622F12"/>
@@ -9222,7 +11067,7 @@
       </w:pPr>
     </w:lvl>
   </w:abstractNum>
-  <w:abstractNum w:abstractNumId="44" w15:restartNumberingAfterBreak="0">
+  <w:abstractNum w:abstractNumId="45" w15:restartNumberingAfterBreak="0">
     <w:nsid w:val="781D3D87"/>
     <w:multiLevelType w:val="multilevel"/>
     <w:tmpl w:val="5F56D242"/>
@@ -9372,139 +11217,142 @@
     </w:lvl>
   </w:abstractNum>
   <w:num w:numId="1">
+    <w:abstractNumId w:val="34"/>
+  </w:num>
+  <w:num w:numId="2">
+    <w:abstractNumId w:val="39"/>
+  </w:num>
+  <w:num w:numId="3">
+    <w:abstractNumId w:val="41"/>
+  </w:num>
+  <w:num w:numId="4">
+    <w:abstractNumId w:val="43"/>
+  </w:num>
+  <w:num w:numId="5">
+    <w:abstractNumId w:val="4"/>
+  </w:num>
+  <w:num w:numId="6">
+    <w:abstractNumId w:val="13"/>
+  </w:num>
+  <w:num w:numId="7">
+    <w:abstractNumId w:val="2"/>
+  </w:num>
+  <w:num w:numId="8">
+    <w:abstractNumId w:val="19"/>
+  </w:num>
+  <w:num w:numId="9">
+    <w:abstractNumId w:val="20"/>
+  </w:num>
+  <w:num w:numId="10">
+    <w:abstractNumId w:val="14"/>
+  </w:num>
+  <w:num w:numId="11">
+    <w:abstractNumId w:val="26"/>
+  </w:num>
+  <w:num w:numId="12">
+    <w:abstractNumId w:val="16"/>
+  </w:num>
+  <w:num w:numId="13">
+    <w:abstractNumId w:val="25"/>
+  </w:num>
+  <w:num w:numId="14">
+    <w:abstractNumId w:val="32"/>
+  </w:num>
+  <w:num w:numId="15">
+    <w:abstractNumId w:val="23"/>
+  </w:num>
+  <w:num w:numId="16">
+    <w:abstractNumId w:val="10"/>
+  </w:num>
+  <w:num w:numId="17">
+    <w:abstractNumId w:val="17"/>
+  </w:num>
+  <w:num w:numId="18">
+    <w:abstractNumId w:val="3"/>
+  </w:num>
+  <w:num w:numId="19">
+    <w:abstractNumId w:val="22"/>
+  </w:num>
+  <w:num w:numId="20">
+    <w:abstractNumId w:val="21"/>
+  </w:num>
+  <w:num w:numId="21">
+    <w:abstractNumId w:val="38"/>
+  </w:num>
+  <w:num w:numId="22">
+    <w:abstractNumId w:val="24"/>
+  </w:num>
+  <w:num w:numId="23">
+    <w:abstractNumId w:val="5"/>
+  </w:num>
+  <w:num w:numId="24">
+    <w:abstractNumId w:val="1"/>
+  </w:num>
+  <w:num w:numId="25">
+    <w:abstractNumId w:val="6"/>
+  </w:num>
+  <w:num w:numId="26">
+    <w:abstractNumId w:val="15"/>
+  </w:num>
+  <w:num w:numId="27">
+    <w:abstractNumId w:val="7"/>
+  </w:num>
+  <w:num w:numId="28">
+    <w:abstractNumId w:val="8"/>
+  </w:num>
+  <w:num w:numId="29">
+    <w:abstractNumId w:val="40"/>
+  </w:num>
+  <w:num w:numId="30">
+    <w:abstractNumId w:val="36"/>
+  </w:num>
+  <w:num w:numId="31">
+    <w:abstractNumId w:val="30"/>
+  </w:num>
+  <w:num w:numId="32">
+    <w:abstractNumId w:val="11"/>
+  </w:num>
+  <w:num w:numId="33">
+    <w:abstractNumId w:val="44"/>
+  </w:num>
+  <w:num w:numId="34">
+    <w:abstractNumId w:val="31"/>
+  </w:num>
+  <w:num w:numId="35">
+    <w:abstractNumId w:val="29"/>
+  </w:num>
+  <w:num w:numId="36">
+    <w:abstractNumId w:val="35"/>
+  </w:num>
+  <w:num w:numId="37">
+    <w:abstractNumId w:val="9"/>
+  </w:num>
+  <w:num w:numId="38">
+    <w:abstractNumId w:val="37"/>
+  </w:num>
+  <w:num w:numId="39">
+    <w:abstractNumId w:val="45"/>
+  </w:num>
+  <w:num w:numId="40">
     <w:abstractNumId w:val="33"/>
   </w:num>
-  <w:num w:numId="2">
-    <w:abstractNumId w:val="38"/>
+  <w:num w:numId="41">
+    <w:abstractNumId w:val="12"/>
   </w:num>
-  <w:num w:numId="3">
-    <w:abstractNumId w:val="40"/>
+  <w:num w:numId="42">
+    <w:abstractNumId w:val="28"/>
   </w:num>
-  <w:num w:numId="4">
+  <w:num w:numId="43">
+    <w:abstractNumId w:val="27"/>
+  </w:num>
+  <w:num w:numId="44">
     <w:abstractNumId w:val="42"/>
   </w:num>
-  <w:num w:numId="5">
-    <w:abstractNumId w:val="3"/>
-  </w:num>
-  <w:num w:numId="6">
-    <w:abstractNumId w:val="12"/>
-  </w:num>
-  <w:num w:numId="7">
-    <w:abstractNumId w:val="1"/>
-  </w:num>
-  <w:num w:numId="8">
+  <w:num w:numId="45">
     <w:abstractNumId w:val="18"/>
   </w:num>
-  <w:num w:numId="9">
-    <w:abstractNumId w:val="19"/>
-  </w:num>
-  <w:num w:numId="10">
-    <w:abstractNumId w:val="13"/>
-  </w:num>
-  <w:num w:numId="11">
-    <w:abstractNumId w:val="25"/>
-  </w:num>
-  <w:num w:numId="12">
-    <w:abstractNumId w:val="15"/>
-  </w:num>
-  <w:num w:numId="13">
-    <w:abstractNumId w:val="24"/>
-  </w:num>
-  <w:num w:numId="14">
-    <w:abstractNumId w:val="31"/>
-  </w:num>
-  <w:num w:numId="15">
-    <w:abstractNumId w:val="22"/>
-  </w:num>
-  <w:num w:numId="16">
-    <w:abstractNumId w:val="9"/>
-  </w:num>
-  <w:num w:numId="17">
-    <w:abstractNumId w:val="16"/>
-  </w:num>
-  <w:num w:numId="18">
-    <w:abstractNumId w:val="2"/>
-  </w:num>
-  <w:num w:numId="19">
-    <w:abstractNumId w:val="21"/>
-  </w:num>
-  <w:num w:numId="20">
-    <w:abstractNumId w:val="20"/>
-  </w:num>
-  <w:num w:numId="21">
-    <w:abstractNumId w:val="37"/>
-  </w:num>
-  <w:num w:numId="22">
-    <w:abstractNumId w:val="23"/>
-  </w:num>
-  <w:num w:numId="23">
-    <w:abstractNumId w:val="4"/>
-  </w:num>
-  <w:num w:numId="24">
+  <w:num w:numId="46">
     <w:abstractNumId w:val="0"/>
-  </w:num>
-  <w:num w:numId="25">
-    <w:abstractNumId w:val="5"/>
-  </w:num>
-  <w:num w:numId="26">
-    <w:abstractNumId w:val="14"/>
-  </w:num>
-  <w:num w:numId="27">
-    <w:abstractNumId w:val="6"/>
-  </w:num>
-  <w:num w:numId="28">
-    <w:abstractNumId w:val="7"/>
-  </w:num>
-  <w:num w:numId="29">
-    <w:abstractNumId w:val="39"/>
-  </w:num>
-  <w:num w:numId="30">
-    <w:abstractNumId w:val="35"/>
-  </w:num>
-  <w:num w:numId="31">
-    <w:abstractNumId w:val="29"/>
-  </w:num>
-  <w:num w:numId="32">
-    <w:abstractNumId w:val="10"/>
-  </w:num>
-  <w:num w:numId="33">
-    <w:abstractNumId w:val="43"/>
-  </w:num>
-  <w:num w:numId="34">
-    <w:abstractNumId w:val="30"/>
-  </w:num>
-  <w:num w:numId="35">
-    <w:abstractNumId w:val="28"/>
-  </w:num>
-  <w:num w:numId="36">
-    <w:abstractNumId w:val="34"/>
-  </w:num>
-  <w:num w:numId="37">
-    <w:abstractNumId w:val="8"/>
-  </w:num>
-  <w:num w:numId="38">
-    <w:abstractNumId w:val="36"/>
-  </w:num>
-  <w:num w:numId="39">
-    <w:abstractNumId w:val="44"/>
-  </w:num>
-  <w:num w:numId="40">
-    <w:abstractNumId w:val="32"/>
-  </w:num>
-  <w:num w:numId="41">
-    <w:abstractNumId w:val="11"/>
-  </w:num>
-  <w:num w:numId="42">
-    <w:abstractNumId w:val="27"/>
-  </w:num>
-  <w:num w:numId="43">
-    <w:abstractNumId w:val="26"/>
-  </w:num>
-  <w:num w:numId="44">
-    <w:abstractNumId w:val="41"/>
-  </w:num>
-  <w:num w:numId="45">
-    <w:abstractNumId w:val="17"/>
   </w:num>
   <w:numIdMacAtCleanup w:val="9"/>
 </w:numbering>
@@ -9682,7 +11530,7 @@
     <w:lsdException w:name="Table Web 2" w:semiHidden="1" w:unhideWhenUsed="1"/>
     <w:lsdException w:name="Table Web 3" w:semiHidden="1" w:unhideWhenUsed="1"/>
     <w:lsdException w:name="Balloon Text" w:semiHidden="1" w:unhideWhenUsed="1"/>
-    <w:lsdException w:name="Table Grid" w:uiPriority="59"/>
+    <w:lsdException w:name="Table Grid" w:uiPriority="0"/>
     <w:lsdException w:name="Table Theme" w:semiHidden="1" w:unhideWhenUsed="1"/>
     <w:lsdException w:name="Placeholder Text" w:semiHidden="1"/>
     <w:lsdException w:name="No Spacing" w:uiPriority="1" w:qFormat="1"/>
@@ -9981,7 +11829,6 @@
   <w:style w:type="character" w:default="1" w:styleId="DefaultParagraphFont">
     <w:name w:val="Default Paragraph Font"/>
     <w:uiPriority w:val="1"/>
-    <w:semiHidden/>
     <w:unhideWhenUsed/>
   </w:style>
   <w:style w:type="table" w:default="1" w:styleId="TableNormal">
@@ -10151,7 +11998,6 @@
   <w:style w:type="table" w:styleId="TableGrid">
     <w:name w:val="Table Grid"/>
     <w:basedOn w:val="TableNormal"/>
-    <w:uiPriority w:val="59"/>
     <w:rsid w:val="00DD31C4"/>
     <w:pPr>
       <w:spacing w:after="0" w:line="240" w:lineRule="auto"/>
@@ -10413,6 +12259,19 @@
     <w:rPr>
       <w:lang w:val="en-US"/>
     </w:rPr>
+  </w:style>
+  <w:style w:type="paragraph" w:styleId="ListBullet">
+    <w:name w:val="List Bullet"/>
+    <w:basedOn w:val="Normal"/>
+    <w:uiPriority w:val="99"/>
+    <w:unhideWhenUsed/>
+    <w:rsid w:val="00C034CF"/>
+    <w:pPr>
+      <w:numPr>
+        <w:numId w:val="46"/>
+      </w:numPr>
+      <w:contextualSpacing/>
+    </w:pPr>
   </w:style>
 </w:styles>
 </file>
@@ -10736,21 +12595,6 @@
 </file>
 
 <file path=customXml/item1.xml><?xml version="1.0" encoding="utf-8"?>
-<p:properties xmlns:p="http://schemas.microsoft.com/office/2006/metadata/properties" xmlns:xsi="http://www.w3.org/2001/XMLSchema-instance" xmlns:pc="http://schemas.microsoft.com/office/infopath/2007/PartnerControls">
-  <documentManagement/>
-</p:properties>
-</file>
-
-<file path=customXml/item2.xml><?xml version="1.0" encoding="utf-8"?>
-<?mso-contentType ?>
-<FormTemplates xmlns="http://schemas.microsoft.com/sharepoint/v3/contenttype/forms">
-  <Display>DocumentLibraryForm</Display>
-  <Edit>DocumentLibraryForm</Edit>
-  <New>DocumentLibraryForm</New>
-</FormTemplates>
-</file>
-
-<file path=customXml/item3.xml><?xml version="1.0" encoding="utf-8"?>
 <b:Sources xmlns:b="http://schemas.openxmlformats.org/officeDocument/2006/bibliography" xmlns="http://schemas.openxmlformats.org/officeDocument/2006/bibliography" SelectedStyle="\IEEE2006OfficeOnline.xsl" StyleName="IEEE" Version="2006">
   <b:Source>
     <b:Tag>THO19</b:Tag>
@@ -10936,7 +12780,7 @@
 </b:Sources>
 </file>
 
-<file path=customXml/item4.xml><?xml version="1.0" encoding="utf-8"?>
+<file path=customXml/item2.xml><?xml version="1.0" encoding="utf-8"?>
 <ct:contentTypeSchema xmlns:ct="http://schemas.microsoft.com/office/2006/metadata/contentType" xmlns:ma="http://schemas.microsoft.com/office/2006/metadata/properties/metaAttributes" ct:_="" ma:_="" ma:contentTypeName="Document" ma:contentTypeID="0x0101007ABF7950F6A0C343BBA37F80C4F72CA1" ma:contentTypeVersion="6" ma:contentTypeDescription="Create a new document." ma:contentTypeScope="" ma:versionID="198150f3c10b818c7b2b3a467d8cac83">
   <xsd:schema xmlns:xsd="http://www.w3.org/2001/XMLSchema" xmlns:xs="http://www.w3.org/2001/XMLSchema" xmlns:p="http://schemas.microsoft.com/office/2006/metadata/properties" xmlns:ns2="169e5c09-40f4-40d2-832a-f64ca7e98800" targetNamespace="http://schemas.microsoft.com/office/2006/metadata/properties" ma:root="true" ma:fieldsID="6d6dcd632c63d67538678398c350b468" ns2:_="">
     <xsd:import namespace="169e5c09-40f4-40d2-832a-f64ca7e98800"/>
@@ -11094,24 +12938,22 @@
 </ct:contentTypeSchema>
 </file>
 
-<file path=customXml/itemProps1.xml><?xml version="1.0" encoding="utf-8"?>
-<ds:datastoreItem xmlns:ds="http://schemas.openxmlformats.org/officeDocument/2006/customXml" ds:itemID="{DBAFA41B-CD7E-46FF-A1C1-26E5A0362366}">
-  <ds:schemaRefs>
-    <ds:schemaRef ds:uri="http://schemas.microsoft.com/office/2006/metadata/properties"/>
-    <ds:schemaRef ds:uri="http://schemas.microsoft.com/office/infopath/2007/PartnerControls"/>
-  </ds:schemaRefs>
-</ds:datastoreItem>
+<file path=customXml/item3.xml><?xml version="1.0" encoding="utf-8"?>
+<p:properties xmlns:p="http://schemas.microsoft.com/office/2006/metadata/properties" xmlns:xsi="http://www.w3.org/2001/XMLSchema-instance" xmlns:pc="http://schemas.microsoft.com/office/infopath/2007/PartnerControls">
+  <documentManagement/>
+</p:properties>
 </file>
 
-<file path=customXml/itemProps2.xml><?xml version="1.0" encoding="utf-8"?>
-<ds:datastoreItem xmlns:ds="http://schemas.openxmlformats.org/officeDocument/2006/customXml" ds:itemID="{507E82F3-ECF5-4AE3-BE27-C23A88A34805}">
-  <ds:schemaRefs>
-    <ds:schemaRef ds:uri="http://schemas.microsoft.com/sharepoint/v3/contenttype/forms"/>
-  </ds:schemaRefs>
-</ds:datastoreItem>
+<file path=customXml/item4.xml><?xml version="1.0" encoding="utf-8"?>
+<?mso-contentType ?>
+<FormTemplates xmlns="http://schemas.microsoft.com/sharepoint/v3/contenttype/forms">
+  <Display>DocumentLibraryForm</Display>
+  <Edit>DocumentLibraryForm</Edit>
+  <New>DocumentLibraryForm</New>
+</FormTemplates>
 </file>
 
-<file path=customXml/itemProps3.xml><?xml version="1.0" encoding="utf-8"?>
+<file path=customXml/itemProps1.xml><?xml version="1.0" encoding="utf-8"?>
 <ds:datastoreItem xmlns:ds="http://schemas.openxmlformats.org/officeDocument/2006/customXml" ds:itemID="{FBF08EFE-91FC-4241-8A15-39494E7D9021}">
   <ds:schemaRefs>
     <ds:schemaRef ds:uri="http://schemas.openxmlformats.org/officeDocument/2006/bibliography"/>
@@ -11119,7 +12961,7 @@
 </ds:datastoreItem>
 </file>
 
-<file path=customXml/itemProps4.xml><?xml version="1.0" encoding="utf-8"?>
+<file path=customXml/itemProps2.xml><?xml version="1.0" encoding="utf-8"?>
 <ds:datastoreItem xmlns:ds="http://schemas.openxmlformats.org/officeDocument/2006/customXml" ds:itemID="{8B9E25BE-158B-4636-9A88-AF97AD73BFC0}">
   <ds:schemaRefs>
     <ds:schemaRef ds:uri="http://schemas.microsoft.com/office/2006/metadata/contentType"/>
@@ -11135,4 +12977,21 @@
     <ds:schemaRef ds:uri="http://schemas.microsoft.com/internal/obd"/>
   </ds:schemaRefs>
 </ds:datastoreItem>
+</file>
+
+<file path=customXml/itemProps3.xml><?xml version="1.0" encoding="utf-8"?>
+<ds:datastoreItem xmlns:ds="http://schemas.openxmlformats.org/officeDocument/2006/customXml" ds:itemID="{DBAFA41B-CD7E-46FF-A1C1-26E5A0362366}">
+  <ds:schemaRefs>
+    <ds:schemaRef ds:uri="http://schemas.microsoft.com/office/2006/metadata/properties"/>
+    <ds:schemaRef ds:uri="http://schemas.microsoft.com/office/infopath/2007/PartnerControls"/>
+  </ds:schemaRefs>
+</ds:datastoreItem>
+</file>
+
+<file path=customXml/itemProps4.xml><?xml version="1.0" encoding="utf-8"?>
+<ds:datastoreItem xmlns:ds="http://schemas.openxmlformats.org/officeDocument/2006/customXml" ds:itemID="{507E82F3-ECF5-4AE3-BE27-C23A88A34805}">
+  <ds:schemaRefs>
+    <ds:schemaRef ds:uri="http://schemas.microsoft.com/sharepoint/v3/contenttype/forms"/>
+  </ds:schemaRefs>
+</ds:datastoreItem>
 </file>
</xml_diff>

<commit_message>
Added Estimation with burnUp chart
</commit_message>
<xml_diff>
--- a/Report_Semester_Project_SYSTEM DEVELOPMENT.docx
+++ b/Report_Semester_Project_SYSTEM DEVELOPMENT.docx
@@ -4136,6 +4136,342 @@
     </w:p>
     <w:p>
       <w:pPr>
+        <w:tabs>
+          <w:tab w:val="left" w:pos="900"/>
+        </w:tabs>
+        <w:spacing w:after="0" w:line="360" w:lineRule="auto"/>
+        <w:jc w:val="both"/>
+        <w:rPr>
+          <w:rFonts w:cs="Times New Roman"/>
+          <w:sz w:val="24"/>
+          <w:szCs w:val="24"/>
+        </w:rPr>
+      </w:pPr>
+      <w:r>
+        <w:rPr>
+          <w:rFonts w:cs="Times New Roman"/>
+          <w:sz w:val="24"/>
+          <w:szCs w:val="24"/>
+        </w:rPr>
+        <w:t xml:space="preserve">When we had finished with defining almost all user </w:t>
+      </w:r>
+      <w:r>
+        <w:rPr>
+          <w:rFonts w:cs="Times New Roman"/>
+          <w:sz w:val="24"/>
+          <w:szCs w:val="24"/>
+        </w:rPr>
+        <w:t>stories,</w:t>
+      </w:r>
+      <w:r>
+        <w:rPr>
+          <w:rFonts w:cs="Times New Roman"/>
+          <w:sz w:val="24"/>
+          <w:szCs w:val="24"/>
+        </w:rPr>
+        <w:t xml:space="preserve"> we had to prioritize them, in order to start with the most important ones. During this process we followed Kniberg, who suggested using value (from 0 to 99 in our case) instead of priority, where the priority number one is the most crucial. By that, we gave our two core user stories the highest value 99 and 90 and other user stories we evaluated from 0 by tens (10, 20, 30...). When we have added a new user story, we could then easily place it in the middle of two different values, so we did not have user stories with the same value.</w:t>
+      </w:r>
+    </w:p>
+    <w:p>
+      <w:pPr>
+        <w:tabs>
+          <w:tab w:val="left" w:pos="900"/>
+        </w:tabs>
+        <w:spacing w:after="0" w:line="360" w:lineRule="auto"/>
+        <w:jc w:val="both"/>
+        <w:rPr>
+          <w:rFonts w:cs="Times New Roman"/>
+          <w:sz w:val="24"/>
+          <w:szCs w:val="24"/>
+        </w:rPr>
+      </w:pPr>
+      <w:r>
+        <w:rPr>
+          <w:rFonts w:cs="Times New Roman"/>
+          <w:sz w:val="24"/>
+          <w:szCs w:val="24"/>
+        </w:rPr>
+        <w:t xml:space="preserve">Before each sprint, on a sprint planning meeting, we picked the user stories with the highest value and the process of estimation started. We thought about tasks it will include and then we used the Fibonacci numbers to estimate them. We used a breakdown and calculation method when we ended up with a user story with value higher than 21, we split it into two different stories. It was very difficult for us to estimate the first sprint, therefore we eyeballed it and ended up with a sprint velocity of 26. On the sprint retrospective we agreed that we finished </w:t>
+      </w:r>
+      <w:r>
+        <w:rPr>
+          <w:rFonts w:cs="Times New Roman"/>
+          <w:sz w:val="24"/>
+          <w:szCs w:val="24"/>
+        </w:rPr>
+        <w:t>everything but</w:t>
+      </w:r>
+      <w:r>
+        <w:rPr>
+          <w:rFonts w:cs="Times New Roman"/>
+          <w:sz w:val="24"/>
+          <w:szCs w:val="24"/>
+        </w:rPr>
+        <w:t xml:space="preserve"> did not have time to implement a new user story. On the other hand, we wanted to challenge ourselves, thus for next sprints we used an analogy planning method and planned the entire sprint with very similar, but slightly higher velocity (sprint 2 - 29, sprint 3 - 32, sprint 4 - 36). As you can </w:t>
+      </w:r>
+      <w:r>
+        <w:rPr>
+          <w:rFonts w:cs="Times New Roman"/>
+          <w:sz w:val="24"/>
+          <w:szCs w:val="24"/>
+        </w:rPr>
+        <w:t>see,</w:t>
+      </w:r>
+      <w:r>
+        <w:rPr>
+          <w:rFonts w:cs="Times New Roman"/>
+          <w:sz w:val="24"/>
+          <w:szCs w:val="24"/>
+        </w:rPr>
+        <w:t xml:space="preserve"> we increased the velocity by ten between sprint 1 and sprint 4, which was caused by changing the overall architecture in sprint 4.  Unfortunately, we did not play planning poker, because as we mentioned above, we got rid of epics and during estimation we all had similar opinions. </w:t>
+      </w:r>
+    </w:p>
+    <w:p>
+      <w:pPr>
+        <w:tabs>
+          <w:tab w:val="left" w:pos="900"/>
+        </w:tabs>
+        <w:spacing w:after="0" w:line="360" w:lineRule="auto"/>
+        <w:jc w:val="both"/>
+        <w:rPr>
+          <w:rFonts w:cs="Times New Roman"/>
+          <w:sz w:val="24"/>
+          <w:szCs w:val="24"/>
+        </w:rPr>
+      </w:pPr>
+      <w:r>
+        <w:rPr>
+          <w:rFonts w:cs="Times New Roman"/>
+          <w:sz w:val="24"/>
+          <w:szCs w:val="24"/>
+        </w:rPr>
+        <w:t>At the end of the project, we had also in mind what would be the next features we would like to implement. For next releases we would add:</w:t>
+      </w:r>
+    </w:p>
+    <w:p>
+      <w:pPr>
+        <w:pStyle w:val="ListParagraph"/>
+        <w:numPr>
+          <w:ilvl w:val="0"/>
+          <w:numId w:val="50"/>
+        </w:numPr>
+        <w:tabs>
+          <w:tab w:val="left" w:pos="900"/>
+        </w:tabs>
+        <w:spacing w:after="0" w:line="360" w:lineRule="auto"/>
+        <w:jc w:val="both"/>
+        <w:rPr>
+          <w:rFonts w:cs="Times New Roman"/>
+          <w:sz w:val="24"/>
+          <w:szCs w:val="24"/>
+        </w:rPr>
+      </w:pPr>
+      <w:r>
+        <w:rPr>
+          <w:rFonts w:cs="Times New Roman"/>
+          <w:sz w:val="24"/>
+          <w:szCs w:val="24"/>
+        </w:rPr>
+        <w:t xml:space="preserve">payments and other </w:t>
+      </w:r>
+      <w:r>
+        <w:rPr>
+          <w:rFonts w:cs="Times New Roman"/>
+          <w:sz w:val="24"/>
+          <w:szCs w:val="24"/>
+        </w:rPr>
+        <w:t>third-party</w:t>
+      </w:r>
+      <w:r>
+        <w:rPr>
+          <w:rFonts w:cs="Times New Roman"/>
+          <w:sz w:val="24"/>
+          <w:szCs w:val="24"/>
+        </w:rPr>
+        <w:t xml:space="preserve"> </w:t>
+      </w:r>
+      <w:r>
+        <w:rPr>
+          <w:rFonts w:cs="Times New Roman"/>
+          <w:sz w:val="24"/>
+          <w:szCs w:val="24"/>
+        </w:rPr>
+        <w:t>APIs</w:t>
+      </w:r>
+      <w:r>
+        <w:rPr>
+          <w:rFonts w:cs="Times New Roman"/>
+          <w:sz w:val="24"/>
+          <w:szCs w:val="24"/>
+        </w:rPr>
+        <w:t>,</w:t>
+      </w:r>
+    </w:p>
+    <w:p>
+      <w:pPr>
+        <w:pStyle w:val="ListParagraph"/>
+        <w:numPr>
+          <w:ilvl w:val="0"/>
+          <w:numId w:val="50"/>
+        </w:numPr>
+        <w:tabs>
+          <w:tab w:val="left" w:pos="900"/>
+        </w:tabs>
+        <w:spacing w:after="0" w:line="360" w:lineRule="auto"/>
+        <w:jc w:val="both"/>
+        <w:rPr>
+          <w:rFonts w:cs="Times New Roman"/>
+          <w:sz w:val="24"/>
+          <w:szCs w:val="24"/>
+        </w:rPr>
+      </w:pPr>
+      <w:r>
+        <w:rPr>
+          <w:rFonts w:cs="Times New Roman"/>
+          <w:sz w:val="24"/>
+          <w:szCs w:val="24"/>
+        </w:rPr>
+        <w:lastRenderedPageBreak/>
+        <w:t>forum page,</w:t>
+      </w:r>
+    </w:p>
+    <w:p>
+      <w:pPr>
+        <w:pStyle w:val="ListParagraph"/>
+        <w:numPr>
+          <w:ilvl w:val="0"/>
+          <w:numId w:val="50"/>
+        </w:numPr>
+        <w:tabs>
+          <w:tab w:val="left" w:pos="900"/>
+        </w:tabs>
+        <w:spacing w:after="0" w:line="360" w:lineRule="auto"/>
+        <w:jc w:val="both"/>
+        <w:rPr>
+          <w:rFonts w:cs="Times New Roman"/>
+          <w:sz w:val="24"/>
+          <w:szCs w:val="24"/>
+        </w:rPr>
+      </w:pPr>
+      <w:r>
+        <w:rPr>
+          <w:rFonts w:cs="Times New Roman"/>
+          <w:sz w:val="24"/>
+          <w:szCs w:val="24"/>
+        </w:rPr>
+        <w:t>a mobile app or make it optimized for mobile users</w:t>
+      </w:r>
+    </w:p>
+    <w:p>
+      <w:pPr>
+        <w:tabs>
+          <w:tab w:val="left" w:pos="900"/>
+        </w:tabs>
+        <w:spacing w:after="0" w:line="360" w:lineRule="auto"/>
+        <w:jc w:val="both"/>
+        <w:rPr>
+          <w:rFonts w:cs="Times New Roman"/>
+          <w:sz w:val="24"/>
+          <w:szCs w:val="24"/>
+        </w:rPr>
+      </w:pPr>
+    </w:p>
+    <w:p>
+      <w:pPr>
+        <w:keepNext/>
+        <w:tabs>
+          <w:tab w:val="left" w:pos="900"/>
+        </w:tabs>
+        <w:spacing w:after="0" w:line="360" w:lineRule="auto"/>
+        <w:jc w:val="both"/>
+      </w:pPr>
+      <w:r>
+        <w:rPr>
+          <w:rFonts w:cs="Times New Roman"/>
+          <w:noProof/>
+          <w:sz w:val="24"/>
+          <w:szCs w:val="24"/>
+        </w:rPr>
+        <w:drawing>
+          <wp:inline distT="0" distB="0" distL="0" distR="0" wp14:anchorId="5590F677" wp14:editId="40973244">
+            <wp:extent cx="5731510" cy="3575050"/>
+            <wp:effectExtent l="0" t="0" r="2540" b="6350"/>
+            <wp:docPr id="3" name="Picture 3" descr="Chart, line chart&#10;&#10;Description automatically generated"/>
+            <wp:cNvGraphicFramePr>
+              <a:graphicFrameLocks xmlns:a="http://schemas.openxmlformats.org/drawingml/2006/main" noChangeAspect="1"/>
+            </wp:cNvGraphicFramePr>
+            <a:graphic xmlns:a="http://schemas.openxmlformats.org/drawingml/2006/main">
+              <a:graphicData uri="http://schemas.openxmlformats.org/drawingml/2006/picture">
+                <pic:pic xmlns:pic="http://schemas.openxmlformats.org/drawingml/2006/picture">
+                  <pic:nvPicPr>
+                    <pic:cNvPr id="3" name="Picture 3" descr="Chart, line chart&#10;&#10;Description automatically generated"/>
+                    <pic:cNvPicPr/>
+                  </pic:nvPicPr>
+                  <pic:blipFill>
+                    <a:blip r:embed="rId13" cstate="print">
+                      <a:extLst>
+                        <a:ext uri="{28A0092B-C50C-407E-A947-70E740481C1C}">
+                          <a14:useLocalDpi xmlns:a14="http://schemas.microsoft.com/office/drawing/2010/main" val="0"/>
+                        </a:ext>
+                      </a:extLst>
+                    </a:blip>
+                    <a:stretch>
+                      <a:fillRect/>
+                    </a:stretch>
+                  </pic:blipFill>
+                  <pic:spPr>
+                    <a:xfrm>
+                      <a:off x="0" y="0"/>
+                      <a:ext cx="5731510" cy="3575050"/>
+                    </a:xfrm>
+                    <a:prstGeom prst="rect">
+                      <a:avLst/>
+                    </a:prstGeom>
+                  </pic:spPr>
+                </pic:pic>
+              </a:graphicData>
+            </a:graphic>
+          </wp:inline>
+        </w:drawing>
+      </w:r>
+    </w:p>
+    <w:p>
+      <w:pPr>
+        <w:pStyle w:val="Caption"/>
+        <w:jc w:val="both"/>
+        <w:rPr>
+          <w:rFonts w:cs="Times New Roman"/>
+          <w:sz w:val="24"/>
+          <w:szCs w:val="24"/>
+        </w:rPr>
+      </w:pPr>
+      <w:r>
+        <w:t xml:space="preserve">Figure </w:t>
+      </w:r>
+      <w:r>
+        <w:fldChar w:fldCharType="begin"/>
+      </w:r>
+      <w:r>
+        <w:instrText xml:space="preserve"> SEQ Figure \* ARABIC </w:instrText>
+      </w:r>
+      <w:r>
+        <w:fldChar w:fldCharType="separate"/>
+      </w:r>
+      <w:r>
+        <w:rPr>
+          <w:noProof/>
+        </w:rPr>
+        <w:t>1</w:t>
+      </w:r>
+      <w:r>
+        <w:fldChar w:fldCharType="end"/>
+      </w:r>
+      <w:r>
+        <w:t xml:space="preserve"> BurnUp Chart for Sprint 4</w:t>
+      </w:r>
+    </w:p>
+    <w:p>
+      <w:pPr>
         <w:pStyle w:val="Heading1"/>
         <w:numPr>
           <w:ilvl w:val="0"/>
@@ -4403,7 +4739,16 @@
           <w:sz w:val="24"/>
           <w:szCs w:val="24"/>
         </w:rPr>
-        <w:t>The top three risks are very connected to each other, because we were using completely new methodology, which is different from plan-driven, and our planning was divided to sprints. From beginning it was very difficult to estimate, therefore the high probability and impact. Even though, there is a corona pandemic, we set the impact to very low, as we already worked in a situation like this in our previous project. We think that this is even a good experience to the future as well, because we could try how is it to work only online, instead to face it our jobs for the first time. Last two risks are brought from last project, where we also encounter</w:t>
+        <w:t xml:space="preserve">The top three risks are very connected to each other, because we were using completely new methodology, which is different from plan-driven, and our planning was divided </w:t>
+      </w:r>
+      <w:r>
+        <w:rPr>
+          <w:rFonts w:cs="Times New Roman"/>
+          <w:sz w:val="24"/>
+          <w:szCs w:val="24"/>
+        </w:rPr>
+        <w:lastRenderedPageBreak/>
+        <w:t>to sprints. From beginning it was very difficult to estimate, therefore the high probability and impact. Even though, there is a corona pandemic, we set the impact to very low, as we already worked in a situation like this in our previous project. We think that this is even a good experience to the future as well, because we could try how is it to work only online, instead to face it our jobs for the first time. Last two risks are brought from last project, where we also encounter</w:t>
       </w:r>
       <w:r>
         <w:rPr>
@@ -4602,7 +4947,6 @@
           </w:tcPr>
           <w:p>
             <w:r>
-              <w:lastRenderedPageBreak/>
               <w:t>Wrong total estimates</w:t>
             </w:r>
           </w:p>
@@ -5896,6 +6240,7 @@
         </w:numPr>
       </w:pPr>
       <w:r>
+        <w:lastRenderedPageBreak/>
         <w:tab/>
         <w:t xml:space="preserve"> </w:t>
       </w:r>
@@ -5932,7 +6277,6 @@
           <w:noProof/>
           <w:color w:val="000000" w:themeColor="text1"/>
         </w:rPr>
-        <w:lastRenderedPageBreak/>
         <w:t>Requirements</w:t>
       </w:r>
       <w:r>
@@ -6187,7 +6531,7 @@
     <w:p>
       <w:pPr>
         <w:sectPr>
-          <w:footerReference w:type="default" r:id="rId13"/>
+          <w:footerReference w:type="default" r:id="rId14"/>
           <w:pgSz w:w="11906" w:h="16838" w:code="9"/>
           <w:pgMar w:top="1170" w:right="1440" w:bottom="810" w:left="1440" w:header="720" w:footer="720" w:gutter="0"/>
           <w:pgNumType w:start="4"/>
@@ -6226,7 +6570,7 @@
                     <pic:cNvPicPr/>
                   </pic:nvPicPr>
                   <pic:blipFill>
-                    <a:blip r:embed="rId14"/>
+                    <a:blip r:embed="rId15"/>
                     <a:stretch>
                       <a:fillRect/>
                     </a:stretch>
@@ -11247,6 +11591,119 @@
     </w:lvl>
   </w:abstractNum>
   <w:abstractNum w:abstractNumId="46" w15:restartNumberingAfterBreak="0">
+    <w:nsid w:val="70A53A6F"/>
+    <w:multiLevelType w:val="hybridMultilevel"/>
+    <w:tmpl w:val="79763EFC"/>
+    <w:lvl w:ilvl="0" w:tplc="10000001">
+      <w:start w:val="1"/>
+      <w:numFmt w:val="bullet"/>
+      <w:lvlText w:val=""/>
+      <w:lvlJc w:val="left"/>
+      <w:pPr>
+        <w:ind w:left="720" w:hanging="360"/>
+      </w:pPr>
+      <w:rPr>
+        <w:rFonts w:ascii="Symbol" w:hAnsi="Symbol" w:hint="default"/>
+      </w:rPr>
+    </w:lvl>
+    <w:lvl w:ilvl="1" w:tplc="10000003" w:tentative="1">
+      <w:start w:val="1"/>
+      <w:numFmt w:val="bullet"/>
+      <w:lvlText w:val="o"/>
+      <w:lvlJc w:val="left"/>
+      <w:pPr>
+        <w:ind w:left="1440" w:hanging="360"/>
+      </w:pPr>
+      <w:rPr>
+        <w:rFonts w:ascii="Courier New" w:hAnsi="Courier New" w:cs="Courier New" w:hint="default"/>
+      </w:rPr>
+    </w:lvl>
+    <w:lvl w:ilvl="2" w:tplc="10000005" w:tentative="1">
+      <w:start w:val="1"/>
+      <w:numFmt w:val="bullet"/>
+      <w:lvlText w:val=""/>
+      <w:lvlJc w:val="left"/>
+      <w:pPr>
+        <w:ind w:left="2160" w:hanging="360"/>
+      </w:pPr>
+      <w:rPr>
+        <w:rFonts w:ascii="Wingdings" w:hAnsi="Wingdings" w:hint="default"/>
+      </w:rPr>
+    </w:lvl>
+    <w:lvl w:ilvl="3" w:tplc="10000001" w:tentative="1">
+      <w:start w:val="1"/>
+      <w:numFmt w:val="bullet"/>
+      <w:lvlText w:val=""/>
+      <w:lvlJc w:val="left"/>
+      <w:pPr>
+        <w:ind w:left="2880" w:hanging="360"/>
+      </w:pPr>
+      <w:rPr>
+        <w:rFonts w:ascii="Symbol" w:hAnsi="Symbol" w:hint="default"/>
+      </w:rPr>
+    </w:lvl>
+    <w:lvl w:ilvl="4" w:tplc="10000003" w:tentative="1">
+      <w:start w:val="1"/>
+      <w:numFmt w:val="bullet"/>
+      <w:lvlText w:val="o"/>
+      <w:lvlJc w:val="left"/>
+      <w:pPr>
+        <w:ind w:left="3600" w:hanging="360"/>
+      </w:pPr>
+      <w:rPr>
+        <w:rFonts w:ascii="Courier New" w:hAnsi="Courier New" w:cs="Courier New" w:hint="default"/>
+      </w:rPr>
+    </w:lvl>
+    <w:lvl w:ilvl="5" w:tplc="10000005" w:tentative="1">
+      <w:start w:val="1"/>
+      <w:numFmt w:val="bullet"/>
+      <w:lvlText w:val=""/>
+      <w:lvlJc w:val="left"/>
+      <w:pPr>
+        <w:ind w:left="4320" w:hanging="360"/>
+      </w:pPr>
+      <w:rPr>
+        <w:rFonts w:ascii="Wingdings" w:hAnsi="Wingdings" w:hint="default"/>
+      </w:rPr>
+    </w:lvl>
+    <w:lvl w:ilvl="6" w:tplc="10000001" w:tentative="1">
+      <w:start w:val="1"/>
+      <w:numFmt w:val="bullet"/>
+      <w:lvlText w:val=""/>
+      <w:lvlJc w:val="left"/>
+      <w:pPr>
+        <w:ind w:left="5040" w:hanging="360"/>
+      </w:pPr>
+      <w:rPr>
+        <w:rFonts w:ascii="Symbol" w:hAnsi="Symbol" w:hint="default"/>
+      </w:rPr>
+    </w:lvl>
+    <w:lvl w:ilvl="7" w:tplc="10000003" w:tentative="1">
+      <w:start w:val="1"/>
+      <w:numFmt w:val="bullet"/>
+      <w:lvlText w:val="o"/>
+      <w:lvlJc w:val="left"/>
+      <w:pPr>
+        <w:ind w:left="5760" w:hanging="360"/>
+      </w:pPr>
+      <w:rPr>
+        <w:rFonts w:ascii="Courier New" w:hAnsi="Courier New" w:cs="Courier New" w:hint="default"/>
+      </w:rPr>
+    </w:lvl>
+    <w:lvl w:ilvl="8" w:tplc="10000005" w:tentative="1">
+      <w:start w:val="1"/>
+      <w:numFmt w:val="bullet"/>
+      <w:lvlText w:val=""/>
+      <w:lvlJc w:val="left"/>
+      <w:pPr>
+        <w:ind w:left="6480" w:hanging="360"/>
+      </w:pPr>
+      <w:rPr>
+        <w:rFonts w:ascii="Wingdings" w:hAnsi="Wingdings" w:hint="default"/>
+      </w:rPr>
+    </w:lvl>
+  </w:abstractNum>
+  <w:abstractNum w:abstractNumId="47" w15:restartNumberingAfterBreak="0">
     <w:nsid w:val="70AC339F"/>
     <w:multiLevelType w:val="hybridMultilevel"/>
     <w:tmpl w:val="684C8B2E"/>
@@ -11332,7 +11789,7 @@
       </w:pPr>
     </w:lvl>
   </w:abstractNum>
-  <w:abstractNum w:abstractNumId="47" w15:restartNumberingAfterBreak="0">
+  <w:abstractNum w:abstractNumId="48" w15:restartNumberingAfterBreak="0">
     <w:nsid w:val="72FD2614"/>
     <w:multiLevelType w:val="hybridMultilevel"/>
     <w:tmpl w:val="19622F12"/>
@@ -11418,7 +11875,7 @@
       </w:pPr>
     </w:lvl>
   </w:abstractNum>
-  <w:abstractNum w:abstractNumId="48" w15:restartNumberingAfterBreak="0">
+  <w:abstractNum w:abstractNumId="49" w15:restartNumberingAfterBreak="0">
     <w:nsid w:val="781D3D87"/>
     <w:multiLevelType w:val="multilevel"/>
     <w:tmpl w:val="5F56D242"/>
@@ -11577,7 +12034,7 @@
     <w:abstractNumId w:val="44"/>
   </w:num>
   <w:num w:numId="4">
-    <w:abstractNumId w:val="46"/>
+    <w:abstractNumId w:val="47"/>
   </w:num>
   <w:num w:numId="5">
     <w:abstractNumId w:val="4"/>
@@ -11664,7 +12121,7 @@
     <w:abstractNumId w:val="12"/>
   </w:num>
   <w:num w:numId="33">
-    <w:abstractNumId w:val="47"/>
+    <w:abstractNumId w:val="48"/>
   </w:num>
   <w:num w:numId="34">
     <w:abstractNumId w:val="33"/>
@@ -11682,7 +12139,7 @@
     <w:abstractNumId w:val="40"/>
   </w:num>
   <w:num w:numId="39">
-    <w:abstractNumId w:val="48"/>
+    <w:abstractNumId w:val="49"/>
   </w:num>
   <w:num w:numId="40">
     <w:abstractNumId w:val="35"/>
@@ -11713,6 +12170,9 @@
   </w:num>
   <w:num w:numId="49">
     <w:abstractNumId w:val="9"/>
+  </w:num>
+  <w:num w:numId="50">
+    <w:abstractNumId w:val="46"/>
   </w:num>
   <w:numIdMacAtCleanup w:val="9"/>
 </w:numbering>
@@ -12956,164 +13416,6 @@
 </file>
 
 <file path=customXml/item1.xml><?xml version="1.0" encoding="utf-8"?>
-<ct:contentTypeSchema xmlns:ct="http://schemas.microsoft.com/office/2006/metadata/contentType" xmlns:ma="http://schemas.microsoft.com/office/2006/metadata/properties/metaAttributes" ct:_="" ma:_="" ma:contentTypeName="Document" ma:contentTypeID="0x0101007ABF7950F6A0C343BBA37F80C4F72CA1" ma:contentTypeVersion="6" ma:contentTypeDescription="Create a new document." ma:contentTypeScope="" ma:versionID="198150f3c10b818c7b2b3a467d8cac83">
-  <xsd:schema xmlns:xsd="http://www.w3.org/2001/XMLSchema" xmlns:xs="http://www.w3.org/2001/XMLSchema" xmlns:p="http://schemas.microsoft.com/office/2006/metadata/properties" xmlns:ns2="169e5c09-40f4-40d2-832a-f64ca7e98800" targetNamespace="http://schemas.microsoft.com/office/2006/metadata/properties" ma:root="true" ma:fieldsID="6d6dcd632c63d67538678398c350b468" ns2:_="">
-    <xsd:import namespace="169e5c09-40f4-40d2-832a-f64ca7e98800"/>
-    <xsd:element name="properties">
-      <xsd:complexType>
-        <xsd:sequence>
-          <xsd:element name="documentManagement">
-            <xsd:complexType>
-              <xsd:all>
-                <xsd:element ref="ns2:MediaServiceMetadata" minOccurs="0"/>
-                <xsd:element ref="ns2:MediaServiceFastMetadata" minOccurs="0"/>
-                <xsd:element ref="ns2:MediaServiceAutoTags" minOccurs="0"/>
-                <xsd:element ref="ns2:MediaServiceOCR" minOccurs="0"/>
-                <xsd:element ref="ns2:MediaServiceGenerationTime" minOccurs="0"/>
-                <xsd:element ref="ns2:MediaServiceEventHashCode" minOccurs="0"/>
-              </xsd:all>
-            </xsd:complexType>
-          </xsd:element>
-        </xsd:sequence>
-      </xsd:complexType>
-    </xsd:element>
-  </xsd:schema>
-  <xsd:schema xmlns:xsd="http://www.w3.org/2001/XMLSchema" xmlns:xs="http://www.w3.org/2001/XMLSchema" xmlns:dms="http://schemas.microsoft.com/office/2006/documentManagement/types" xmlns:pc="http://schemas.microsoft.com/office/infopath/2007/PartnerControls" targetNamespace="169e5c09-40f4-40d2-832a-f64ca7e98800" elementFormDefault="qualified">
-    <xsd:import namespace="http://schemas.microsoft.com/office/2006/documentManagement/types"/>
-    <xsd:import namespace="http://schemas.microsoft.com/office/infopath/2007/PartnerControls"/>
-    <xsd:element name="MediaServiceMetadata" ma:index="8" nillable="true" ma:displayName="MediaServiceMetadata" ma:hidden="true" ma:internalName="MediaServiceMetadata" ma:readOnly="true">
-      <xsd:simpleType>
-        <xsd:restriction base="dms:Note"/>
-      </xsd:simpleType>
-    </xsd:element>
-    <xsd:element name="MediaServiceFastMetadata" ma:index="9" nillable="true" ma:displayName="MediaServiceFastMetadata" ma:hidden="true" ma:internalName="MediaServiceFastMetadata" ma:readOnly="true">
-      <xsd:simpleType>
-        <xsd:restriction base="dms:Note"/>
-      </xsd:simpleType>
-    </xsd:element>
-    <xsd:element name="MediaServiceAutoTags" ma:index="10" nillable="true" ma:displayName="Tags" ma:internalName="MediaServiceAutoTags" ma:readOnly="true">
-      <xsd:simpleType>
-        <xsd:restriction base="dms:Text"/>
-      </xsd:simpleType>
-    </xsd:element>
-    <xsd:element name="MediaServiceOCR" ma:index="11" nillable="true" ma:displayName="Extracted Text" ma:internalName="MediaServiceOCR" ma:readOnly="true">
-      <xsd:simpleType>
-        <xsd:restriction base="dms:Note">
-          <xsd:maxLength value="255"/>
-        </xsd:restriction>
-      </xsd:simpleType>
-    </xsd:element>
-    <xsd:element name="MediaServiceGenerationTime" ma:index="12" nillable="true" ma:displayName="MediaServiceGenerationTime" ma:hidden="true" ma:internalName="MediaServiceGenerationTime" ma:readOnly="true">
-      <xsd:simpleType>
-        <xsd:restriction base="dms:Text"/>
-      </xsd:simpleType>
-    </xsd:element>
-    <xsd:element name="MediaServiceEventHashCode" ma:index="13" nillable="true" ma:displayName="MediaServiceEventHashCode" ma:hidden="true" ma:internalName="MediaServiceEventHashCode" ma:readOnly="true">
-      <xsd:simpleType>
-        <xsd:restriction base="dms:Text"/>
-      </xsd:simpleType>
-    </xsd:element>
-  </xsd:schema>
-  <xsd:schema xmlns="http://schemas.openxmlformats.org/package/2006/metadata/core-properties" xmlns:xsd="http://www.w3.org/2001/XMLSchema" xmlns:xsi="http://www.w3.org/2001/XMLSchema-instance" xmlns:dc="http://purl.org/dc/elements/1.1/" xmlns:dcterms="http://purl.org/dc/terms/" xmlns:odoc="http://schemas.microsoft.com/internal/obd" targetNamespace="http://schemas.openxmlformats.org/package/2006/metadata/core-properties" elementFormDefault="qualified" attributeFormDefault="unqualified" blockDefault="#all">
-    <xsd:import namespace="http://purl.org/dc/elements/1.1/" schemaLocation="http://dublincore.org/schemas/xmls/qdc/2003/04/02/dc.xsd"/>
-    <xsd:import namespace="http://purl.org/dc/terms/" schemaLocation="http://dublincore.org/schemas/xmls/qdc/2003/04/02/dcterms.xsd"/>
-    <xsd:element name="coreProperties" type="CT_coreProperties"/>
-    <xsd:complexType name="CT_coreProperties">
-      <xsd:all>
-        <xsd:element ref="dc:creator" minOccurs="0" maxOccurs="1"/>
-        <xsd:element ref="dcterms:created" minOccurs="0" maxOccurs="1"/>
-        <xsd:element ref="dc:identifier" minOccurs="0" maxOccurs="1"/>
-        <xsd:element name="contentType" minOccurs="0" maxOccurs="1" type="xsd:string" ma:index="0" ma:displayName="Content Type"/>
-        <xsd:element ref="dc:title" minOccurs="0" maxOccurs="1" ma:index="4" ma:displayName="Title"/>
-        <xsd:element ref="dc:subject" minOccurs="0" maxOccurs="1"/>
-        <xsd:element ref="dc:description" minOccurs="0" maxOccurs="1"/>
-        <xsd:element name="keywords" minOccurs="0" maxOccurs="1" type="xsd:string"/>
-        <xsd:element ref="dc:language" minOccurs="0" maxOccurs="1"/>
-        <xsd:element name="category" minOccurs="0" maxOccurs="1" type="xsd:string"/>
-        <xsd:element name="version" minOccurs="0" maxOccurs="1" type="xsd:string"/>
-        <xsd:element name="revision" minOccurs="0" maxOccurs="1" type="xsd:string">
-          <xsd:annotation>
-            <xsd:documentation>
-                        This value indicates the number of saves or revisions. The application is responsible for updating this value after each revision.
-                    </xsd:documentation>
-          </xsd:annotation>
-        </xsd:element>
-        <xsd:element name="lastModifiedBy" minOccurs="0" maxOccurs="1" type="xsd:string"/>
-        <xsd:element ref="dcterms:modified" minOccurs="0" maxOccurs="1"/>
-        <xsd:element name="contentStatus" minOccurs="0" maxOccurs="1" type="xsd:string"/>
-      </xsd:all>
-    </xsd:complexType>
-  </xsd:schema>
-  <xs:schema xmlns:pc="http://schemas.microsoft.com/office/infopath/2007/PartnerControls" xmlns:xs="http://www.w3.org/2001/XMLSchema" targetNamespace="http://schemas.microsoft.com/office/infopath/2007/PartnerControls" elementFormDefault="qualified" attributeFormDefault="unqualified">
-    <xs:element name="Person">
-      <xs:complexType>
-        <xs:sequence>
-          <xs:element ref="pc:DisplayName" minOccurs="0"/>
-          <xs:element ref="pc:AccountId" minOccurs="0"/>
-          <xs:element ref="pc:AccountType" minOccurs="0"/>
-        </xs:sequence>
-      </xs:complexType>
-    </xs:element>
-    <xs:element name="DisplayName" type="xs:string"/>
-    <xs:element name="AccountId" type="xs:string"/>
-    <xs:element name="AccountType" type="xs:string"/>
-    <xs:element name="BDCAssociatedEntity">
-      <xs:complexType>
-        <xs:sequence>
-          <xs:element ref="pc:BDCEntity" minOccurs="0" maxOccurs="unbounded"/>
-        </xs:sequence>
-        <xs:attribute ref="pc:EntityNamespace"/>
-        <xs:attribute ref="pc:EntityName"/>
-        <xs:attribute ref="pc:SystemInstanceName"/>
-        <xs:attribute ref="pc:AssociationName"/>
-      </xs:complexType>
-    </xs:element>
-    <xs:attribute name="EntityNamespace" type="xs:string"/>
-    <xs:attribute name="EntityName" type="xs:string"/>
-    <xs:attribute name="SystemInstanceName" type="xs:string"/>
-    <xs:attribute name="AssociationName" type="xs:string"/>
-    <xs:element name="BDCEntity">
-      <xs:complexType>
-        <xs:sequence>
-          <xs:element ref="pc:EntityDisplayName" minOccurs="0"/>
-          <xs:element ref="pc:EntityInstanceReference" minOccurs="0"/>
-          <xs:element ref="pc:EntityId1" minOccurs="0"/>
-          <xs:element ref="pc:EntityId2" minOccurs="0"/>
-          <xs:element ref="pc:EntityId3" minOccurs="0"/>
-          <xs:element ref="pc:EntityId4" minOccurs="0"/>
-          <xs:element ref="pc:EntityId5" minOccurs="0"/>
-        </xs:sequence>
-      </xs:complexType>
-    </xs:element>
-    <xs:element name="EntityDisplayName" type="xs:string"/>
-    <xs:element name="EntityInstanceReference" type="xs:string"/>
-    <xs:element name="EntityId1" type="xs:string"/>
-    <xs:element name="EntityId2" type="xs:string"/>
-    <xs:element name="EntityId3" type="xs:string"/>
-    <xs:element name="EntityId4" type="xs:string"/>
-    <xs:element name="EntityId5" type="xs:string"/>
-    <xs:element name="Terms">
-      <xs:complexType>
-        <xs:sequence>
-          <xs:element ref="pc:TermInfo" minOccurs="0" maxOccurs="unbounded"/>
-        </xs:sequence>
-      </xs:complexType>
-    </xs:element>
-    <xs:element name="TermInfo">
-      <xs:complexType>
-        <xs:sequence>
-          <xs:element ref="pc:TermName" minOccurs="0"/>
-          <xs:element ref="pc:TermId" minOccurs="0"/>
-        </xs:sequence>
-      </xs:complexType>
-    </xs:element>
-    <xs:element name="TermName" type="xs:string"/>
-    <xs:element name="TermId" type="xs:string"/>
-  </xs:schema>
-</ct:contentTypeSchema>
-</file>
-
-<file path=customXml/item2.xml><?xml version="1.0" encoding="utf-8"?>
 <b:Sources xmlns:b="http://schemas.openxmlformats.org/officeDocument/2006/bibliography" xmlns="http://schemas.openxmlformats.org/officeDocument/2006/bibliography" SelectedStyle="\IEEE2006OfficeOnline.xsl" StyleName="IEEE" Version="2006">
   <b:Source>
     <b:Tag>THO19</b:Tag>
@@ -13299,7 +13601,171 @@
 </b:Sources>
 </file>
 
+<file path=customXml/item2.xml><?xml version="1.0" encoding="utf-8"?>
+<ct:contentTypeSchema xmlns:ct="http://schemas.microsoft.com/office/2006/metadata/contentType" xmlns:ma="http://schemas.microsoft.com/office/2006/metadata/properties/metaAttributes" ct:_="" ma:_="" ma:contentTypeName="Document" ma:contentTypeID="0x0101007ABF7950F6A0C343BBA37F80C4F72CA1" ma:contentTypeVersion="6" ma:contentTypeDescription="Create a new document." ma:contentTypeScope="" ma:versionID="198150f3c10b818c7b2b3a467d8cac83">
+  <xsd:schema xmlns:xsd="http://www.w3.org/2001/XMLSchema" xmlns:xs="http://www.w3.org/2001/XMLSchema" xmlns:p="http://schemas.microsoft.com/office/2006/metadata/properties" xmlns:ns2="169e5c09-40f4-40d2-832a-f64ca7e98800" targetNamespace="http://schemas.microsoft.com/office/2006/metadata/properties" ma:root="true" ma:fieldsID="6d6dcd632c63d67538678398c350b468" ns2:_="">
+    <xsd:import namespace="169e5c09-40f4-40d2-832a-f64ca7e98800"/>
+    <xsd:element name="properties">
+      <xsd:complexType>
+        <xsd:sequence>
+          <xsd:element name="documentManagement">
+            <xsd:complexType>
+              <xsd:all>
+                <xsd:element ref="ns2:MediaServiceMetadata" minOccurs="0"/>
+                <xsd:element ref="ns2:MediaServiceFastMetadata" minOccurs="0"/>
+                <xsd:element ref="ns2:MediaServiceAutoTags" minOccurs="0"/>
+                <xsd:element ref="ns2:MediaServiceOCR" minOccurs="0"/>
+                <xsd:element ref="ns2:MediaServiceGenerationTime" minOccurs="0"/>
+                <xsd:element ref="ns2:MediaServiceEventHashCode" minOccurs="0"/>
+              </xsd:all>
+            </xsd:complexType>
+          </xsd:element>
+        </xsd:sequence>
+      </xsd:complexType>
+    </xsd:element>
+  </xsd:schema>
+  <xsd:schema xmlns:xsd="http://www.w3.org/2001/XMLSchema" xmlns:xs="http://www.w3.org/2001/XMLSchema" xmlns:dms="http://schemas.microsoft.com/office/2006/documentManagement/types" xmlns:pc="http://schemas.microsoft.com/office/infopath/2007/PartnerControls" targetNamespace="169e5c09-40f4-40d2-832a-f64ca7e98800" elementFormDefault="qualified">
+    <xsd:import namespace="http://schemas.microsoft.com/office/2006/documentManagement/types"/>
+    <xsd:import namespace="http://schemas.microsoft.com/office/infopath/2007/PartnerControls"/>
+    <xsd:element name="MediaServiceMetadata" ma:index="8" nillable="true" ma:displayName="MediaServiceMetadata" ma:hidden="true" ma:internalName="MediaServiceMetadata" ma:readOnly="true">
+      <xsd:simpleType>
+        <xsd:restriction base="dms:Note"/>
+      </xsd:simpleType>
+    </xsd:element>
+    <xsd:element name="MediaServiceFastMetadata" ma:index="9" nillable="true" ma:displayName="MediaServiceFastMetadata" ma:hidden="true" ma:internalName="MediaServiceFastMetadata" ma:readOnly="true">
+      <xsd:simpleType>
+        <xsd:restriction base="dms:Note"/>
+      </xsd:simpleType>
+    </xsd:element>
+    <xsd:element name="MediaServiceAutoTags" ma:index="10" nillable="true" ma:displayName="Tags" ma:internalName="MediaServiceAutoTags" ma:readOnly="true">
+      <xsd:simpleType>
+        <xsd:restriction base="dms:Text"/>
+      </xsd:simpleType>
+    </xsd:element>
+    <xsd:element name="MediaServiceOCR" ma:index="11" nillable="true" ma:displayName="Extracted Text" ma:internalName="MediaServiceOCR" ma:readOnly="true">
+      <xsd:simpleType>
+        <xsd:restriction base="dms:Note">
+          <xsd:maxLength value="255"/>
+        </xsd:restriction>
+      </xsd:simpleType>
+    </xsd:element>
+    <xsd:element name="MediaServiceGenerationTime" ma:index="12" nillable="true" ma:displayName="MediaServiceGenerationTime" ma:hidden="true" ma:internalName="MediaServiceGenerationTime" ma:readOnly="true">
+      <xsd:simpleType>
+        <xsd:restriction base="dms:Text"/>
+      </xsd:simpleType>
+    </xsd:element>
+    <xsd:element name="MediaServiceEventHashCode" ma:index="13" nillable="true" ma:displayName="MediaServiceEventHashCode" ma:hidden="true" ma:internalName="MediaServiceEventHashCode" ma:readOnly="true">
+      <xsd:simpleType>
+        <xsd:restriction base="dms:Text"/>
+      </xsd:simpleType>
+    </xsd:element>
+  </xsd:schema>
+  <xsd:schema xmlns="http://schemas.openxmlformats.org/package/2006/metadata/core-properties" xmlns:xsd="http://www.w3.org/2001/XMLSchema" xmlns:xsi="http://www.w3.org/2001/XMLSchema-instance" xmlns:dc="http://purl.org/dc/elements/1.1/" xmlns:dcterms="http://purl.org/dc/terms/" xmlns:odoc="http://schemas.microsoft.com/internal/obd" targetNamespace="http://schemas.openxmlformats.org/package/2006/metadata/core-properties" elementFormDefault="qualified" attributeFormDefault="unqualified" blockDefault="#all">
+    <xsd:import namespace="http://purl.org/dc/elements/1.1/" schemaLocation="http://dublincore.org/schemas/xmls/qdc/2003/04/02/dc.xsd"/>
+    <xsd:import namespace="http://purl.org/dc/terms/" schemaLocation="http://dublincore.org/schemas/xmls/qdc/2003/04/02/dcterms.xsd"/>
+    <xsd:element name="coreProperties" type="CT_coreProperties"/>
+    <xsd:complexType name="CT_coreProperties">
+      <xsd:all>
+        <xsd:element ref="dc:creator" minOccurs="0" maxOccurs="1"/>
+        <xsd:element ref="dcterms:created" minOccurs="0" maxOccurs="1"/>
+        <xsd:element ref="dc:identifier" minOccurs="0" maxOccurs="1"/>
+        <xsd:element name="contentType" minOccurs="0" maxOccurs="1" type="xsd:string" ma:index="0" ma:displayName="Content Type"/>
+        <xsd:element ref="dc:title" minOccurs="0" maxOccurs="1" ma:index="4" ma:displayName="Title"/>
+        <xsd:element ref="dc:subject" minOccurs="0" maxOccurs="1"/>
+        <xsd:element ref="dc:description" minOccurs="0" maxOccurs="1"/>
+        <xsd:element name="keywords" minOccurs="0" maxOccurs="1" type="xsd:string"/>
+        <xsd:element ref="dc:language" minOccurs="0" maxOccurs="1"/>
+        <xsd:element name="category" minOccurs="0" maxOccurs="1" type="xsd:string"/>
+        <xsd:element name="version" minOccurs="0" maxOccurs="1" type="xsd:string"/>
+        <xsd:element name="revision" minOccurs="0" maxOccurs="1" type="xsd:string">
+          <xsd:annotation>
+            <xsd:documentation>
+                        This value indicates the number of saves or revisions. The application is responsible for updating this value after each revision.
+                    </xsd:documentation>
+          </xsd:annotation>
+        </xsd:element>
+        <xsd:element name="lastModifiedBy" minOccurs="0" maxOccurs="1" type="xsd:string"/>
+        <xsd:element ref="dcterms:modified" minOccurs="0" maxOccurs="1"/>
+        <xsd:element name="contentStatus" minOccurs="0" maxOccurs="1" type="xsd:string"/>
+      </xsd:all>
+    </xsd:complexType>
+  </xsd:schema>
+  <xs:schema xmlns:pc="http://schemas.microsoft.com/office/infopath/2007/PartnerControls" xmlns:xs="http://www.w3.org/2001/XMLSchema" targetNamespace="http://schemas.microsoft.com/office/infopath/2007/PartnerControls" elementFormDefault="qualified" attributeFormDefault="unqualified">
+    <xs:element name="Person">
+      <xs:complexType>
+        <xs:sequence>
+          <xs:element ref="pc:DisplayName" minOccurs="0"/>
+          <xs:element ref="pc:AccountId" minOccurs="0"/>
+          <xs:element ref="pc:AccountType" minOccurs="0"/>
+        </xs:sequence>
+      </xs:complexType>
+    </xs:element>
+    <xs:element name="DisplayName" type="xs:string"/>
+    <xs:element name="AccountId" type="xs:string"/>
+    <xs:element name="AccountType" type="xs:string"/>
+    <xs:element name="BDCAssociatedEntity">
+      <xs:complexType>
+        <xs:sequence>
+          <xs:element ref="pc:BDCEntity" minOccurs="0" maxOccurs="unbounded"/>
+        </xs:sequence>
+        <xs:attribute ref="pc:EntityNamespace"/>
+        <xs:attribute ref="pc:EntityName"/>
+        <xs:attribute ref="pc:SystemInstanceName"/>
+        <xs:attribute ref="pc:AssociationName"/>
+      </xs:complexType>
+    </xs:element>
+    <xs:attribute name="EntityNamespace" type="xs:string"/>
+    <xs:attribute name="EntityName" type="xs:string"/>
+    <xs:attribute name="SystemInstanceName" type="xs:string"/>
+    <xs:attribute name="AssociationName" type="xs:string"/>
+    <xs:element name="BDCEntity">
+      <xs:complexType>
+        <xs:sequence>
+          <xs:element ref="pc:EntityDisplayName" minOccurs="0"/>
+          <xs:element ref="pc:EntityInstanceReference" minOccurs="0"/>
+          <xs:element ref="pc:EntityId1" minOccurs="0"/>
+          <xs:element ref="pc:EntityId2" minOccurs="0"/>
+          <xs:element ref="pc:EntityId3" minOccurs="0"/>
+          <xs:element ref="pc:EntityId4" minOccurs="0"/>
+          <xs:element ref="pc:EntityId5" minOccurs="0"/>
+        </xs:sequence>
+      </xs:complexType>
+    </xs:element>
+    <xs:element name="EntityDisplayName" type="xs:string"/>
+    <xs:element name="EntityInstanceReference" type="xs:string"/>
+    <xs:element name="EntityId1" type="xs:string"/>
+    <xs:element name="EntityId2" type="xs:string"/>
+    <xs:element name="EntityId3" type="xs:string"/>
+    <xs:element name="EntityId4" type="xs:string"/>
+    <xs:element name="EntityId5" type="xs:string"/>
+    <xs:element name="Terms">
+      <xs:complexType>
+        <xs:sequence>
+          <xs:element ref="pc:TermInfo" minOccurs="0" maxOccurs="unbounded"/>
+        </xs:sequence>
+      </xs:complexType>
+    </xs:element>
+    <xs:element name="TermInfo">
+      <xs:complexType>
+        <xs:sequence>
+          <xs:element ref="pc:TermName" minOccurs="0"/>
+          <xs:element ref="pc:TermId" minOccurs="0"/>
+        </xs:sequence>
+      </xs:complexType>
+    </xs:element>
+    <xs:element name="TermName" type="xs:string"/>
+    <xs:element name="TermId" type="xs:string"/>
+  </xs:schema>
+</ct:contentTypeSchema>
+</file>
+
 <file path=customXml/item3.xml><?xml version="1.0" encoding="utf-8"?>
+<p:properties xmlns:p="http://schemas.microsoft.com/office/2006/metadata/properties" xmlns:xsi="http://www.w3.org/2001/XMLSchema-instance" xmlns:pc="http://schemas.microsoft.com/office/infopath/2007/PartnerControls">
+  <documentManagement/>
+</p:properties>
+</file>
+
+<file path=customXml/item4.xml><?xml version="1.0" encoding="utf-8"?>
 <?mso-contentType ?>
 <FormTemplates xmlns="http://schemas.microsoft.com/sharepoint/v3/contenttype/forms">
   <Display>DocumentLibraryForm</Display>
@@ -13308,13 +13774,15 @@
 </FormTemplates>
 </file>
 
-<file path=customXml/item4.xml><?xml version="1.0" encoding="utf-8"?>
-<p:properties xmlns:p="http://schemas.microsoft.com/office/2006/metadata/properties" xmlns:xsi="http://www.w3.org/2001/XMLSchema-instance" xmlns:pc="http://schemas.microsoft.com/office/infopath/2007/PartnerControls">
-  <documentManagement/>
-</p:properties>
+<file path=customXml/itemProps1.xml><?xml version="1.0" encoding="utf-8"?>
+<ds:datastoreItem xmlns:ds="http://schemas.openxmlformats.org/officeDocument/2006/customXml" ds:itemID="{FBF08EFE-91FC-4241-8A15-39494E7D9021}">
+  <ds:schemaRefs>
+    <ds:schemaRef ds:uri="http://schemas.openxmlformats.org/officeDocument/2006/bibliography"/>
+  </ds:schemaRefs>
+</ds:datastoreItem>
 </file>
 
-<file path=customXml/itemProps1.xml><?xml version="1.0" encoding="utf-8"?>
+<file path=customXml/itemProps2.xml><?xml version="1.0" encoding="utf-8"?>
 <ds:datastoreItem xmlns:ds="http://schemas.openxmlformats.org/officeDocument/2006/customXml" ds:itemID="{8B9E25BE-158B-4636-9A88-AF97AD73BFC0}">
   <ds:schemaRefs>
     <ds:schemaRef ds:uri="http://schemas.microsoft.com/office/2006/metadata/contentType"/>
@@ -13332,27 +13800,19 @@
 </ds:datastoreItem>
 </file>
 
-<file path=customXml/itemProps2.xml><?xml version="1.0" encoding="utf-8"?>
-<ds:datastoreItem xmlns:ds="http://schemas.openxmlformats.org/officeDocument/2006/customXml" ds:itemID="{FBF08EFE-91FC-4241-8A15-39494E7D9021}">
-  <ds:schemaRefs>
-    <ds:schemaRef ds:uri="http://schemas.openxmlformats.org/officeDocument/2006/bibliography"/>
-  </ds:schemaRefs>
-</ds:datastoreItem>
-</file>
-
 <file path=customXml/itemProps3.xml><?xml version="1.0" encoding="utf-8"?>
-<ds:datastoreItem xmlns:ds="http://schemas.openxmlformats.org/officeDocument/2006/customXml" ds:itemID="{507E82F3-ECF5-4AE3-BE27-C23A88A34805}">
-  <ds:schemaRefs>
-    <ds:schemaRef ds:uri="http://schemas.microsoft.com/sharepoint/v3/contenttype/forms"/>
-  </ds:schemaRefs>
-</ds:datastoreItem>
-</file>
-
-<file path=customXml/itemProps4.xml><?xml version="1.0" encoding="utf-8"?>
 <ds:datastoreItem xmlns:ds="http://schemas.openxmlformats.org/officeDocument/2006/customXml" ds:itemID="{DBAFA41B-CD7E-46FF-A1C1-26E5A0362366}">
   <ds:schemaRefs>
     <ds:schemaRef ds:uri="http://schemas.microsoft.com/office/2006/metadata/properties"/>
     <ds:schemaRef ds:uri="http://schemas.microsoft.com/office/infopath/2007/PartnerControls"/>
   </ds:schemaRefs>
 </ds:datastoreItem>
+</file>
+
+<file path=customXml/itemProps4.xml><?xml version="1.0" encoding="utf-8"?>
+<ds:datastoreItem xmlns:ds="http://schemas.openxmlformats.org/officeDocument/2006/customXml" ds:itemID="{507E82F3-ECF5-4AE3-BE27-C23A88A34805}">
+  <ds:schemaRefs>
+    <ds:schemaRef ds:uri="http://schemas.microsoft.com/sharepoint/v3/contenttype/forms"/>
+  </ds:schemaRefs>
+</ds:datastoreItem>
 </file>
</xml_diff>

<commit_message>
added methodology draft with refernces
</commit_message>
<xml_diff>
--- a/Report_Semester_Project_SYSTEM DEVELOPMENT.docx
+++ b/Report_Semester_Project_SYSTEM DEVELOPMENT.docx
@@ -1678,7 +1678,7 @@
       <w:sdtContent>
         <w:p>
           <w:pPr>
-            <w:pStyle w:val="TOCHeading"/>
+            <w:pStyle w:val="Nadpisobsahu"/>
             <w:rPr>
               <w:rFonts w:asciiTheme="minorHAnsi" w:hAnsiTheme="minorHAnsi" w:cstheme="minorHAnsi"/>
               <w:sz w:val="24"/>
@@ -1696,7 +1696,7 @@
         </w:p>
         <w:p>
           <w:pPr>
-            <w:pStyle w:val="TOC1"/>
+            <w:pStyle w:val="Obsah1"/>
             <w:tabs>
               <w:tab w:val="right" w:leader="dot" w:pos="9016"/>
             </w:tabs>
@@ -1732,7 +1732,7 @@
           <w:hyperlink w:anchor="_Toc58968267" w:history="1">
             <w:r>
               <w:rPr>
-                <w:rStyle w:val="Hyperlink"/>
+                <w:rStyle w:val="Hypertextovodkaz"/>
                 <w:rFonts w:cs="Times New Roman"/>
                 <w:b/>
                 <w:noProof/>
@@ -1791,7 +1791,7 @@
         </w:p>
         <w:p>
           <w:pPr>
-            <w:pStyle w:val="TOC1"/>
+            <w:pStyle w:val="Obsah1"/>
             <w:tabs>
               <w:tab w:val="left" w:pos="440"/>
               <w:tab w:val="right" w:leader="dot" w:pos="9016"/>
@@ -1804,7 +1804,7 @@
           <w:hyperlink w:anchor="_Toc58968268" w:history="1">
             <w:r>
               <w:rPr>
-                <w:rStyle w:val="Hyperlink"/>
+                <w:rStyle w:val="Hypertextovodkaz"/>
                 <w:b/>
                 <w:bCs/>
                 <w:noProof/>
@@ -1820,7 +1820,7 @@
             </w:r>
             <w:r>
               <w:rPr>
-                <w:rStyle w:val="Hyperlink"/>
+                <w:rStyle w:val="Hypertextovodkaz"/>
                 <w:b/>
                 <w:bCs/>
                 <w:noProof/>
@@ -1879,7 +1879,7 @@
         </w:p>
         <w:p>
           <w:pPr>
-            <w:pStyle w:val="TOC1"/>
+            <w:pStyle w:val="Obsah1"/>
             <w:tabs>
               <w:tab w:val="left" w:pos="440"/>
               <w:tab w:val="right" w:leader="dot" w:pos="9016"/>
@@ -1892,7 +1892,7 @@
           <w:hyperlink w:anchor="_Toc58968269" w:history="1">
             <w:r>
               <w:rPr>
-                <w:rStyle w:val="Hyperlink"/>
+                <w:rStyle w:val="Hypertextovodkaz"/>
                 <w:b/>
                 <w:bCs/>
                 <w:noProof/>
@@ -1908,7 +1908,7 @@
             </w:r>
             <w:r>
               <w:rPr>
-                <w:rStyle w:val="Hyperlink"/>
+                <w:rStyle w:val="Hypertextovodkaz"/>
                 <w:b/>
                 <w:bCs/>
                 <w:noProof/>
@@ -1967,7 +1967,7 @@
         </w:p>
         <w:p>
           <w:pPr>
-            <w:pStyle w:val="TOC1"/>
+            <w:pStyle w:val="Obsah1"/>
             <w:tabs>
               <w:tab w:val="left" w:pos="440"/>
               <w:tab w:val="right" w:leader="dot" w:pos="9016"/>
@@ -1980,7 +1980,7 @@
           <w:hyperlink w:anchor="_Toc58968270" w:history="1">
             <w:r>
               <w:rPr>
-                <w:rStyle w:val="Hyperlink"/>
+                <w:rStyle w:val="Hypertextovodkaz"/>
                 <w:b/>
                 <w:bCs/>
                 <w:noProof/>
@@ -1996,7 +1996,7 @@
             </w:r>
             <w:r>
               <w:rPr>
-                <w:rStyle w:val="Hyperlink"/>
+                <w:rStyle w:val="Hypertextovodkaz"/>
                 <w:b/>
                 <w:bCs/>
                 <w:noProof/>
@@ -2055,7 +2055,7 @@
         </w:p>
         <w:p>
           <w:pPr>
-            <w:pStyle w:val="TOC1"/>
+            <w:pStyle w:val="Obsah1"/>
             <w:tabs>
               <w:tab w:val="left" w:pos="440"/>
               <w:tab w:val="right" w:leader="dot" w:pos="9016"/>
@@ -2068,7 +2068,7 @@
           <w:hyperlink w:anchor="_Toc58968271" w:history="1">
             <w:r>
               <w:rPr>
-                <w:rStyle w:val="Hyperlink"/>
+                <w:rStyle w:val="Hypertextovodkaz"/>
                 <w:b/>
                 <w:bCs/>
                 <w:noProof/>
@@ -2084,7 +2084,7 @@
             </w:r>
             <w:r>
               <w:rPr>
-                <w:rStyle w:val="Hyperlink"/>
+                <w:rStyle w:val="Hypertextovodkaz"/>
                 <w:b/>
                 <w:bCs/>
                 <w:noProof/>
@@ -2143,7 +2143,7 @@
         </w:p>
         <w:p>
           <w:pPr>
-            <w:pStyle w:val="TOC1"/>
+            <w:pStyle w:val="Obsah1"/>
             <w:tabs>
               <w:tab w:val="left" w:pos="440"/>
               <w:tab w:val="right" w:leader="dot" w:pos="9016"/>
@@ -2156,7 +2156,7 @@
           <w:hyperlink w:anchor="_Toc58968272" w:history="1">
             <w:r>
               <w:rPr>
-                <w:rStyle w:val="Hyperlink"/>
+                <w:rStyle w:val="Hypertextovodkaz"/>
                 <w:b/>
                 <w:bCs/>
                 <w:noProof/>
@@ -2172,7 +2172,7 @@
             </w:r>
             <w:r>
               <w:rPr>
-                <w:rStyle w:val="Hyperlink"/>
+                <w:rStyle w:val="Hypertextovodkaz"/>
                 <w:b/>
                 <w:bCs/>
                 <w:noProof/>
@@ -2231,7 +2231,7 @@
         </w:p>
         <w:p>
           <w:pPr>
-            <w:pStyle w:val="TOC1"/>
+            <w:pStyle w:val="Obsah1"/>
             <w:tabs>
               <w:tab w:val="left" w:pos="440"/>
               <w:tab w:val="right" w:leader="dot" w:pos="9016"/>
@@ -2244,7 +2244,7 @@
           <w:hyperlink w:anchor="_Toc58968273" w:history="1">
             <w:r>
               <w:rPr>
-                <w:rStyle w:val="Hyperlink"/>
+                <w:rStyle w:val="Hypertextovodkaz"/>
                 <w:b/>
                 <w:bCs/>
                 <w:noProof/>
@@ -2260,7 +2260,7 @@
             </w:r>
             <w:r>
               <w:rPr>
-                <w:rStyle w:val="Hyperlink"/>
+                <w:rStyle w:val="Hypertextovodkaz"/>
                 <w:b/>
                 <w:bCs/>
                 <w:noProof/>
@@ -2319,7 +2319,7 @@
         </w:p>
         <w:p>
           <w:pPr>
-            <w:pStyle w:val="TOC1"/>
+            <w:pStyle w:val="Obsah1"/>
             <w:tabs>
               <w:tab w:val="left" w:pos="440"/>
               <w:tab w:val="right" w:leader="dot" w:pos="9016"/>
@@ -2332,7 +2332,7 @@
           <w:hyperlink w:anchor="_Toc58968274" w:history="1">
             <w:r>
               <w:rPr>
-                <w:rStyle w:val="Hyperlink"/>
+                <w:rStyle w:val="Hypertextovodkaz"/>
                 <w:b/>
                 <w:bCs/>
                 <w:noProof/>
@@ -2348,7 +2348,7 @@
             </w:r>
             <w:r>
               <w:rPr>
-                <w:rStyle w:val="Hyperlink"/>
+                <w:rStyle w:val="Hypertextovodkaz"/>
                 <w:b/>
                 <w:bCs/>
                 <w:noProof/>
@@ -2407,7 +2407,7 @@
         </w:p>
         <w:p>
           <w:pPr>
-            <w:pStyle w:val="TOC1"/>
+            <w:pStyle w:val="Obsah1"/>
             <w:tabs>
               <w:tab w:val="left" w:pos="440"/>
               <w:tab w:val="right" w:leader="dot" w:pos="9016"/>
@@ -2420,7 +2420,7 @@
           <w:hyperlink w:anchor="_Toc58968275" w:history="1">
             <w:r>
               <w:rPr>
-                <w:rStyle w:val="Hyperlink"/>
+                <w:rStyle w:val="Hypertextovodkaz"/>
                 <w:b/>
                 <w:bCs/>
                 <w:noProof/>
@@ -2436,7 +2436,7 @@
             </w:r>
             <w:r>
               <w:rPr>
-                <w:rStyle w:val="Hyperlink"/>
+                <w:rStyle w:val="Hypertextovodkaz"/>
                 <w:b/>
                 <w:bCs/>
                 <w:noProof/>
@@ -2495,7 +2495,7 @@
         </w:p>
         <w:p>
           <w:pPr>
-            <w:pStyle w:val="TOC2"/>
+            <w:pStyle w:val="Obsah2"/>
             <w:tabs>
               <w:tab w:val="left" w:pos="1100"/>
             </w:tabs>
@@ -2507,7 +2507,7 @@
           <w:hyperlink w:anchor="_Toc58968276" w:history="1">
             <w:r>
               <w:rPr>
-                <w:rStyle w:val="Hyperlink"/>
+                <w:rStyle w:val="Hypertextovodkaz"/>
                 <w:b/>
                 <w:bCs/>
                 <w:noProof/>
@@ -2523,7 +2523,7 @@
             </w:r>
             <w:r>
               <w:rPr>
-                <w:rStyle w:val="Hyperlink"/>
+                <w:rStyle w:val="Hypertextovodkaz"/>
                 <w:b/>
                 <w:bCs/>
                 <w:noProof/>
@@ -2582,7 +2582,7 @@
         </w:p>
         <w:p>
           <w:pPr>
-            <w:pStyle w:val="TOC1"/>
+            <w:pStyle w:val="Obsah1"/>
             <w:tabs>
               <w:tab w:val="left" w:pos="440"/>
               <w:tab w:val="right" w:leader="dot" w:pos="9016"/>
@@ -2595,7 +2595,7 @@
           <w:hyperlink w:anchor="_Toc58968277" w:history="1">
             <w:r>
               <w:rPr>
-                <w:rStyle w:val="Hyperlink"/>
+                <w:rStyle w:val="Hypertextovodkaz"/>
                 <w:b/>
                 <w:bCs/>
                 <w:noProof/>
@@ -2611,7 +2611,7 @@
             </w:r>
             <w:r>
               <w:rPr>
-                <w:rStyle w:val="Hyperlink"/>
+                <w:rStyle w:val="Hypertextovodkaz"/>
                 <w:b/>
                 <w:bCs/>
                 <w:noProof/>
@@ -2670,7 +2670,7 @@
         </w:p>
         <w:p>
           <w:pPr>
-            <w:pStyle w:val="TOC1"/>
+            <w:pStyle w:val="Obsah1"/>
             <w:tabs>
               <w:tab w:val="left" w:pos="660"/>
               <w:tab w:val="right" w:leader="dot" w:pos="9016"/>
@@ -2683,7 +2683,7 @@
           <w:hyperlink w:anchor="_Toc58968278" w:history="1">
             <w:r>
               <w:rPr>
-                <w:rStyle w:val="Hyperlink"/>
+                <w:rStyle w:val="Hypertextovodkaz"/>
                 <w:b/>
                 <w:bCs/>
                 <w:noProof/>
@@ -2699,7 +2699,7 @@
             </w:r>
             <w:r>
               <w:rPr>
-                <w:rStyle w:val="Hyperlink"/>
+                <w:rStyle w:val="Hypertextovodkaz"/>
                 <w:b/>
                 <w:bCs/>
                 <w:noProof/>
@@ -2758,7 +2758,7 @@
         </w:p>
         <w:p>
           <w:pPr>
-            <w:pStyle w:val="TOC2"/>
+            <w:pStyle w:val="Obsah2"/>
             <w:tabs>
               <w:tab w:val="left" w:pos="1100"/>
             </w:tabs>
@@ -2770,7 +2770,7 @@
           <w:hyperlink w:anchor="_Toc58968279" w:history="1">
             <w:r>
               <w:rPr>
-                <w:rStyle w:val="Hyperlink"/>
+                <w:rStyle w:val="Hypertextovodkaz"/>
                 <w:b/>
                 <w:bCs/>
                 <w:noProof/>
@@ -2786,7 +2786,7 @@
             </w:r>
             <w:r>
               <w:rPr>
-                <w:rStyle w:val="Hyperlink"/>
+                <w:rStyle w:val="Hypertextovodkaz"/>
                 <w:b/>
                 <w:bCs/>
                 <w:noProof/>
@@ -2845,7 +2845,7 @@
         </w:p>
         <w:p>
           <w:pPr>
-            <w:pStyle w:val="TOC2"/>
+            <w:pStyle w:val="Obsah2"/>
             <w:tabs>
               <w:tab w:val="left" w:pos="1100"/>
             </w:tabs>
@@ -2857,7 +2857,7 @@
           <w:hyperlink w:anchor="_Toc58968280" w:history="1">
             <w:r>
               <w:rPr>
-                <w:rStyle w:val="Hyperlink"/>
+                <w:rStyle w:val="Hypertextovodkaz"/>
                 <w:b/>
                 <w:bCs/>
                 <w:noProof/>
@@ -2873,7 +2873,7 @@
             </w:r>
             <w:r>
               <w:rPr>
-                <w:rStyle w:val="Hyperlink"/>
+                <w:rStyle w:val="Hypertextovodkaz"/>
                 <w:b/>
                 <w:bCs/>
                 <w:noProof/>
@@ -2932,7 +2932,7 @@
         </w:p>
         <w:p>
           <w:pPr>
-            <w:pStyle w:val="TOC1"/>
+            <w:pStyle w:val="Obsah1"/>
             <w:tabs>
               <w:tab w:val="left" w:pos="660"/>
               <w:tab w:val="right" w:leader="dot" w:pos="9016"/>
@@ -2945,7 +2945,7 @@
           <w:hyperlink w:anchor="_Toc58968281" w:history="1">
             <w:r>
               <w:rPr>
-                <w:rStyle w:val="Hyperlink"/>
+                <w:rStyle w:val="Hypertextovodkaz"/>
                 <w:b/>
                 <w:bCs/>
                 <w:noProof/>
@@ -2961,7 +2961,7 @@
             </w:r>
             <w:r>
               <w:rPr>
-                <w:rStyle w:val="Hyperlink"/>
+                <w:rStyle w:val="Hypertextovodkaz"/>
                 <w:b/>
                 <w:bCs/>
                 <w:noProof/>
@@ -3020,7 +3020,7 @@
         </w:p>
         <w:p>
           <w:pPr>
-            <w:pStyle w:val="TOC2"/>
+            <w:pStyle w:val="Obsah2"/>
             <w:tabs>
               <w:tab w:val="left" w:pos="1100"/>
             </w:tabs>
@@ -3032,7 +3032,7 @@
           <w:hyperlink w:anchor="_Toc58968282" w:history="1">
             <w:r>
               <w:rPr>
-                <w:rStyle w:val="Hyperlink"/>
+                <w:rStyle w:val="Hypertextovodkaz"/>
                 <w:b/>
                 <w:bCs/>
                 <w:noProof/>
@@ -3048,7 +3048,7 @@
             </w:r>
             <w:r>
               <w:rPr>
-                <w:rStyle w:val="Hyperlink"/>
+                <w:rStyle w:val="Hypertextovodkaz"/>
                 <w:b/>
                 <w:bCs/>
                 <w:noProof/>
@@ -3107,7 +3107,7 @@
         </w:p>
         <w:p>
           <w:pPr>
-            <w:pStyle w:val="TOC1"/>
+            <w:pStyle w:val="Obsah1"/>
             <w:tabs>
               <w:tab w:val="left" w:pos="660"/>
               <w:tab w:val="right" w:leader="dot" w:pos="9016"/>
@@ -3120,7 +3120,7 @@
           <w:hyperlink w:anchor="_Toc58968283" w:history="1">
             <w:r>
               <w:rPr>
-                <w:rStyle w:val="Hyperlink"/>
+                <w:rStyle w:val="Hypertextovodkaz"/>
                 <w:b/>
                 <w:bCs/>
                 <w:noProof/>
@@ -3136,7 +3136,7 @@
             </w:r>
             <w:r>
               <w:rPr>
-                <w:rStyle w:val="Hyperlink"/>
+                <w:rStyle w:val="Hypertextovodkaz"/>
                 <w:b/>
                 <w:bCs/>
                 <w:noProof/>
@@ -3195,7 +3195,7 @@
         </w:p>
         <w:p>
           <w:pPr>
-            <w:pStyle w:val="TOC1"/>
+            <w:pStyle w:val="Obsah1"/>
             <w:tabs>
               <w:tab w:val="right" w:leader="dot" w:pos="9016"/>
             </w:tabs>
@@ -3207,7 +3207,7 @@
           <w:hyperlink w:anchor="_Toc58968284" w:history="1">
             <w:r>
               <w:rPr>
-                <w:rStyle w:val="Hyperlink"/>
+                <w:rStyle w:val="Hypertextovodkaz"/>
                 <w:rFonts w:cs="Times New Roman"/>
                 <w:b/>
                 <w:noProof/>
@@ -3266,7 +3266,7 @@
         </w:p>
         <w:p>
           <w:pPr>
-            <w:pStyle w:val="TOC1"/>
+            <w:pStyle w:val="Obsah1"/>
             <w:tabs>
               <w:tab w:val="right" w:leader="dot" w:pos="9016"/>
             </w:tabs>
@@ -3278,7 +3278,7 @@
           <w:hyperlink w:anchor="_Toc58968285" w:history="1">
             <w:r>
               <w:rPr>
-                <w:rStyle w:val="Hyperlink"/>
+                <w:rStyle w:val="Hypertextovodkaz"/>
                 <w:rFonts w:cs="Times New Roman"/>
                 <w:b/>
                 <w:noProof/>
@@ -3337,7 +3337,7 @@
         </w:p>
         <w:p>
           <w:pPr>
-            <w:pStyle w:val="TOC1"/>
+            <w:pStyle w:val="Obsah1"/>
             <w:tabs>
               <w:tab w:val="right" w:leader="dot" w:pos="9016"/>
             </w:tabs>
@@ -3349,7 +3349,7 @@
           <w:hyperlink w:anchor="_Toc58968286" w:history="1">
             <w:r>
               <w:rPr>
-                <w:rStyle w:val="Hyperlink"/>
+                <w:rStyle w:val="Hypertextovodkaz"/>
                 <w:rFonts w:cs="Times New Roman"/>
                 <w:b/>
                 <w:noProof/>
@@ -3437,7 +3437,7 @@
     </w:p>
     <w:p>
       <w:pPr>
-        <w:pStyle w:val="TOCHeading"/>
+        <w:pStyle w:val="Nadpisobsahu"/>
       </w:pPr>
       <w:bookmarkStart w:id="0" w:name="_Toc20395513"/>
     </w:p>
@@ -3485,7 +3485,7 @@
     </w:p>
     <w:p>
       <w:pPr>
-        <w:pStyle w:val="Heading1"/>
+        <w:pStyle w:val="Nadpis1"/>
         <w:tabs>
           <w:tab w:val="left" w:pos="900"/>
         </w:tabs>
@@ -3543,7 +3543,7 @@
     </w:p>
     <w:p>
       <w:pPr>
-        <w:pStyle w:val="Heading1"/>
+        <w:pStyle w:val="Nadpis1"/>
         <w:numPr>
           <w:ilvl w:val="0"/>
           <w:numId w:val="49"/>
@@ -3704,12 +3704,30 @@
           <w:sz w:val="24"/>
           <w:szCs w:val="24"/>
         </w:rPr>
-        <w:t>It has to be noted that before coming up with our vision, we focused on the products name. We felt that it needs to be striking and that its domain should be available for us to buy, which we did straight-away. After some changes we ended up with Solvr.online.</w:t>
+        <w:t xml:space="preserve">It </w:t>
+      </w:r>
+      <w:proofErr w:type="gramStart"/>
+      <w:r>
+        <w:rPr>
+          <w:rFonts w:cs="Times New Roman"/>
+          <w:sz w:val="24"/>
+          <w:szCs w:val="24"/>
+        </w:rPr>
+        <w:t>has to</w:t>
+      </w:r>
+      <w:proofErr w:type="gramEnd"/>
+      <w:r>
+        <w:rPr>
+          <w:rFonts w:cs="Times New Roman"/>
+          <w:sz w:val="24"/>
+          <w:szCs w:val="24"/>
+        </w:rPr>
+        <w:t xml:space="preserve"> be noted that before coming up with our vision, we focused on the products name. We felt that it needs to be striking and that its domain should be available for us to buy, which we did straight-away. After some changes we ended up with Solvr.online.</w:t>
       </w:r>
     </w:p>
     <w:p>
       <w:pPr>
-        <w:pStyle w:val="Heading1"/>
+        <w:pStyle w:val="Nadpis1"/>
         <w:numPr>
           <w:ilvl w:val="0"/>
           <w:numId w:val="49"/>
@@ -3997,7 +4015,7 @@
     </w:p>
     <w:p>
       <w:pPr>
-        <w:pStyle w:val="Heading1"/>
+        <w:pStyle w:val="Nadpis1"/>
         <w:numPr>
           <w:ilvl w:val="0"/>
           <w:numId w:val="49"/>
@@ -4023,7 +4041,7 @@
     </w:p>
     <w:p>
       <w:pPr>
-        <w:pStyle w:val="Heading1"/>
+        <w:pStyle w:val="Nadpis1"/>
         <w:numPr>
           <w:ilvl w:val="0"/>
           <w:numId w:val="49"/>
@@ -4049,7 +4067,7 @@
     </w:p>
     <w:p>
       <w:pPr>
-        <w:pStyle w:val="Heading1"/>
+        <w:pStyle w:val="Nadpis1"/>
         <w:numPr>
           <w:ilvl w:val="0"/>
           <w:numId w:val="49"/>
@@ -4084,7 +4102,245 @@
     </w:p>
     <w:p>
       <w:pPr>
-        <w:pStyle w:val="Heading1"/>
+        <w:ind w:firstLine="360"/>
+        <w:rPr>
+          <w:rFonts w:cs="Times New Roman"/>
+          <w:sz w:val="24"/>
+          <w:szCs w:val="24"/>
+        </w:rPr>
+      </w:pPr>
+      <w:proofErr w:type="gramStart"/>
+      <w:r>
+        <w:rPr>
+          <w:rFonts w:cs="Times New Roman"/>
+          <w:sz w:val="24"/>
+          <w:szCs w:val="24"/>
+        </w:rPr>
+        <w:t>In order to</w:t>
+      </w:r>
+      <w:proofErr w:type="gramEnd"/>
+      <w:r>
+        <w:rPr>
+          <w:rFonts w:cs="Times New Roman"/>
+          <w:sz w:val="24"/>
+          <w:szCs w:val="24"/>
+        </w:rPr>
+        <w:t xml:space="preserve"> develop a system or a product, one has to look at the way the entire development process will look like. How will he ensure that the system will not have to be remade in the middle of the development process and ultimately how will he meet customer’s deadlines &amp; expectations.              There are two main approaches: a more traditional, plan-driven development &amp; more dynamic, agile development. The choice often depends on the internal circumstances (such as budget, team size, time to market, security, and reliability of the product, which can be crucial for a government system, etc.). </w:t>
+      </w:r>
+    </w:p>
+    <w:p>
+      <w:pPr>
+        <w:ind w:firstLine="360"/>
+        <w:rPr>
+          <w:rFonts w:cs="Times New Roman"/>
+          <w:sz w:val="24"/>
+          <w:szCs w:val="24"/>
+        </w:rPr>
+      </w:pPr>
+      <w:r>
+        <w:rPr>
+          <w:rFonts w:cs="Times New Roman"/>
+          <w:sz w:val="24"/>
+          <w:szCs w:val="24"/>
+        </w:rPr>
+        <w:t xml:space="preserve">It </w:t>
+      </w:r>
+      <w:proofErr w:type="gramStart"/>
+      <w:r>
+        <w:rPr>
+          <w:rFonts w:cs="Times New Roman"/>
+          <w:sz w:val="24"/>
+          <w:szCs w:val="24"/>
+        </w:rPr>
+        <w:t>has to</w:t>
+      </w:r>
+      <w:proofErr w:type="gramEnd"/>
+      <w:r>
+        <w:rPr>
+          <w:rFonts w:cs="Times New Roman"/>
+          <w:sz w:val="24"/>
+          <w:szCs w:val="24"/>
+        </w:rPr>
+        <w:t xml:space="preserve"> be noted that both methodologies have one common attribute – they are both </w:t>
+      </w:r>
+      <w:r>
+        <w:rPr>
+          <w:rFonts w:cs="Times New Roman"/>
+          <w:sz w:val="24"/>
+          <w:szCs w:val="24"/>
+        </w:rPr>
+        <w:t>iterative</w:t>
+      </w:r>
+      <w:r>
+        <w:rPr>
+          <w:rFonts w:cs="Times New Roman"/>
+          <w:sz w:val="24"/>
+          <w:szCs w:val="24"/>
+        </w:rPr>
+        <w:t xml:space="preserve"> – meaning that the development process is split into even parts, each building on the previous with an option to change more dynamically. This concept is called “incremental development”. </w:t>
+      </w:r>
+    </w:p>
+    <w:p>
+      <w:pPr>
+        <w:ind w:firstLine="360"/>
+        <w:rPr>
+          <w:rFonts w:cs="Times New Roman"/>
+          <w:sz w:val="24"/>
+          <w:szCs w:val="24"/>
+        </w:rPr>
+      </w:pPr>
+      <w:r>
+        <w:rPr>
+          <w:rFonts w:cs="Times New Roman"/>
+          <w:sz w:val="24"/>
+          <w:szCs w:val="24"/>
+        </w:rPr>
+        <w:t>Plan-driven development tries to eliminate all the uncertainty and risks as early as possible. Overall, the process is very predictive, as well as thoroughly documented, meaning that it is quite formal and does not leave much space to change requirements. The process is what matters the most.  This development method is based around development stages, with each having a certain output at its end. The most prominent plan-driven development framework is Unified process (UP).</w:t>
+      </w:r>
+    </w:p>
+    <w:p>
+      <w:pPr>
+        <w:ind w:firstLine="360"/>
+        <w:rPr>
+          <w:rFonts w:cs="Times New Roman"/>
+          <w:sz w:val="24"/>
+          <w:szCs w:val="24"/>
+        </w:rPr>
+      </w:pPr>
+      <w:r>
+        <w:rPr>
+          <w:rFonts w:cs="Times New Roman"/>
+          <w:sz w:val="24"/>
+          <w:szCs w:val="24"/>
+        </w:rPr>
+        <w:t xml:space="preserve">On the other hand, agile development is, as the name suggests, much more about agility and dynamicity. It tries not to predict as much, but rather adapt to change, because it assumes, we cannot get things right up front. In contrast to plan-driven, it is all about the value, not so much the process. The formality is also much lower, meaning the number of ceremonies is lowered to a minimum. What matters is teamwork, strong collaboration with customer and flexibility. </w:t>
+      </w:r>
+    </w:p>
+    <w:p>
+      <w:pPr>
+        <w:ind w:firstLine="360"/>
+        <w:rPr>
+          <w:rFonts w:cs="Times New Roman"/>
+          <w:sz w:val="24"/>
+          <w:szCs w:val="24"/>
+        </w:rPr>
+      </w:pPr>
+      <w:r>
+        <w:rPr>
+          <w:rFonts w:cs="Times New Roman"/>
+          <w:sz w:val="24"/>
+          <w:szCs w:val="24"/>
+        </w:rPr>
+        <w:t xml:space="preserve">Agile has many frameworks which are used all over the world. The ones that we will focus on are Scrum, Kanban &amp; Extreme programming (XP).  Scrum puts more focus on its artifacts and </w:t>
+      </w:r>
+      <w:r>
+        <w:rPr>
+          <w:rFonts w:cs="Times New Roman"/>
+          <w:sz w:val="24"/>
+          <w:szCs w:val="24"/>
+        </w:rPr>
+        <w:t>ceremonies</w:t>
+      </w:r>
+      <w:r>
+        <w:rPr>
+          <w:rFonts w:cs="Times New Roman"/>
+          <w:sz w:val="24"/>
+          <w:szCs w:val="24"/>
+        </w:rPr>
+        <w:t xml:space="preserve">. Development team uses artifacts such as product backlog, with user stories to be </w:t>
+      </w:r>
+      <w:r>
+        <w:rPr>
+          <w:rFonts w:cs="Times New Roman"/>
+          <w:sz w:val="24"/>
+          <w:szCs w:val="24"/>
+        </w:rPr>
+        <w:t>implemented</w:t>
+      </w:r>
+      <w:r>
+        <w:rPr>
+          <w:rFonts w:cs="Times New Roman"/>
+          <w:sz w:val="24"/>
+          <w:szCs w:val="24"/>
+        </w:rPr>
+        <w:t>, sprint backlog with user stories for a specific sprint (iteration).  Scrum also has three for-mal roles (scrum master, product owner, development team), whereas Kanban has none. Kanban also omits most of the Scrum ceremonies and focuses purely on visualizing work on its Kanban board.</w:t>
+      </w:r>
+    </w:p>
+    <w:p>
+      <w:pPr>
+        <w:ind w:firstLine="360"/>
+        <w:rPr>
+          <w:rFonts w:cs="Times New Roman"/>
+          <w:sz w:val="24"/>
+          <w:szCs w:val="24"/>
+        </w:rPr>
+      </w:pPr>
+      <w:r>
+        <w:rPr>
+          <w:rFonts w:cs="Times New Roman"/>
+          <w:sz w:val="24"/>
+          <w:szCs w:val="24"/>
+        </w:rPr>
+        <w:t>XP is the only purely software development framework. It is described in its four values – communication, simplicity, courage and feedback and it has twelve principles. In short, it focuses on frequent releases, programming features only needed at each moment, coding in pairs and constant refactoring.</w:t>
+      </w:r>
+    </w:p>
+    <w:p>
+      <w:pPr>
+        <w:ind w:firstLine="360"/>
+        <w:rPr>
+          <w:rFonts w:cs="Times New Roman"/>
+          <w:sz w:val="24"/>
+          <w:szCs w:val="24"/>
+        </w:rPr>
+      </w:pPr>
+      <w:r>
+        <w:rPr>
+          <w:rFonts w:cs="Times New Roman"/>
+          <w:sz w:val="24"/>
+          <w:szCs w:val="24"/>
+        </w:rPr>
+        <w:lastRenderedPageBreak/>
+        <w:t>Looking back, we started of by following purely XP practices. It took us few days to get accustomed to their “extremeness”. After sprint 1, we chose to follow Scrum, whilst borrowing some of the attributes from XP, we thought will help our development process. In the end, the formal structure of the project was shaped by Scrum, but the coding itself by the coding principles of XP.</w:t>
+      </w:r>
+    </w:p>
+    <w:p>
+      <w:pPr>
+        <w:ind w:firstLine="360"/>
+        <w:rPr>
+          <w:rFonts w:cs="Times New Roman"/>
+          <w:sz w:val="24"/>
+          <w:szCs w:val="24"/>
+        </w:rPr>
+      </w:pPr>
+      <w:r>
+        <w:rPr>
+          <w:rFonts w:cs="Times New Roman"/>
+          <w:sz w:val="24"/>
+          <w:szCs w:val="24"/>
+        </w:rPr>
+        <w:t>From our experience, if we are to compare unified process used in previous semesters com-pared to frameworks used in the project, the biggest difference could be felt at the start of the project. We were not spending considerable amounts of time on planning. We have assessed potential risks and worked up some crucial artifacts, but most of our time was spent on the actual development. Difference was also felt on daily meetings, called “daily stand-up” in Scrum terms, which were much briefer than previously. We discussed purely issues at hand and tried to minimize attempts at predicting future.</w:t>
+      </w:r>
+    </w:p>
+    <w:p>
+      <w:pPr>
+        <w:rPr>
+          <w:rFonts w:cs="Times New Roman"/>
+          <w:sz w:val="24"/>
+          <w:szCs w:val="24"/>
+        </w:rPr>
+      </w:pPr>
+      <w:r>
+        <w:rPr>
+          <w:rFonts w:cs="Times New Roman"/>
+          <w:sz w:val="24"/>
+          <w:szCs w:val="24"/>
+        </w:rPr>
+        <w:t>ADD SOME MORE EXAMPLES?</w:t>
+      </w:r>
+    </w:p>
+    <w:p>
+      <w:pPr>
+        <w:pStyle w:val="Nadpis1"/>
         <w:numPr>
           <w:ilvl w:val="0"/>
           <w:numId w:val="49"/>
@@ -4110,7 +4366,7 @@
     </w:p>
     <w:p>
       <w:pPr>
-        <w:pStyle w:val="Heading1"/>
+        <w:pStyle w:val="Nadpis1"/>
         <w:numPr>
           <w:ilvl w:val="0"/>
           <w:numId w:val="49"/>
@@ -4153,23 +4409,25 @@
           <w:sz w:val="24"/>
           <w:szCs w:val="24"/>
         </w:rPr>
-        <w:t xml:space="preserve">When we had finished with defining almost all user </w:t>
-      </w:r>
+        <w:t xml:space="preserve">When we had finished with defining almost all user stories, we had to prioritize them, </w:t>
+      </w:r>
+      <w:proofErr w:type="gramStart"/>
       <w:r>
         <w:rPr>
           <w:rFonts w:cs="Times New Roman"/>
           <w:sz w:val="24"/>
           <w:szCs w:val="24"/>
         </w:rPr>
-        <w:t>stories,</w:t>
-      </w:r>
+        <w:t>in order to</w:t>
+      </w:r>
+      <w:proofErr w:type="gramEnd"/>
       <w:r>
         <w:rPr>
           <w:rFonts w:cs="Times New Roman"/>
           <w:sz w:val="24"/>
           <w:szCs w:val="24"/>
         </w:rPr>
-        <w:t xml:space="preserve"> we had to prioritize them, in order to start with the most important ones. During this process we followed Kniberg, who suggested using value (from 0 to 99 in our case) instead of priority, where the priority number one is the most crucial. By that, we gave our two core user stories the highest value 99 and 90 and other user stories we evaluated from 0 by tens (10, 20, 30...). When we have added a new user story, we could then easily place it in the middle of two different values, so we did not have user stories with the same value.</w:t>
+        <w:t xml:space="preserve"> start with the most important ones. During this process we followed Kniberg, who suggested using value (from 0 to 99 in our case) instead of priority, where the priority number one is the most crucial. By that, we gave our two core user stories the highest value 99 and 90 and other user stories we evaluated from 0 by tens (10, 20, 30...). When we have added a new user story, we could then easily place it in the middle of two different values, so we did not have user stories with the same value.</w:t>
       </w:r>
     </w:p>
     <w:p>
@@ -4191,39 +4449,43 @@
           <w:sz w:val="24"/>
           <w:szCs w:val="24"/>
         </w:rPr>
-        <w:t xml:space="preserve">Before each sprint, on a sprint planning meeting, we picked the user stories with the highest value and the process of estimation started. We thought about tasks it will include and then we used the Fibonacci numbers to estimate them. We used a breakdown and calculation method when we ended up with a user story with value higher than 21, we split it into two different stories. It was very difficult for us to estimate the first sprint, therefore we eyeballed it and ended up with a sprint velocity of 26. On the sprint retrospective we agreed that we finished </w:t>
-      </w:r>
+        <w:t xml:space="preserve">Before each sprint, on a sprint planning meeting, we picked the user stories with the highest value and the process of estimation started. We thought about tasks it will include and then we used the Fibonacci numbers to estimate them. We used a breakdown and calculation method when we ended up with a user story with value higher than 21, we split it into two different stories. It was </w:t>
+      </w:r>
+      <w:proofErr w:type="gramStart"/>
       <w:r>
         <w:rPr>
           <w:rFonts w:cs="Times New Roman"/>
           <w:sz w:val="24"/>
           <w:szCs w:val="24"/>
         </w:rPr>
-        <w:t>everything but</w:t>
-      </w:r>
+        <w:t>very difficult</w:t>
+      </w:r>
+      <w:proofErr w:type="gramEnd"/>
       <w:r>
         <w:rPr>
           <w:rFonts w:cs="Times New Roman"/>
           <w:sz w:val="24"/>
           <w:szCs w:val="24"/>
         </w:rPr>
-        <w:t xml:space="preserve"> did not have time to implement a new user story. On the other hand, we wanted to challenge ourselves, thus for next sprints we used an analogy planning method and planned the entire sprint with very similar, but slightly higher velocity (sprint 2 - 29, sprint 3 - 32, sprint 4 - 36). As you can </w:t>
-      </w:r>
+        <w:t xml:space="preserve"> for us to estimate the first sprint, therefore we eyeballed it and ended up with a sprint velocity of 26. On the sprint retrospective we agreed that we finished everything but did not have time to implement a new user story. On the other hand, we wanted to challenge ourselves, thus for next sprints we used an analogy planning method and planned the entire sprint with </w:t>
+      </w:r>
+      <w:proofErr w:type="gramStart"/>
       <w:r>
         <w:rPr>
           <w:rFonts w:cs="Times New Roman"/>
           <w:sz w:val="24"/>
           <w:szCs w:val="24"/>
         </w:rPr>
-        <w:t>see,</w:t>
-      </w:r>
+        <w:t>very similar</w:t>
+      </w:r>
+      <w:proofErr w:type="gramEnd"/>
       <w:r>
         <w:rPr>
           <w:rFonts w:cs="Times New Roman"/>
           <w:sz w:val="24"/>
           <w:szCs w:val="24"/>
         </w:rPr>
-        <w:t xml:space="preserve"> we increased the velocity by ten between sprint 1 and sprint 4, which was caused by changing the overall architecture in sprint 4.  Unfortunately, we did not play planning poker, because as we mentioned above, we got rid of epics and during estimation we all had similar opinions. </w:t>
+        <w:t xml:space="preserve">, but slightly higher velocity (sprint 2 - 29, sprint 3 - 32, sprint 4 - 36). As you can see, we increased the velocity by ten between sprint 1 and sprint 4, which was caused by changing the overall architecture in sprint 4.  Unfortunately, we did not play planning poker, because as we mentioned above, we got rid of epics and during estimation we all had similar opinions. </w:t>
       </w:r>
     </w:p>
     <w:p>
@@ -4245,12 +4507,13 @@
           <w:sz w:val="24"/>
           <w:szCs w:val="24"/>
         </w:rPr>
+        <w:lastRenderedPageBreak/>
         <w:t>At the end of the project, we had also in mind what would be the next features we would like to implement. For next releases we would add:</w:t>
       </w:r>
     </w:p>
     <w:p>
       <w:pPr>
-        <w:pStyle w:val="ListParagraph"/>
+        <w:pStyle w:val="Odstavecseseznamem"/>
         <w:numPr>
           <w:ilvl w:val="0"/>
           <w:numId w:val="50"/>
@@ -4272,23 +4535,7 @@
           <w:sz w:val="24"/>
           <w:szCs w:val="24"/>
         </w:rPr>
-        <w:t xml:space="preserve">payments and other </w:t>
-      </w:r>
-      <w:r>
-        <w:rPr>
-          <w:rFonts w:cs="Times New Roman"/>
-          <w:sz w:val="24"/>
-          <w:szCs w:val="24"/>
-        </w:rPr>
-        <w:t>third-party</w:t>
-      </w:r>
-      <w:r>
-        <w:rPr>
-          <w:rFonts w:cs="Times New Roman"/>
-          <w:sz w:val="24"/>
-          <w:szCs w:val="24"/>
-        </w:rPr>
-        <w:t xml:space="preserve"> </w:t>
+        <w:t xml:space="preserve">payments and other third-party </w:t>
       </w:r>
       <w:r>
         <w:rPr>
@@ -4309,7 +4556,7 @@
     </w:p>
     <w:p>
       <w:pPr>
-        <w:pStyle w:val="ListParagraph"/>
+        <w:pStyle w:val="Odstavecseseznamem"/>
         <w:numPr>
           <w:ilvl w:val="0"/>
           <w:numId w:val="50"/>
@@ -4331,13 +4578,12 @@
           <w:sz w:val="24"/>
           <w:szCs w:val="24"/>
         </w:rPr>
-        <w:lastRenderedPageBreak/>
         <w:t>forum page,</w:t>
       </w:r>
     </w:p>
     <w:p>
       <w:pPr>
-        <w:pStyle w:val="ListParagraph"/>
+        <w:pStyle w:val="Odstavecseseznamem"/>
         <w:numPr>
           <w:ilvl w:val="0"/>
           <w:numId w:val="50"/>
@@ -4437,7 +4683,7 @@
     </w:p>
     <w:p>
       <w:pPr>
-        <w:pStyle w:val="Caption"/>
+        <w:pStyle w:val="Titulek"/>
         <w:jc w:val="both"/>
         <w:rPr>
           <w:rFonts w:cs="Times New Roman"/>
@@ -4472,7 +4718,7 @@
     </w:p>
     <w:p>
       <w:pPr>
-        <w:pStyle w:val="Heading1"/>
+        <w:pStyle w:val="Nadpis1"/>
         <w:numPr>
           <w:ilvl w:val="0"/>
           <w:numId w:val="49"/>
@@ -4516,7 +4762,7 @@
     </w:p>
     <w:p>
       <w:pPr>
-        <w:pStyle w:val="Heading2"/>
+        <w:pStyle w:val="Nadpis2"/>
         <w:numPr>
           <w:ilvl w:val="1"/>
           <w:numId w:val="49"/>
@@ -4571,7 +4817,7 @@
     </w:p>
     <w:p>
       <w:pPr>
-        <w:pStyle w:val="Heading1"/>
+        <w:pStyle w:val="Nadpis1"/>
         <w:numPr>
           <w:ilvl w:val="0"/>
           <w:numId w:val="49"/>
@@ -4731,6 +4977,7 @@
           <w:sz w:val="24"/>
           <w:szCs w:val="24"/>
         </w:rPr>
+        <w:lastRenderedPageBreak/>
         <w:tab/>
       </w:r>
       <w:r>
@@ -4739,16 +4986,43 @@
           <w:sz w:val="24"/>
           <w:szCs w:val="24"/>
         </w:rPr>
-        <w:t xml:space="preserve">The top three risks are very connected to each other, because we were using completely new methodology, which is different from plan-driven, and our planning was divided </w:t>
-      </w:r>
+        <w:t xml:space="preserve">The top three risks are very connected to each other, because we were using completely new methodology, which is different from plan-driven, and our planning was divided to sprints. From beginning it was </w:t>
+      </w:r>
+      <w:proofErr w:type="gramStart"/>
       <w:r>
         <w:rPr>
           <w:rFonts w:cs="Times New Roman"/>
           <w:sz w:val="24"/>
           <w:szCs w:val="24"/>
         </w:rPr>
-        <w:lastRenderedPageBreak/>
-        <w:t>to sprints. From beginning it was very difficult to estimate, therefore the high probability and impact. Even though, there is a corona pandemic, we set the impact to very low, as we already worked in a situation like this in our previous project. We think that this is even a good experience to the future as well, because we could try how is it to work only online, instead to face it our jobs for the first time. Last two risks are brought from last project, where we also encounter</w:t>
+        <w:t>very difficult</w:t>
+      </w:r>
+      <w:proofErr w:type="gramEnd"/>
+      <w:r>
+        <w:rPr>
+          <w:rFonts w:cs="Times New Roman"/>
+          <w:sz w:val="24"/>
+          <w:szCs w:val="24"/>
+        </w:rPr>
+        <w:t xml:space="preserve"> to estimate, therefore the high probability and impact. Even though, there is a corona pandemic, we set the impact to </w:t>
+      </w:r>
+      <w:proofErr w:type="gramStart"/>
+      <w:r>
+        <w:rPr>
+          <w:rFonts w:cs="Times New Roman"/>
+          <w:sz w:val="24"/>
+          <w:szCs w:val="24"/>
+        </w:rPr>
+        <w:t>very low</w:t>
+      </w:r>
+      <w:proofErr w:type="gramEnd"/>
+      <w:r>
+        <w:rPr>
+          <w:rFonts w:cs="Times New Roman"/>
+          <w:sz w:val="24"/>
+          <w:szCs w:val="24"/>
+        </w:rPr>
+        <w:t>, as we already worked in a situation like this in our previous project. We think that this is even a good experience to the future as well, because we could try how is it to work only online, instead to face it our jobs for the first time. Last two risks are brought from last project, where we also encounter</w:t>
       </w:r>
       <w:r>
         <w:rPr>
@@ -4761,7 +5035,7 @@
     </w:p>
     <w:p>
       <w:pPr>
-        <w:pStyle w:val="Caption"/>
+        <w:pStyle w:val="Titulek"/>
         <w:keepNext/>
       </w:pPr>
       <w:r>
@@ -4791,7 +5065,7 @@
     </w:p>
     <w:tbl>
       <w:tblPr>
-        <w:tblStyle w:val="TableGrid"/>
+        <w:tblStyle w:val="Mkatabulky"/>
         <w:tblW w:w="8635" w:type="dxa"/>
         <w:tblInd w:w="108" w:type="dxa"/>
         <w:tblLook w:val="04A0" w:firstRow="1" w:lastRow="0" w:firstColumn="1" w:lastColumn="0" w:noHBand="0" w:noVBand="1"/>
@@ -5947,7 +6221,7 @@
     </w:p>
     <w:p>
       <w:pPr>
-        <w:pStyle w:val="Caption"/>
+        <w:pStyle w:val="Titulek"/>
         <w:keepNext/>
       </w:pPr>
       <w:r>
@@ -5977,7 +6251,7 @@
     </w:p>
     <w:tbl>
       <w:tblPr>
-        <w:tblStyle w:val="TableGrid"/>
+        <w:tblStyle w:val="Mkatabulky"/>
         <w:tblW w:w="0" w:type="auto"/>
         <w:tblLook w:val="04A0" w:firstRow="1" w:lastRow="0" w:firstColumn="1" w:lastColumn="0" w:noHBand="0" w:noVBand="1"/>
       </w:tblPr>
@@ -6160,6 +6434,7 @@
               <w:rPr>
                 <w:rFonts w:cs="Times New Roman"/>
               </w:rPr>
+              <w:lastRenderedPageBreak/>
               <w:t>Illnesses</w:t>
             </w:r>
           </w:p>
@@ -6176,11 +6451,19 @@
                 <w:rFonts w:cs="Times New Roman"/>
               </w:rPr>
             </w:pPr>
+            <w:proofErr w:type="gramStart"/>
             <w:r>
               <w:rPr>
                 <w:rFonts w:cs="Times New Roman"/>
               </w:rPr>
-              <w:t xml:space="preserve">very low impact other members substituted </w:t>
+              <w:t>very low</w:t>
+            </w:r>
+            <w:proofErr w:type="gramEnd"/>
+            <w:r>
+              <w:rPr>
+                <w:rFonts w:cs="Times New Roman"/>
+              </w:rPr>
+              <w:t xml:space="preserve"> impact other members substituted </w:t>
             </w:r>
           </w:p>
         </w:tc>
@@ -6233,21 +6516,20 @@
     </w:tbl>
     <w:p>
       <w:pPr>
-        <w:pStyle w:val="ListBullet"/>
+        <w:pStyle w:val="Seznamsodrkami"/>
         <w:numPr>
           <w:ilvl w:val="0"/>
           <w:numId w:val="0"/>
         </w:numPr>
       </w:pPr>
       <w:r>
-        <w:lastRenderedPageBreak/>
         <w:tab/>
         <w:t xml:space="preserve"> </w:t>
       </w:r>
     </w:p>
     <w:p>
       <w:pPr>
-        <w:pStyle w:val="ListBullet"/>
+        <w:pStyle w:val="Seznamsodrkami"/>
         <w:numPr>
           <w:ilvl w:val="0"/>
           <w:numId w:val="0"/>
@@ -6256,7 +6538,7 @@
     </w:p>
     <w:p>
       <w:pPr>
-        <w:pStyle w:val="Heading1"/>
+        <w:pStyle w:val="Nadpis1"/>
         <w:numPr>
           <w:ilvl w:val="0"/>
           <w:numId w:val="49"/>
@@ -6292,7 +6574,7 @@
     </w:p>
     <w:p>
       <w:pPr>
-        <w:pStyle w:val="Heading2"/>
+        <w:pStyle w:val="Nadpis2"/>
         <w:numPr>
           <w:ilvl w:val="1"/>
           <w:numId w:val="49"/>
@@ -6323,7 +6605,7 @@
     </w:p>
     <w:p>
       <w:pPr>
-        <w:pStyle w:val="Heading2"/>
+        <w:pStyle w:val="Nadpis2"/>
         <w:numPr>
           <w:ilvl w:val="1"/>
           <w:numId w:val="49"/>
@@ -6354,7 +6636,7 @@
     </w:p>
     <w:p>
       <w:pPr>
-        <w:pStyle w:val="Heading1"/>
+        <w:pStyle w:val="Nadpis1"/>
         <w:numPr>
           <w:ilvl w:val="0"/>
           <w:numId w:val="49"/>
@@ -6381,7 +6663,7 @@
     </w:p>
     <w:p>
       <w:pPr>
-        <w:pStyle w:val="Heading2"/>
+        <w:pStyle w:val="Nadpis2"/>
         <w:numPr>
           <w:ilvl w:val="1"/>
           <w:numId w:val="49"/>
@@ -6412,7 +6694,7 @@
     </w:p>
     <w:p>
       <w:pPr>
-        <w:pStyle w:val="Heading1"/>
+        <w:pStyle w:val="Nadpis1"/>
         <w:numPr>
           <w:ilvl w:val="0"/>
           <w:numId w:val="49"/>
@@ -6439,7 +6721,7 @@
     </w:p>
     <w:p>
       <w:pPr>
-        <w:pStyle w:val="Heading1"/>
+        <w:pStyle w:val="Nadpis1"/>
         <w:tabs>
           <w:tab w:val="left" w:pos="900"/>
         </w:tabs>
@@ -6465,7 +6747,7 @@
     </w:p>
     <w:p>
       <w:pPr>
-        <w:pStyle w:val="Heading1"/>
+        <w:pStyle w:val="Nadpis1"/>
         <w:tabs>
           <w:tab w:val="left" w:pos="900"/>
         </w:tabs>
@@ -6490,8 +6772,28 @@
       <w:bookmarkEnd w:id="19"/>
     </w:p>
     <w:p>
-      <w:pPr>
-        <w:pStyle w:val="Heading1"/>
+      <w:r>
+        <w:t>https://www.productplan.com/glossary/product-vision/</w:t>
+      </w:r>
+    </w:p>
+    <w:p>
+      <w:r>
+        <w:t>https://www.bmc.com/blogs/scrum-vs-kanban/</w:t>
+      </w:r>
+    </w:p>
+    <w:p>
+      <w:r>
+        <w:t>https://www.visual-paradigm.com/guide/software-development-process/agile-vs-waterfall/</w:t>
+      </w:r>
+    </w:p>
+    <w:p>
+      <w:r>
+        <w:t>https://en.wikipedia.org/wiki/Extreme_programming</w:t>
+      </w:r>
+    </w:p>
+    <w:p>
+      <w:pPr>
+        <w:pStyle w:val="Nadpis1"/>
         <w:tabs>
           <w:tab w:val="left" w:pos="900"/>
         </w:tabs>
@@ -6638,7 +6940,7 @@
 <w:ftr xmlns:wpc="http://schemas.microsoft.com/office/word/2010/wordprocessingCanvas" xmlns:cx="http://schemas.microsoft.com/office/drawing/2014/chartex" xmlns:cx1="http://schemas.microsoft.com/office/drawing/2015/9/8/chartex" xmlns:cx2="http://schemas.microsoft.com/office/drawing/2015/10/21/chartex" xmlns:cx3="http://schemas.microsoft.com/office/drawing/2016/5/9/chartex" xmlns:cx4="http://schemas.microsoft.com/office/drawing/2016/5/10/chartex" xmlns:cx5="http://schemas.microsoft.com/office/drawing/2016/5/11/chartex" xmlns:cx6="http://schemas.microsoft.com/office/drawing/2016/5/12/chartex" xmlns:cx7="http://schemas.microsoft.com/office/drawing/2016/5/13/chartex" xmlns:cx8="http://schemas.microsoft.com/office/drawing/2016/5/14/chartex" xmlns:mc="http://schemas.openxmlformats.org/markup-compatibility/2006" xmlns:aink="http://schemas.microsoft.com/office/drawing/2016/ink" xmlns:am3d="http://schemas.microsoft.com/office/drawing/2017/model3d" xmlns:o="urn:schemas-microsoft-com:office:office" xmlns:r="http://schemas.openxmlformats.org/officeDocument/2006/relationships" xmlns:m="http://schemas.openxmlformats.org/officeDocument/2006/math" xmlns:v="urn:schemas-microsoft-com:vml" xmlns:wp14="http://schemas.microsoft.com/office/word/2010/wordprocessingDrawing" xmlns:wp="http://schemas.openxmlformats.org/drawingml/2006/wordprocessingDrawing" xmlns:w10="urn:schemas-microsoft-com:office:word" xmlns:w="http://schemas.openxmlformats.org/wordprocessingml/2006/main" xmlns:w14="http://schemas.microsoft.com/office/word/2010/wordml" xmlns:w15="http://schemas.microsoft.com/office/word/2012/wordml" xmlns:w16cex="http://schemas.microsoft.com/office/word/2018/wordml/cex" xmlns:w16cid="http://schemas.microsoft.com/office/word/2016/wordml/cid" xmlns:w16="http://schemas.microsoft.com/office/word/2018/wordml" xmlns:w16se="http://schemas.microsoft.com/office/word/2015/wordml/symex" xmlns:wpg="http://schemas.microsoft.com/office/word/2010/wordprocessingGroup" xmlns:wpi="http://schemas.microsoft.com/office/word/2010/wordprocessingInk" xmlns:wne="http://schemas.microsoft.com/office/word/2006/wordml" xmlns:wps="http://schemas.microsoft.com/office/word/2010/wordprocessingShape" mc:Ignorable="w14 w15 w16se w16cid w16 w16cex wp14">
   <w:p>
     <w:pPr>
-      <w:pStyle w:val="Footer"/>
+      <w:pStyle w:val="Zpat"/>
     </w:pPr>
   </w:p>
 </w:ftr>
@@ -6662,7 +6964,7 @@
     <w:sdtContent>
       <w:p>
         <w:pPr>
-          <w:pStyle w:val="Footer"/>
+          <w:pStyle w:val="Zpat"/>
           <w:jc w:val="right"/>
         </w:pPr>
         <w:r>
@@ -6691,7 +6993,7 @@
   </w:sdt>
   <w:p>
     <w:pPr>
-      <w:pStyle w:val="Footer"/>
+      <w:pStyle w:val="Zpat"/>
     </w:pPr>
   </w:p>
 </w:ftr>
@@ -6738,7 +7040,7 @@
     <w:lvl w:ilvl="0">
       <w:start w:val="1"/>
       <w:numFmt w:val="bullet"/>
-      <w:pStyle w:val="ListBullet"/>
+      <w:pStyle w:val="Seznamsodrkami"/>
       <w:lvlText w:val=""/>
       <w:lvlJc w:val="left"/>
       <w:pPr>
@@ -12573,7 +12875,7 @@
     <w:lsdException w:name="Unresolved Mention" w:semiHidden="1" w:unhideWhenUsed="1"/>
     <w:lsdException w:name="Smart Link" w:semiHidden="1" w:unhideWhenUsed="1"/>
   </w:latentStyles>
-  <w:style w:type="paragraph" w:default="1" w:styleId="Normal">
+  <w:style w:type="paragraph" w:default="1" w:styleId="Normln">
     <w:name w:val="Normal"/>
     <w:qFormat/>
     <w:rsid w:val="005B37A2"/>
@@ -12581,11 +12883,11 @@
       <w:lang w:val="en-US"/>
     </w:rPr>
   </w:style>
-  <w:style w:type="paragraph" w:styleId="Heading1">
+  <w:style w:type="paragraph" w:styleId="Nadpis1">
     <w:name w:val="heading 1"/>
-    <w:basedOn w:val="Normal"/>
-    <w:next w:val="Normal"/>
-    <w:link w:val="Heading1Char"/>
+    <w:basedOn w:val="Normln"/>
+    <w:next w:val="Normln"/>
+    <w:link w:val="Nadpis1Char"/>
     <w:uiPriority w:val="9"/>
     <w:qFormat/>
     <w:rsid w:val="00DD31C4"/>
@@ -12602,11 +12904,11 @@
       <w:szCs w:val="32"/>
     </w:rPr>
   </w:style>
-  <w:style w:type="paragraph" w:styleId="Heading2">
+  <w:style w:type="paragraph" w:styleId="Nadpis2">
     <w:name w:val="heading 2"/>
-    <w:basedOn w:val="Normal"/>
-    <w:next w:val="Normal"/>
-    <w:link w:val="Heading2Char"/>
+    <w:basedOn w:val="Normln"/>
+    <w:next w:val="Normln"/>
+    <w:link w:val="Nadpis2Char"/>
     <w:uiPriority w:val="9"/>
     <w:unhideWhenUsed/>
     <w:qFormat/>
@@ -12624,11 +12926,11 @@
       <w:szCs w:val="26"/>
     </w:rPr>
   </w:style>
-  <w:style w:type="paragraph" w:styleId="Heading3">
+  <w:style w:type="paragraph" w:styleId="Nadpis3">
     <w:name w:val="heading 3"/>
-    <w:basedOn w:val="Normal"/>
-    <w:next w:val="Normal"/>
-    <w:link w:val="Heading3Char"/>
+    <w:basedOn w:val="Normln"/>
+    <w:next w:val="Normln"/>
+    <w:link w:val="Nadpis3Char"/>
     <w:uiPriority w:val="9"/>
     <w:unhideWhenUsed/>
     <w:qFormat/>
@@ -12646,13 +12948,13 @@
       <w:szCs w:val="24"/>
     </w:rPr>
   </w:style>
-  <w:style w:type="character" w:default="1" w:styleId="DefaultParagraphFont">
+  <w:style w:type="character" w:default="1" w:styleId="Standardnpsmoodstavce">
     <w:name w:val="Default Paragraph Font"/>
     <w:uiPriority w:val="1"/>
     <w:semiHidden/>
     <w:unhideWhenUsed/>
   </w:style>
-  <w:style w:type="table" w:default="1" w:styleId="TableNormal">
+  <w:style w:type="table" w:default="1" w:styleId="Normlntabulka">
     <w:name w:val="Normal Table"/>
     <w:uiPriority w:val="99"/>
     <w:semiHidden/>
@@ -12667,16 +12969,16 @@
       </w:tblCellMar>
     </w:tblPr>
   </w:style>
-  <w:style w:type="numbering" w:default="1" w:styleId="NoList">
+  <w:style w:type="numbering" w:default="1" w:styleId="Bezseznamu">
     <w:name w:val="No List"/>
     <w:uiPriority w:val="99"/>
     <w:semiHidden/>
     <w:unhideWhenUsed/>
   </w:style>
-  <w:style w:type="character" w:customStyle="1" w:styleId="Heading1Char">
-    <w:name w:val="Heading 1 Char"/>
-    <w:basedOn w:val="DefaultParagraphFont"/>
-    <w:link w:val="Heading1"/>
+  <w:style w:type="character" w:customStyle="1" w:styleId="Nadpis1Char">
+    <w:name w:val="Nadpis 1 Char"/>
+    <w:basedOn w:val="Standardnpsmoodstavce"/>
+    <w:link w:val="Nadpis1"/>
     <w:uiPriority w:val="9"/>
     <w:rsid w:val="00DD31C4"/>
     <w:rPr>
@@ -12687,10 +12989,10 @@
       <w:lang w:val="en-US"/>
     </w:rPr>
   </w:style>
-  <w:style w:type="paragraph" w:styleId="TOCHeading">
+  <w:style w:type="paragraph" w:styleId="Nadpisobsahu">
     <w:name w:val="TOC Heading"/>
-    <w:basedOn w:val="Heading1"/>
-    <w:next w:val="Normal"/>
+    <w:basedOn w:val="Nadpis1"/>
+    <w:next w:val="Normln"/>
     <w:uiPriority w:val="39"/>
     <w:unhideWhenUsed/>
     <w:qFormat/>
@@ -12699,10 +13001,10 @@
       <w:outlineLvl w:val="9"/>
     </w:pPr>
   </w:style>
-  <w:style w:type="paragraph" w:styleId="TOC1">
+  <w:style w:type="paragraph" w:styleId="Obsah1">
     <w:name w:val="toc 1"/>
-    <w:basedOn w:val="Normal"/>
-    <w:next w:val="Normal"/>
+    <w:basedOn w:val="Normln"/>
+    <w:next w:val="Normln"/>
     <w:autoRedefine/>
     <w:uiPriority w:val="39"/>
     <w:unhideWhenUsed/>
@@ -12711,10 +13013,10 @@
       <w:spacing w:after="100"/>
     </w:pPr>
   </w:style>
-  <w:style w:type="paragraph" w:styleId="TOC2">
+  <w:style w:type="paragraph" w:styleId="Obsah2">
     <w:name w:val="toc 2"/>
-    <w:basedOn w:val="Normal"/>
-    <w:next w:val="Normal"/>
+    <w:basedOn w:val="Normln"/>
+    <w:next w:val="Normln"/>
     <w:autoRedefine/>
     <w:uiPriority w:val="39"/>
     <w:unhideWhenUsed/>
@@ -12728,10 +13030,10 @@
       <w:ind w:left="360"/>
     </w:pPr>
   </w:style>
-  <w:style w:type="paragraph" w:styleId="TOC3">
+  <w:style w:type="paragraph" w:styleId="Obsah3">
     <w:name w:val="toc 3"/>
-    <w:basedOn w:val="Normal"/>
-    <w:next w:val="Normal"/>
+    <w:basedOn w:val="Normln"/>
+    <w:next w:val="Normln"/>
     <w:autoRedefine/>
     <w:uiPriority w:val="39"/>
     <w:unhideWhenUsed/>
@@ -12741,9 +13043,9 @@
       <w:ind w:left="440"/>
     </w:pPr>
   </w:style>
-  <w:style w:type="character" w:styleId="Hyperlink">
+  <w:style w:type="character" w:styleId="Hypertextovodkaz">
     <w:name w:val="Hyperlink"/>
-    <w:basedOn w:val="DefaultParagraphFont"/>
+    <w:basedOn w:val="Standardnpsmoodstavce"/>
     <w:uiPriority w:val="99"/>
     <w:unhideWhenUsed/>
     <w:rsid w:val="00DD31C4"/>
@@ -12752,10 +13054,10 @@
       <w:u w:val="single"/>
     </w:rPr>
   </w:style>
-  <w:style w:type="character" w:customStyle="1" w:styleId="Heading2Char">
-    <w:name w:val="Heading 2 Char"/>
-    <w:basedOn w:val="DefaultParagraphFont"/>
-    <w:link w:val="Heading2"/>
+  <w:style w:type="character" w:customStyle="1" w:styleId="Nadpis2Char">
+    <w:name w:val="Nadpis 2 Char"/>
+    <w:basedOn w:val="Standardnpsmoodstavce"/>
+    <w:link w:val="Nadpis2"/>
     <w:uiPriority w:val="9"/>
     <w:rsid w:val="00DD31C4"/>
     <w:rPr>
@@ -12766,10 +13068,10 @@
       <w:lang w:val="en-US"/>
     </w:rPr>
   </w:style>
-  <w:style w:type="character" w:customStyle="1" w:styleId="Heading3Char">
-    <w:name w:val="Heading 3 Char"/>
-    <w:basedOn w:val="DefaultParagraphFont"/>
-    <w:link w:val="Heading3"/>
+  <w:style w:type="character" w:customStyle="1" w:styleId="Nadpis3Char">
+    <w:name w:val="Nadpis 3 Char"/>
+    <w:basedOn w:val="Standardnpsmoodstavce"/>
+    <w:link w:val="Nadpis3"/>
     <w:uiPriority w:val="9"/>
     <w:rsid w:val="00DD31C4"/>
     <w:rPr>
@@ -12780,10 +13082,10 @@
       <w:lang w:val="en-US"/>
     </w:rPr>
   </w:style>
-  <w:style w:type="paragraph" w:styleId="Footer">
+  <w:style w:type="paragraph" w:styleId="Zpat">
     <w:name w:val="footer"/>
-    <w:basedOn w:val="Normal"/>
-    <w:link w:val="FooterChar"/>
+    <w:basedOn w:val="Normln"/>
+    <w:link w:val="ZpatChar"/>
     <w:uiPriority w:val="99"/>
     <w:unhideWhenUsed/>
     <w:rsid w:val="00DD31C4"/>
@@ -12795,19 +13097,19 @@
       <w:spacing w:after="0" w:line="240" w:lineRule="auto"/>
     </w:pPr>
   </w:style>
-  <w:style w:type="character" w:customStyle="1" w:styleId="FooterChar">
-    <w:name w:val="Footer Char"/>
-    <w:basedOn w:val="DefaultParagraphFont"/>
-    <w:link w:val="Footer"/>
+  <w:style w:type="character" w:customStyle="1" w:styleId="ZpatChar">
+    <w:name w:val="Zápatí Char"/>
+    <w:basedOn w:val="Standardnpsmoodstavce"/>
+    <w:link w:val="Zpat"/>
     <w:uiPriority w:val="99"/>
     <w:rsid w:val="00DD31C4"/>
     <w:rPr>
       <w:lang w:val="en-US"/>
     </w:rPr>
   </w:style>
-  <w:style w:type="paragraph" w:styleId="ListParagraph">
+  <w:style w:type="paragraph" w:styleId="Odstavecseseznamem">
     <w:name w:val="List Paragraph"/>
-    <w:basedOn w:val="Normal"/>
+    <w:basedOn w:val="Normln"/>
     <w:uiPriority w:val="34"/>
     <w:qFormat/>
     <w:rsid w:val="00DD31C4"/>
@@ -12816,9 +13118,9 @@
       <w:contextualSpacing/>
     </w:pPr>
   </w:style>
-  <w:style w:type="table" w:styleId="TableGrid">
+  <w:style w:type="table" w:styleId="Mkatabulky">
     <w:name w:val="Table Grid"/>
-    <w:basedOn w:val="TableNormal"/>
+    <w:basedOn w:val="Normlntabulka"/>
     <w:rsid w:val="00DD31C4"/>
     <w:pPr>
       <w:spacing w:after="0" w:line="240" w:lineRule="auto"/>
@@ -12837,10 +13139,10 @@
       </w:tblBorders>
     </w:tblPr>
   </w:style>
-  <w:style w:type="paragraph" w:styleId="Caption">
+  <w:style w:type="paragraph" w:styleId="Titulek">
     <w:name w:val="caption"/>
-    <w:basedOn w:val="Normal"/>
-    <w:next w:val="Normal"/>
+    <w:basedOn w:val="Normln"/>
+    <w:next w:val="Normln"/>
     <w:uiPriority w:val="35"/>
     <w:unhideWhenUsed/>
     <w:qFormat/>
@@ -12856,9 +13158,9 @@
       <w:szCs w:val="18"/>
     </w:rPr>
   </w:style>
-  <w:style w:type="paragraph" w:styleId="NormalWeb">
+  <w:style w:type="paragraph" w:styleId="Normlnweb">
     <w:name w:val="Normal (Web)"/>
-    <w:basedOn w:val="Normal"/>
+    <w:basedOn w:val="Normln"/>
     <w:uiPriority w:val="99"/>
     <w:semiHidden/>
     <w:unhideWhenUsed/>
@@ -12873,10 +13175,10 @@
       <w:lang w:val="da-DK" w:eastAsia="da-DK"/>
     </w:rPr>
   </w:style>
-  <w:style w:type="paragraph" w:styleId="TableofFigures">
+  <w:style w:type="paragraph" w:styleId="Seznamobrzk">
     <w:name w:val="table of figures"/>
-    <w:basedOn w:val="Normal"/>
-    <w:next w:val="Normal"/>
+    <w:basedOn w:val="Normln"/>
+    <w:next w:val="Normln"/>
     <w:uiPriority w:val="99"/>
     <w:unhideWhenUsed/>
     <w:rsid w:val="00DD31C4"/>
@@ -12884,10 +13186,10 @@
       <w:spacing w:after="0"/>
     </w:pPr>
   </w:style>
-  <w:style w:type="paragraph" w:styleId="Header">
+  <w:style w:type="paragraph" w:styleId="Zhlav">
     <w:name w:val="header"/>
-    <w:basedOn w:val="Normal"/>
-    <w:link w:val="HeaderChar"/>
+    <w:basedOn w:val="Normln"/>
+    <w:link w:val="ZhlavChar"/>
     <w:uiPriority w:val="99"/>
     <w:unhideWhenUsed/>
     <w:rsid w:val="00DD31C4"/>
@@ -12899,20 +13201,20 @@
       <w:spacing w:after="0" w:line="240" w:lineRule="auto"/>
     </w:pPr>
   </w:style>
-  <w:style w:type="character" w:customStyle="1" w:styleId="HeaderChar">
-    <w:name w:val="Header Char"/>
-    <w:basedOn w:val="DefaultParagraphFont"/>
-    <w:link w:val="Header"/>
+  <w:style w:type="character" w:customStyle="1" w:styleId="ZhlavChar">
+    <w:name w:val="Záhlaví Char"/>
+    <w:basedOn w:val="Standardnpsmoodstavce"/>
+    <w:link w:val="Zhlav"/>
     <w:uiPriority w:val="99"/>
     <w:rsid w:val="00DD31C4"/>
     <w:rPr>
       <w:lang w:val="en-US"/>
     </w:rPr>
   </w:style>
-  <w:style w:type="paragraph" w:styleId="BalloonText">
+  <w:style w:type="paragraph" w:styleId="Textbubliny">
     <w:name w:val="Balloon Text"/>
-    <w:basedOn w:val="Normal"/>
-    <w:link w:val="BalloonTextChar"/>
+    <w:basedOn w:val="Normln"/>
+    <w:link w:val="TextbublinyChar"/>
     <w:uiPriority w:val="99"/>
     <w:semiHidden/>
     <w:unhideWhenUsed/>
@@ -12926,10 +13228,10 @@
       <w:szCs w:val="18"/>
     </w:rPr>
   </w:style>
-  <w:style w:type="character" w:customStyle="1" w:styleId="BalloonTextChar">
-    <w:name w:val="Balloon Text Char"/>
-    <w:basedOn w:val="DefaultParagraphFont"/>
-    <w:link w:val="BalloonText"/>
+  <w:style w:type="character" w:customStyle="1" w:styleId="TextbublinyChar">
+    <w:name w:val="Text bubliny Char"/>
+    <w:basedOn w:val="Standardnpsmoodstavce"/>
+    <w:link w:val="Textbubliny"/>
     <w:uiPriority w:val="99"/>
     <w:semiHidden/>
     <w:rsid w:val="00C82A62"/>
@@ -12940,9 +13242,9 @@
       <w:lang w:val="en-US"/>
     </w:rPr>
   </w:style>
-  <w:style w:type="character" w:styleId="UnresolvedMention">
+  <w:style w:type="character" w:styleId="Nevyeenzmnka">
     <w:name w:val="Unresolved Mention"/>
-    <w:basedOn w:val="DefaultParagraphFont"/>
+    <w:basedOn w:val="Standardnpsmoodstavce"/>
     <w:uiPriority w:val="99"/>
     <w:semiHidden/>
     <w:unhideWhenUsed/>
@@ -13005,10 +13307,10 @@
       </w14:textOutline>
     </w:rPr>
   </w:style>
-  <w:style w:type="paragraph" w:styleId="FootnoteText">
+  <w:style w:type="paragraph" w:styleId="Textpoznpodarou">
     <w:name w:val="footnote text"/>
-    <w:basedOn w:val="Normal"/>
-    <w:link w:val="FootnoteTextChar"/>
+    <w:basedOn w:val="Normln"/>
+    <w:link w:val="TextpoznpodarouChar"/>
     <w:uiPriority w:val="99"/>
     <w:semiHidden/>
     <w:unhideWhenUsed/>
@@ -13021,10 +13323,10 @@
       <w:szCs w:val="20"/>
     </w:rPr>
   </w:style>
-  <w:style w:type="character" w:customStyle="1" w:styleId="FootnoteTextChar">
-    <w:name w:val="Footnote Text Char"/>
-    <w:basedOn w:val="DefaultParagraphFont"/>
-    <w:link w:val="FootnoteText"/>
+  <w:style w:type="character" w:customStyle="1" w:styleId="TextpoznpodarouChar">
+    <w:name w:val="Text pozn. pod čarou Char"/>
+    <w:basedOn w:val="Standardnpsmoodstavce"/>
+    <w:link w:val="Textpoznpodarou"/>
     <w:uiPriority w:val="99"/>
     <w:semiHidden/>
     <w:rsid w:val="00B41191"/>
@@ -13034,9 +13336,9 @@
       <w:lang w:val="en-US"/>
     </w:rPr>
   </w:style>
-  <w:style w:type="character" w:styleId="FootnoteReference">
+  <w:style w:type="character" w:styleId="Znakapoznpodarou">
     <w:name w:val="footnote reference"/>
-    <w:basedOn w:val="DefaultParagraphFont"/>
+    <w:basedOn w:val="Standardnpsmoodstavce"/>
     <w:uiPriority w:val="99"/>
     <w:semiHidden/>
     <w:unhideWhenUsed/>
@@ -13045,10 +13347,10 @@
       <w:vertAlign w:val="superscript"/>
     </w:rPr>
   </w:style>
-  <w:style w:type="paragraph" w:styleId="Bibliography">
+  <w:style w:type="paragraph" w:styleId="Bibliografie">
     <w:name w:val="Bibliography"/>
-    <w:basedOn w:val="Normal"/>
-    <w:next w:val="Normal"/>
+    <w:basedOn w:val="Normln"/>
+    <w:next w:val="Normln"/>
     <w:uiPriority w:val="37"/>
     <w:unhideWhenUsed/>
     <w:rsid w:val="000D152D"/>
@@ -13069,7 +13371,7 @@
       <w:szCs w:val="24"/>
     </w:rPr>
   </w:style>
-  <w:style w:type="paragraph" w:styleId="NoSpacing">
+  <w:style w:type="paragraph" w:styleId="Bezmezer">
     <w:name w:val="No Spacing"/>
     <w:uiPriority w:val="1"/>
     <w:qFormat/>
@@ -13081,9 +13383,9 @@
       <w:lang w:val="en-US"/>
     </w:rPr>
   </w:style>
-  <w:style w:type="paragraph" w:styleId="ListBullet">
+  <w:style w:type="paragraph" w:styleId="Seznamsodrkami">
     <w:name w:val="List Bullet"/>
-    <w:basedOn w:val="Normal"/>
+    <w:basedOn w:val="Normln"/>
     <w:uiPriority w:val="99"/>
     <w:unhideWhenUsed/>
     <w:rsid w:val="00C034CF"/>
@@ -13416,6 +13718,164 @@
 </file>
 
 <file path=customXml/item1.xml><?xml version="1.0" encoding="utf-8"?>
+<ct:contentTypeSchema xmlns:ct="http://schemas.microsoft.com/office/2006/metadata/contentType" xmlns:ma="http://schemas.microsoft.com/office/2006/metadata/properties/metaAttributes" ct:_="" ma:_="" ma:contentTypeName="Document" ma:contentTypeID="0x0101007ABF7950F6A0C343BBA37F80C4F72CA1" ma:contentTypeVersion="6" ma:contentTypeDescription="Create a new document." ma:contentTypeScope="" ma:versionID="198150f3c10b818c7b2b3a467d8cac83">
+  <xsd:schema xmlns:xsd="http://www.w3.org/2001/XMLSchema" xmlns:xs="http://www.w3.org/2001/XMLSchema" xmlns:p="http://schemas.microsoft.com/office/2006/metadata/properties" xmlns:ns2="169e5c09-40f4-40d2-832a-f64ca7e98800" targetNamespace="http://schemas.microsoft.com/office/2006/metadata/properties" ma:root="true" ma:fieldsID="6d6dcd632c63d67538678398c350b468" ns2:_="">
+    <xsd:import namespace="169e5c09-40f4-40d2-832a-f64ca7e98800"/>
+    <xsd:element name="properties">
+      <xsd:complexType>
+        <xsd:sequence>
+          <xsd:element name="documentManagement">
+            <xsd:complexType>
+              <xsd:all>
+                <xsd:element ref="ns2:MediaServiceMetadata" minOccurs="0"/>
+                <xsd:element ref="ns2:MediaServiceFastMetadata" minOccurs="0"/>
+                <xsd:element ref="ns2:MediaServiceAutoTags" minOccurs="0"/>
+                <xsd:element ref="ns2:MediaServiceOCR" minOccurs="0"/>
+                <xsd:element ref="ns2:MediaServiceGenerationTime" minOccurs="0"/>
+                <xsd:element ref="ns2:MediaServiceEventHashCode" minOccurs="0"/>
+              </xsd:all>
+            </xsd:complexType>
+          </xsd:element>
+        </xsd:sequence>
+      </xsd:complexType>
+    </xsd:element>
+  </xsd:schema>
+  <xsd:schema xmlns:xsd="http://www.w3.org/2001/XMLSchema" xmlns:xs="http://www.w3.org/2001/XMLSchema" xmlns:dms="http://schemas.microsoft.com/office/2006/documentManagement/types" xmlns:pc="http://schemas.microsoft.com/office/infopath/2007/PartnerControls" targetNamespace="169e5c09-40f4-40d2-832a-f64ca7e98800" elementFormDefault="qualified">
+    <xsd:import namespace="http://schemas.microsoft.com/office/2006/documentManagement/types"/>
+    <xsd:import namespace="http://schemas.microsoft.com/office/infopath/2007/PartnerControls"/>
+    <xsd:element name="MediaServiceMetadata" ma:index="8" nillable="true" ma:displayName="MediaServiceMetadata" ma:hidden="true" ma:internalName="MediaServiceMetadata" ma:readOnly="true">
+      <xsd:simpleType>
+        <xsd:restriction base="dms:Note"/>
+      </xsd:simpleType>
+    </xsd:element>
+    <xsd:element name="MediaServiceFastMetadata" ma:index="9" nillable="true" ma:displayName="MediaServiceFastMetadata" ma:hidden="true" ma:internalName="MediaServiceFastMetadata" ma:readOnly="true">
+      <xsd:simpleType>
+        <xsd:restriction base="dms:Note"/>
+      </xsd:simpleType>
+    </xsd:element>
+    <xsd:element name="MediaServiceAutoTags" ma:index="10" nillable="true" ma:displayName="Tags" ma:internalName="MediaServiceAutoTags" ma:readOnly="true">
+      <xsd:simpleType>
+        <xsd:restriction base="dms:Text"/>
+      </xsd:simpleType>
+    </xsd:element>
+    <xsd:element name="MediaServiceOCR" ma:index="11" nillable="true" ma:displayName="Extracted Text" ma:internalName="MediaServiceOCR" ma:readOnly="true">
+      <xsd:simpleType>
+        <xsd:restriction base="dms:Note">
+          <xsd:maxLength value="255"/>
+        </xsd:restriction>
+      </xsd:simpleType>
+    </xsd:element>
+    <xsd:element name="MediaServiceGenerationTime" ma:index="12" nillable="true" ma:displayName="MediaServiceGenerationTime" ma:hidden="true" ma:internalName="MediaServiceGenerationTime" ma:readOnly="true">
+      <xsd:simpleType>
+        <xsd:restriction base="dms:Text"/>
+      </xsd:simpleType>
+    </xsd:element>
+    <xsd:element name="MediaServiceEventHashCode" ma:index="13" nillable="true" ma:displayName="MediaServiceEventHashCode" ma:hidden="true" ma:internalName="MediaServiceEventHashCode" ma:readOnly="true">
+      <xsd:simpleType>
+        <xsd:restriction base="dms:Text"/>
+      </xsd:simpleType>
+    </xsd:element>
+  </xsd:schema>
+  <xsd:schema xmlns="http://schemas.openxmlformats.org/package/2006/metadata/core-properties" xmlns:xsd="http://www.w3.org/2001/XMLSchema" xmlns:xsi="http://www.w3.org/2001/XMLSchema-instance" xmlns:dc="http://purl.org/dc/elements/1.1/" xmlns:dcterms="http://purl.org/dc/terms/" xmlns:odoc="http://schemas.microsoft.com/internal/obd" targetNamespace="http://schemas.openxmlformats.org/package/2006/metadata/core-properties" elementFormDefault="qualified" attributeFormDefault="unqualified" blockDefault="#all">
+    <xsd:import namespace="http://purl.org/dc/elements/1.1/" schemaLocation="http://dublincore.org/schemas/xmls/qdc/2003/04/02/dc.xsd"/>
+    <xsd:import namespace="http://purl.org/dc/terms/" schemaLocation="http://dublincore.org/schemas/xmls/qdc/2003/04/02/dcterms.xsd"/>
+    <xsd:element name="coreProperties" type="CT_coreProperties"/>
+    <xsd:complexType name="CT_coreProperties">
+      <xsd:all>
+        <xsd:element ref="dc:creator" minOccurs="0" maxOccurs="1"/>
+        <xsd:element ref="dcterms:created" minOccurs="0" maxOccurs="1"/>
+        <xsd:element ref="dc:identifier" minOccurs="0" maxOccurs="1"/>
+        <xsd:element name="contentType" minOccurs="0" maxOccurs="1" type="xsd:string" ma:index="0" ma:displayName="Content Type"/>
+        <xsd:element ref="dc:title" minOccurs="0" maxOccurs="1" ma:index="4" ma:displayName="Title"/>
+        <xsd:element ref="dc:subject" minOccurs="0" maxOccurs="1"/>
+        <xsd:element ref="dc:description" minOccurs="0" maxOccurs="1"/>
+        <xsd:element name="keywords" minOccurs="0" maxOccurs="1" type="xsd:string"/>
+        <xsd:element ref="dc:language" minOccurs="0" maxOccurs="1"/>
+        <xsd:element name="category" minOccurs="0" maxOccurs="1" type="xsd:string"/>
+        <xsd:element name="version" minOccurs="0" maxOccurs="1" type="xsd:string"/>
+        <xsd:element name="revision" minOccurs="0" maxOccurs="1" type="xsd:string">
+          <xsd:annotation>
+            <xsd:documentation>
+                        This value indicates the number of saves or revisions. The application is responsible for updating this value after each revision.
+                    </xsd:documentation>
+          </xsd:annotation>
+        </xsd:element>
+        <xsd:element name="lastModifiedBy" minOccurs="0" maxOccurs="1" type="xsd:string"/>
+        <xsd:element ref="dcterms:modified" minOccurs="0" maxOccurs="1"/>
+        <xsd:element name="contentStatus" minOccurs="0" maxOccurs="1" type="xsd:string"/>
+      </xsd:all>
+    </xsd:complexType>
+  </xsd:schema>
+  <xs:schema xmlns:pc="http://schemas.microsoft.com/office/infopath/2007/PartnerControls" xmlns:xs="http://www.w3.org/2001/XMLSchema" targetNamespace="http://schemas.microsoft.com/office/infopath/2007/PartnerControls" elementFormDefault="qualified" attributeFormDefault="unqualified">
+    <xs:element name="Person">
+      <xs:complexType>
+        <xs:sequence>
+          <xs:element ref="pc:DisplayName" minOccurs="0"/>
+          <xs:element ref="pc:AccountId" minOccurs="0"/>
+          <xs:element ref="pc:AccountType" minOccurs="0"/>
+        </xs:sequence>
+      </xs:complexType>
+    </xs:element>
+    <xs:element name="DisplayName" type="xs:string"/>
+    <xs:element name="AccountId" type="xs:string"/>
+    <xs:element name="AccountType" type="xs:string"/>
+    <xs:element name="BDCAssociatedEntity">
+      <xs:complexType>
+        <xs:sequence>
+          <xs:element ref="pc:BDCEntity" minOccurs="0" maxOccurs="unbounded"/>
+        </xs:sequence>
+        <xs:attribute ref="pc:EntityNamespace"/>
+        <xs:attribute ref="pc:EntityName"/>
+        <xs:attribute ref="pc:SystemInstanceName"/>
+        <xs:attribute ref="pc:AssociationName"/>
+      </xs:complexType>
+    </xs:element>
+    <xs:attribute name="EntityNamespace" type="xs:string"/>
+    <xs:attribute name="EntityName" type="xs:string"/>
+    <xs:attribute name="SystemInstanceName" type="xs:string"/>
+    <xs:attribute name="AssociationName" type="xs:string"/>
+    <xs:element name="BDCEntity">
+      <xs:complexType>
+        <xs:sequence>
+          <xs:element ref="pc:EntityDisplayName" minOccurs="0"/>
+          <xs:element ref="pc:EntityInstanceReference" minOccurs="0"/>
+          <xs:element ref="pc:EntityId1" minOccurs="0"/>
+          <xs:element ref="pc:EntityId2" minOccurs="0"/>
+          <xs:element ref="pc:EntityId3" minOccurs="0"/>
+          <xs:element ref="pc:EntityId4" minOccurs="0"/>
+          <xs:element ref="pc:EntityId5" minOccurs="0"/>
+        </xs:sequence>
+      </xs:complexType>
+    </xs:element>
+    <xs:element name="EntityDisplayName" type="xs:string"/>
+    <xs:element name="EntityInstanceReference" type="xs:string"/>
+    <xs:element name="EntityId1" type="xs:string"/>
+    <xs:element name="EntityId2" type="xs:string"/>
+    <xs:element name="EntityId3" type="xs:string"/>
+    <xs:element name="EntityId4" type="xs:string"/>
+    <xs:element name="EntityId5" type="xs:string"/>
+    <xs:element name="Terms">
+      <xs:complexType>
+        <xs:sequence>
+          <xs:element ref="pc:TermInfo" minOccurs="0" maxOccurs="unbounded"/>
+        </xs:sequence>
+      </xs:complexType>
+    </xs:element>
+    <xs:element name="TermInfo">
+      <xs:complexType>
+        <xs:sequence>
+          <xs:element ref="pc:TermName" minOccurs="0"/>
+          <xs:element ref="pc:TermId" minOccurs="0"/>
+        </xs:sequence>
+      </xs:complexType>
+    </xs:element>
+    <xs:element name="TermName" type="xs:string"/>
+    <xs:element name="TermId" type="xs:string"/>
+  </xs:schema>
+</ct:contentTypeSchema>
+</file>
+
+<file path=customXml/item2.xml><?xml version="1.0" encoding="utf-8"?>
 <b:Sources xmlns:b="http://schemas.openxmlformats.org/officeDocument/2006/bibliography" xmlns="http://schemas.openxmlformats.org/officeDocument/2006/bibliography" SelectedStyle="\IEEE2006OfficeOnline.xsl" StyleName="IEEE" Version="2006">
   <b:Source>
     <b:Tag>THO19</b:Tag>
@@ -13601,171 +14061,7 @@
 </b:Sources>
 </file>
 
-<file path=customXml/item2.xml><?xml version="1.0" encoding="utf-8"?>
-<ct:contentTypeSchema xmlns:ct="http://schemas.microsoft.com/office/2006/metadata/contentType" xmlns:ma="http://schemas.microsoft.com/office/2006/metadata/properties/metaAttributes" ct:_="" ma:_="" ma:contentTypeName="Document" ma:contentTypeID="0x0101007ABF7950F6A0C343BBA37F80C4F72CA1" ma:contentTypeVersion="6" ma:contentTypeDescription="Create a new document." ma:contentTypeScope="" ma:versionID="198150f3c10b818c7b2b3a467d8cac83">
-  <xsd:schema xmlns:xsd="http://www.w3.org/2001/XMLSchema" xmlns:xs="http://www.w3.org/2001/XMLSchema" xmlns:p="http://schemas.microsoft.com/office/2006/metadata/properties" xmlns:ns2="169e5c09-40f4-40d2-832a-f64ca7e98800" targetNamespace="http://schemas.microsoft.com/office/2006/metadata/properties" ma:root="true" ma:fieldsID="6d6dcd632c63d67538678398c350b468" ns2:_="">
-    <xsd:import namespace="169e5c09-40f4-40d2-832a-f64ca7e98800"/>
-    <xsd:element name="properties">
-      <xsd:complexType>
-        <xsd:sequence>
-          <xsd:element name="documentManagement">
-            <xsd:complexType>
-              <xsd:all>
-                <xsd:element ref="ns2:MediaServiceMetadata" minOccurs="0"/>
-                <xsd:element ref="ns2:MediaServiceFastMetadata" minOccurs="0"/>
-                <xsd:element ref="ns2:MediaServiceAutoTags" minOccurs="0"/>
-                <xsd:element ref="ns2:MediaServiceOCR" minOccurs="0"/>
-                <xsd:element ref="ns2:MediaServiceGenerationTime" minOccurs="0"/>
-                <xsd:element ref="ns2:MediaServiceEventHashCode" minOccurs="0"/>
-              </xsd:all>
-            </xsd:complexType>
-          </xsd:element>
-        </xsd:sequence>
-      </xsd:complexType>
-    </xsd:element>
-  </xsd:schema>
-  <xsd:schema xmlns:xsd="http://www.w3.org/2001/XMLSchema" xmlns:xs="http://www.w3.org/2001/XMLSchema" xmlns:dms="http://schemas.microsoft.com/office/2006/documentManagement/types" xmlns:pc="http://schemas.microsoft.com/office/infopath/2007/PartnerControls" targetNamespace="169e5c09-40f4-40d2-832a-f64ca7e98800" elementFormDefault="qualified">
-    <xsd:import namespace="http://schemas.microsoft.com/office/2006/documentManagement/types"/>
-    <xsd:import namespace="http://schemas.microsoft.com/office/infopath/2007/PartnerControls"/>
-    <xsd:element name="MediaServiceMetadata" ma:index="8" nillable="true" ma:displayName="MediaServiceMetadata" ma:hidden="true" ma:internalName="MediaServiceMetadata" ma:readOnly="true">
-      <xsd:simpleType>
-        <xsd:restriction base="dms:Note"/>
-      </xsd:simpleType>
-    </xsd:element>
-    <xsd:element name="MediaServiceFastMetadata" ma:index="9" nillable="true" ma:displayName="MediaServiceFastMetadata" ma:hidden="true" ma:internalName="MediaServiceFastMetadata" ma:readOnly="true">
-      <xsd:simpleType>
-        <xsd:restriction base="dms:Note"/>
-      </xsd:simpleType>
-    </xsd:element>
-    <xsd:element name="MediaServiceAutoTags" ma:index="10" nillable="true" ma:displayName="Tags" ma:internalName="MediaServiceAutoTags" ma:readOnly="true">
-      <xsd:simpleType>
-        <xsd:restriction base="dms:Text"/>
-      </xsd:simpleType>
-    </xsd:element>
-    <xsd:element name="MediaServiceOCR" ma:index="11" nillable="true" ma:displayName="Extracted Text" ma:internalName="MediaServiceOCR" ma:readOnly="true">
-      <xsd:simpleType>
-        <xsd:restriction base="dms:Note">
-          <xsd:maxLength value="255"/>
-        </xsd:restriction>
-      </xsd:simpleType>
-    </xsd:element>
-    <xsd:element name="MediaServiceGenerationTime" ma:index="12" nillable="true" ma:displayName="MediaServiceGenerationTime" ma:hidden="true" ma:internalName="MediaServiceGenerationTime" ma:readOnly="true">
-      <xsd:simpleType>
-        <xsd:restriction base="dms:Text"/>
-      </xsd:simpleType>
-    </xsd:element>
-    <xsd:element name="MediaServiceEventHashCode" ma:index="13" nillable="true" ma:displayName="MediaServiceEventHashCode" ma:hidden="true" ma:internalName="MediaServiceEventHashCode" ma:readOnly="true">
-      <xsd:simpleType>
-        <xsd:restriction base="dms:Text"/>
-      </xsd:simpleType>
-    </xsd:element>
-  </xsd:schema>
-  <xsd:schema xmlns="http://schemas.openxmlformats.org/package/2006/metadata/core-properties" xmlns:xsd="http://www.w3.org/2001/XMLSchema" xmlns:xsi="http://www.w3.org/2001/XMLSchema-instance" xmlns:dc="http://purl.org/dc/elements/1.1/" xmlns:dcterms="http://purl.org/dc/terms/" xmlns:odoc="http://schemas.microsoft.com/internal/obd" targetNamespace="http://schemas.openxmlformats.org/package/2006/metadata/core-properties" elementFormDefault="qualified" attributeFormDefault="unqualified" blockDefault="#all">
-    <xsd:import namespace="http://purl.org/dc/elements/1.1/" schemaLocation="http://dublincore.org/schemas/xmls/qdc/2003/04/02/dc.xsd"/>
-    <xsd:import namespace="http://purl.org/dc/terms/" schemaLocation="http://dublincore.org/schemas/xmls/qdc/2003/04/02/dcterms.xsd"/>
-    <xsd:element name="coreProperties" type="CT_coreProperties"/>
-    <xsd:complexType name="CT_coreProperties">
-      <xsd:all>
-        <xsd:element ref="dc:creator" minOccurs="0" maxOccurs="1"/>
-        <xsd:element ref="dcterms:created" minOccurs="0" maxOccurs="1"/>
-        <xsd:element ref="dc:identifier" minOccurs="0" maxOccurs="1"/>
-        <xsd:element name="contentType" minOccurs="0" maxOccurs="1" type="xsd:string" ma:index="0" ma:displayName="Content Type"/>
-        <xsd:element ref="dc:title" minOccurs="0" maxOccurs="1" ma:index="4" ma:displayName="Title"/>
-        <xsd:element ref="dc:subject" minOccurs="0" maxOccurs="1"/>
-        <xsd:element ref="dc:description" minOccurs="0" maxOccurs="1"/>
-        <xsd:element name="keywords" minOccurs="0" maxOccurs="1" type="xsd:string"/>
-        <xsd:element ref="dc:language" minOccurs="0" maxOccurs="1"/>
-        <xsd:element name="category" minOccurs="0" maxOccurs="1" type="xsd:string"/>
-        <xsd:element name="version" minOccurs="0" maxOccurs="1" type="xsd:string"/>
-        <xsd:element name="revision" minOccurs="0" maxOccurs="1" type="xsd:string">
-          <xsd:annotation>
-            <xsd:documentation>
-                        This value indicates the number of saves or revisions. The application is responsible for updating this value after each revision.
-                    </xsd:documentation>
-          </xsd:annotation>
-        </xsd:element>
-        <xsd:element name="lastModifiedBy" minOccurs="0" maxOccurs="1" type="xsd:string"/>
-        <xsd:element ref="dcterms:modified" minOccurs="0" maxOccurs="1"/>
-        <xsd:element name="contentStatus" minOccurs="0" maxOccurs="1" type="xsd:string"/>
-      </xsd:all>
-    </xsd:complexType>
-  </xsd:schema>
-  <xs:schema xmlns:pc="http://schemas.microsoft.com/office/infopath/2007/PartnerControls" xmlns:xs="http://www.w3.org/2001/XMLSchema" targetNamespace="http://schemas.microsoft.com/office/infopath/2007/PartnerControls" elementFormDefault="qualified" attributeFormDefault="unqualified">
-    <xs:element name="Person">
-      <xs:complexType>
-        <xs:sequence>
-          <xs:element ref="pc:DisplayName" minOccurs="0"/>
-          <xs:element ref="pc:AccountId" minOccurs="0"/>
-          <xs:element ref="pc:AccountType" minOccurs="0"/>
-        </xs:sequence>
-      </xs:complexType>
-    </xs:element>
-    <xs:element name="DisplayName" type="xs:string"/>
-    <xs:element name="AccountId" type="xs:string"/>
-    <xs:element name="AccountType" type="xs:string"/>
-    <xs:element name="BDCAssociatedEntity">
-      <xs:complexType>
-        <xs:sequence>
-          <xs:element ref="pc:BDCEntity" minOccurs="0" maxOccurs="unbounded"/>
-        </xs:sequence>
-        <xs:attribute ref="pc:EntityNamespace"/>
-        <xs:attribute ref="pc:EntityName"/>
-        <xs:attribute ref="pc:SystemInstanceName"/>
-        <xs:attribute ref="pc:AssociationName"/>
-      </xs:complexType>
-    </xs:element>
-    <xs:attribute name="EntityNamespace" type="xs:string"/>
-    <xs:attribute name="EntityName" type="xs:string"/>
-    <xs:attribute name="SystemInstanceName" type="xs:string"/>
-    <xs:attribute name="AssociationName" type="xs:string"/>
-    <xs:element name="BDCEntity">
-      <xs:complexType>
-        <xs:sequence>
-          <xs:element ref="pc:EntityDisplayName" minOccurs="0"/>
-          <xs:element ref="pc:EntityInstanceReference" minOccurs="0"/>
-          <xs:element ref="pc:EntityId1" minOccurs="0"/>
-          <xs:element ref="pc:EntityId2" minOccurs="0"/>
-          <xs:element ref="pc:EntityId3" minOccurs="0"/>
-          <xs:element ref="pc:EntityId4" minOccurs="0"/>
-          <xs:element ref="pc:EntityId5" minOccurs="0"/>
-        </xs:sequence>
-      </xs:complexType>
-    </xs:element>
-    <xs:element name="EntityDisplayName" type="xs:string"/>
-    <xs:element name="EntityInstanceReference" type="xs:string"/>
-    <xs:element name="EntityId1" type="xs:string"/>
-    <xs:element name="EntityId2" type="xs:string"/>
-    <xs:element name="EntityId3" type="xs:string"/>
-    <xs:element name="EntityId4" type="xs:string"/>
-    <xs:element name="EntityId5" type="xs:string"/>
-    <xs:element name="Terms">
-      <xs:complexType>
-        <xs:sequence>
-          <xs:element ref="pc:TermInfo" minOccurs="0" maxOccurs="unbounded"/>
-        </xs:sequence>
-      </xs:complexType>
-    </xs:element>
-    <xs:element name="TermInfo">
-      <xs:complexType>
-        <xs:sequence>
-          <xs:element ref="pc:TermName" minOccurs="0"/>
-          <xs:element ref="pc:TermId" minOccurs="0"/>
-        </xs:sequence>
-      </xs:complexType>
-    </xs:element>
-    <xs:element name="TermName" type="xs:string"/>
-    <xs:element name="TermId" type="xs:string"/>
-  </xs:schema>
-</ct:contentTypeSchema>
-</file>
-
 <file path=customXml/item3.xml><?xml version="1.0" encoding="utf-8"?>
-<p:properties xmlns:p="http://schemas.microsoft.com/office/2006/metadata/properties" xmlns:xsi="http://www.w3.org/2001/XMLSchema-instance" xmlns:pc="http://schemas.microsoft.com/office/infopath/2007/PartnerControls">
-  <documentManagement/>
-</p:properties>
-</file>
-
-<file path=customXml/item4.xml><?xml version="1.0" encoding="utf-8"?>
 <?mso-contentType ?>
 <FormTemplates xmlns="http://schemas.microsoft.com/sharepoint/v3/contenttype/forms">
   <Display>DocumentLibraryForm</Display>
@@ -13774,15 +14070,13 @@
 </FormTemplates>
 </file>
 
-<file path=customXml/itemProps1.xml><?xml version="1.0" encoding="utf-8"?>
-<ds:datastoreItem xmlns:ds="http://schemas.openxmlformats.org/officeDocument/2006/customXml" ds:itemID="{FBF08EFE-91FC-4241-8A15-39494E7D9021}">
-  <ds:schemaRefs>
-    <ds:schemaRef ds:uri="http://schemas.openxmlformats.org/officeDocument/2006/bibliography"/>
-  </ds:schemaRefs>
-</ds:datastoreItem>
+<file path=customXml/item4.xml><?xml version="1.0" encoding="utf-8"?>
+<p:properties xmlns:p="http://schemas.microsoft.com/office/2006/metadata/properties" xmlns:xsi="http://www.w3.org/2001/XMLSchema-instance" xmlns:pc="http://schemas.microsoft.com/office/infopath/2007/PartnerControls">
+  <documentManagement/>
+</p:properties>
 </file>
 
-<file path=customXml/itemProps2.xml><?xml version="1.0" encoding="utf-8"?>
+<file path=customXml/itemProps1.xml><?xml version="1.0" encoding="utf-8"?>
 <ds:datastoreItem xmlns:ds="http://schemas.openxmlformats.org/officeDocument/2006/customXml" ds:itemID="{8B9E25BE-158B-4636-9A88-AF97AD73BFC0}">
   <ds:schemaRefs>
     <ds:schemaRef ds:uri="http://schemas.microsoft.com/office/2006/metadata/contentType"/>
@@ -13800,19 +14094,27 @@
 </ds:datastoreItem>
 </file>
 
+<file path=customXml/itemProps2.xml><?xml version="1.0" encoding="utf-8"?>
+<ds:datastoreItem xmlns:ds="http://schemas.openxmlformats.org/officeDocument/2006/customXml" ds:itemID="{FBF08EFE-91FC-4241-8A15-39494E7D9021}">
+  <ds:schemaRefs>
+    <ds:schemaRef ds:uri="http://schemas.openxmlformats.org/officeDocument/2006/bibliography"/>
+  </ds:schemaRefs>
+</ds:datastoreItem>
+</file>
+
 <file path=customXml/itemProps3.xml><?xml version="1.0" encoding="utf-8"?>
+<ds:datastoreItem xmlns:ds="http://schemas.openxmlformats.org/officeDocument/2006/customXml" ds:itemID="{507E82F3-ECF5-4AE3-BE27-C23A88A34805}">
+  <ds:schemaRefs>
+    <ds:schemaRef ds:uri="http://schemas.microsoft.com/sharepoint/v3/contenttype/forms"/>
+  </ds:schemaRefs>
+</ds:datastoreItem>
+</file>
+
+<file path=customXml/itemProps4.xml><?xml version="1.0" encoding="utf-8"?>
 <ds:datastoreItem xmlns:ds="http://schemas.openxmlformats.org/officeDocument/2006/customXml" ds:itemID="{DBAFA41B-CD7E-46FF-A1C1-26E5A0362366}">
   <ds:schemaRefs>
     <ds:schemaRef ds:uri="http://schemas.microsoft.com/office/2006/metadata/properties"/>
     <ds:schemaRef ds:uri="http://schemas.microsoft.com/office/infopath/2007/PartnerControls"/>
   </ds:schemaRefs>
 </ds:datastoreItem>
-</file>
-
-<file path=customXml/itemProps4.xml><?xml version="1.0" encoding="utf-8"?>
-<ds:datastoreItem xmlns:ds="http://schemas.openxmlformats.org/officeDocument/2006/customXml" ds:itemID="{507E82F3-ECF5-4AE3-BE27-C23A88A34805}">
-  <ds:schemaRefs>
-    <ds:schemaRef ds:uri="http://schemas.microsoft.com/sharepoint/v3/contenttype/forms"/>
-  </ds:schemaRefs>
-</ds:datastoreItem>
 </file>
</xml_diff>

<commit_message>
Added user stories and acceptence test
</commit_message>
<xml_diff>
--- a/Report_Semester_Project_SYSTEM DEVELOPMENT.docx
+++ b/Report_Semester_Project_SYSTEM DEVELOPMENT.docx
@@ -5486,6 +5486,14 @@
           <w:sz w:val="24"/>
           <w:szCs w:val="24"/>
         </w:rPr>
+        <w:tab/>
+      </w:r>
+      <w:r>
+        <w:rPr>
+          <w:rFonts w:cs="Times New Roman"/>
+          <w:sz w:val="24"/>
+          <w:szCs w:val="24"/>
+        </w:rPr>
         <w:t xml:space="preserve">During sprint 1, we took advantage of the methodology of Extreme programming (XP), its practices, </w:t>
       </w:r>
       <w:proofErr w:type="gramStart"/>
@@ -5516,6 +5524,7 @@
           <w:id w:val="-292285422"/>
           <w:citation/>
         </w:sdtPr>
+        <w:sdtEndPr/>
         <w:sdtContent>
           <w:r>
             <w:rPr>
@@ -5587,13 +5596,17 @@
         <w:jc w:val="both"/>
         <w:rPr>
           <w:rFonts w:cs="Times New Roman"/>
-          <w:sz w:val="24"/>
-          <w:szCs w:val="24"/>
-        </w:rPr>
-      </w:pPr>
-      <w:r>
-        <w:rPr>
-          <w:rFonts w:cs="Times New Roman"/>
+          <w:b/>
+          <w:bCs/>
+          <w:sz w:val="24"/>
+          <w:szCs w:val="24"/>
+        </w:rPr>
+      </w:pPr>
+      <w:r>
+        <w:rPr>
+          <w:rFonts w:cs="Times New Roman"/>
+          <w:b/>
+          <w:bCs/>
           <w:sz w:val="24"/>
           <w:szCs w:val="24"/>
         </w:rPr>
@@ -5613,6 +5626,14 @@
           <w:szCs w:val="24"/>
         </w:rPr>
       </w:pPr>
+      <w:r>
+        <w:rPr>
+          <w:rFonts w:cs="Times New Roman"/>
+          <w:sz w:val="24"/>
+          <w:szCs w:val="24"/>
+        </w:rPr>
+        <w:tab/>
+      </w:r>
       <w:r>
         <w:rPr>
           <w:rFonts w:cs="Times New Roman"/>
@@ -5631,6 +5652,7 @@
           <w:id w:val="-1915848261"/>
           <w:citation/>
         </w:sdtPr>
+        <w:sdtEndPr/>
         <w:sdtContent>
           <w:r>
             <w:rPr>
@@ -5741,6 +5763,11 @@
     </w:p>
     <w:p>
       <w:pPr>
+        <w:pStyle w:val="ListParagraph"/>
+        <w:numPr>
+          <w:ilvl w:val="0"/>
+          <w:numId w:val="8"/>
+        </w:numPr>
         <w:tabs>
           <w:tab w:val="left" w:pos="900"/>
         </w:tabs>
@@ -5785,6 +5812,14 @@
           <w:szCs w:val="24"/>
         </w:rPr>
         <w:lastRenderedPageBreak/>
+        <w:tab/>
+      </w:r>
+      <w:r>
+        <w:rPr>
+          <w:rFonts w:cs="Times New Roman"/>
+          <w:sz w:val="24"/>
+          <w:szCs w:val="24"/>
+        </w:rPr>
         <w:t xml:space="preserve">In our team, which has been together for longer than a year now, we value communication above everything else. We are not only teammates, </w:t>
       </w:r>
       <w:proofErr w:type="gramStart"/>
@@ -5826,6 +5861,11 @@
     </w:p>
     <w:p>
       <w:pPr>
+        <w:pStyle w:val="ListParagraph"/>
+        <w:numPr>
+          <w:ilvl w:val="0"/>
+          <w:numId w:val="8"/>
+        </w:numPr>
         <w:tabs>
           <w:tab w:val="left" w:pos="900"/>
         </w:tabs>
@@ -5869,6 +5909,14 @@
           <w:sz w:val="24"/>
           <w:szCs w:val="24"/>
         </w:rPr>
+        <w:tab/>
+      </w:r>
+      <w:r>
+        <w:rPr>
+          <w:rFonts w:cs="Times New Roman"/>
+          <w:sz w:val="24"/>
+          <w:szCs w:val="24"/>
+        </w:rPr>
         <w:t xml:space="preserve">This may have been a struggle for us in the beginning. Simple design is an easy thing for advanced programmers and software </w:t>
       </w:r>
       <w:proofErr w:type="gramStart"/>
@@ -5910,6 +5958,11 @@
     </w:p>
     <w:p>
       <w:pPr>
+        <w:pStyle w:val="ListParagraph"/>
+        <w:numPr>
+          <w:ilvl w:val="0"/>
+          <w:numId w:val="8"/>
+        </w:numPr>
         <w:tabs>
           <w:tab w:val="left" w:pos="900"/>
         </w:tabs>
@@ -5953,11 +6006,24 @@
           <w:sz w:val="24"/>
           <w:szCs w:val="24"/>
         </w:rPr>
+        <w:tab/>
+      </w:r>
+      <w:r>
+        <w:rPr>
+          <w:rFonts w:cs="Times New Roman"/>
+          <w:sz w:val="24"/>
+          <w:szCs w:val="24"/>
+        </w:rPr>
         <w:t>Respect, as understood by XP, is not only internal (within the team) but also external, as the developers should respect the client’s decisions and opinions, managers respect the developers and that they are the ones developing the system etc. In our case, the respect was only internal, but on a high level to say the least. We know what everybody is capable of. Each of us respects the other team members for what they bring to the table. Those are the fruits of our long-term cooperation.</w:t>
       </w:r>
     </w:p>
     <w:p>
       <w:pPr>
+        <w:pStyle w:val="ListParagraph"/>
+        <w:numPr>
+          <w:ilvl w:val="0"/>
+          <w:numId w:val="8"/>
+        </w:numPr>
         <w:tabs>
           <w:tab w:val="left" w:pos="900"/>
         </w:tabs>
@@ -6001,11 +6067,24 @@
           <w:sz w:val="24"/>
           <w:szCs w:val="24"/>
         </w:rPr>
+        <w:tab/>
+      </w:r>
+      <w:r>
+        <w:rPr>
+          <w:rFonts w:cs="Times New Roman"/>
+          <w:sz w:val="24"/>
+          <w:szCs w:val="24"/>
+        </w:rPr>
         <w:t>In the case of feedback, we received both internal (on developer-to-developer level) and external after every sprint on the sprint review meeting, when we were asked questions not only by our teachers and supervisors, but also other teams. We have always presented the whole picture and as much as possible as soon as possible. We have felt like the earlier we are able to get complex feedback, the more agile we can be.</w:t>
       </w:r>
     </w:p>
     <w:p>
       <w:pPr>
+        <w:pStyle w:val="ListParagraph"/>
+        <w:numPr>
+          <w:ilvl w:val="0"/>
+          <w:numId w:val="8"/>
+        </w:numPr>
         <w:tabs>
           <w:tab w:val="left" w:pos="900"/>
         </w:tabs>
@@ -6049,6 +6128,14 @@
           <w:sz w:val="24"/>
           <w:szCs w:val="24"/>
         </w:rPr>
+        <w:tab/>
+      </w:r>
+      <w:r>
+        <w:rPr>
+          <w:rFonts w:cs="Times New Roman"/>
+          <w:sz w:val="24"/>
+          <w:szCs w:val="24"/>
+        </w:rPr>
         <w:t xml:space="preserve">Courage is an important part of all agile methodologies. It is essential that the teams are not afraid of changing the direction of where the project is going. We think that our actions and decisions during the project demonstrate how courageous we were. It is not an easy decision to change everything in your code, leave no stone unturned. And we did so twice. </w:t>
       </w:r>
     </w:p>
@@ -6071,6 +6158,7 @@
           <w:sz w:val="24"/>
           <w:szCs w:val="24"/>
         </w:rPr>
+        <w:lastRenderedPageBreak/>
         <w:t> </w:t>
       </w:r>
     </w:p>
@@ -6097,7 +6185,6 @@
           <w:sz w:val="24"/>
           <w:szCs w:val="24"/>
         </w:rPr>
-        <w:lastRenderedPageBreak/>
         <w:t>The 12 principles of XP</w:t>
       </w:r>
     </w:p>
@@ -6120,11 +6207,24 @@
           <w:sz w:val="24"/>
           <w:szCs w:val="24"/>
         </w:rPr>
+        <w:tab/>
+      </w:r>
+      <w:r>
+        <w:rPr>
+          <w:rFonts w:cs="Times New Roman"/>
+          <w:sz w:val="24"/>
+          <w:szCs w:val="24"/>
+        </w:rPr>
         <w:t>The following 12 values are ordered by how much we have embraced them, the ones that we embraced the most being on the top of the list. You can also see a map of how they were connected within our project.</w:t>
       </w:r>
     </w:p>
     <w:p>
       <w:pPr>
+        <w:pStyle w:val="ListParagraph"/>
+        <w:numPr>
+          <w:ilvl w:val="0"/>
+          <w:numId w:val="7"/>
+        </w:numPr>
         <w:tabs>
           <w:tab w:val="left" w:pos="900"/>
         </w:tabs>
@@ -6168,6 +6268,14 @@
           <w:sz w:val="24"/>
           <w:szCs w:val="24"/>
         </w:rPr>
+        <w:tab/>
+      </w:r>
+      <w:r>
+        <w:rPr>
+          <w:rFonts w:cs="Times New Roman"/>
+          <w:sz w:val="24"/>
+          <w:szCs w:val="24"/>
+        </w:rPr>
         <w:t xml:space="preserve">Refactoring was a second nature to us. We have refactored from the smallest bits of codes such as local variable names (from id to </w:t>
       </w:r>
       <w:proofErr w:type="spellStart"/>
@@ -6209,6 +6317,11 @@
     </w:p>
     <w:p>
       <w:pPr>
+        <w:pStyle w:val="ListParagraph"/>
+        <w:numPr>
+          <w:ilvl w:val="0"/>
+          <w:numId w:val="7"/>
+        </w:numPr>
         <w:tabs>
           <w:tab w:val="left" w:pos="900"/>
         </w:tabs>
@@ -6252,11 +6365,24 @@
           <w:sz w:val="24"/>
           <w:szCs w:val="24"/>
         </w:rPr>
+        <w:tab/>
+      </w:r>
+      <w:r>
+        <w:rPr>
+          <w:rFonts w:cs="Times New Roman"/>
+          <w:sz w:val="24"/>
+          <w:szCs w:val="24"/>
+        </w:rPr>
         <w:t>This is a practice we followed even in previous projects. We know the advantages, but also the disadvantages of it. During the first two sprints, we have programmed in 2 groups, one consisting of 2 and one of 3 members. This was very helpful in the early stages of the project when we all needed to set our minds on how we want the code structure to look and how we want the code standards to be implemented. In the later stages, not every coding session was done in pairs, but at least 75% were.</w:t>
       </w:r>
     </w:p>
     <w:p>
       <w:pPr>
+        <w:pStyle w:val="ListParagraph"/>
+        <w:numPr>
+          <w:ilvl w:val="0"/>
+          <w:numId w:val="7"/>
+        </w:numPr>
         <w:tabs>
           <w:tab w:val="left" w:pos="900"/>
         </w:tabs>
@@ -6300,11 +6426,24 @@
           <w:sz w:val="24"/>
           <w:szCs w:val="24"/>
         </w:rPr>
+        <w:tab/>
+      </w:r>
+      <w:r>
+        <w:rPr>
+          <w:rFonts w:cs="Times New Roman"/>
+          <w:sz w:val="24"/>
+          <w:szCs w:val="24"/>
+        </w:rPr>
         <w:t>Collective ownership means that every developer can change whatever they desire to, even though it was not them writing the original code. We have embraced this practice more and more as the project was progressing. At the end, all developers were refactoring and changing code if they spotted a mistake not thinking if that specific line of code was “theirs”.</w:t>
       </w:r>
     </w:p>
     <w:p>
       <w:pPr>
+        <w:pStyle w:val="ListParagraph"/>
+        <w:numPr>
+          <w:ilvl w:val="0"/>
+          <w:numId w:val="7"/>
+        </w:numPr>
         <w:tabs>
           <w:tab w:val="left" w:pos="900"/>
         </w:tabs>
@@ -6348,11 +6487,24 @@
           <w:sz w:val="24"/>
           <w:szCs w:val="24"/>
         </w:rPr>
+        <w:tab/>
+      </w:r>
+      <w:r>
+        <w:rPr>
+          <w:rFonts w:cs="Times New Roman"/>
+          <w:sz w:val="24"/>
+          <w:szCs w:val="24"/>
+        </w:rPr>
         <w:t>We have tried to keep the working schedule as regular as possible. Every day at 9:30 AM, but sometimes at 9 AM sharp, we met for a daily standup, where we discussed the necessary matters, later proceeding to the coding itself. At the beginning, we have agreed on 30 working hours per week, but the number of hours was raising with every sprint, reaching just a little above 200 for the last one. The burnout did not come as we all saw the end of the project approaching.</w:t>
       </w:r>
     </w:p>
     <w:p>
       <w:pPr>
+        <w:pStyle w:val="ListParagraph"/>
+        <w:numPr>
+          <w:ilvl w:val="0"/>
+          <w:numId w:val="7"/>
+        </w:numPr>
         <w:tabs>
           <w:tab w:val="left" w:pos="900"/>
         </w:tabs>
@@ -6374,6 +6526,7 @@
           <w:sz w:val="24"/>
           <w:szCs w:val="24"/>
         </w:rPr>
+        <w:lastRenderedPageBreak/>
         <w:t>Coding Standards</w:t>
       </w:r>
     </w:p>
@@ -6396,7 +6549,14 @@
           <w:sz w:val="24"/>
           <w:szCs w:val="24"/>
         </w:rPr>
-        <w:lastRenderedPageBreak/>
+        <w:tab/>
+      </w:r>
+      <w:r>
+        <w:rPr>
+          <w:rFonts w:cs="Times New Roman"/>
+          <w:sz w:val="24"/>
+          <w:szCs w:val="24"/>
+        </w:rPr>
         <w:t>We have followed the general C# coding standards</w:t>
       </w:r>
       <w:sdt>
@@ -6409,6 +6569,7 @@
           <w:id w:val="1694892668"/>
           <w:citation/>
         </w:sdtPr>
+        <w:sdtEndPr/>
         <w:sdtContent>
           <w:r>
             <w:rPr>
@@ -6473,6 +6634,11 @@
     </w:p>
     <w:p>
       <w:pPr>
+        <w:pStyle w:val="ListParagraph"/>
+        <w:numPr>
+          <w:ilvl w:val="0"/>
+          <w:numId w:val="7"/>
+        </w:numPr>
         <w:tabs>
           <w:tab w:val="left" w:pos="900"/>
         </w:tabs>
@@ -6510,6 +6676,14 @@
           <w:szCs w:val="24"/>
         </w:rPr>
       </w:pPr>
+      <w:r>
+        <w:rPr>
+          <w:rFonts w:cs="Times New Roman"/>
+          <w:sz w:val="24"/>
+          <w:szCs w:val="24"/>
+        </w:rPr>
+        <w:tab/>
+      </w:r>
       <w:r>
         <w:rPr>
           <w:rFonts w:cs="Times New Roman"/>
@@ -6528,6 +6702,7 @@
           <w:id w:val="591441548"/>
           <w:citation/>
         </w:sdtPr>
+        <w:sdtEndPr/>
         <w:sdtContent>
           <w:r>
             <w:rPr>
@@ -6583,6 +6758,11 @@
     </w:p>
     <w:p>
       <w:pPr>
+        <w:pStyle w:val="ListParagraph"/>
+        <w:numPr>
+          <w:ilvl w:val="0"/>
+          <w:numId w:val="7"/>
+        </w:numPr>
         <w:tabs>
           <w:tab w:val="left" w:pos="900"/>
         </w:tabs>
@@ -6626,11 +6806,24 @@
           <w:sz w:val="24"/>
           <w:szCs w:val="24"/>
         </w:rPr>
+        <w:tab/>
+      </w:r>
+      <w:r>
+        <w:rPr>
+          <w:rFonts w:cs="Times New Roman"/>
+          <w:sz w:val="24"/>
+          <w:szCs w:val="24"/>
+        </w:rPr>
         <w:t xml:space="preserve">As mentioned before, when talking about the value of Simplicity, not coding ahead was a bit of a struggle for us in the beginning, but we have managed to reduce this not-agile practice by the end of the project. We have also decided not to focus on the diagrams too much, and only use them in the inception stage of the project, when we were deciding on how we are going to approach it. We also strived for no code duplication, by putting the repeating code into separate methods. </w:t>
       </w:r>
     </w:p>
     <w:p>
       <w:pPr>
+        <w:pStyle w:val="ListParagraph"/>
+        <w:numPr>
+          <w:ilvl w:val="0"/>
+          <w:numId w:val="7"/>
+        </w:numPr>
         <w:tabs>
           <w:tab w:val="left" w:pos="900"/>
         </w:tabs>
@@ -6674,6 +6867,14 @@
           <w:sz w:val="24"/>
           <w:szCs w:val="24"/>
         </w:rPr>
+        <w:tab/>
+      </w:r>
+      <w:r>
+        <w:rPr>
+          <w:rFonts w:cs="Times New Roman"/>
+          <w:sz w:val="24"/>
+          <w:szCs w:val="24"/>
+        </w:rPr>
         <w:t xml:space="preserve">During sprint 1, we have tried out TDD as it is both one of the most praised and notorious practices presented by XP. In our case, we used it during the stage, when the foundations of our system were laid, and we could see its advantage of being certain at all time that your code is tested </w:t>
       </w:r>
       <w:proofErr w:type="gramStart"/>
@@ -6697,6 +6898,11 @@
     </w:p>
     <w:p>
       <w:pPr>
+        <w:pStyle w:val="ListParagraph"/>
+        <w:numPr>
+          <w:ilvl w:val="0"/>
+          <w:numId w:val="7"/>
+        </w:numPr>
         <w:tabs>
           <w:tab w:val="left" w:pos="900"/>
         </w:tabs>
@@ -6740,69 +6946,77 @@
           <w:sz w:val="24"/>
           <w:szCs w:val="24"/>
         </w:rPr>
+        <w:tab/>
+      </w:r>
+      <w:r>
+        <w:rPr>
+          <w:rFonts w:cs="Times New Roman"/>
+          <w:sz w:val="24"/>
+          <w:szCs w:val="24"/>
+        </w:rPr>
         <w:t>When it came to continuous integration, we have tried to follow it as much as it was possible in our small, artificial environment. We did not have any releases planned except for the hand in in the second half of December, and we also did not have any production or testing servers. We at least did the following things:</w:t>
       </w:r>
     </w:p>
     <w:p>
       <w:pPr>
-        <w:tabs>
-          <w:tab w:val="left" w:pos="900"/>
-        </w:tabs>
-        <w:spacing w:after="0" w:line="360" w:lineRule="auto"/>
-        <w:jc w:val="both"/>
-        <w:rPr>
-          <w:rFonts w:cs="Times New Roman"/>
-          <w:sz w:val="24"/>
-          <w:szCs w:val="24"/>
-        </w:rPr>
-      </w:pPr>
-      <w:r>
-        <w:rPr>
-          <w:rFonts w:cs="Times New Roman"/>
-          <w:sz w:val="24"/>
-          <w:szCs w:val="24"/>
-        </w:rPr>
-        <w:t>-</w:t>
-      </w:r>
-      <w:r>
-        <w:rPr>
-          <w:rFonts w:cs="Times New Roman"/>
-          <w:sz w:val="24"/>
-          <w:szCs w:val="24"/>
-        </w:rPr>
-        <w:tab/>
+        <w:pStyle w:val="ListParagraph"/>
+        <w:numPr>
+          <w:ilvl w:val="0"/>
+          <w:numId w:val="10"/>
+        </w:numPr>
+        <w:tabs>
+          <w:tab w:val="left" w:pos="900"/>
+        </w:tabs>
+        <w:spacing w:after="0" w:line="360" w:lineRule="auto"/>
+        <w:jc w:val="both"/>
+        <w:rPr>
+          <w:rFonts w:cs="Times New Roman"/>
+          <w:sz w:val="24"/>
+          <w:szCs w:val="24"/>
+        </w:rPr>
+      </w:pPr>
+      <w:r>
+        <w:rPr>
+          <w:rFonts w:cs="Times New Roman"/>
+          <w:sz w:val="24"/>
+          <w:szCs w:val="24"/>
+        </w:rPr>
+        <w:lastRenderedPageBreak/>
         <w:t>Branched our project in a way that main is only for tested and ready-to-show code, whereas the development (and branches that were branched from development) are meant for the implementation of new features</w:t>
       </w:r>
-    </w:p>
-    <w:p>
-      <w:pPr>
-        <w:tabs>
-          <w:tab w:val="left" w:pos="900"/>
-        </w:tabs>
-        <w:spacing w:after="0" w:line="360" w:lineRule="auto"/>
-        <w:jc w:val="both"/>
-        <w:rPr>
-          <w:rFonts w:cs="Times New Roman"/>
-          <w:sz w:val="24"/>
-          <w:szCs w:val="24"/>
-        </w:rPr>
-      </w:pPr>
-      <w:r>
-        <w:rPr>
-          <w:rFonts w:cs="Times New Roman"/>
-          <w:sz w:val="24"/>
-          <w:szCs w:val="24"/>
-        </w:rPr>
-        <w:lastRenderedPageBreak/>
-        <w:t>-</w:t>
-      </w:r>
-      <w:r>
-        <w:rPr>
-          <w:rFonts w:cs="Times New Roman"/>
-          <w:sz w:val="24"/>
-          <w:szCs w:val="24"/>
-        </w:rPr>
-        <w:tab/>
+      <w:r>
+        <w:rPr>
+          <w:rFonts w:cs="Times New Roman"/>
+          <w:sz w:val="24"/>
+          <w:szCs w:val="24"/>
+        </w:rPr>
+        <w:t>,</w:t>
+      </w:r>
+    </w:p>
+    <w:p>
+      <w:pPr>
+        <w:pStyle w:val="ListParagraph"/>
+        <w:numPr>
+          <w:ilvl w:val="0"/>
+          <w:numId w:val="10"/>
+        </w:numPr>
+        <w:tabs>
+          <w:tab w:val="left" w:pos="900"/>
+        </w:tabs>
+        <w:spacing w:after="0" w:line="360" w:lineRule="auto"/>
+        <w:jc w:val="both"/>
+        <w:rPr>
+          <w:rFonts w:cs="Times New Roman"/>
+          <w:sz w:val="24"/>
+          <w:szCs w:val="24"/>
+        </w:rPr>
+      </w:pPr>
+      <w:r>
+        <w:rPr>
+          <w:rFonts w:cs="Times New Roman"/>
+          <w:sz w:val="24"/>
+          <w:szCs w:val="24"/>
+        </w:rPr>
         <w:t xml:space="preserve">We did not have a “clean computer” just for daily builds and integration tests, but we at least implemented </w:t>
       </w:r>
       <w:proofErr w:type="spellStart"/>
@@ -6823,66 +7037,74 @@
         </w:rPr>
         <w:t xml:space="preserve"> file to avoid the issue of different packages and frameworks installed on different computers, which are usually the cause for the most common explanation of programming issues: “but it works on my computer”</w:t>
       </w:r>
-    </w:p>
-    <w:p>
-      <w:pPr>
-        <w:tabs>
-          <w:tab w:val="left" w:pos="900"/>
-        </w:tabs>
-        <w:spacing w:after="0" w:line="360" w:lineRule="auto"/>
-        <w:jc w:val="both"/>
-        <w:rPr>
-          <w:rFonts w:cs="Times New Roman"/>
-          <w:sz w:val="24"/>
-          <w:szCs w:val="24"/>
-        </w:rPr>
-      </w:pPr>
-      <w:r>
-        <w:rPr>
-          <w:rFonts w:cs="Times New Roman"/>
-          <w:sz w:val="24"/>
-          <w:szCs w:val="24"/>
-        </w:rPr>
-        <w:t>-</w:t>
-      </w:r>
-      <w:r>
-        <w:rPr>
-          <w:rFonts w:cs="Times New Roman"/>
-          <w:sz w:val="24"/>
-          <w:szCs w:val="24"/>
-        </w:rPr>
-        <w:tab/>
+      <w:r>
+        <w:rPr>
+          <w:rFonts w:cs="Times New Roman"/>
+          <w:sz w:val="24"/>
+          <w:szCs w:val="24"/>
+        </w:rPr>
+        <w:t>,</w:t>
+      </w:r>
+    </w:p>
+    <w:p>
+      <w:pPr>
+        <w:pStyle w:val="ListParagraph"/>
+        <w:numPr>
+          <w:ilvl w:val="0"/>
+          <w:numId w:val="10"/>
+        </w:numPr>
+        <w:tabs>
+          <w:tab w:val="left" w:pos="900"/>
+        </w:tabs>
+        <w:spacing w:after="0" w:line="360" w:lineRule="auto"/>
+        <w:jc w:val="both"/>
+        <w:rPr>
+          <w:rFonts w:cs="Times New Roman"/>
+          <w:sz w:val="24"/>
+          <w:szCs w:val="24"/>
+        </w:rPr>
+      </w:pPr>
+      <w:r>
+        <w:rPr>
+          <w:rFonts w:cs="Times New Roman"/>
+          <w:sz w:val="24"/>
+          <w:szCs w:val="24"/>
+        </w:rPr>
         <w:t>Since our project was not so big in its size, we were able to clean and rebuild often, always seeing if there are no build errors</w:t>
       </w:r>
-    </w:p>
-    <w:p>
-      <w:pPr>
-        <w:tabs>
-          <w:tab w:val="left" w:pos="900"/>
-        </w:tabs>
-        <w:spacing w:after="0" w:line="360" w:lineRule="auto"/>
-        <w:jc w:val="both"/>
-        <w:rPr>
-          <w:rFonts w:cs="Times New Roman"/>
-          <w:sz w:val="24"/>
-          <w:szCs w:val="24"/>
-        </w:rPr>
-      </w:pPr>
-      <w:r>
-        <w:rPr>
-          <w:rFonts w:cs="Times New Roman"/>
-          <w:sz w:val="24"/>
-          <w:szCs w:val="24"/>
-        </w:rPr>
-        <w:t>-</w:t>
-      </w:r>
-      <w:r>
-        <w:rPr>
-          <w:rFonts w:cs="Times New Roman"/>
-          <w:sz w:val="24"/>
-          <w:szCs w:val="24"/>
-        </w:rPr>
-        <w:tab/>
+      <w:r>
+        <w:rPr>
+          <w:rFonts w:cs="Times New Roman"/>
+          <w:sz w:val="24"/>
+          <w:szCs w:val="24"/>
+        </w:rPr>
+        <w:t>,</w:t>
+      </w:r>
+    </w:p>
+    <w:p>
+      <w:pPr>
+        <w:pStyle w:val="ListParagraph"/>
+        <w:numPr>
+          <w:ilvl w:val="0"/>
+          <w:numId w:val="10"/>
+        </w:numPr>
+        <w:tabs>
+          <w:tab w:val="left" w:pos="900"/>
+        </w:tabs>
+        <w:spacing w:after="0" w:line="360" w:lineRule="auto"/>
+        <w:jc w:val="both"/>
+        <w:rPr>
+          <w:rFonts w:cs="Times New Roman"/>
+          <w:sz w:val="24"/>
+          <w:szCs w:val="24"/>
+        </w:rPr>
+      </w:pPr>
+      <w:r>
+        <w:rPr>
+          <w:rFonts w:cs="Times New Roman"/>
+          <w:sz w:val="24"/>
+          <w:szCs w:val="24"/>
+        </w:rPr>
         <w:t>The feedback cycle (Develop test case</w:t>
       </w:r>
       <w:r>
@@ -6967,11 +7189,24 @@
           <w:sz w:val="24"/>
           <w:szCs w:val="24"/>
         </w:rPr>
-        <w:t xml:space="preserve"> we were implementing </w:t>
-      </w:r>
-    </w:p>
-    <w:p>
-      <w:pPr>
+        <w:t xml:space="preserve"> we were </w:t>
+      </w:r>
+      <w:r>
+        <w:rPr>
+          <w:rFonts w:cs="Times New Roman"/>
+          <w:sz w:val="24"/>
+          <w:szCs w:val="24"/>
+        </w:rPr>
+        <w:t>implementing.</w:t>
+      </w:r>
+    </w:p>
+    <w:p>
+      <w:pPr>
+        <w:pStyle w:val="ListParagraph"/>
+        <w:numPr>
+          <w:ilvl w:val="0"/>
+          <w:numId w:val="7"/>
+        </w:numPr>
         <w:tabs>
           <w:tab w:val="left" w:pos="900"/>
         </w:tabs>
@@ -7015,6 +7250,14 @@
           <w:sz w:val="24"/>
           <w:szCs w:val="24"/>
         </w:rPr>
+        <w:tab/>
+      </w:r>
+      <w:r>
+        <w:rPr>
+          <w:rFonts w:cs="Times New Roman"/>
+          <w:sz w:val="24"/>
+          <w:szCs w:val="24"/>
+        </w:rPr>
         <w:t xml:space="preserve">We did not have an on-site customer. In our case it was all about the team, </w:t>
       </w:r>
       <w:r>
@@ -7036,6 +7279,11 @@
     </w:p>
     <w:p>
       <w:pPr>
+        <w:pStyle w:val="ListParagraph"/>
+        <w:numPr>
+          <w:ilvl w:val="0"/>
+          <w:numId w:val="7"/>
+        </w:numPr>
         <w:tabs>
           <w:tab w:val="left" w:pos="900"/>
         </w:tabs>
@@ -7079,6 +7327,14 @@
           <w:sz w:val="24"/>
           <w:szCs w:val="24"/>
         </w:rPr>
+        <w:tab/>
+      </w:r>
+      <w:r>
+        <w:rPr>
+          <w:rFonts w:cs="Times New Roman"/>
+          <w:sz w:val="24"/>
+          <w:szCs w:val="24"/>
+        </w:rPr>
         <w:t xml:space="preserve">The main goal of a planning game is to exchange the information between the customer and the development team. Customer has information about the value and developers about the cost. This was different in our case, because we did not have on-site customer as was mentioned before. Thus, the development team provides all the information about the value of project with cost calculation as well. Planning game consists of 3 phases. </w:t>
       </w:r>
     </w:p>
@@ -7101,119 +7357,210 @@
           <w:sz w:val="24"/>
           <w:szCs w:val="24"/>
         </w:rPr>
-        <w:t xml:space="preserve">In the Exploration phase, we wrote down short user stories (more about them explained later), then we prioritized, and the last step was to estimate. If we could not estimate one user story properly, was it </w:t>
-      </w:r>
-      <w:r>
-        <w:rPr>
-          <w:rFonts w:cs="Times New Roman"/>
-          <w:sz w:val="24"/>
-          <w:szCs w:val="24"/>
-        </w:rPr>
-        <w:t>too</w:t>
-      </w:r>
-      <w:r>
-        <w:rPr>
-          <w:rFonts w:cs="Times New Roman"/>
-          <w:sz w:val="24"/>
-          <w:szCs w:val="24"/>
-        </w:rPr>
-        <w:t xml:space="preserve"> difficult for us to estimate, we split this epic story into two separate ones. For example, in user story Log in, we had task Log in using third-party APIs. Also because of time constraints and the difficulties to estimate, we decided to create a distinct user story. </w:t>
-      </w:r>
-    </w:p>
-    <w:p>
-      <w:pPr>
-        <w:tabs>
-          <w:tab w:val="left" w:pos="900"/>
-        </w:tabs>
-        <w:spacing w:after="0" w:line="360" w:lineRule="auto"/>
-        <w:jc w:val="both"/>
-        <w:rPr>
-          <w:rFonts w:cs="Times New Roman"/>
-          <w:sz w:val="24"/>
-          <w:szCs w:val="24"/>
-        </w:rPr>
-      </w:pPr>
-      <w:r>
-        <w:rPr>
-          <w:rFonts w:cs="Times New Roman"/>
-          <w:sz w:val="24"/>
-          <w:szCs w:val="24"/>
-        </w:rPr>
-        <w:t xml:space="preserve">In the Commitment phase, customer chooses the content of the first release. We would consider release planning, but we would need more time, somewhere around sprint 6-7. For us, the </w:t>
-      </w:r>
-      <w:proofErr w:type="gramStart"/>
-      <w:r>
-        <w:rPr>
-          <w:rFonts w:cs="Times New Roman"/>
-          <w:sz w:val="24"/>
-          <w:szCs w:val="24"/>
-        </w:rPr>
-        <w:t>main focus</w:t>
-      </w:r>
-      <w:proofErr w:type="gramEnd"/>
-      <w:r>
-        <w:rPr>
-          <w:rFonts w:cs="Times New Roman"/>
-          <w:sz w:val="24"/>
-          <w:szCs w:val="24"/>
-        </w:rPr>
-        <w:t xml:space="preserve"> was to have working code after each sprint with hand-in deadline. This phase was little bit different from what XP dictates in our case. </w:t>
-      </w:r>
-    </w:p>
-    <w:p>
-      <w:pPr>
-        <w:tabs>
-          <w:tab w:val="left" w:pos="900"/>
-        </w:tabs>
-        <w:spacing w:after="0" w:line="360" w:lineRule="auto"/>
-        <w:jc w:val="both"/>
-        <w:rPr>
-          <w:rFonts w:cs="Times New Roman"/>
-          <w:sz w:val="24"/>
-          <w:szCs w:val="24"/>
-        </w:rPr>
-      </w:pPr>
-      <w:r>
-        <w:rPr>
-          <w:rFonts w:cs="Times New Roman"/>
-          <w:sz w:val="24"/>
-          <w:szCs w:val="24"/>
-        </w:rPr>
-        <w:t>Last phase is the Steering phase. The idea of this phase is to have possibility to change accordingly to customer needs (to our need for us). We chose what to do in the following iteration and divided selected user stories into tasks. Few times we ended up that we had to reconsidered shifting some tasks or user stories into next iteration.</w:t>
-      </w:r>
-    </w:p>
-    <w:p>
-      <w:pPr>
-        <w:tabs>
-          <w:tab w:val="left" w:pos="900"/>
-        </w:tabs>
-        <w:spacing w:after="0" w:line="360" w:lineRule="auto"/>
-        <w:jc w:val="both"/>
-        <w:rPr>
-          <w:rFonts w:cs="Times New Roman"/>
-          <w:sz w:val="24"/>
-          <w:szCs w:val="24"/>
-        </w:rPr>
-      </w:pPr>
-    </w:p>
-    <w:p>
-      <w:pPr>
-        <w:tabs>
-          <w:tab w:val="left" w:pos="900"/>
-        </w:tabs>
-        <w:spacing w:after="0" w:line="360" w:lineRule="auto"/>
-        <w:jc w:val="both"/>
-        <w:rPr>
+        <w:tab/>
+      </w:r>
+      <w:r>
+        <w:rPr>
+          <w:rFonts w:cs="Times New Roman"/>
+          <w:sz w:val="24"/>
+          <w:szCs w:val="24"/>
+        </w:rPr>
+        <w:t xml:space="preserve">In the </w:t>
+      </w:r>
+      <w:r>
+        <w:rPr>
+          <w:rFonts w:cs="Times New Roman"/>
           <w:b/>
           <w:bCs/>
-        </w:rPr>
-      </w:pPr>
-      <w:r>
-        <w:rPr>
+          <w:sz w:val="24"/>
+          <w:szCs w:val="24"/>
+        </w:rPr>
+        <w:t>Exploration phase</w:t>
+      </w:r>
+      <w:r>
+        <w:rPr>
+          <w:rFonts w:cs="Times New Roman"/>
+          <w:sz w:val="24"/>
+          <w:szCs w:val="24"/>
+        </w:rPr>
+        <w:t xml:space="preserve">, we wrote down short user stories (more about them explained later), then we prioritized, and the last step was to estimate. If we could not estimate one user story properly, was it </w:t>
+      </w:r>
+      <w:r>
+        <w:rPr>
+          <w:rFonts w:cs="Times New Roman"/>
+          <w:sz w:val="24"/>
+          <w:szCs w:val="24"/>
+        </w:rPr>
+        <w:t>too</w:t>
+      </w:r>
+      <w:r>
+        <w:rPr>
+          <w:rFonts w:cs="Times New Roman"/>
+          <w:sz w:val="24"/>
+          <w:szCs w:val="24"/>
+        </w:rPr>
+        <w:t xml:space="preserve"> difficult for us to estimate, we split this epic story into two separate ones. For example, in user story Log in, we had task Log in using third-party APIs. Also because of time constraints and the difficulties to estimate, we decided to create a distinct user story. </w:t>
+      </w:r>
+    </w:p>
+    <w:p>
+      <w:pPr>
+        <w:tabs>
+          <w:tab w:val="left" w:pos="900"/>
+        </w:tabs>
+        <w:spacing w:after="0" w:line="360" w:lineRule="auto"/>
+        <w:jc w:val="both"/>
+        <w:rPr>
+          <w:rFonts w:cs="Times New Roman"/>
+          <w:sz w:val="24"/>
+          <w:szCs w:val="24"/>
+        </w:rPr>
+      </w:pPr>
+      <w:r>
+        <w:rPr>
+          <w:rFonts w:cs="Times New Roman"/>
+          <w:sz w:val="24"/>
+          <w:szCs w:val="24"/>
+        </w:rPr>
+        <w:tab/>
+      </w:r>
+      <w:r>
+        <w:rPr>
+          <w:rFonts w:cs="Times New Roman"/>
+          <w:sz w:val="24"/>
+          <w:szCs w:val="24"/>
+        </w:rPr>
+        <w:t xml:space="preserve">In the </w:t>
+      </w:r>
+      <w:r>
+        <w:rPr>
+          <w:rFonts w:cs="Times New Roman"/>
           <w:b/>
           <w:bCs/>
+          <w:sz w:val="24"/>
+          <w:szCs w:val="24"/>
+        </w:rPr>
+        <w:t>Commitment phase</w:t>
+      </w:r>
+      <w:r>
+        <w:rPr>
+          <w:rFonts w:cs="Times New Roman"/>
+          <w:sz w:val="24"/>
+          <w:szCs w:val="24"/>
+        </w:rPr>
+        <w:t xml:space="preserve">, customer chooses the content of the first release. We would consider release planning, but we would need more time, somewhere around sprint 6-7. For us, the </w:t>
+      </w:r>
+      <w:proofErr w:type="gramStart"/>
+      <w:r>
+        <w:rPr>
+          <w:rFonts w:cs="Times New Roman"/>
+          <w:sz w:val="24"/>
+          <w:szCs w:val="24"/>
+        </w:rPr>
+        <w:t>main focus</w:t>
+      </w:r>
+      <w:proofErr w:type="gramEnd"/>
+      <w:r>
+        <w:rPr>
+          <w:rFonts w:cs="Times New Roman"/>
+          <w:sz w:val="24"/>
+          <w:szCs w:val="24"/>
+        </w:rPr>
+        <w:t xml:space="preserve"> was to have working code after each sprint with hand-in deadline. This phase was little bit different from what XP dictates in our case. </w:t>
+      </w:r>
+    </w:p>
+    <w:p>
+      <w:pPr>
+        <w:tabs>
+          <w:tab w:val="left" w:pos="900"/>
+        </w:tabs>
+        <w:spacing w:after="0" w:line="360" w:lineRule="auto"/>
+        <w:jc w:val="both"/>
+        <w:rPr>
+          <w:rFonts w:cs="Times New Roman"/>
+          <w:sz w:val="24"/>
+          <w:szCs w:val="24"/>
+        </w:rPr>
+      </w:pPr>
+      <w:r>
+        <w:rPr>
+          <w:rFonts w:cs="Times New Roman"/>
+          <w:sz w:val="24"/>
+          <w:szCs w:val="24"/>
+        </w:rPr>
+        <w:tab/>
+      </w:r>
+      <w:r>
+        <w:rPr>
+          <w:rFonts w:cs="Times New Roman"/>
+          <w:sz w:val="24"/>
+          <w:szCs w:val="24"/>
+        </w:rPr>
+        <w:t xml:space="preserve">Last phase is the </w:t>
+      </w:r>
+      <w:r>
+        <w:rPr>
+          <w:rFonts w:cs="Times New Roman"/>
+          <w:b/>
+          <w:bCs/>
+          <w:sz w:val="24"/>
+          <w:szCs w:val="24"/>
+        </w:rPr>
+        <w:t>Steering phase</w:t>
+      </w:r>
+      <w:r>
+        <w:rPr>
+          <w:rFonts w:cs="Times New Roman"/>
+          <w:sz w:val="24"/>
+          <w:szCs w:val="24"/>
+        </w:rPr>
+        <w:t xml:space="preserve">. The idea of this phase is to have possibility to change accordingly to customer needs (to our need for us). We chose what to do in the </w:t>
+      </w:r>
+      <w:r>
+        <w:rPr>
+          <w:rFonts w:cs="Times New Roman"/>
+          <w:sz w:val="24"/>
+          <w:szCs w:val="24"/>
         </w:rPr>
         <w:lastRenderedPageBreak/>
+        <w:t>following iteration and divided selected user stories into tasks. Few times we ended up that we had to reconsidered shifting some tasks or user stories into next iteration.</w:t>
+      </w:r>
+    </w:p>
+    <w:p>
+      <w:pPr>
+        <w:tabs>
+          <w:tab w:val="left" w:pos="900"/>
+        </w:tabs>
+        <w:spacing w:after="0" w:line="360" w:lineRule="auto"/>
+        <w:jc w:val="both"/>
+        <w:rPr>
+          <w:rFonts w:cs="Times New Roman"/>
+          <w:sz w:val="24"/>
+          <w:szCs w:val="24"/>
+        </w:rPr>
+      </w:pPr>
+    </w:p>
+    <w:p>
+      <w:pPr>
+        <w:pStyle w:val="ListParagraph"/>
+        <w:numPr>
+          <w:ilvl w:val="0"/>
+          <w:numId w:val="7"/>
+        </w:numPr>
+        <w:tabs>
+          <w:tab w:val="left" w:pos="900"/>
+        </w:tabs>
+        <w:spacing w:after="0" w:line="360" w:lineRule="auto"/>
+        <w:jc w:val="both"/>
+        <w:rPr>
+          <w:b/>
+          <w:bCs/>
+        </w:rPr>
+      </w:pPr>
+      <w:r>
+        <w:rPr>
+          <w:b/>
+          <w:bCs/>
+        </w:rPr>
         <w:t>Small Releases</w:t>
       </w:r>
     </w:p>
@@ -7226,6 +7573,9 @@
         <w:jc w:val="both"/>
       </w:pPr>
       <w:r>
+        <w:tab/>
+      </w:r>
+      <w:r>
         <w:t xml:space="preserve">We did not do any small releases. During the whole project, we were developing what one could call an MVP (minimal value product). It would not make sense to make any releases in the meantime, as the system would not work properly in the production as is. </w:t>
       </w:r>
     </w:p>
@@ -7245,8 +7595,16 @@
         </w:tabs>
         <w:spacing w:after="0" w:line="360" w:lineRule="auto"/>
         <w:jc w:val="both"/>
-      </w:pPr>
-      <w:r>
+        <w:rPr>
+          <w:b/>
+          <w:bCs/>
+        </w:rPr>
+      </w:pPr>
+      <w:r>
+        <w:rPr>
+          <w:b/>
+          <w:bCs/>
+        </w:rPr>
         <w:t>Our iteration timeline</w:t>
       </w:r>
     </w:p>
@@ -7259,11 +7617,15 @@
         <w:jc w:val="both"/>
       </w:pPr>
       <w:r>
+        <w:tab/>
+      </w:r>
+      <w:r>
         <w:t xml:space="preserve">Each of our iterations (or sprints if we are talking in SCRUM terms) consisted of couple of common steps and processes. Below, you can see the figure XXX, where you are able to see those steps. </w:t>
       </w:r>
     </w:p>
     <w:p>
       <w:pPr>
+        <w:keepNext/>
         <w:tabs>
           <w:tab w:val="left" w:pos="900"/>
         </w:tabs>
@@ -7319,23 +7681,32 @@
     </w:p>
     <w:p>
       <w:pPr>
-        <w:tabs>
-          <w:tab w:val="left" w:pos="900"/>
-        </w:tabs>
-        <w:spacing w:after="0" w:line="360" w:lineRule="auto"/>
-        <w:jc w:val="both"/>
-      </w:pPr>
-    </w:p>
-    <w:p>
-      <w:pPr>
-        <w:tabs>
-          <w:tab w:val="left" w:pos="900"/>
-        </w:tabs>
-        <w:spacing w:after="0" w:line="360" w:lineRule="auto"/>
-        <w:jc w:val="both"/>
-      </w:pPr>
-      <w:r>
-        <w:t xml:space="preserve"> </w:t>
+        <w:pStyle w:val="Caption"/>
+        <w:jc w:val="both"/>
+      </w:pPr>
+      <w:r>
+        <w:t xml:space="preserve">Figure </w:t>
+      </w:r>
+      <w:r>
+        <w:fldChar w:fldCharType="begin"/>
+      </w:r>
+      <w:r>
+        <w:instrText xml:space="preserve"> SEQ Figure \* ARABIC </w:instrText>
+      </w:r>
+      <w:r>
+        <w:fldChar w:fldCharType="separate"/>
+      </w:r>
+      <w:r>
+        <w:rPr>
+          <w:noProof/>
+        </w:rPr>
+        <w:t>2</w:t>
+      </w:r>
+      <w:r>
+        <w:fldChar w:fldCharType="end"/>
+      </w:r>
+      <w:r>
+        <w:t xml:space="preserve"> Iteration timeline</w:t>
       </w:r>
     </w:p>
     <w:p>
@@ -7343,7 +7714,7 @@
         <w:pStyle w:val="ListParagraph"/>
         <w:numPr>
           <w:ilvl w:val="0"/>
-          <w:numId w:val="4"/>
+          <w:numId w:val="9"/>
         </w:numPr>
         <w:tabs>
           <w:tab w:val="left" w:pos="900"/>
@@ -7372,7 +7743,7 @@
         <w:pStyle w:val="ListParagraph"/>
         <w:numPr>
           <w:ilvl w:val="0"/>
-          <w:numId w:val="4"/>
+          <w:numId w:val="9"/>
         </w:numPr>
         <w:tabs>
           <w:tab w:val="left" w:pos="900"/>
@@ -7401,7 +7772,7 @@
         <w:pStyle w:val="ListParagraph"/>
         <w:numPr>
           <w:ilvl w:val="0"/>
-          <w:numId w:val="4"/>
+          <w:numId w:val="9"/>
         </w:numPr>
         <w:tabs>
           <w:tab w:val="left" w:pos="900"/>
@@ -7430,7 +7801,7 @@
         <w:pStyle w:val="ListParagraph"/>
         <w:numPr>
           <w:ilvl w:val="0"/>
-          <w:numId w:val="4"/>
+          <w:numId w:val="9"/>
         </w:numPr>
         <w:tabs>
           <w:tab w:val="left" w:pos="900"/>
@@ -7459,7 +7830,7 @@
         <w:pStyle w:val="ListParagraph"/>
         <w:numPr>
           <w:ilvl w:val="0"/>
-          <w:numId w:val="4"/>
+          <w:numId w:val="9"/>
         </w:numPr>
         <w:tabs>
           <w:tab w:val="left" w:pos="900"/>
@@ -7468,6 +7839,7 @@
         <w:jc w:val="both"/>
       </w:pPr>
       <w:r>
+        <w:lastRenderedPageBreak/>
         <w:t>Acceptance test</w:t>
       </w:r>
     </w:p>
@@ -7480,11 +7852,7 @@
         <w:jc w:val="both"/>
       </w:pPr>
       <w:r>
-        <w:t xml:space="preserve">After each iteration, we have performed the acceptance tests we have created together with our user stories at the beginning of the iteration. Since there was no customer, who usually both defines and </w:t>
-      </w:r>
-      <w:r>
-        <w:lastRenderedPageBreak/>
-        <w:t>performs them, we had to do this ourselves. Successful acceptance tests meant fully implemented user stories and a green light to proceed to the next step.</w:t>
+        <w:t>After each iteration, we have performed the acceptance tests we have created together with our user stories at the beginning of the iteration. Since there was no customer, who usually both defines and performs them, we had to do this ourselves. Successful acceptance tests meant fully implemented user stories and a green light to proceed to the next step.</w:t>
       </w:r>
     </w:p>
     <w:p>
@@ -7492,7 +7860,7 @@
         <w:pStyle w:val="ListParagraph"/>
         <w:numPr>
           <w:ilvl w:val="0"/>
-          <w:numId w:val="4"/>
+          <w:numId w:val="9"/>
         </w:numPr>
         <w:tabs>
           <w:tab w:val="left" w:pos="900"/>
@@ -7514,6 +7882,1017 @@
       </w:pPr>
       <w:r>
         <w:t>When the acceptance test was concluded, on every Tuesday we had a presentation and iteration (or sprint) review, where we showed our progress, what we have developed, how did we improve our development process and answered questions to the outside world, in our case, the supervisors and other groups. This was a great check for us, as it had an enormous influence on many of our greatest decisions.</w:t>
+      </w:r>
+    </w:p>
+    <w:p>
+      <w:pPr>
+        <w:tabs>
+          <w:tab w:val="left" w:pos="900"/>
+        </w:tabs>
+        <w:spacing w:after="0" w:line="360" w:lineRule="auto"/>
+        <w:jc w:val="both"/>
+      </w:pPr>
+    </w:p>
+    <w:p>
+      <w:pPr>
+        <w:tabs>
+          <w:tab w:val="left" w:pos="900"/>
+        </w:tabs>
+        <w:spacing w:after="0" w:line="360" w:lineRule="auto"/>
+        <w:jc w:val="both"/>
+        <w:rPr>
+          <w:b/>
+          <w:bCs/>
+        </w:rPr>
+      </w:pPr>
+      <w:r>
+        <w:rPr>
+          <w:b/>
+          <w:bCs/>
+        </w:rPr>
+        <w:t>Our User Stories</w:t>
+      </w:r>
+    </w:p>
+    <w:p>
+      <w:pPr>
+        <w:tabs>
+          <w:tab w:val="left" w:pos="900"/>
+        </w:tabs>
+        <w:spacing w:after="0" w:line="360" w:lineRule="auto"/>
+        <w:jc w:val="both"/>
+      </w:pPr>
+      <w:r>
+        <w:tab/>
+        <w:t xml:space="preserve">A user story is a tool used in Agile software development to capture a description of a software feature from an end-user perspective. A user story describes the type of user, what they want and why. A user story helps to create a simplified description of a requirement. [5] </w:t>
+      </w:r>
+    </w:p>
+    <w:p>
+      <w:pPr>
+        <w:tabs>
+          <w:tab w:val="left" w:pos="900"/>
+        </w:tabs>
+        <w:spacing w:after="0" w:line="360" w:lineRule="auto"/>
+        <w:jc w:val="both"/>
+      </w:pPr>
+    </w:p>
+    <w:p>
+      <w:pPr>
+        <w:pStyle w:val="ListParagraph"/>
+        <w:numPr>
+          <w:ilvl w:val="0"/>
+          <w:numId w:val="11"/>
+        </w:numPr>
+        <w:tabs>
+          <w:tab w:val="left" w:pos="900"/>
+        </w:tabs>
+        <w:spacing w:after="0" w:line="360" w:lineRule="auto"/>
+        <w:jc w:val="both"/>
+      </w:pPr>
+      <w:r>
+        <w:t>Using business language</w:t>
+      </w:r>
+    </w:p>
+    <w:p>
+      <w:pPr>
+        <w:tabs>
+          <w:tab w:val="left" w:pos="900"/>
+        </w:tabs>
+        <w:spacing w:after="0" w:line="360" w:lineRule="auto"/>
+        <w:jc w:val="both"/>
+      </w:pPr>
+      <w:r>
+        <w:tab/>
+        <w:t>A user story should be understandable to the customer and should use business language rather than technical words. We have focused on keeping the user stories easy to understand, even though we had no customer who would write them or who could be there to tell us, if he does understand them. Below you can see an image XXX of one of our user stories. As you can see, we used business words such as Poster, Solver, solutions, assignment, where Poster and Solver can be considered a part of our metaphor as explained before.</w:t>
+      </w:r>
+    </w:p>
+    <w:p>
+      <w:pPr>
+        <w:keepNext/>
+        <w:tabs>
+          <w:tab w:val="left" w:pos="900"/>
+        </w:tabs>
+        <w:spacing w:after="0" w:line="360" w:lineRule="auto"/>
+        <w:jc w:val="both"/>
+      </w:pPr>
+      <w:r>
+        <w:rPr>
+          <w:noProof/>
+        </w:rPr>
+        <w:lastRenderedPageBreak/>
+        <w:drawing>
+          <wp:inline distT="0" distB="0" distL="0" distR="0" wp14:anchorId="30229FFB" wp14:editId="03F21BC7">
+            <wp:extent cx="2879714" cy="3087806"/>
+            <wp:effectExtent l="209550" t="228600" r="207010" b="303530"/>
+            <wp:docPr id="20" name="Picture 20" descr="Graphical user interface, text, application, chat or text message&#10;&#10;Description automatically generated"/>
+            <wp:cNvGraphicFramePr>
+              <a:graphicFrameLocks xmlns:a="http://schemas.openxmlformats.org/drawingml/2006/main" noChangeAspect="1"/>
+            </wp:cNvGraphicFramePr>
+            <a:graphic xmlns:a="http://schemas.openxmlformats.org/drawingml/2006/main">
+              <a:graphicData uri="http://schemas.openxmlformats.org/drawingml/2006/picture">
+                <pic:pic xmlns:pic="http://schemas.openxmlformats.org/drawingml/2006/picture">
+                  <pic:nvPicPr>
+                    <pic:cNvPr id="20" name="Group 9.png"/>
+                    <pic:cNvPicPr/>
+                  </pic:nvPicPr>
+                  <pic:blipFill>
+                    <a:blip r:embed="rId15" cstate="print">
+                      <a:extLst>
+                        <a:ext uri="{28A0092B-C50C-407E-A947-70E740481C1C}">
+                          <a14:useLocalDpi xmlns:a14="http://schemas.microsoft.com/office/drawing/2010/main" val="0"/>
+                        </a:ext>
+                      </a:extLst>
+                    </a:blip>
+                    <a:stretch>
+                      <a:fillRect/>
+                    </a:stretch>
+                  </pic:blipFill>
+                  <pic:spPr>
+                    <a:xfrm>
+                      <a:off x="0" y="0"/>
+                      <a:ext cx="2901131" cy="3110770"/>
+                    </a:xfrm>
+                    <a:prstGeom prst="rect">
+                      <a:avLst/>
+                    </a:prstGeom>
+                    <a:effectLst>
+                      <a:outerShdw blurRad="317500" dist="38100" dir="5400000" algn="t" rotWithShape="0">
+                        <a:prstClr val="black">
+                          <a:alpha val="40000"/>
+                        </a:prstClr>
+                      </a:outerShdw>
+                    </a:effectLst>
+                  </pic:spPr>
+                </pic:pic>
+              </a:graphicData>
+            </a:graphic>
+          </wp:inline>
+        </w:drawing>
+      </w:r>
+    </w:p>
+    <w:p>
+      <w:pPr>
+        <w:pStyle w:val="Caption"/>
+        <w:jc w:val="both"/>
+      </w:pPr>
+      <w:r>
+        <w:t xml:space="preserve">Figure </w:t>
+      </w:r>
+      <w:r>
+        <w:fldChar w:fldCharType="begin"/>
+      </w:r>
+      <w:r>
+        <w:instrText xml:space="preserve"> SEQ Figure \* ARABIC </w:instrText>
+      </w:r>
+      <w:r>
+        <w:fldChar w:fldCharType="separate"/>
+      </w:r>
+      <w:r>
+        <w:rPr>
+          <w:noProof/>
+        </w:rPr>
+        <w:t>3</w:t>
+      </w:r>
+      <w:r>
+        <w:fldChar w:fldCharType="end"/>
+      </w:r>
+      <w:r>
+        <w:t xml:space="preserve"> User story - Post an assignment</w:t>
+      </w:r>
+    </w:p>
+    <w:p>
+      <w:pPr>
+        <w:tabs>
+          <w:tab w:val="left" w:pos="900"/>
+        </w:tabs>
+        <w:spacing w:after="0" w:line="360" w:lineRule="auto"/>
+        <w:jc w:val="both"/>
+      </w:pPr>
+    </w:p>
+    <w:p>
+      <w:pPr>
+        <w:tabs>
+          <w:tab w:val="left" w:pos="900"/>
+        </w:tabs>
+        <w:spacing w:after="0" w:line="360" w:lineRule="auto"/>
+        <w:jc w:val="both"/>
+      </w:pPr>
+    </w:p>
+    <w:p>
+      <w:pPr>
+        <w:pStyle w:val="ListParagraph"/>
+        <w:numPr>
+          <w:ilvl w:val="0"/>
+          <w:numId w:val="11"/>
+        </w:numPr>
+        <w:tabs>
+          <w:tab w:val="left" w:pos="900"/>
+        </w:tabs>
+        <w:spacing w:after="0" w:line="360" w:lineRule="auto"/>
+        <w:jc w:val="both"/>
+      </w:pPr>
+      <w:r>
+        <w:t>The difference between User stories and Technical stories</w:t>
+      </w:r>
+    </w:p>
+    <w:p>
+      <w:pPr>
+        <w:tabs>
+          <w:tab w:val="left" w:pos="900"/>
+        </w:tabs>
+        <w:spacing w:after="0" w:line="360" w:lineRule="auto"/>
+        <w:jc w:val="both"/>
+      </w:pPr>
+      <w:r>
+        <w:tab/>
+        <w:t xml:space="preserve">There are times when developers need to write down some technical requirements or improvements that should be done to the system in the sprint being planned. To avoid using technical jargon in User stories and confusing what is meant as a next feature (User story) and a technical enhancement in the background, not entirely visible to the end-user (Technical story), we also introduced another type of story provided by agile methodologies: </w:t>
+      </w:r>
+      <w:proofErr w:type="gramStart"/>
+      <w:r>
+        <w:t>the</w:t>
+      </w:r>
+      <w:proofErr w:type="gramEnd"/>
+      <w:r>
+        <w:t xml:space="preserve"> Technical story. As it was already mentioned, they are meant for the developers to write down the planned technical upgrade. Below you can see an example of one of our technical user stories.</w:t>
+      </w:r>
+    </w:p>
+    <w:p>
+      <w:pPr>
+        <w:keepNext/>
+        <w:tabs>
+          <w:tab w:val="left" w:pos="900"/>
+        </w:tabs>
+        <w:spacing w:after="0" w:line="360" w:lineRule="auto"/>
+        <w:jc w:val="both"/>
+      </w:pPr>
+      <w:r>
+        <w:rPr>
+          <w:noProof/>
+        </w:rPr>
+        <w:lastRenderedPageBreak/>
+        <w:drawing>
+          <wp:inline distT="0" distB="0" distL="0" distR="0" wp14:anchorId="00045409" wp14:editId="4D2CFD84">
+            <wp:extent cx="2879924" cy="3190875"/>
+            <wp:effectExtent l="209550" t="228600" r="206375" b="295275"/>
+            <wp:docPr id="12" name="Picture 12" descr="Graphical user interface, text, application, chat or text message&#10;&#10;Description automatically generated"/>
+            <wp:cNvGraphicFramePr>
+              <a:graphicFrameLocks xmlns:a="http://schemas.openxmlformats.org/drawingml/2006/main" noChangeAspect="1"/>
+            </wp:cNvGraphicFramePr>
+            <a:graphic xmlns:a="http://schemas.openxmlformats.org/drawingml/2006/main">
+              <a:graphicData uri="http://schemas.openxmlformats.org/drawingml/2006/picture">
+                <pic:pic xmlns:pic="http://schemas.openxmlformats.org/drawingml/2006/picture">
+                  <pic:nvPicPr>
+                    <pic:cNvPr id="1" name="tech story.png"/>
+                    <pic:cNvPicPr/>
+                  </pic:nvPicPr>
+                  <pic:blipFill>
+                    <a:blip r:embed="rId16" cstate="print">
+                      <a:extLst>
+                        <a:ext uri="{28A0092B-C50C-407E-A947-70E740481C1C}">
+                          <a14:useLocalDpi xmlns:a14="http://schemas.microsoft.com/office/drawing/2010/main" val="0"/>
+                        </a:ext>
+                      </a:extLst>
+                    </a:blip>
+                    <a:stretch>
+                      <a:fillRect/>
+                    </a:stretch>
+                  </pic:blipFill>
+                  <pic:spPr>
+                    <a:xfrm>
+                      <a:off x="0" y="0"/>
+                      <a:ext cx="2879924" cy="3190875"/>
+                    </a:xfrm>
+                    <a:prstGeom prst="rect">
+                      <a:avLst/>
+                    </a:prstGeom>
+                    <a:effectLst>
+                      <a:outerShdw blurRad="317500" dist="38100" dir="5400000" algn="ctr" rotWithShape="0">
+                        <a:srgbClr val="000000">
+                          <a:alpha val="40000"/>
+                        </a:srgbClr>
+                      </a:outerShdw>
+                    </a:effectLst>
+                  </pic:spPr>
+                </pic:pic>
+              </a:graphicData>
+            </a:graphic>
+          </wp:inline>
+        </w:drawing>
+      </w:r>
+    </w:p>
+    <w:p>
+      <w:pPr>
+        <w:pStyle w:val="Caption"/>
+        <w:jc w:val="both"/>
+      </w:pPr>
+      <w:r>
+        <w:t xml:space="preserve">Figure </w:t>
+      </w:r>
+      <w:r>
+        <w:fldChar w:fldCharType="begin"/>
+      </w:r>
+      <w:r>
+        <w:instrText xml:space="preserve"> SEQ Figure \* ARABIC </w:instrText>
+      </w:r>
+      <w:r>
+        <w:fldChar w:fldCharType="separate"/>
+      </w:r>
+      <w:r>
+        <w:rPr>
+          <w:noProof/>
+        </w:rPr>
+        <w:t>4</w:t>
+      </w:r>
+      <w:r>
+        <w:fldChar w:fldCharType="end"/>
+      </w:r>
+      <w:r>
+        <w:t xml:space="preserve"> Technical user story - Set up version control</w:t>
+      </w:r>
+    </w:p>
+    <w:p>
+      <w:pPr>
+        <w:pStyle w:val="ListParagraph"/>
+        <w:numPr>
+          <w:ilvl w:val="0"/>
+          <w:numId w:val="11"/>
+        </w:numPr>
+        <w:tabs>
+          <w:tab w:val="left" w:pos="900"/>
+        </w:tabs>
+        <w:spacing w:after="0" w:line="360" w:lineRule="auto"/>
+        <w:jc w:val="both"/>
+      </w:pPr>
+      <w:r>
+        <w:t>The difference between User story cards and Use case descriptions</w:t>
+      </w:r>
+    </w:p>
+    <w:p>
+      <w:pPr>
+        <w:tabs>
+          <w:tab w:val="left" w:pos="900"/>
+        </w:tabs>
+        <w:spacing w:after="0" w:line="360" w:lineRule="auto"/>
+        <w:jc w:val="both"/>
+      </w:pPr>
+      <w:r>
+        <w:tab/>
+        <w:t xml:space="preserve">Last 2 semesters we have worked with </w:t>
+      </w:r>
+      <w:proofErr w:type="gramStart"/>
+      <w:r>
+        <w:t>plan-driven</w:t>
+      </w:r>
+      <w:proofErr w:type="gramEnd"/>
+      <w:r>
+        <w:t xml:space="preserve"> and UP, where we used Use case descriptions. There are several types of Use case descriptions, the fully dressed (being the most elaborated one), the casual, and the brief use case description (being the least elaborated one). The difference between User story cards and Use case description is the complexity of them and the amount of written description. Whereas the Use case description (namely the fully dressed ones) describes all “happy”, secondary, and error scenarios and do not leave anything for the conversation, the user story only writes down the condensed description in a couple of words and leaves everything for conversation and negotiation. </w:t>
+      </w:r>
+    </w:p>
+    <w:p>
+      <w:pPr>
+        <w:tabs>
+          <w:tab w:val="left" w:pos="900"/>
+        </w:tabs>
+        <w:spacing w:after="0" w:line="360" w:lineRule="auto"/>
+        <w:jc w:val="both"/>
+      </w:pPr>
+    </w:p>
+    <w:p>
+      <w:pPr>
+        <w:pStyle w:val="ListParagraph"/>
+        <w:numPr>
+          <w:ilvl w:val="0"/>
+          <w:numId w:val="11"/>
+        </w:numPr>
+        <w:tabs>
+          <w:tab w:val="left" w:pos="900"/>
+        </w:tabs>
+        <w:spacing w:after="0" w:line="360" w:lineRule="auto"/>
+        <w:jc w:val="both"/>
+      </w:pPr>
+      <w:r>
+        <w:t>The three C’s of User stories</w:t>
+      </w:r>
+    </w:p>
+    <w:p>
+      <w:pPr>
+        <w:tabs>
+          <w:tab w:val="left" w:pos="900"/>
+        </w:tabs>
+        <w:spacing w:after="0" w:line="360" w:lineRule="auto"/>
+        <w:jc w:val="both"/>
+      </w:pPr>
+      <w:r>
+        <w:tab/>
+        <w:t>The three C’s of User stories: card, conversation, and confirmation were proposed by Ron Jeffries in 2001 to distinguish “social” user stories from “documentary” requirements practices such as use cases [6]. We will present both the definition and our implementation one by one</w:t>
+      </w:r>
+    </w:p>
+    <w:p>
+      <w:pPr>
+        <w:tabs>
+          <w:tab w:val="left" w:pos="900"/>
+        </w:tabs>
+        <w:spacing w:after="0" w:line="360" w:lineRule="auto"/>
+        <w:jc w:val="both"/>
+        <w:rPr>
+          <w:b/>
+          <w:bCs/>
+        </w:rPr>
+      </w:pPr>
+      <w:r>
+        <w:rPr>
+          <w:b/>
+          <w:bCs/>
+        </w:rPr>
+        <w:t>Card</w:t>
+      </w:r>
+    </w:p>
+    <w:p>
+      <w:pPr>
+        <w:tabs>
+          <w:tab w:val="left" w:pos="900"/>
+        </w:tabs>
+        <w:spacing w:after="0" w:line="360" w:lineRule="auto"/>
+        <w:jc w:val="both"/>
+      </w:pPr>
+      <w:r>
+        <w:tab/>
+        <w:t xml:space="preserve">The Card is a written description of the story used for planning and estimation [7]. In our case, we used a tool called </w:t>
+      </w:r>
+      <w:proofErr w:type="spellStart"/>
+      <w:r>
+        <w:t>IceScrum</w:t>
+      </w:r>
+      <w:proofErr w:type="spellEnd"/>
+      <w:r>
+        <w:t>, which provided us with a nice interface and helpful tools to create user story cards. Our cards (as visible in figure XXX and XXX) consisted of:</w:t>
+      </w:r>
+    </w:p>
+    <w:p>
+      <w:pPr>
+        <w:pStyle w:val="ListParagraph"/>
+        <w:numPr>
+          <w:ilvl w:val="0"/>
+          <w:numId w:val="6"/>
+        </w:numPr>
+        <w:tabs>
+          <w:tab w:val="left" w:pos="900"/>
+        </w:tabs>
+        <w:spacing w:after="0" w:line="360" w:lineRule="auto"/>
+        <w:jc w:val="both"/>
+      </w:pPr>
+      <w:r>
+        <w:t>Title</w:t>
+      </w:r>
+    </w:p>
+    <w:p>
+      <w:pPr>
+        <w:pStyle w:val="ListParagraph"/>
+        <w:numPr>
+          <w:ilvl w:val="0"/>
+          <w:numId w:val="6"/>
+        </w:numPr>
+        <w:tabs>
+          <w:tab w:val="left" w:pos="900"/>
+        </w:tabs>
+        <w:spacing w:after="0" w:line="360" w:lineRule="auto"/>
+        <w:jc w:val="both"/>
+      </w:pPr>
+      <w:r>
+        <w:lastRenderedPageBreak/>
+        <w:t xml:space="preserve">Effort (our estimation on how long </w:t>
+      </w:r>
+      <w:r>
+        <w:t>it will</w:t>
+      </w:r>
+      <w:r>
+        <w:t xml:space="preserve"> take to implement the story estimated in story points)</w:t>
+      </w:r>
+    </w:p>
+    <w:p>
+      <w:pPr>
+        <w:pStyle w:val="ListParagraph"/>
+        <w:numPr>
+          <w:ilvl w:val="0"/>
+          <w:numId w:val="6"/>
+        </w:numPr>
+        <w:tabs>
+          <w:tab w:val="left" w:pos="900"/>
+        </w:tabs>
+        <w:spacing w:after="0" w:line="360" w:lineRule="auto"/>
+        <w:jc w:val="both"/>
+      </w:pPr>
+      <w:r>
+        <w:t>Value (how much value does the story have to the project)</w:t>
+      </w:r>
+    </w:p>
+    <w:p>
+      <w:pPr>
+        <w:pStyle w:val="ListParagraph"/>
+        <w:numPr>
+          <w:ilvl w:val="0"/>
+          <w:numId w:val="6"/>
+        </w:numPr>
+        <w:tabs>
+          <w:tab w:val="left" w:pos="900"/>
+        </w:tabs>
+        <w:spacing w:after="0" w:line="360" w:lineRule="auto"/>
+        <w:jc w:val="both"/>
+      </w:pPr>
+      <w:r>
+        <w:t>Text definition (how we defined the user story, we used the predefined templates)</w:t>
+      </w:r>
+    </w:p>
+    <w:p>
+      <w:pPr>
+        <w:pStyle w:val="ListParagraph"/>
+        <w:numPr>
+          <w:ilvl w:val="1"/>
+          <w:numId w:val="6"/>
+        </w:numPr>
+        <w:tabs>
+          <w:tab w:val="left" w:pos="900"/>
+        </w:tabs>
+        <w:spacing w:after="0" w:line="360" w:lineRule="auto"/>
+        <w:jc w:val="both"/>
+      </w:pPr>
+      <w:r>
+        <w:t xml:space="preserve">As a &lt;user&gt; I want to &lt;do something&gt; </w:t>
+      </w:r>
+      <w:proofErr w:type="gramStart"/>
+      <w:r>
+        <w:t>in order to</w:t>
+      </w:r>
+      <w:proofErr w:type="gramEnd"/>
+      <w:r>
+        <w:t xml:space="preserve"> &lt;achieve some goal&gt; (User story)</w:t>
+      </w:r>
+    </w:p>
+    <w:p>
+      <w:pPr>
+        <w:pStyle w:val="ListParagraph"/>
+        <w:numPr>
+          <w:ilvl w:val="1"/>
+          <w:numId w:val="6"/>
+        </w:numPr>
+        <w:tabs>
+          <w:tab w:val="left" w:pos="900"/>
+        </w:tabs>
+        <w:spacing w:after="0" w:line="360" w:lineRule="auto"/>
+        <w:jc w:val="both"/>
+      </w:pPr>
+      <w:proofErr w:type="gramStart"/>
+      <w:r>
+        <w:t>In order to</w:t>
+      </w:r>
+      <w:proofErr w:type="gramEnd"/>
+      <w:r>
+        <w:t xml:space="preserve"> &lt;some goal&gt; we need to &lt;do something&gt; (Technical story)</w:t>
+      </w:r>
+    </w:p>
+    <w:p>
+      <w:pPr>
+        <w:tabs>
+          <w:tab w:val="left" w:pos="900"/>
+        </w:tabs>
+        <w:spacing w:after="0" w:line="360" w:lineRule="auto"/>
+        <w:jc w:val="both"/>
+        <w:rPr>
+          <w:b/>
+          <w:bCs/>
+        </w:rPr>
+      </w:pPr>
+      <w:r>
+        <w:rPr>
+          <w:b/>
+          <w:bCs/>
+        </w:rPr>
+        <w:t>Conversation</w:t>
+      </w:r>
+    </w:p>
+    <w:p>
+      <w:pPr>
+        <w:tabs>
+          <w:tab w:val="left" w:pos="900"/>
+        </w:tabs>
+        <w:spacing w:after="0" w:line="360" w:lineRule="auto"/>
+        <w:jc w:val="both"/>
+      </w:pPr>
+      <w:r>
+        <w:t xml:space="preserve">The goal is to build a shared understanding of what the feature is. By discussing it with the product owner/customer, developers </w:t>
+      </w:r>
+      <w:proofErr w:type="gramStart"/>
+      <w:r>
+        <w:t>are able to</w:t>
+      </w:r>
+      <w:proofErr w:type="gramEnd"/>
+      <w:r>
+        <w:t xml:space="preserve"> define the user story. Since there is not much of written documentation for user stories and unlike the Use Case definitions, there is only the happy scenario, developers need to ask questions that help them better understand the feature being implemented. In our group, we like to discuss everything thoroughly so every user story we put down was well thought through and we all had a great understanding of what the feature will be when implemented.</w:t>
+      </w:r>
+    </w:p>
+    <w:p>
+      <w:pPr>
+        <w:tabs>
+          <w:tab w:val="left" w:pos="900"/>
+        </w:tabs>
+        <w:spacing w:after="0" w:line="360" w:lineRule="auto"/>
+        <w:jc w:val="both"/>
+        <w:rPr>
+          <w:b/>
+          <w:bCs/>
+        </w:rPr>
+      </w:pPr>
+      <w:r>
+        <w:rPr>
+          <w:b/>
+          <w:bCs/>
+        </w:rPr>
+        <w:t>Confirmation</w:t>
+      </w:r>
+    </w:p>
+    <w:p>
+      <w:pPr>
+        <w:tabs>
+          <w:tab w:val="left" w:pos="900"/>
+        </w:tabs>
+        <w:spacing w:after="0" w:line="360" w:lineRule="auto"/>
+        <w:jc w:val="both"/>
+      </w:pPr>
+      <w:r>
+        <w:t>The confirmation is the process of developing a set of acceptance tests for each user story. Those are put together by the product owner, as well as they are performed by him when the user story is fully implemented to test if it was implemented in the correct way. In our case, there was no customer, but there were acceptance tests we first wrote down and then carried out as you will be able to read later in this report.</w:t>
+      </w:r>
+    </w:p>
+    <w:p>
+      <w:pPr>
+        <w:tabs>
+          <w:tab w:val="left" w:pos="900"/>
+        </w:tabs>
+        <w:spacing w:after="0" w:line="360" w:lineRule="auto"/>
+        <w:jc w:val="both"/>
+      </w:pPr>
+    </w:p>
+    <w:p>
+      <w:pPr>
+        <w:pStyle w:val="ListParagraph"/>
+        <w:numPr>
+          <w:ilvl w:val="0"/>
+          <w:numId w:val="11"/>
+        </w:numPr>
+        <w:tabs>
+          <w:tab w:val="left" w:pos="900"/>
+        </w:tabs>
+        <w:spacing w:after="0" w:line="360" w:lineRule="auto"/>
+        <w:jc w:val="both"/>
+      </w:pPr>
+      <w:r>
+        <w:t>The INVEST rules</w:t>
+      </w:r>
+    </w:p>
+    <w:p>
+      <w:pPr>
+        <w:tabs>
+          <w:tab w:val="left" w:pos="900"/>
+        </w:tabs>
+        <w:spacing w:after="0" w:line="360" w:lineRule="auto"/>
+        <w:jc w:val="both"/>
+      </w:pPr>
+      <w:r>
+        <w:tab/>
+      </w:r>
+      <w:r>
+        <w:t>The acronym INVEST helps to remember a widely accepted set of criteria, or checklist, to assess the quality of a user story. If the story fails to meet one of these criteria, the team may want to reword it, or even consider a rewrite (which often translates into physically tearing up the old story card and writing a new one) [7]. We will now present examples of how we followed these rules.</w:t>
+      </w:r>
+    </w:p>
+    <w:p>
+      <w:pPr>
+        <w:tabs>
+          <w:tab w:val="left" w:pos="900"/>
+        </w:tabs>
+        <w:spacing w:after="0" w:line="360" w:lineRule="auto"/>
+        <w:jc w:val="both"/>
+        <w:rPr>
+          <w:b/>
+          <w:bCs/>
+        </w:rPr>
+      </w:pPr>
+      <w:r>
+        <w:rPr>
+          <w:b/>
+          <w:bCs/>
+        </w:rPr>
+        <w:t>Independent</w:t>
+      </w:r>
+    </w:p>
+    <w:p>
+      <w:pPr>
+        <w:tabs>
+          <w:tab w:val="left" w:pos="900"/>
+        </w:tabs>
+        <w:spacing w:after="0" w:line="360" w:lineRule="auto"/>
+        <w:jc w:val="both"/>
+      </w:pPr>
+      <w:r>
+        <w:tab/>
+      </w:r>
+      <w:r>
+        <w:t xml:space="preserve">User stories should be independent, meaning it should be possible to release the features represented by them without depending on other stories. We aimed to achieve this by splitting them by CRUD functionality (Post an assignment, </w:t>
+      </w:r>
+      <w:proofErr w:type="gramStart"/>
+      <w:r>
+        <w:t>Delete</w:t>
+      </w:r>
+      <w:proofErr w:type="gramEnd"/>
+      <w:r>
+        <w:t xml:space="preserve"> an assignment, etc.), users (Post an assignment, Post a solution) and different logical parts of one complex functionality (Log in, Login using 3rd party login). Nevertheless, the stories were still dependent on each other in the meaning that it was not possible to solve an assignment if there were no assignments, etc.</w:t>
+      </w:r>
+    </w:p>
+    <w:p>
+      <w:pPr>
+        <w:tabs>
+          <w:tab w:val="left" w:pos="900"/>
+        </w:tabs>
+        <w:spacing w:after="0" w:line="360" w:lineRule="auto"/>
+        <w:jc w:val="both"/>
+        <w:rPr>
+          <w:b/>
+          <w:bCs/>
+        </w:rPr>
+      </w:pPr>
+      <w:r>
+        <w:rPr>
+          <w:b/>
+          <w:bCs/>
+        </w:rPr>
+        <w:t xml:space="preserve">Negotiable </w:t>
+      </w:r>
+    </w:p>
+    <w:p>
+      <w:pPr>
+        <w:tabs>
+          <w:tab w:val="left" w:pos="900"/>
+        </w:tabs>
+        <w:spacing w:after="0" w:line="360" w:lineRule="auto"/>
+        <w:jc w:val="both"/>
+      </w:pPr>
+      <w:r>
+        <w:tab/>
+      </w:r>
+      <w:r>
+        <w:t xml:space="preserve">As mentioned before there is not much of written documentation for a user story and it is mostly about the conversation and negotiation. This we followed to the maximum. </w:t>
+      </w:r>
+    </w:p>
+    <w:p>
+      <w:pPr>
+        <w:tabs>
+          <w:tab w:val="left" w:pos="900"/>
+        </w:tabs>
+        <w:spacing w:after="0" w:line="360" w:lineRule="auto"/>
+        <w:jc w:val="both"/>
+        <w:rPr>
+          <w:b/>
+          <w:bCs/>
+        </w:rPr>
+      </w:pPr>
+      <w:r>
+        <w:rPr>
+          <w:b/>
+          <w:bCs/>
+        </w:rPr>
+        <w:t>Valuable</w:t>
+      </w:r>
+    </w:p>
+    <w:p>
+      <w:pPr>
+        <w:tabs>
+          <w:tab w:val="left" w:pos="900"/>
+        </w:tabs>
+        <w:spacing w:after="0" w:line="360" w:lineRule="auto"/>
+        <w:jc w:val="both"/>
+      </w:pPr>
+      <w:r>
+        <w:lastRenderedPageBreak/>
+        <w:tab/>
+      </w:r>
+      <w:r>
+        <w:t xml:space="preserve">Every user story we wrote down was valuable and if there was a real customer, they would all have business value for him. If there was something that needed to be implemented but </w:t>
+      </w:r>
+      <w:r>
+        <w:t>did not</w:t>
+      </w:r>
+      <w:r>
+        <w:t xml:space="preserve"> have an obvious business value for a potential customer, we kept it as a different type of story, such as a technical story</w:t>
+      </w:r>
+    </w:p>
+    <w:p>
+      <w:pPr>
+        <w:tabs>
+          <w:tab w:val="left" w:pos="900"/>
+        </w:tabs>
+        <w:spacing w:after="0" w:line="360" w:lineRule="auto"/>
+        <w:jc w:val="both"/>
+        <w:rPr>
+          <w:b/>
+          <w:bCs/>
+        </w:rPr>
+      </w:pPr>
+      <w:proofErr w:type="spellStart"/>
+      <w:r>
+        <w:rPr>
+          <w:b/>
+          <w:bCs/>
+        </w:rPr>
+        <w:t>Estimatable</w:t>
+      </w:r>
+      <w:proofErr w:type="spellEnd"/>
+    </w:p>
+    <w:p>
+      <w:pPr>
+        <w:tabs>
+          <w:tab w:val="left" w:pos="900"/>
+        </w:tabs>
+        <w:spacing w:after="0" w:line="360" w:lineRule="auto"/>
+        <w:jc w:val="both"/>
+      </w:pPr>
+      <w:r>
+        <w:tab/>
+      </w:r>
+      <w:r>
+        <w:t xml:space="preserve">We had a rule that every user story which estimate would be too high (above 21 story points) and therefore hard enough for us to estimate would be split into smaller parts. This way we kept all the stories </w:t>
+      </w:r>
+      <w:proofErr w:type="spellStart"/>
+      <w:r>
+        <w:t>estimatable</w:t>
+      </w:r>
+      <w:proofErr w:type="spellEnd"/>
+      <w:r>
+        <w:t xml:space="preserve">. </w:t>
+      </w:r>
+    </w:p>
+    <w:p>
+      <w:pPr>
+        <w:tabs>
+          <w:tab w:val="left" w:pos="900"/>
+        </w:tabs>
+        <w:spacing w:after="0" w:line="360" w:lineRule="auto"/>
+        <w:jc w:val="both"/>
+        <w:rPr>
+          <w:b/>
+          <w:bCs/>
+        </w:rPr>
+      </w:pPr>
+      <w:r>
+        <w:rPr>
+          <w:b/>
+          <w:bCs/>
+        </w:rPr>
+        <w:t>Small</w:t>
+      </w:r>
+    </w:p>
+    <w:p>
+      <w:pPr>
+        <w:tabs>
+          <w:tab w:val="left" w:pos="900"/>
+        </w:tabs>
+        <w:spacing w:after="0" w:line="360" w:lineRule="auto"/>
+        <w:jc w:val="both"/>
+      </w:pPr>
+      <w:r>
+        <w:tab/>
+      </w:r>
+      <w:r>
+        <w:t>As mentioned in the previous points, no story was estimated at 21 story points or higher. We kept them small at almost all time, but there were times when even though the story was not too big to estimate, we noticed later, that it could have been split into more atomic stories. For example, the previously mentioned example of “Log in” and “Log in using 3rd party login”. At first, they were kept as one story, but they were later split into 2.</w:t>
+      </w:r>
+    </w:p>
+    <w:p>
+      <w:pPr>
+        <w:tabs>
+          <w:tab w:val="left" w:pos="900"/>
+        </w:tabs>
+        <w:spacing w:after="0" w:line="360" w:lineRule="auto"/>
+        <w:jc w:val="both"/>
+        <w:rPr>
+          <w:b/>
+          <w:bCs/>
+        </w:rPr>
+      </w:pPr>
+      <w:r>
+        <w:rPr>
+          <w:b/>
+          <w:bCs/>
+        </w:rPr>
+        <w:t>Testable</w:t>
+      </w:r>
+    </w:p>
+    <w:p>
+      <w:pPr>
+        <w:tabs>
+          <w:tab w:val="left" w:pos="900"/>
+        </w:tabs>
+        <w:spacing w:after="0" w:line="360" w:lineRule="auto"/>
+        <w:jc w:val="both"/>
+      </w:pPr>
+      <w:r>
+        <w:tab/>
+      </w:r>
+      <w:r>
+        <w:t xml:space="preserve">As one of the three C’s dictate, one should always come up with a clear confirmation (acceptance test) for every user story. We kept our stories testable by defining a set of tests that would confirm the feature was implemented. </w:t>
+      </w:r>
+      <w:r>
+        <w:t>Let us</w:t>
+      </w:r>
+      <w:r>
+        <w:t xml:space="preserve"> talk about that part of the process now.</w:t>
+      </w:r>
+    </w:p>
+    <w:p>
+      <w:pPr>
+        <w:keepNext/>
+        <w:tabs>
+          <w:tab w:val="left" w:pos="900"/>
+        </w:tabs>
+        <w:spacing w:after="0" w:line="360" w:lineRule="auto"/>
+        <w:jc w:val="both"/>
+      </w:pPr>
+      <w:r>
+        <w:rPr>
+          <w:noProof/>
+        </w:rPr>
+        <w:drawing>
+          <wp:inline distT="0" distB="0" distL="0" distR="0" wp14:anchorId="6100F707" wp14:editId="453A6327">
+            <wp:extent cx="5731510" cy="641445"/>
+            <wp:effectExtent l="0" t="0" r="2540" b="6350"/>
+            <wp:docPr id="11" name="Picture 11"/>
+            <wp:cNvGraphicFramePr>
+              <a:graphicFrameLocks xmlns:a="http://schemas.openxmlformats.org/drawingml/2006/main" noChangeAspect="1"/>
+            </wp:cNvGraphicFramePr>
+            <a:graphic xmlns:a="http://schemas.openxmlformats.org/drawingml/2006/main">
+              <a:graphicData uri="http://schemas.openxmlformats.org/drawingml/2006/picture">
+                <pic:pic xmlns:pic="http://schemas.openxmlformats.org/drawingml/2006/picture">
+                  <pic:nvPicPr>
+                    <pic:cNvPr id="11" name="Picture 11"/>
+                    <pic:cNvPicPr/>
+                  </pic:nvPicPr>
+                  <pic:blipFill>
+                    <a:blip r:embed="rId17" cstate="print">
+                      <a:extLst>
+                        <a:ext uri="{28A0092B-C50C-407E-A947-70E740481C1C}">
+                          <a14:useLocalDpi xmlns:a14="http://schemas.microsoft.com/office/drawing/2010/main" val="0"/>
+                        </a:ext>
+                      </a:extLst>
+                    </a:blip>
+                    <a:stretch>
+                      <a:fillRect/>
+                    </a:stretch>
+                  </pic:blipFill>
+                  <pic:spPr>
+                    <a:xfrm>
+                      <a:off x="0" y="0"/>
+                      <a:ext cx="5774352" cy="646240"/>
+                    </a:xfrm>
+                    <a:prstGeom prst="rect">
+                      <a:avLst/>
+                    </a:prstGeom>
+                  </pic:spPr>
+                </pic:pic>
+              </a:graphicData>
+            </a:graphic>
+          </wp:inline>
+        </w:drawing>
+      </w:r>
+    </w:p>
+    <w:p>
+      <w:pPr>
+        <w:pStyle w:val="Caption"/>
+        <w:jc w:val="both"/>
+      </w:pPr>
+      <w:r>
+        <w:t xml:space="preserve">Figure </w:t>
+      </w:r>
+      <w:r>
+        <w:fldChar w:fldCharType="begin"/>
+      </w:r>
+      <w:r>
+        <w:instrText xml:space="preserve"> SEQ Figure \* ARABIC </w:instrText>
+      </w:r>
+      <w:r>
+        <w:fldChar w:fldCharType="separate"/>
+      </w:r>
+      <w:r>
+        <w:rPr>
+          <w:noProof/>
+        </w:rPr>
+        <w:t>5</w:t>
+      </w:r>
+      <w:r>
+        <w:fldChar w:fldCharType="end"/>
+      </w:r>
+      <w:r>
+        <w:t xml:space="preserve"> A</w:t>
+      </w:r>
+      <w:r>
+        <w:t xml:space="preserve">cceptance </w:t>
+      </w:r>
+      <w:r>
+        <w:t>test</w:t>
       </w:r>
     </w:p>
     <w:p>
@@ -7698,6 +9077,7 @@
           <w:sz w:val="24"/>
           <w:szCs w:val="24"/>
         </w:rPr>
+        <w:lastRenderedPageBreak/>
         <w:tab/>
       </w:r>
       <w:r>
@@ -7824,7 +9204,6 @@
           <w:sz w:val="24"/>
           <w:szCs w:val="24"/>
         </w:rPr>
-        <w:lastRenderedPageBreak/>
         <w:t>During two sprints we ended up with tasks that were not finished so usually in a situation like this the Scrum Master would intervene and manage the tasks accordingly.</w:t>
       </w:r>
     </w:p>
@@ -8075,7 +9454,17 @@
           <w:sz w:val="24"/>
           <w:szCs w:val="24"/>
         </w:rPr>
-        <w:t xml:space="preserve"> been working together for over a year, so we are used to each other. We know our strengths and weaknesses, some members excel at frontend design others at backend programming, so based on that we would assign roles in the project. But we also like to learn and grow in different fields so that is why we think pair programming which we used heavily during this project, enabled us to develop the team members in areas they were not so confident in beforehand. Our biggest strength as a team is that we trust each other, and we are confident in our individual members decision. We are self-organized so we always decided how and when we would work.</w:t>
+        <w:t xml:space="preserve"> been working together for over a year, so we are used to each other. We know our strengths and weaknesses, some members excel at frontend design others at backend programming, so based on that we would assign roles in the project. But we also like to learn and grow in different fields so that is why we think pair programming which we used heavily during this project, enabled us to develop the team members in areas they were not so confident in beforehand. Our biggest strength as a team is that we trust each other, and </w:t>
+      </w:r>
+      <w:r>
+        <w:rPr>
+          <w:rFonts w:cs="Times New Roman"/>
+          <w:color w:val="000000" w:themeColor="text1"/>
+          <w:sz w:val="24"/>
+          <w:szCs w:val="24"/>
+        </w:rPr>
+        <w:lastRenderedPageBreak/>
+        <w:t>we are confident in our individual members decision. We are self-organized so we always decided how and when we would work.</w:t>
       </w:r>
     </w:p>
     <w:p>
@@ -8161,17 +9550,7 @@
           <w:szCs w:val="24"/>
         </w:rPr>
         <w:tab/>
-        <w:t xml:space="preserve">Our usual sprint planning started every Tuesday around 9AM. We would open the Product Backlog, look at the User Stories with the highest priorities and discuss the possible combinations and outcomes. After choosing the highest priority user story we wanted to keep it cohesive so the question always was what other user stories would make a good combination with it. We would also look at our velocity and every time our aim was to target values around 30 velocity. After choosing all the user stories for the sprint backlog we would look at them again as a whole and discuss any doubts. In the next phase we would take the individual </w:t>
-      </w:r>
-      <w:r>
-        <w:rPr>
-          <w:rFonts w:cs="Times New Roman"/>
-          <w:color w:val="000000" w:themeColor="text1"/>
-          <w:sz w:val="24"/>
-          <w:szCs w:val="24"/>
-        </w:rPr>
-        <w:lastRenderedPageBreak/>
-        <w:t xml:space="preserve">user stories one by one and create Task for them accordingly. If we felt a task was too </w:t>
+        <w:t xml:space="preserve">Our usual sprint planning started every Tuesday around 9AM. We would open the Product Backlog, look at the User Stories with the highest priorities and discuss the possible combinations and outcomes. After choosing the highest priority user story we wanted to keep it cohesive so the question always was what other user stories would make a good combination with it. We would also look at our velocity and every time our aim was to target values around 30 velocity. After choosing all the user stories for the sprint backlog we would look at them again as a whole and discuss any doubts. In the next phase we would take the individual user stories one by one and create Task for them accordingly. If we felt a task was too </w:t>
       </w:r>
       <w:proofErr w:type="gramStart"/>
       <w:r>
@@ -8337,7 +9716,17 @@
           <w:szCs w:val="24"/>
         </w:rPr>
         <w:tab/>
-        <w:t xml:space="preserve">Daily scrums were a huge part in our development process. In our case we could call it a hybrid between daily scrum and daily stand-up because we used some practices from XP as well. We would meet almost every day around 9AM. The main questions were: “What did I do yesterday?”, “What will I do today?” and “Do I see any impediment that prevents me or the development team from meeting the sprint goal?”. We would take random turns until every group member would answer these questions. After that we would inspect the sprint task table and use these three questions as a guide to see how we are progressing so far and if anything needs to be adjusted. We would also move the tasks that were finished from the previous day from “In progress” to “Done”. If everything </w:t>
+        <w:t xml:space="preserve">Daily scrums were a huge part in our development process. In our case we could call it a hybrid between daily scrum and daily stand-up because we used some practices from XP as well. We would meet almost every day around 9AM. The main questions were: “What did I do yesterday?”, “What will I do today?” and “Do I see any impediment that prevents me or </w:t>
+      </w:r>
+      <w:r>
+        <w:rPr>
+          <w:rFonts w:cs="Times New Roman"/>
+          <w:color w:val="000000" w:themeColor="text1"/>
+          <w:sz w:val="24"/>
+          <w:szCs w:val="24"/>
+        </w:rPr>
+        <w:lastRenderedPageBreak/>
+        <w:t xml:space="preserve">the development team from meeting the sprint goal?”. We would take random turns until every group member would answer these questions. After that we would inspect the sprint task table and use these three questions as a guide to see how we are progressing so far and if anything needs to be adjusted. We would also move the tasks that were finished from the previous day from “In progress” to “Done”. If everything </w:t>
       </w:r>
       <w:proofErr w:type="gramStart"/>
       <w:r>
@@ -8410,17 +9799,7 @@
           <w:szCs w:val="24"/>
         </w:rPr>
         <w:tab/>
-        <w:t xml:space="preserve">Every week when preparing for the sprint review, we would do the sprint retrospective. While preparing the presentation for the upcoming day we would ask ourselves “What went wrong this sprint?” and “How could we improve it for the upcoming sprint”. One of the </w:t>
-      </w:r>
-      <w:r>
-        <w:rPr>
-          <w:rFonts w:cs="Times New Roman"/>
-          <w:color w:val="000000" w:themeColor="text1"/>
-          <w:sz w:val="24"/>
-          <w:szCs w:val="24"/>
-        </w:rPr>
-        <w:lastRenderedPageBreak/>
-        <w:t xml:space="preserve">early issues that we encountered was that we were not fully utilizing the sprint task board, that meant there was confusion in the team on who was working on what. It resulted in two different groups working on the same task, thus creating a conflict in the version </w:t>
+        <w:t xml:space="preserve">Every week when preparing for the sprint review, we would do the sprint retrospective. While preparing the presentation for the upcoming day we would ask ourselves “What went wrong this sprint?” and “How could we improve it for the upcoming sprint”. One of the early issues that we encountered was that we were not fully utilizing the sprint task board, that meant there was confusion in the team on who was working on what. It resulted in two different groups working on the same task, thus creating a conflict in the version </w:t>
       </w:r>
       <w:proofErr w:type="gramStart"/>
       <w:r>
@@ -8594,7 +9973,17 @@
           <w:szCs w:val="24"/>
         </w:rPr>
         <w:tab/>
-        <w:t xml:space="preserve">At every sprint planning we would create the sprint backlog based on the contents of the product backlog. It would consist of a user story with the highest prioritization plus the ones that we felt would make a good combination and sense to include. Apart from sprint planning we would always return to the sprint backlog during daily scrums to see if we need to add a new user story or move it to the next sprint. </w:t>
+        <w:t xml:space="preserve">At every sprint planning we would create the sprint backlog based on the contents of the product backlog. It would consist of a user story with the highest prioritization plus the ones that we felt would make a good combination and sense to include. Apart from sprint </w:t>
+      </w:r>
+      <w:r>
+        <w:rPr>
+          <w:rFonts w:cs="Times New Roman"/>
+          <w:color w:val="000000" w:themeColor="text1"/>
+          <w:sz w:val="24"/>
+          <w:szCs w:val="24"/>
+        </w:rPr>
+        <w:lastRenderedPageBreak/>
+        <w:t xml:space="preserve">planning we would always return to the sprint backlog during daily scrums to see if we need to add a new user story or move it to the next sprint. </w:t>
       </w:r>
     </w:p>
     <w:p>
@@ -8719,7 +10108,6 @@
           <w:sz w:val="24"/>
           <w:szCs w:val="24"/>
         </w:rPr>
-        <w:lastRenderedPageBreak/>
         <w:tab/>
         <w:t xml:space="preserve">This extra artifact was very important for us. We were using it </w:t>
       </w:r>
@@ -8881,6 +10269,7 @@
           <w:noProof/>
           <w:color w:val="000000" w:themeColor="text1"/>
         </w:rPr>
+        <w:lastRenderedPageBreak/>
         <w:t>Planning</w:t>
       </w:r>
       <w:r>
@@ -8967,6 +10356,7 @@
           <w:id w:val="-1438520997"/>
           <w:citation/>
         </w:sdtPr>
+        <w:sdtEndPr/>
         <w:sdtContent>
           <w:r>
             <w:rPr>
@@ -9105,7 +10495,6 @@
         <w:rPr>
           <w:noProof/>
         </w:rPr>
-        <w:lastRenderedPageBreak/>
         <w:drawing>
           <wp:inline distT="0" distB="0" distL="0" distR="0" wp14:anchorId="412D60BB" wp14:editId="11C595DC">
             <wp:extent cx="5710687" cy="2880455"/>
@@ -9122,7 +10511,7 @@
                     <pic:cNvPicPr/>
                   </pic:nvPicPr>
                   <pic:blipFill rotWithShape="1">
-                    <a:blip r:embed="rId15"/>
+                    <a:blip r:embed="rId18"/>
                     <a:srcRect l="27049" t="17987" r="27040" b="40844"/>
                     <a:stretch/>
                   </pic:blipFill>
@@ -9176,7 +10565,7 @@
         <w:rPr>
           <w:noProof/>
         </w:rPr>
-        <w:t>2</w:t>
+        <w:t>6</w:t>
       </w:r>
       <w:r>
         <w:fldChar w:fldCharType="end"/>
@@ -9268,7 +10657,16 @@
           <w:sz w:val="24"/>
           <w:szCs w:val="24"/>
         </w:rPr>
-        <w:t xml:space="preserve"> between sprint 1 and sprint 4, which was caused by changing the overall architecture in sprint 4. Unfortunately, we did not play planning poker, because as we mentioned above, we got rid of epics and during estimation we all had similar opinions. </w:t>
+        <w:t xml:space="preserve"> between sprint 1 and sprint 4, which was caused by </w:t>
+      </w:r>
+      <w:r>
+        <w:rPr>
+          <w:rFonts w:cs="Times New Roman"/>
+          <w:sz w:val="24"/>
+          <w:szCs w:val="24"/>
+        </w:rPr>
+        <w:lastRenderedPageBreak/>
+        <w:t xml:space="preserve">changing the overall architecture in sprint 4. Unfortunately, we did not play planning poker, because as we mentioned above, we got rid of epics and during estimation we all had similar opinions. </w:t>
       </w:r>
     </w:p>
     <w:p>
@@ -9374,7 +10772,6 @@
         <w:rPr>
           <w:noProof/>
         </w:rPr>
-        <w:lastRenderedPageBreak/>
         <w:drawing>
           <wp:inline distT="0" distB="0" distL="0" distR="0" wp14:anchorId="3BE29868" wp14:editId="3C714701">
             <wp:extent cx="3140015" cy="2868396"/>
@@ -9391,7 +10788,7 @@
                     <pic:cNvPicPr/>
                   </pic:nvPicPr>
                   <pic:blipFill rotWithShape="1">
-                    <a:blip r:embed="rId16"/>
+                    <a:blip r:embed="rId19"/>
                     <a:srcRect l="65147" t="19287" r="2245" b="27756"/>
                     <a:stretch/>
                   </pic:blipFill>
@@ -9445,7 +10842,7 @@
         <w:rPr>
           <w:noProof/>
         </w:rPr>
-        <w:t>3</w:t>
+        <w:t>7</w:t>
       </w:r>
       <w:r>
         <w:fldChar w:fldCharType="end"/>
@@ -9598,7 +10995,7 @@
                     <pic:cNvPicPr/>
                   </pic:nvPicPr>
                   <pic:blipFill>
-                    <a:blip r:embed="rId17" cstate="print">
+                    <a:blip r:embed="rId20" cstate="print">
                       <a:extLst>
                         <a:ext uri="{28A0092B-C50C-407E-A947-70E740481C1C}">
                           <a14:useLocalDpi xmlns:a14="http://schemas.microsoft.com/office/drawing/2010/main" val="0"/>
@@ -9646,7 +11043,7 @@
         <w:rPr>
           <w:noProof/>
         </w:rPr>
-        <w:t>4</w:t>
+        <w:t>8</w:t>
       </w:r>
       <w:r>
         <w:fldChar w:fldCharType="end"/>
@@ -11812,6 +13209,7 @@
           <w:id w:val="-1818106228"/>
           <w:citation/>
         </w:sdtPr>
+        <w:sdtEndPr/>
         <w:sdtContent>
           <w:r>
             <w:rPr>
@@ -12006,7 +13404,7 @@
                     <pic:cNvPicPr/>
                   </pic:nvPicPr>
                   <pic:blipFill>
-                    <a:blip r:embed="rId18"/>
+                    <a:blip r:embed="rId21"/>
                     <a:stretch>
                       <a:fillRect/>
                     </a:stretch>
@@ -12047,7 +13445,7 @@
         <w:rPr>
           <w:noProof/>
         </w:rPr>
-        <w:t>5</w:t>
+        <w:t>9</w:t>
       </w:r>
       <w:r>
         <w:fldChar w:fldCharType="end"/>
@@ -12063,6 +13461,7 @@
           <w:id w:val="-886188937"/>
           <w:citation/>
         </w:sdtPr>
+        <w:sdtEndPr/>
         <w:sdtContent>
           <w:r>
             <w:fldChar w:fldCharType="begin"/>
@@ -12201,6 +13600,7 @@
           <w:id w:val="1828701226"/>
           <w:citation/>
         </w:sdtPr>
+        <w:sdtEndPr/>
         <w:sdtContent>
           <w:r>
             <w:rPr>
@@ -12365,6 +13765,7 @@
           <w:id w:val="139694460"/>
           <w:citation/>
         </w:sdtPr>
+        <w:sdtEndPr/>
         <w:sdtContent>
           <w:r>
             <w:rPr>
@@ -12498,6 +13899,7 @@
           <w:docPartUnique/>
         </w:docPartObj>
       </w:sdtPr>
+      <w:sdtEndPr/>
       <w:sdtContent>
         <w:p>
           <w:pPr>
@@ -12523,6 +13925,7 @@
             <w:id w:val="111145805"/>
             <w:bibliography/>
           </w:sdtPr>
+          <w:sdtEndPr/>
           <w:sdtContent>
             <w:p>
               <w:pPr>
@@ -12922,7 +14325,7 @@
     <w:p>
       <w:pPr>
         <w:sectPr>
-          <w:footerReference w:type="default" r:id="rId19"/>
+          <w:footerReference w:type="default" r:id="rId22"/>
           <w:pgSz w:w="11906" w:h="16838" w:code="9"/>
           <w:pgMar w:top="1170" w:right="1440" w:bottom="810" w:left="1440" w:header="720" w:footer="720" w:gutter="0"/>
           <w:pgNumType w:start="4"/>
@@ -12961,7 +14364,7 @@
                     <pic:cNvPicPr/>
                   </pic:nvPicPr>
                   <pic:blipFill>
-                    <a:blip r:embed="rId20"/>
+                    <a:blip r:embed="rId23"/>
                     <a:stretch>
                       <a:fillRect/>
                     </a:stretch>
@@ -13019,7 +14422,7 @@
                     <pic:cNvPicPr/>
                   </pic:nvPicPr>
                   <pic:blipFill>
-                    <a:blip r:embed="rId21" cstate="print">
+                    <a:blip r:embed="rId24" cstate="print">
                       <a:extLst>
                         <a:ext uri="{28A0092B-C50C-407E-A947-70E740481C1C}">
                           <a14:useLocalDpi xmlns:a14="http://schemas.microsoft.com/office/drawing/2010/main" val="0"/>
@@ -13070,7 +14473,7 @@
                     <pic:cNvPicPr/>
                   </pic:nvPicPr>
                   <pic:blipFill>
-                    <a:blip r:embed="rId22" cstate="print">
+                    <a:blip r:embed="rId25" cstate="print">
                       <a:extLst>
                         <a:ext uri="{28A0092B-C50C-407E-A947-70E740481C1C}">
                           <a14:useLocalDpi xmlns:a14="http://schemas.microsoft.com/office/drawing/2010/main" val="0"/>
@@ -13122,7 +14525,7 @@
                     <pic:cNvPicPr/>
                   </pic:nvPicPr>
                   <pic:blipFill>
-                    <a:blip r:embed="rId23" cstate="print">
+                    <a:blip r:embed="rId26" cstate="print">
                       <a:extLst>
                         <a:ext uri="{28A0092B-C50C-407E-A947-70E740481C1C}">
                           <a14:useLocalDpi xmlns:a14="http://schemas.microsoft.com/office/drawing/2010/main" val="0"/>
@@ -13317,6 +14720,92 @@
     </w:lvl>
   </w:abstractNum>
   <w:abstractNum w:abstractNumId="1" w15:restartNumberingAfterBreak="0">
+    <w:nsid w:val="0DF51B2C"/>
+    <w:multiLevelType w:val="hybridMultilevel"/>
+    <w:tmpl w:val="FC6EB1BE"/>
+    <w:lvl w:ilvl="0" w:tplc="1000000F">
+      <w:start w:val="1"/>
+      <w:numFmt w:val="decimal"/>
+      <w:lvlText w:val="%1."/>
+      <w:lvlJc w:val="left"/>
+      <w:pPr>
+        <w:ind w:left="720" w:hanging="360"/>
+      </w:pPr>
+    </w:lvl>
+    <w:lvl w:ilvl="1" w:tplc="10000019" w:tentative="1">
+      <w:start w:val="1"/>
+      <w:numFmt w:val="lowerLetter"/>
+      <w:lvlText w:val="%2."/>
+      <w:lvlJc w:val="left"/>
+      <w:pPr>
+        <w:ind w:left="1440" w:hanging="360"/>
+      </w:pPr>
+    </w:lvl>
+    <w:lvl w:ilvl="2" w:tplc="1000001B" w:tentative="1">
+      <w:start w:val="1"/>
+      <w:numFmt w:val="lowerRoman"/>
+      <w:lvlText w:val="%3."/>
+      <w:lvlJc w:val="right"/>
+      <w:pPr>
+        <w:ind w:left="2160" w:hanging="180"/>
+      </w:pPr>
+    </w:lvl>
+    <w:lvl w:ilvl="3" w:tplc="1000000F" w:tentative="1">
+      <w:start w:val="1"/>
+      <w:numFmt w:val="decimal"/>
+      <w:lvlText w:val="%4."/>
+      <w:lvlJc w:val="left"/>
+      <w:pPr>
+        <w:ind w:left="2880" w:hanging="360"/>
+      </w:pPr>
+    </w:lvl>
+    <w:lvl w:ilvl="4" w:tplc="10000019" w:tentative="1">
+      <w:start w:val="1"/>
+      <w:numFmt w:val="lowerLetter"/>
+      <w:lvlText w:val="%5."/>
+      <w:lvlJc w:val="left"/>
+      <w:pPr>
+        <w:ind w:left="3600" w:hanging="360"/>
+      </w:pPr>
+    </w:lvl>
+    <w:lvl w:ilvl="5" w:tplc="1000001B" w:tentative="1">
+      <w:start w:val="1"/>
+      <w:numFmt w:val="lowerRoman"/>
+      <w:lvlText w:val="%6."/>
+      <w:lvlJc w:val="right"/>
+      <w:pPr>
+        <w:ind w:left="4320" w:hanging="180"/>
+      </w:pPr>
+    </w:lvl>
+    <w:lvl w:ilvl="6" w:tplc="1000000F" w:tentative="1">
+      <w:start w:val="1"/>
+      <w:numFmt w:val="decimal"/>
+      <w:lvlText w:val="%7."/>
+      <w:lvlJc w:val="left"/>
+      <w:pPr>
+        <w:ind w:left="5040" w:hanging="360"/>
+      </w:pPr>
+    </w:lvl>
+    <w:lvl w:ilvl="7" w:tplc="10000019" w:tentative="1">
+      <w:start w:val="1"/>
+      <w:numFmt w:val="lowerLetter"/>
+      <w:lvlText w:val="%8."/>
+      <w:lvlJc w:val="left"/>
+      <w:pPr>
+        <w:ind w:left="5760" w:hanging="360"/>
+      </w:pPr>
+    </w:lvl>
+    <w:lvl w:ilvl="8" w:tplc="1000001B" w:tentative="1">
+      <w:start w:val="1"/>
+      <w:numFmt w:val="lowerRoman"/>
+      <w:lvlText w:val="%9."/>
+      <w:lvlJc w:val="right"/>
+      <w:pPr>
+        <w:ind w:left="6480" w:hanging="180"/>
+      </w:pPr>
+    </w:lvl>
+  </w:abstractNum>
+  <w:abstractNum w:abstractNumId="2" w15:restartNumberingAfterBreak="0">
     <w:nsid w:val="1B9A1C6C"/>
     <w:multiLevelType w:val="multilevel"/>
     <w:tmpl w:val="1000001F"/>
@@ -13402,7 +14891,93 @@
       </w:pPr>
     </w:lvl>
   </w:abstractNum>
-  <w:abstractNum w:abstractNumId="2" w15:restartNumberingAfterBreak="0">
+  <w:abstractNum w:abstractNumId="3" w15:restartNumberingAfterBreak="0">
+    <w:nsid w:val="1E554C0F"/>
+    <w:multiLevelType w:val="hybridMultilevel"/>
+    <w:tmpl w:val="91366FC6"/>
+    <w:lvl w:ilvl="0" w:tplc="10000017">
+      <w:start w:val="1"/>
+      <w:numFmt w:val="lowerLetter"/>
+      <w:lvlText w:val="%1)"/>
+      <w:lvlJc w:val="left"/>
+      <w:pPr>
+        <w:ind w:left="720" w:hanging="360"/>
+      </w:pPr>
+    </w:lvl>
+    <w:lvl w:ilvl="1" w:tplc="10000019" w:tentative="1">
+      <w:start w:val="1"/>
+      <w:numFmt w:val="lowerLetter"/>
+      <w:lvlText w:val="%2."/>
+      <w:lvlJc w:val="left"/>
+      <w:pPr>
+        <w:ind w:left="1440" w:hanging="360"/>
+      </w:pPr>
+    </w:lvl>
+    <w:lvl w:ilvl="2" w:tplc="1000001B" w:tentative="1">
+      <w:start w:val="1"/>
+      <w:numFmt w:val="lowerRoman"/>
+      <w:lvlText w:val="%3."/>
+      <w:lvlJc w:val="right"/>
+      <w:pPr>
+        <w:ind w:left="2160" w:hanging="180"/>
+      </w:pPr>
+    </w:lvl>
+    <w:lvl w:ilvl="3" w:tplc="1000000F" w:tentative="1">
+      <w:start w:val="1"/>
+      <w:numFmt w:val="decimal"/>
+      <w:lvlText w:val="%4."/>
+      <w:lvlJc w:val="left"/>
+      <w:pPr>
+        <w:ind w:left="2880" w:hanging="360"/>
+      </w:pPr>
+    </w:lvl>
+    <w:lvl w:ilvl="4" w:tplc="10000019" w:tentative="1">
+      <w:start w:val="1"/>
+      <w:numFmt w:val="lowerLetter"/>
+      <w:lvlText w:val="%5."/>
+      <w:lvlJc w:val="left"/>
+      <w:pPr>
+        <w:ind w:left="3600" w:hanging="360"/>
+      </w:pPr>
+    </w:lvl>
+    <w:lvl w:ilvl="5" w:tplc="1000001B" w:tentative="1">
+      <w:start w:val="1"/>
+      <w:numFmt w:val="lowerRoman"/>
+      <w:lvlText w:val="%6."/>
+      <w:lvlJc w:val="right"/>
+      <w:pPr>
+        <w:ind w:left="4320" w:hanging="180"/>
+      </w:pPr>
+    </w:lvl>
+    <w:lvl w:ilvl="6" w:tplc="1000000F" w:tentative="1">
+      <w:start w:val="1"/>
+      <w:numFmt w:val="decimal"/>
+      <w:lvlText w:val="%7."/>
+      <w:lvlJc w:val="left"/>
+      <w:pPr>
+        <w:ind w:left="5040" w:hanging="360"/>
+      </w:pPr>
+    </w:lvl>
+    <w:lvl w:ilvl="7" w:tplc="10000019" w:tentative="1">
+      <w:start w:val="1"/>
+      <w:numFmt w:val="lowerLetter"/>
+      <w:lvlText w:val="%8."/>
+      <w:lvlJc w:val="left"/>
+      <w:pPr>
+        <w:ind w:left="5760" w:hanging="360"/>
+      </w:pPr>
+    </w:lvl>
+    <w:lvl w:ilvl="8" w:tplc="1000001B" w:tentative="1">
+      <w:start w:val="1"/>
+      <w:numFmt w:val="lowerRoman"/>
+      <w:lvlText w:val="%9."/>
+      <w:lvlJc w:val="right"/>
+      <w:pPr>
+        <w:ind w:left="6480" w:hanging="180"/>
+      </w:pPr>
+    </w:lvl>
+  </w:abstractNum>
+  <w:abstractNum w:abstractNumId="4" w15:restartNumberingAfterBreak="0">
     <w:nsid w:val="3A09393E"/>
     <w:multiLevelType w:val="hybridMultilevel"/>
     <w:tmpl w:val="8CA0418C"/>
@@ -13515,7 +15090,179 @@
       </w:rPr>
     </w:lvl>
   </w:abstractNum>
-  <w:abstractNum w:abstractNumId="3" w15:restartNumberingAfterBreak="0">
+  <w:abstractNum w:abstractNumId="5" w15:restartNumberingAfterBreak="0">
+    <w:nsid w:val="424E5944"/>
+    <w:multiLevelType w:val="hybridMultilevel"/>
+    <w:tmpl w:val="1A627E40"/>
+    <w:lvl w:ilvl="0" w:tplc="10000017">
+      <w:start w:val="1"/>
+      <w:numFmt w:val="lowerLetter"/>
+      <w:lvlText w:val="%1)"/>
+      <w:lvlJc w:val="left"/>
+      <w:pPr>
+        <w:ind w:left="720" w:hanging="360"/>
+      </w:pPr>
+    </w:lvl>
+    <w:lvl w:ilvl="1" w:tplc="10000019" w:tentative="1">
+      <w:start w:val="1"/>
+      <w:numFmt w:val="lowerLetter"/>
+      <w:lvlText w:val="%2."/>
+      <w:lvlJc w:val="left"/>
+      <w:pPr>
+        <w:ind w:left="1440" w:hanging="360"/>
+      </w:pPr>
+    </w:lvl>
+    <w:lvl w:ilvl="2" w:tplc="1000001B" w:tentative="1">
+      <w:start w:val="1"/>
+      <w:numFmt w:val="lowerRoman"/>
+      <w:lvlText w:val="%3."/>
+      <w:lvlJc w:val="right"/>
+      <w:pPr>
+        <w:ind w:left="2160" w:hanging="180"/>
+      </w:pPr>
+    </w:lvl>
+    <w:lvl w:ilvl="3" w:tplc="1000000F" w:tentative="1">
+      <w:start w:val="1"/>
+      <w:numFmt w:val="decimal"/>
+      <w:lvlText w:val="%4."/>
+      <w:lvlJc w:val="left"/>
+      <w:pPr>
+        <w:ind w:left="2880" w:hanging="360"/>
+      </w:pPr>
+    </w:lvl>
+    <w:lvl w:ilvl="4" w:tplc="10000019" w:tentative="1">
+      <w:start w:val="1"/>
+      <w:numFmt w:val="lowerLetter"/>
+      <w:lvlText w:val="%5."/>
+      <w:lvlJc w:val="left"/>
+      <w:pPr>
+        <w:ind w:left="3600" w:hanging="360"/>
+      </w:pPr>
+    </w:lvl>
+    <w:lvl w:ilvl="5" w:tplc="1000001B" w:tentative="1">
+      <w:start w:val="1"/>
+      <w:numFmt w:val="lowerRoman"/>
+      <w:lvlText w:val="%6."/>
+      <w:lvlJc w:val="right"/>
+      <w:pPr>
+        <w:ind w:left="4320" w:hanging="180"/>
+      </w:pPr>
+    </w:lvl>
+    <w:lvl w:ilvl="6" w:tplc="1000000F" w:tentative="1">
+      <w:start w:val="1"/>
+      <w:numFmt w:val="decimal"/>
+      <w:lvlText w:val="%7."/>
+      <w:lvlJc w:val="left"/>
+      <w:pPr>
+        <w:ind w:left="5040" w:hanging="360"/>
+      </w:pPr>
+    </w:lvl>
+    <w:lvl w:ilvl="7" w:tplc="10000019" w:tentative="1">
+      <w:start w:val="1"/>
+      <w:numFmt w:val="lowerLetter"/>
+      <w:lvlText w:val="%8."/>
+      <w:lvlJc w:val="left"/>
+      <w:pPr>
+        <w:ind w:left="5760" w:hanging="360"/>
+      </w:pPr>
+    </w:lvl>
+    <w:lvl w:ilvl="8" w:tplc="1000001B" w:tentative="1">
+      <w:start w:val="1"/>
+      <w:numFmt w:val="lowerRoman"/>
+      <w:lvlText w:val="%9."/>
+      <w:lvlJc w:val="right"/>
+      <w:pPr>
+        <w:ind w:left="6480" w:hanging="180"/>
+      </w:pPr>
+    </w:lvl>
+  </w:abstractNum>
+  <w:abstractNum w:abstractNumId="6" w15:restartNumberingAfterBreak="0">
+    <w:nsid w:val="484F4DD0"/>
+    <w:multiLevelType w:val="hybridMultilevel"/>
+    <w:tmpl w:val="494C43DA"/>
+    <w:lvl w:ilvl="0" w:tplc="10000017">
+      <w:start w:val="1"/>
+      <w:numFmt w:val="lowerLetter"/>
+      <w:lvlText w:val="%1)"/>
+      <w:lvlJc w:val="left"/>
+      <w:pPr>
+        <w:ind w:left="720" w:hanging="360"/>
+      </w:pPr>
+    </w:lvl>
+    <w:lvl w:ilvl="1" w:tplc="10000019" w:tentative="1">
+      <w:start w:val="1"/>
+      <w:numFmt w:val="lowerLetter"/>
+      <w:lvlText w:val="%2."/>
+      <w:lvlJc w:val="left"/>
+      <w:pPr>
+        <w:ind w:left="1440" w:hanging="360"/>
+      </w:pPr>
+    </w:lvl>
+    <w:lvl w:ilvl="2" w:tplc="1000001B" w:tentative="1">
+      <w:start w:val="1"/>
+      <w:numFmt w:val="lowerRoman"/>
+      <w:lvlText w:val="%3."/>
+      <w:lvlJc w:val="right"/>
+      <w:pPr>
+        <w:ind w:left="2160" w:hanging="180"/>
+      </w:pPr>
+    </w:lvl>
+    <w:lvl w:ilvl="3" w:tplc="1000000F" w:tentative="1">
+      <w:start w:val="1"/>
+      <w:numFmt w:val="decimal"/>
+      <w:lvlText w:val="%4."/>
+      <w:lvlJc w:val="left"/>
+      <w:pPr>
+        <w:ind w:left="2880" w:hanging="360"/>
+      </w:pPr>
+    </w:lvl>
+    <w:lvl w:ilvl="4" w:tplc="10000019" w:tentative="1">
+      <w:start w:val="1"/>
+      <w:numFmt w:val="lowerLetter"/>
+      <w:lvlText w:val="%5."/>
+      <w:lvlJc w:val="left"/>
+      <w:pPr>
+        <w:ind w:left="3600" w:hanging="360"/>
+      </w:pPr>
+    </w:lvl>
+    <w:lvl w:ilvl="5" w:tplc="1000001B" w:tentative="1">
+      <w:start w:val="1"/>
+      <w:numFmt w:val="lowerRoman"/>
+      <w:lvlText w:val="%6."/>
+      <w:lvlJc w:val="right"/>
+      <w:pPr>
+        <w:ind w:left="4320" w:hanging="180"/>
+      </w:pPr>
+    </w:lvl>
+    <w:lvl w:ilvl="6" w:tplc="1000000F" w:tentative="1">
+      <w:start w:val="1"/>
+      <w:numFmt w:val="decimal"/>
+      <w:lvlText w:val="%7."/>
+      <w:lvlJc w:val="left"/>
+      <w:pPr>
+        <w:ind w:left="5040" w:hanging="360"/>
+      </w:pPr>
+    </w:lvl>
+    <w:lvl w:ilvl="7" w:tplc="10000019" w:tentative="1">
+      <w:start w:val="1"/>
+      <w:numFmt w:val="lowerLetter"/>
+      <w:lvlText w:val="%8."/>
+      <w:lvlJc w:val="left"/>
+      <w:pPr>
+        <w:ind w:left="5760" w:hanging="360"/>
+      </w:pPr>
+    </w:lvl>
+    <w:lvl w:ilvl="8" w:tplc="1000001B" w:tentative="1">
+      <w:start w:val="1"/>
+      <w:numFmt w:val="lowerRoman"/>
+      <w:lvlText w:val="%9."/>
+      <w:lvlJc w:val="right"/>
+      <w:pPr>
+        <w:ind w:left="6480" w:hanging="180"/>
+      </w:pPr>
+    </w:lvl>
+  </w:abstractNum>
+  <w:abstractNum w:abstractNumId="7" w15:restartNumberingAfterBreak="0">
     <w:nsid w:val="58E33F2B"/>
     <w:multiLevelType w:val="hybridMultilevel"/>
     <w:tmpl w:val="0B52BBE2"/>
@@ -13601,10 +15348,10 @@
       </w:pPr>
     </w:lvl>
   </w:abstractNum>
-  <w:abstractNum w:abstractNumId="4" w15:restartNumberingAfterBreak="0">
-    <w:nsid w:val="70A53A6F"/>
+  <w:abstractNum w:abstractNumId="8" w15:restartNumberingAfterBreak="0">
+    <w:nsid w:val="5C3C29D2"/>
     <w:multiLevelType w:val="hybridMultilevel"/>
-    <w:tmpl w:val="79763EFC"/>
+    <w:tmpl w:val="386E5CC4"/>
     <w:lvl w:ilvl="0" w:tplc="10000001">
       <w:start w:val="1"/>
       <w:numFmt w:val="bullet"/>
@@ -13714,20 +15461,353 @@
       </w:rPr>
     </w:lvl>
   </w:abstractNum>
+  <w:abstractNum w:abstractNumId="9" w15:restartNumberingAfterBreak="0">
+    <w:nsid w:val="70A53A6F"/>
+    <w:multiLevelType w:val="hybridMultilevel"/>
+    <w:tmpl w:val="79763EFC"/>
+    <w:lvl w:ilvl="0" w:tplc="10000001">
+      <w:start w:val="1"/>
+      <w:numFmt w:val="bullet"/>
+      <w:lvlText w:val=""/>
+      <w:lvlJc w:val="left"/>
+      <w:pPr>
+        <w:ind w:left="720" w:hanging="360"/>
+      </w:pPr>
+      <w:rPr>
+        <w:rFonts w:ascii="Symbol" w:hAnsi="Symbol" w:hint="default"/>
+      </w:rPr>
+    </w:lvl>
+    <w:lvl w:ilvl="1" w:tplc="10000003" w:tentative="1">
+      <w:start w:val="1"/>
+      <w:numFmt w:val="bullet"/>
+      <w:lvlText w:val="o"/>
+      <w:lvlJc w:val="left"/>
+      <w:pPr>
+        <w:ind w:left="1440" w:hanging="360"/>
+      </w:pPr>
+      <w:rPr>
+        <w:rFonts w:ascii="Courier New" w:hAnsi="Courier New" w:cs="Courier New" w:hint="default"/>
+      </w:rPr>
+    </w:lvl>
+    <w:lvl w:ilvl="2" w:tplc="10000005" w:tentative="1">
+      <w:start w:val="1"/>
+      <w:numFmt w:val="bullet"/>
+      <w:lvlText w:val=""/>
+      <w:lvlJc w:val="left"/>
+      <w:pPr>
+        <w:ind w:left="2160" w:hanging="360"/>
+      </w:pPr>
+      <w:rPr>
+        <w:rFonts w:ascii="Wingdings" w:hAnsi="Wingdings" w:hint="default"/>
+      </w:rPr>
+    </w:lvl>
+    <w:lvl w:ilvl="3" w:tplc="10000001" w:tentative="1">
+      <w:start w:val="1"/>
+      <w:numFmt w:val="bullet"/>
+      <w:lvlText w:val=""/>
+      <w:lvlJc w:val="left"/>
+      <w:pPr>
+        <w:ind w:left="2880" w:hanging="360"/>
+      </w:pPr>
+      <w:rPr>
+        <w:rFonts w:ascii="Symbol" w:hAnsi="Symbol" w:hint="default"/>
+      </w:rPr>
+    </w:lvl>
+    <w:lvl w:ilvl="4" w:tplc="10000003" w:tentative="1">
+      <w:start w:val="1"/>
+      <w:numFmt w:val="bullet"/>
+      <w:lvlText w:val="o"/>
+      <w:lvlJc w:val="left"/>
+      <w:pPr>
+        <w:ind w:left="3600" w:hanging="360"/>
+      </w:pPr>
+      <w:rPr>
+        <w:rFonts w:ascii="Courier New" w:hAnsi="Courier New" w:cs="Courier New" w:hint="default"/>
+      </w:rPr>
+    </w:lvl>
+    <w:lvl w:ilvl="5" w:tplc="10000005" w:tentative="1">
+      <w:start w:val="1"/>
+      <w:numFmt w:val="bullet"/>
+      <w:lvlText w:val=""/>
+      <w:lvlJc w:val="left"/>
+      <w:pPr>
+        <w:ind w:left="4320" w:hanging="360"/>
+      </w:pPr>
+      <w:rPr>
+        <w:rFonts w:ascii="Wingdings" w:hAnsi="Wingdings" w:hint="default"/>
+      </w:rPr>
+    </w:lvl>
+    <w:lvl w:ilvl="6" w:tplc="10000001" w:tentative="1">
+      <w:start w:val="1"/>
+      <w:numFmt w:val="bullet"/>
+      <w:lvlText w:val=""/>
+      <w:lvlJc w:val="left"/>
+      <w:pPr>
+        <w:ind w:left="5040" w:hanging="360"/>
+      </w:pPr>
+      <w:rPr>
+        <w:rFonts w:ascii="Symbol" w:hAnsi="Symbol" w:hint="default"/>
+      </w:rPr>
+    </w:lvl>
+    <w:lvl w:ilvl="7" w:tplc="10000003" w:tentative="1">
+      <w:start w:val="1"/>
+      <w:numFmt w:val="bullet"/>
+      <w:lvlText w:val="o"/>
+      <w:lvlJc w:val="left"/>
+      <w:pPr>
+        <w:ind w:left="5760" w:hanging="360"/>
+      </w:pPr>
+      <w:rPr>
+        <w:rFonts w:ascii="Courier New" w:hAnsi="Courier New" w:cs="Courier New" w:hint="default"/>
+      </w:rPr>
+    </w:lvl>
+    <w:lvl w:ilvl="8" w:tplc="10000005" w:tentative="1">
+      <w:start w:val="1"/>
+      <w:numFmt w:val="bullet"/>
+      <w:lvlText w:val=""/>
+      <w:lvlJc w:val="left"/>
+      <w:pPr>
+        <w:ind w:left="6480" w:hanging="360"/>
+      </w:pPr>
+      <w:rPr>
+        <w:rFonts w:ascii="Wingdings" w:hAnsi="Wingdings" w:hint="default"/>
+      </w:rPr>
+    </w:lvl>
+  </w:abstractNum>
+  <w:abstractNum w:abstractNumId="10" w15:restartNumberingAfterBreak="0">
+    <w:nsid w:val="7BBA6F17"/>
+    <w:multiLevelType w:val="hybridMultilevel"/>
+    <w:tmpl w:val="07EEA7F4"/>
+    <w:lvl w:ilvl="0" w:tplc="10000001">
+      <w:start w:val="1"/>
+      <w:numFmt w:val="bullet"/>
+      <w:lvlText w:val=""/>
+      <w:lvlJc w:val="left"/>
+      <w:pPr>
+        <w:ind w:left="720" w:hanging="360"/>
+      </w:pPr>
+      <w:rPr>
+        <w:rFonts w:ascii="Symbol" w:hAnsi="Symbol" w:hint="default"/>
+      </w:rPr>
+    </w:lvl>
+    <w:lvl w:ilvl="1" w:tplc="10000003">
+      <w:start w:val="1"/>
+      <w:numFmt w:val="bullet"/>
+      <w:lvlText w:val="o"/>
+      <w:lvlJc w:val="left"/>
+      <w:pPr>
+        <w:ind w:left="1440" w:hanging="360"/>
+      </w:pPr>
+      <w:rPr>
+        <w:rFonts w:ascii="Courier New" w:hAnsi="Courier New" w:cs="Courier New" w:hint="default"/>
+      </w:rPr>
+    </w:lvl>
+    <w:lvl w:ilvl="2" w:tplc="10000005" w:tentative="1">
+      <w:start w:val="1"/>
+      <w:numFmt w:val="bullet"/>
+      <w:lvlText w:val=""/>
+      <w:lvlJc w:val="left"/>
+      <w:pPr>
+        <w:ind w:left="2160" w:hanging="360"/>
+      </w:pPr>
+      <w:rPr>
+        <w:rFonts w:ascii="Wingdings" w:hAnsi="Wingdings" w:hint="default"/>
+      </w:rPr>
+    </w:lvl>
+    <w:lvl w:ilvl="3" w:tplc="10000001" w:tentative="1">
+      <w:start w:val="1"/>
+      <w:numFmt w:val="bullet"/>
+      <w:lvlText w:val=""/>
+      <w:lvlJc w:val="left"/>
+      <w:pPr>
+        <w:ind w:left="2880" w:hanging="360"/>
+      </w:pPr>
+      <w:rPr>
+        <w:rFonts w:ascii="Symbol" w:hAnsi="Symbol" w:hint="default"/>
+      </w:rPr>
+    </w:lvl>
+    <w:lvl w:ilvl="4" w:tplc="10000003" w:tentative="1">
+      <w:start w:val="1"/>
+      <w:numFmt w:val="bullet"/>
+      <w:lvlText w:val="o"/>
+      <w:lvlJc w:val="left"/>
+      <w:pPr>
+        <w:ind w:left="3600" w:hanging="360"/>
+      </w:pPr>
+      <w:rPr>
+        <w:rFonts w:ascii="Courier New" w:hAnsi="Courier New" w:cs="Courier New" w:hint="default"/>
+      </w:rPr>
+    </w:lvl>
+    <w:lvl w:ilvl="5" w:tplc="10000005" w:tentative="1">
+      <w:start w:val="1"/>
+      <w:numFmt w:val="bullet"/>
+      <w:lvlText w:val=""/>
+      <w:lvlJc w:val="left"/>
+      <w:pPr>
+        <w:ind w:left="4320" w:hanging="360"/>
+      </w:pPr>
+      <w:rPr>
+        <w:rFonts w:ascii="Wingdings" w:hAnsi="Wingdings" w:hint="default"/>
+      </w:rPr>
+    </w:lvl>
+    <w:lvl w:ilvl="6" w:tplc="10000001" w:tentative="1">
+      <w:start w:val="1"/>
+      <w:numFmt w:val="bullet"/>
+      <w:lvlText w:val=""/>
+      <w:lvlJc w:val="left"/>
+      <w:pPr>
+        <w:ind w:left="5040" w:hanging="360"/>
+      </w:pPr>
+      <w:rPr>
+        <w:rFonts w:ascii="Symbol" w:hAnsi="Symbol" w:hint="default"/>
+      </w:rPr>
+    </w:lvl>
+    <w:lvl w:ilvl="7" w:tplc="10000003" w:tentative="1">
+      <w:start w:val="1"/>
+      <w:numFmt w:val="bullet"/>
+      <w:lvlText w:val="o"/>
+      <w:lvlJc w:val="left"/>
+      <w:pPr>
+        <w:ind w:left="5760" w:hanging="360"/>
+      </w:pPr>
+      <w:rPr>
+        <w:rFonts w:ascii="Courier New" w:hAnsi="Courier New" w:cs="Courier New" w:hint="default"/>
+      </w:rPr>
+    </w:lvl>
+    <w:lvl w:ilvl="8" w:tplc="10000005" w:tentative="1">
+      <w:start w:val="1"/>
+      <w:numFmt w:val="bullet"/>
+      <w:lvlText w:val=""/>
+      <w:lvlJc w:val="left"/>
+      <w:pPr>
+        <w:ind w:left="6480" w:hanging="360"/>
+      </w:pPr>
+      <w:rPr>
+        <w:rFonts w:ascii="Wingdings" w:hAnsi="Wingdings" w:hint="default"/>
+      </w:rPr>
+    </w:lvl>
+  </w:abstractNum>
+  <w:abstractNum w:abstractNumId="11" w15:restartNumberingAfterBreak="0">
+    <w:nsid w:val="7DC55122"/>
+    <w:multiLevelType w:val="hybridMultilevel"/>
+    <w:tmpl w:val="DF3A72AC"/>
+    <w:lvl w:ilvl="0" w:tplc="1000000F">
+      <w:start w:val="1"/>
+      <w:numFmt w:val="decimal"/>
+      <w:lvlText w:val="%1."/>
+      <w:lvlJc w:val="left"/>
+      <w:pPr>
+        <w:ind w:left="720" w:hanging="360"/>
+      </w:pPr>
+    </w:lvl>
+    <w:lvl w:ilvl="1" w:tplc="10000019" w:tentative="1">
+      <w:start w:val="1"/>
+      <w:numFmt w:val="lowerLetter"/>
+      <w:lvlText w:val="%2."/>
+      <w:lvlJc w:val="left"/>
+      <w:pPr>
+        <w:ind w:left="1440" w:hanging="360"/>
+      </w:pPr>
+    </w:lvl>
+    <w:lvl w:ilvl="2" w:tplc="1000001B" w:tentative="1">
+      <w:start w:val="1"/>
+      <w:numFmt w:val="lowerRoman"/>
+      <w:lvlText w:val="%3."/>
+      <w:lvlJc w:val="right"/>
+      <w:pPr>
+        <w:ind w:left="2160" w:hanging="180"/>
+      </w:pPr>
+    </w:lvl>
+    <w:lvl w:ilvl="3" w:tplc="1000000F" w:tentative="1">
+      <w:start w:val="1"/>
+      <w:numFmt w:val="decimal"/>
+      <w:lvlText w:val="%4."/>
+      <w:lvlJc w:val="left"/>
+      <w:pPr>
+        <w:ind w:left="2880" w:hanging="360"/>
+      </w:pPr>
+    </w:lvl>
+    <w:lvl w:ilvl="4" w:tplc="10000019" w:tentative="1">
+      <w:start w:val="1"/>
+      <w:numFmt w:val="lowerLetter"/>
+      <w:lvlText w:val="%5."/>
+      <w:lvlJc w:val="left"/>
+      <w:pPr>
+        <w:ind w:left="3600" w:hanging="360"/>
+      </w:pPr>
+    </w:lvl>
+    <w:lvl w:ilvl="5" w:tplc="1000001B" w:tentative="1">
+      <w:start w:val="1"/>
+      <w:numFmt w:val="lowerRoman"/>
+      <w:lvlText w:val="%6."/>
+      <w:lvlJc w:val="right"/>
+      <w:pPr>
+        <w:ind w:left="4320" w:hanging="180"/>
+      </w:pPr>
+    </w:lvl>
+    <w:lvl w:ilvl="6" w:tplc="1000000F" w:tentative="1">
+      <w:start w:val="1"/>
+      <w:numFmt w:val="decimal"/>
+      <w:lvlText w:val="%7."/>
+      <w:lvlJc w:val="left"/>
+      <w:pPr>
+        <w:ind w:left="5040" w:hanging="360"/>
+      </w:pPr>
+    </w:lvl>
+    <w:lvl w:ilvl="7" w:tplc="10000019" w:tentative="1">
+      <w:start w:val="1"/>
+      <w:numFmt w:val="lowerLetter"/>
+      <w:lvlText w:val="%8."/>
+      <w:lvlJc w:val="left"/>
+      <w:pPr>
+        <w:ind w:left="5760" w:hanging="360"/>
+      </w:pPr>
+    </w:lvl>
+    <w:lvl w:ilvl="8" w:tplc="1000001B" w:tentative="1">
+      <w:start w:val="1"/>
+      <w:numFmt w:val="lowerRoman"/>
+      <w:lvlText w:val="%9."/>
+      <w:lvlJc w:val="right"/>
+      <w:pPr>
+        <w:ind w:left="6480" w:hanging="180"/>
+      </w:pPr>
+    </w:lvl>
+  </w:abstractNum>
   <w:num w:numId="1">
     <w:abstractNumId w:val="0"/>
   </w:num>
   <w:num w:numId="2">
+    <w:abstractNumId w:val="2"/>
+  </w:num>
+  <w:num w:numId="3">
+    <w:abstractNumId w:val="9"/>
+  </w:num>
+  <w:num w:numId="4">
+    <w:abstractNumId w:val="7"/>
+  </w:num>
+  <w:num w:numId="5">
+    <w:abstractNumId w:val="4"/>
+  </w:num>
+  <w:num w:numId="6">
+    <w:abstractNumId w:val="10"/>
+  </w:num>
+  <w:num w:numId="7">
     <w:abstractNumId w:val="1"/>
   </w:num>
-  <w:num w:numId="3">
-    <w:abstractNumId w:val="4"/>
+  <w:num w:numId="8">
+    <w:abstractNumId w:val="11"/>
   </w:num>
-  <w:num w:numId="4">
+  <w:num w:numId="9">
     <w:abstractNumId w:val="3"/>
   </w:num>
-  <w:num w:numId="5">
-    <w:abstractNumId w:val="2"/>
+  <w:num w:numId="10">
+    <w:abstractNumId w:val="8"/>
+  </w:num>
+  <w:num w:numId="11">
+    <w:abstractNumId w:val="6"/>
+  </w:num>
+  <w:num w:numId="12">
+    <w:abstractNumId w:val="5"/>
   </w:num>
   <w:numIdMacAtCleanup w:val="4"/>
 </w:numbering>
@@ -14971,6 +17051,12 @@
 </file>
 
 <file path=customXml/item1.xml><?xml version="1.0" encoding="utf-8"?>
+<p:properties xmlns:p="http://schemas.microsoft.com/office/2006/metadata/properties" xmlns:xsi="http://www.w3.org/2001/XMLSchema-instance" xmlns:pc="http://schemas.microsoft.com/office/infopath/2007/PartnerControls">
+  <documentManagement/>
+</p:properties>
+</file>
+
+<file path=customXml/item2.xml><?xml version="1.0" encoding="utf-8"?>
 <ct:contentTypeSchema xmlns:ct="http://schemas.microsoft.com/office/2006/metadata/contentType" xmlns:ma="http://schemas.microsoft.com/office/2006/metadata/properties/metaAttributes" ct:_="" ma:_="" ma:contentTypeName="Document" ma:contentTypeID="0x0101007ABF7950F6A0C343BBA37F80C4F72CA1" ma:contentTypeVersion="6" ma:contentTypeDescription="Create a new document." ma:contentTypeScope="" ma:versionID="198150f3c10b818c7b2b3a467d8cac83">
   <xsd:schema xmlns:xsd="http://www.w3.org/2001/XMLSchema" xmlns:xs="http://www.w3.org/2001/XMLSchema" xmlns:p="http://schemas.microsoft.com/office/2006/metadata/properties" xmlns:ns2="169e5c09-40f4-40d2-832a-f64ca7e98800" targetNamespace="http://schemas.microsoft.com/office/2006/metadata/properties" ma:root="true" ma:fieldsID="6d6dcd632c63d67538678398c350b468" ns2:_="">
     <xsd:import namespace="169e5c09-40f4-40d2-832a-f64ca7e98800"/>
@@ -15128,7 +17214,7 @@
 </ct:contentTypeSchema>
 </file>
 
-<file path=customXml/item2.xml><?xml version="1.0" encoding="utf-8"?>
+<file path=customXml/item3.xml><?xml version="1.0" encoding="utf-8"?>
 <?mso-contentType ?>
 <FormTemplates xmlns="http://schemas.microsoft.com/sharepoint/v3/contenttype/forms">
   <Display>DocumentLibraryForm</Display>
@@ -15137,7 +17223,7 @@
 </FormTemplates>
 </file>
 
-<file path=customXml/item3.xml><?xml version="1.0" encoding="utf-8"?>
+<file path=customXml/item4.xml><?xml version="1.0" encoding="utf-8"?>
 <b:Sources xmlns:b="http://schemas.openxmlformats.org/officeDocument/2006/bibliography" xmlns="http://schemas.openxmlformats.org/officeDocument/2006/bibliography" SelectedStyle="\IEEE2006OfficeOnline.xsl" StyleName="IEEE" Version="2006">
   <b:Source>
     <b:Tag>Kni15</b:Tag>
@@ -15248,16 +17334,43 @@
     <b:Publisher>Pearson Education Limited</b:Publisher>
     <b:RefOrder>6</b:RefOrder>
   </b:Source>
+  <b:Source>
+    <b:Tag>Vis</b:Tag>
+    <b:SourceType>InternetSite</b:SourceType>
+    <b:Guid>{5C8D8E27-96D7-4FE2-AC97-337A61EB6F1A}</b:Guid>
+    <b:Title>Visual Paradigm</b:Title>
+    <b:URL>https://www.visual-paradigm.com/guide/agile-software-development/what-is-user-story/#:~:text=A%20user%20story%20is%20a,simplified%20description%20of%20a%20requirement.</b:URL>
+    <b:RefOrder>5</b:RefOrder>
+  </b:Source>
+  <b:Source>
+    <b:Tag>Agi</b:Tag>
+    <b:SourceType>InternetSite</b:SourceType>
+    <b:Guid>{EC6AFAE7-F0A4-467B-AD16-FF4AE6420EF6}</b:Guid>
+    <b:Title>Agile Alliance</b:Title>
+    <b:URL>https://www.agilealliance.org/glossary/three-cs/</b:URL>
+    <b:RefOrder>6</b:RefOrder>
+  </b:Source>
+  <b:Source>
+    <b:Tag>Vis1</b:Tag>
+    <b:SourceType>InternetSite</b:SourceType>
+    <b:Guid>{889C1674-1757-4875-9BA5-923DAFEA0ED5}</b:Guid>
+    <b:Title>Visual Paradigm</b:Title>
+    <b:URL>https://www.visual-paradigm.com/scrum/3c-and-invest-guide</b:URL>
+    <b:RefOrder>7</b:RefOrder>
+  </b:Source>
 </b:Sources>
 </file>
 
-<file path=customXml/item4.xml><?xml version="1.0" encoding="utf-8"?>
-<p:properties xmlns:p="http://schemas.microsoft.com/office/2006/metadata/properties" xmlns:xsi="http://www.w3.org/2001/XMLSchema-instance" xmlns:pc="http://schemas.microsoft.com/office/infopath/2007/PartnerControls">
-  <documentManagement/>
-</p:properties>
+<file path=customXml/itemProps1.xml><?xml version="1.0" encoding="utf-8"?>
+<ds:datastoreItem xmlns:ds="http://schemas.openxmlformats.org/officeDocument/2006/customXml" ds:itemID="{DBAFA41B-CD7E-46FF-A1C1-26E5A0362366}">
+  <ds:schemaRefs>
+    <ds:schemaRef ds:uri="http://schemas.microsoft.com/office/2006/metadata/properties"/>
+    <ds:schemaRef ds:uri="http://schemas.microsoft.com/office/infopath/2007/PartnerControls"/>
+  </ds:schemaRefs>
+</ds:datastoreItem>
 </file>
 
-<file path=customXml/itemProps1.xml><?xml version="1.0" encoding="utf-8"?>
+<file path=customXml/itemProps2.xml><?xml version="1.0" encoding="utf-8"?>
 <ds:datastoreItem xmlns:ds="http://schemas.openxmlformats.org/officeDocument/2006/customXml" ds:itemID="{8B9E25BE-158B-4636-9A88-AF97AD73BFC0}">
   <ds:schemaRefs>
     <ds:schemaRef ds:uri="http://schemas.microsoft.com/office/2006/metadata/contentType"/>
@@ -15275,7 +17388,7 @@
 </ds:datastoreItem>
 </file>
 
-<file path=customXml/itemProps2.xml><?xml version="1.0" encoding="utf-8"?>
+<file path=customXml/itemProps3.xml><?xml version="1.0" encoding="utf-8"?>
 <ds:datastoreItem xmlns:ds="http://schemas.openxmlformats.org/officeDocument/2006/customXml" ds:itemID="{507E82F3-ECF5-4AE3-BE27-C23A88A34805}">
   <ds:schemaRefs>
     <ds:schemaRef ds:uri="http://schemas.microsoft.com/sharepoint/v3/contenttype/forms"/>
@@ -15283,19 +17396,10 @@
 </ds:datastoreItem>
 </file>
 
-<file path=customXml/itemProps3.xml><?xml version="1.0" encoding="utf-8"?>
-<ds:datastoreItem xmlns:ds="http://schemas.openxmlformats.org/officeDocument/2006/customXml" ds:itemID="{381FF785-01B8-463D-ADE1-2DE8F1D99773}">
+<file path=customXml/itemProps4.xml><?xml version="1.0" encoding="utf-8"?>
+<ds:datastoreItem xmlns:ds="http://schemas.openxmlformats.org/officeDocument/2006/customXml" ds:itemID="{C24564E9-1CF4-4936-8926-936B97F49160}">
   <ds:schemaRefs>
     <ds:schemaRef ds:uri="http://schemas.openxmlformats.org/officeDocument/2006/bibliography"/>
   </ds:schemaRefs>
 </ds:datastoreItem>
-</file>
-
-<file path=customXml/itemProps4.xml><?xml version="1.0" encoding="utf-8"?>
-<ds:datastoreItem xmlns:ds="http://schemas.openxmlformats.org/officeDocument/2006/customXml" ds:itemID="{DBAFA41B-CD7E-46FF-A1C1-26E5A0362366}">
-  <ds:schemaRefs>
-    <ds:schemaRef ds:uri="http://schemas.microsoft.com/office/2006/metadata/properties"/>
-    <ds:schemaRef ds:uri="http://schemas.microsoft.com/office/infopath/2007/PartnerControls"/>
-  </ds:schemaRefs>
-</ds:datastoreItem>
 </file>
</xml_diff>